<commit_message>
Updated for Spring Career Fair
Updated: IASG info, work info, languages, classwork, honors
</commit_message>
<xml_diff>
--- a/resume.docx
+++ b/resume.docx
@@ -17,7 +17,6 @@
           <w:szCs w:val="36"/>
         </w:rPr>
       </w:pPr>
-      <w:proofErr w:type="spellStart"/>
       <w:r>
         <w:rPr>
           <w:rFonts w:ascii="Georgia" w:hAnsi="Georgia" w:cs="Georgia"/>
@@ -26,18 +25,7 @@
           <w:sz w:val="36"/>
           <w:szCs w:val="36"/>
         </w:rPr>
-        <w:t>Steffanie</w:t>
-      </w:r>
-      <w:proofErr w:type="spellEnd"/>
-      <w:r>
-        <w:rPr>
-          <w:rFonts w:ascii="Georgia" w:hAnsi="Georgia" w:cs="Georgia"/>
-          <w:b/>
-          <w:bCs/>
-          <w:sz w:val="36"/>
-          <w:szCs w:val="36"/>
-        </w:rPr>
-        <w:t xml:space="preserve"> R Bisinger</w:t>
+        <w:t>Steffanie R Bisinger</w:t>
       </w:r>
     </w:p>
     <w:p>
@@ -175,17 +163,7 @@
           <w:sz w:val="4"/>
           <w:szCs w:val="4"/>
         </w:rPr>
-        <w:t>_______________________________________________________________________________________________________________________________________________________________________________________________________________________________________________________________________________________________________________________________________________</w:t>
-      </w:r>
-      <w:bookmarkStart w:id="0" w:name="_GoBack"/>
-      <w:bookmarkEnd w:id="0"/>
-      <w:r>
-        <w:rPr>
-          <w:rFonts w:ascii="Times New Roman" w:hAnsi="Times New Roman" w:cs="Times New Roman"/>
-          <w:sz w:val="4"/>
-          <w:szCs w:val="4"/>
-        </w:rPr>
-        <w:t>_________________________________________________________</w:t>
+        <w:t>________________________________________________________________________________________________________________________________________________________________________________________________________________________________________________________________________________________________________________________________________________________________________________________________________</w:t>
       </w:r>
     </w:p>
     <w:p>
@@ -445,7 +423,13 @@
         <w:rPr>
           <w:rFonts w:ascii="Times New Roman" w:hAnsi="Times New Roman" w:cs="Times New Roman"/>
         </w:rPr>
-        <w:t>Will direct the 2015 National Cyber Defense Competition</w:t>
+        <w:t xml:space="preserve">Directed </w:t>
+      </w:r>
+      <w:r>
+        <w:rPr>
+          <w:rFonts w:ascii="Times New Roman" w:hAnsi="Times New Roman" w:cs="Times New Roman"/>
+        </w:rPr>
+        <w:t>the 2015 National Cyber Defense Competition</w:t>
       </w:r>
     </w:p>
     <w:p>
@@ -634,30 +618,20 @@
         <w:rPr>
           <w:rFonts w:ascii="Times New Roman" w:hAnsi="Times New Roman" w:cs="Times New Roman"/>
         </w:rPr>
-        <w:t xml:space="preserve">Teaching bash scripting, </w:t>
-      </w:r>
-      <w:proofErr w:type="spellStart"/>
-      <w:r>
-        <w:rPr>
-          <w:rFonts w:ascii="Times New Roman" w:hAnsi="Times New Roman" w:cs="Times New Roman"/>
-        </w:rPr>
-        <w:t>wifi</w:t>
-      </w:r>
-      <w:proofErr w:type="spellEnd"/>
-      <w:r>
-        <w:rPr>
-          <w:rFonts w:ascii="Times New Roman" w:hAnsi="Times New Roman" w:cs="Times New Roman"/>
-        </w:rPr>
-        <w:t xml:space="preserve"> hacking, and </w:t>
-      </w:r>
-      <w:proofErr w:type="spellStart"/>
-      <w:r>
-        <w:rPr>
-          <w:rFonts w:ascii="Times New Roman" w:hAnsi="Times New Roman" w:cs="Times New Roman"/>
-        </w:rPr>
-        <w:t>footprinting</w:t>
-      </w:r>
-      <w:proofErr w:type="spellEnd"/>
+        <w:t>Teaching bash scripting</w:t>
+      </w:r>
+      <w:r>
+        <w:rPr>
+          <w:rFonts w:ascii="Times New Roman" w:hAnsi="Times New Roman" w:cs="Times New Roman"/>
+        </w:rPr>
+        <w:t>, wifi hacking, and regular expression</w:t>
+      </w:r>
+      <w:r>
+        <w:rPr>
+          <w:rFonts w:ascii="Times New Roman" w:hAnsi="Times New Roman" w:cs="Times New Roman"/>
+        </w:rPr>
+        <w:t>s</w:t>
+      </w:r>
     </w:p>
     <w:p>
       <w:pPr>
@@ -924,13 +898,25 @@
         <w:rPr>
           <w:rFonts w:ascii="Times New Roman" w:hAnsi="Times New Roman" w:cs="Times New Roman"/>
         </w:rPr>
-        <w:t xml:space="preserve"> Assembly,</w:t>
+        <w:t xml:space="preserve"> a</w:t>
+      </w:r>
+      <w:r>
+        <w:rPr>
+          <w:rFonts w:ascii="Times New Roman" w:hAnsi="Times New Roman" w:cs="Times New Roman"/>
+        </w:rPr>
+        <w:t>ssembly,</w:t>
       </w:r>
       <w:r>
         <w:rPr>
           <w:rFonts w:ascii="Times New Roman" w:hAnsi="Times New Roman" w:cs="Times New Roman"/>
         </w:rPr>
         <w:t xml:space="preserve"> Python, HTML</w:t>
+      </w:r>
+      <w:r>
+        <w:rPr>
+          <w:rFonts w:ascii="Times New Roman" w:hAnsi="Times New Roman" w:cs="Times New Roman"/>
+        </w:rPr>
+        <w:t>/Javascript</w:t>
       </w:r>
     </w:p>
     <w:p>
@@ -962,27 +948,13 @@
         <w:rPr>
           <w:rFonts w:ascii="Times New Roman" w:hAnsi="Times New Roman" w:cs="Times New Roman"/>
         </w:rPr>
-        <w:t xml:space="preserve"> Linux (</w:t>
-      </w:r>
-      <w:proofErr w:type="spellStart"/>
-      <w:r>
-        <w:rPr>
-          <w:rFonts w:ascii="Times New Roman" w:hAnsi="Times New Roman" w:cs="Times New Roman"/>
-        </w:rPr>
-        <w:t>Debian</w:t>
-      </w:r>
-      <w:proofErr w:type="spellEnd"/>
-      <w:r>
-        <w:rPr>
-          <w:rFonts w:ascii="Times New Roman" w:hAnsi="Times New Roman" w:cs="Times New Roman"/>
-        </w:rPr>
-        <w:t xml:space="preserve">, Fedora, and </w:t>
-      </w:r>
-      <w:r>
-        <w:rPr>
-          <w:rFonts w:ascii="Times New Roman" w:hAnsi="Times New Roman" w:cs="Times New Roman"/>
-        </w:rPr>
-        <w:t>Kali</w:t>
+        <w:t xml:space="preserve"> Linux (Debian, Fedora, and </w:t>
+      </w:r>
+      <w:r>
+        <w:rPr>
+          <w:rFonts w:ascii="Times New Roman" w:hAnsi="Times New Roman" w:cs="Times New Roman"/>
+        </w:rPr>
+        <w:t>Ubuntu</w:t>
       </w:r>
       <w:r>
         <w:rPr>
@@ -1050,6 +1022,25 @@
           <w:rFonts w:ascii="Times New Roman" w:hAnsi="Times New Roman" w:cs="Times New Roman"/>
         </w:rPr>
       </w:pPr>
+      <w:r>
+        <w:rPr>
+          <w:rFonts w:ascii="Times New Roman" w:hAnsi="Times New Roman" w:cs="Times New Roman"/>
+          <w:b/>
+        </w:rPr>
+        <w:t xml:space="preserve">Current Classwork: </w:t>
+      </w:r>
+      <w:r>
+        <w:rPr>
+          <w:rFonts w:ascii="Times New Roman" w:hAnsi="Times New Roman" w:cs="Times New Roman"/>
+        </w:rPr>
+        <w:t>Operating systems, w</w:t>
+      </w:r>
+      <w:r>
+        <w:rPr>
+          <w:rFonts w:ascii="Times New Roman" w:hAnsi="Times New Roman" w:cs="Times New Roman"/>
+        </w:rPr>
+        <w:t>eb application (group project), software design</w:t>
+      </w:r>
     </w:p>
     <w:p>
       <w:pPr>
@@ -1211,16 +1202,8 @@
         <w:rPr>
           <w:rFonts w:ascii="Times New Roman" w:hAnsi="Times New Roman" w:cs="Times New Roman"/>
         </w:rPr>
-        <w:t xml:space="preserve"> </w:t>
-      </w:r>
-      <w:proofErr w:type="gramStart"/>
-      <w:r>
-        <w:rPr>
-          <w:rFonts w:ascii="Times New Roman" w:hAnsi="Times New Roman" w:cs="Times New Roman"/>
-        </w:rPr>
-        <w:t>volunteer</w:t>
-      </w:r>
-      <w:proofErr w:type="gramEnd"/>
+        <w:t xml:space="preserve"> volunteer</w:t>
+      </w:r>
       <w:r>
         <w:rPr>
           <w:rFonts w:ascii="Times New Roman" w:hAnsi="Times New Roman" w:cs="Times New Roman"/>
@@ -1477,31 +1460,7 @@
         <w:rPr>
           <w:rFonts w:ascii="Times New Roman" w:hAnsi="Times New Roman" w:cs="Times New Roman"/>
         </w:rPr>
-        <w:t xml:space="preserve"> Team Selection Camp in 2010 at</w:t>
-      </w:r>
-      <w:r>
-        <w:rPr>
-          <w:rFonts w:ascii="Times New Roman" w:hAnsi="Times New Roman" w:cs="Times New Roman"/>
-        </w:rPr>
-        <w:t xml:space="preserve"> </w:t>
-      </w:r>
-      <w:r>
-        <w:rPr>
-          <w:rFonts w:ascii="Times New Roman" w:hAnsi="Times New Roman" w:cs="Times New Roman"/>
-        </w:rPr>
-        <w:t xml:space="preserve">the </w:t>
-      </w:r>
-      <w:r>
-        <w:rPr>
-          <w:rFonts w:ascii="Times New Roman" w:hAnsi="Times New Roman" w:cs="Times New Roman"/>
-        </w:rPr>
-        <w:t>Olympic Trai</w:t>
-      </w:r>
-      <w:r>
-        <w:rPr>
-          <w:rFonts w:ascii="Times New Roman" w:hAnsi="Times New Roman" w:cs="Times New Roman"/>
-        </w:rPr>
-        <w:t>ning Center</w:t>
+        <w:t xml:space="preserve"> Team Selection Camp in 2010</w:t>
       </w:r>
     </w:p>
     <w:p>
@@ -1532,8 +1491,10 @@
         <w:rPr>
           <w:rFonts w:ascii="Times New Roman" w:hAnsi="Times New Roman" w:cs="Times New Roman"/>
         </w:rPr>
-        <w:t>US Nationals 2010 in Hamilton, OH</w:t>
-      </w:r>
+        <w:t>US Nationals 2010</w:t>
+      </w:r>
+      <w:bookmarkStart w:id="0" w:name="_GoBack"/>
+      <w:bookmarkEnd w:id="0"/>
     </w:p>
     <w:p>
       <w:pPr>
@@ -4565,7 +4526,7 @@
 </file>
 
 <file path=customXml/itemProps1.xml><?xml version="1.0" encoding="utf-8"?>
-<ds:datastoreItem xmlns:ds="http://schemas.openxmlformats.org/officeDocument/2006/customXml" ds:itemID="{95FF5A66-A00E-4F1C-8059-8ACCA7871C58}">
+<ds:datastoreItem xmlns:ds="http://schemas.openxmlformats.org/officeDocument/2006/customXml" ds:itemID="{DD8ADED6-4A95-414E-8558-762F184EA2BA}">
   <ds:schemaRefs>
     <ds:schemaRef ds:uri="http://schemas.openxmlformats.org/officeDocument/2006/bibliography"/>
   </ds:schemaRefs>

</xml_diff>

<commit_message>
Update for Spring career fair
</commit_message>
<xml_diff>
--- a/resume.docx
+++ b/resume.docx
@@ -501,147 +501,12 @@
       <w:pPr>
         <w:pStyle w:val="Normal"/>
         <w:spacing w:lineRule="auto" w:line="240" w:before="0" w:after="0"/>
-        <w:rPr>
-          <w:rFonts w:ascii="Times New Roman" w:hAnsi="Times New Roman" w:cs="Times New Roman"/>
-        </w:rPr>
       </w:pPr>
       <w:r>
         <w:rPr>
           <w:rFonts w:cs="Times New Roman" w:ascii="Times New Roman" w:hAnsi="Times New Roman"/>
         </w:rPr>
         <w:t>Teaching bash scripting, wifi hacking, and regular expressions</w:t>
-      </w:r>
-      <w:r/>
-    </w:p>
-    <w:p>
-      <w:pPr>
-        <w:pStyle w:val="Normal"/>
-        <w:spacing w:lineRule="auto" w:line="240" w:before="0" w:after="0"/>
-        <w:ind w:hanging="0"/>
-        <w:rPr>
-          <w:sz w:val="22"/>
-          <w:sz w:val="22"/>
-          <w:szCs w:val="22"/>
-          <w:rFonts w:ascii="Times New Roman" w:hAnsi="Times New Roman" w:eastAsia="" w:cs="Times New Roman" w:eastAsiaTheme="minorEastAsia"/>
-          <w:color w:val="00000A"/>
-          <w:lang w:val="en-US" w:eastAsia="en-US" w:bidi="ar-SA"/>
-        </w:rPr>
-      </w:pPr>
-      <w:r>
-        <w:rPr>
-          <w:rFonts w:eastAsia="" w:cs="Times New Roman" w:eastAsiaTheme="minorEastAsia" w:ascii="Times New Roman" w:hAnsi="Times New Roman"/>
-          <w:color w:val="00000A"/>
-          <w:sz w:val="22"/>
-          <w:szCs w:val="22"/>
-          <w:lang w:val="en-US" w:eastAsia="en-US" w:bidi="ar-SA"/>
-        </w:rPr>
-      </w:r>
-      <w:r/>
-    </w:p>
-    <w:p>
-      <w:pPr>
-        <w:pStyle w:val="Normal"/>
-        <w:spacing w:lineRule="auto" w:line="240" w:before="0" w:after="0"/>
-      </w:pPr>
-      <w:r>
-        <w:rPr>
-          <w:rFonts w:cs="Times New Roman" w:ascii="Times New Roman" w:hAnsi="Times New Roman"/>
-          <w:b/>
-        </w:rPr>
-        <w:t>ISU Web Development Club</w:t>
-      </w:r>
-      <w:r>
-        <w:rPr>
-          <w:rFonts w:cs="Times New Roman" w:ascii="Times New Roman" w:hAnsi="Times New Roman"/>
-          <w:b w:val="false"/>
-          <w:bCs w:val="false"/>
-        </w:rPr>
-        <w:tab/>
-        <w:tab/>
-        <w:tab/>
-        <w:tab/>
-        <w:tab/>
-        <w:tab/>
-        <w:t xml:space="preserve">   Ames, IA</w:t>
-      </w:r>
-      <w:r/>
-    </w:p>
-    <w:p>
-      <w:pPr>
-        <w:pStyle w:val="Normal"/>
-        <w:spacing w:lineRule="auto" w:line="240" w:before="0" w:after="0"/>
-      </w:pPr>
-      <w:r>
-        <w:rPr>
-          <w:rFonts w:cs="Times New Roman" w:ascii="Times New Roman" w:hAnsi="Times New Roman"/>
-          <w:b w:val="false"/>
-          <w:bCs w:val="false"/>
-          <w:i/>
-          <w:iCs/>
-        </w:rPr>
-        <w:t>Founding Member</w:t>
-      </w:r>
-      <w:r>
-        <w:rPr>
-          <w:rFonts w:cs="Times New Roman" w:ascii="Times New Roman" w:hAnsi="Times New Roman"/>
-          <w:b w:val="false"/>
-          <w:bCs w:val="false"/>
-          <w:i w:val="false"/>
-          <w:iCs w:val="false"/>
-        </w:rPr>
-        <w:tab/>
-        <w:tab/>
-        <w:tab/>
-        <w:tab/>
-        <w:tab/>
-        <w:tab/>
-        <w:tab/>
-        <w:t>Member since 2015</w:t>
-      </w:r>
-      <w:r/>
-    </w:p>
-    <w:p>
-      <w:pPr>
-        <w:pStyle w:val="Normal"/>
-        <w:spacing w:lineRule="auto" w:line="240" w:before="0" w:after="0"/>
-      </w:pPr>
-      <w:r>
-        <w:rPr>
-          <w:rFonts w:cs="Times New Roman" w:ascii="Times New Roman" w:hAnsi="Times New Roman"/>
-          <w:b w:val="false"/>
-          <w:bCs w:val="false"/>
-          <w:i w:val="false"/>
-          <w:iCs w:val="false"/>
-        </w:rPr>
-        <w:t>Resident Bootstrap and security guru</w:t>
-      </w:r>
-      <w:r/>
-    </w:p>
-    <w:p>
-      <w:pPr>
-        <w:pStyle w:val="Normal"/>
-        <w:spacing w:lineRule="auto" w:line="240" w:before="0" w:after="0"/>
-      </w:pPr>
-      <w:r>
-        <w:rPr>
-          <w:rFonts w:cs="Times New Roman" w:ascii="Times New Roman" w:hAnsi="Times New Roman"/>
-          <w:b w:val="false"/>
-          <w:bCs w:val="false"/>
-          <w:i w:val="false"/>
-          <w:iCs w:val="false"/>
-        </w:rPr>
-        <w:t>Participated in HackISU on Sept 18</w:t>
-      </w:r>
-      <w:r>
-        <w:rPr>
-          <w:rFonts w:cs="Times New Roman" w:ascii="Times New Roman" w:hAnsi="Times New Roman"/>
-          <w:b w:val="false"/>
-          <w:bCs w:val="false"/>
-          <w:i w:val="false"/>
-          <w:iCs w:val="false"/>
-          <w:vertAlign w:val="superscript"/>
-        </w:rPr>
-        <w:t>th</w:t>
       </w:r>
       <w:r/>
     </w:p>
@@ -761,7 +626,7 @@
           <w:b w:val="false"/>
           <w:bCs w:val="false"/>
         </w:rPr>
-        <w:t>Senior Design, algorithms, software project management</w:t>
+        <w:t>Concurrent Programming, Large Scale Data Analysis, Software Testing</w:t>
       </w:r>
       <w:r/>
     </w:p>
@@ -833,6 +698,21 @@
           <w:rFonts w:cs="Times New Roman" w:ascii="Times New Roman" w:hAnsi="Times New Roman"/>
         </w:rPr>
         <w:t>Attended DEFCON 23 in August 2015</w:t>
+      </w:r>
+      <w:r/>
+    </w:p>
+    <w:p>
+      <w:pPr>
+        <w:pStyle w:val="ListParagraph"/>
+        <w:spacing w:lineRule="auto" w:line="240" w:before="0" w:after="0"/>
+        <w:ind w:left="360" w:right="1080" w:hanging="0"/>
+        <w:contextualSpacing/>
+      </w:pPr>
+      <w:r>
+        <w:rPr>
+          <w:rFonts w:cs="Times New Roman" w:ascii="Times New Roman" w:hAnsi="Times New Roman"/>
+        </w:rPr>
+        <w:t>Volunteer with FIRST Tech Challenge 2016</w:t>
       </w:r>
       <w:r/>
     </w:p>

</xml_diff>

<commit_message>
Updated resume to include internship 2016
</commit_message>
<xml_diff>
--- a/resume.docx
+++ b/resume.docx
@@ -266,15 +266,24 @@
       <w:pPr>
         <w:pStyle w:val="Normal"/>
         <w:spacing w:lineRule="auto" w:line="240" w:before="0" w:after="0"/>
-        <w:rPr>
-          <w:rFonts w:ascii="Times New Roman" w:hAnsi="Times New Roman" w:cs="Times New Roman"/>
-        </w:rPr>
-      </w:pPr>
-      <w:r>
-        <w:rPr>
-          <w:rFonts w:cs="Times New Roman" w:ascii="Times New Roman" w:hAnsi="Times New Roman"/>
-        </w:rPr>
-        <w:t>Creating vulnerable applications for Cyber Defense Competitions</w:t>
+      </w:pPr>
+      <w:r>
+        <w:rPr>
+          <w:rFonts w:cs="Times New Roman" w:ascii="Times New Roman" w:hAnsi="Times New Roman"/>
+        </w:rPr>
+        <w:t>Creat</w:t>
+      </w:r>
+      <w:r>
+        <w:rPr>
+          <w:rFonts w:cs="Times New Roman" w:ascii="Times New Roman" w:hAnsi="Times New Roman"/>
+        </w:rPr>
+        <w:t xml:space="preserve">ed </w:t>
+      </w:r>
+      <w:r>
+        <w:rPr>
+          <w:rFonts w:cs="Times New Roman" w:ascii="Times New Roman" w:hAnsi="Times New Roman"/>
+        </w:rPr>
+        <w:t>vulnerable applications for Cyber Defense Competitions</w:t>
       </w:r>
       <w:r/>
     </w:p>
@@ -309,6 +318,180 @@
       </w:pPr>
       <w:r>
         <w:rPr>
+          <w:rFonts w:eastAsia="" w:cs="Times New Roman" w:eastAsiaTheme="minorEastAsia" w:ascii="Times New Roman" w:hAnsi="Times New Roman"/>
+          <w:b/>
+          <w:bCs/>
+          <w:color w:val="00000A"/>
+          <w:sz w:val="22"/>
+          <w:szCs w:val="22"/>
+          <w:lang w:val="en-US" w:eastAsia="en-US" w:bidi="ar-SA"/>
+        </w:rPr>
+        <w:t>Rockwell Collins</w:t>
+        <w:tab/>
+        <w:tab/>
+        <w:tab/>
+        <w:tab/>
+        <w:tab/>
+        <w:tab/>
+        <w:tab/>
+        <w:t xml:space="preserve">    </w:t>
+      </w:r>
+      <w:r>
+        <w:rPr>
+          <w:rFonts w:eastAsia="" w:cs="Times New Roman" w:eastAsiaTheme="minorEastAsia" w:ascii="Times New Roman" w:hAnsi="Times New Roman"/>
+          <w:b w:val="false"/>
+          <w:bCs w:val="false"/>
+          <w:color w:val="00000A"/>
+          <w:sz w:val="22"/>
+          <w:szCs w:val="22"/>
+          <w:lang w:val="en-US" w:eastAsia="en-US" w:bidi="ar-SA"/>
+        </w:rPr>
+        <w:t>Cedar Rapids, IA</w:t>
+      </w:r>
+      <w:r/>
+    </w:p>
+    <w:p>
+      <w:pPr>
+        <w:pStyle w:val="Normal"/>
+        <w:spacing w:lineRule="auto" w:line="240" w:before="0" w:after="0"/>
+      </w:pPr>
+      <w:r>
+        <w:rPr>
+          <w:rFonts w:eastAsia="" w:cs="Times New Roman" w:eastAsiaTheme="minorEastAsia" w:ascii="Times New Roman" w:hAnsi="Times New Roman"/>
+          <w:b w:val="false"/>
+          <w:bCs w:val="false"/>
+          <w:i/>
+          <w:iCs/>
+          <w:color w:val="00000A"/>
+          <w:sz w:val="22"/>
+          <w:szCs w:val="22"/>
+          <w:lang w:val="en-US" w:eastAsia="en-US" w:bidi="ar-SA"/>
+        </w:rPr>
+        <w:t>Network Security Intern</w:t>
+        <w:tab/>
+        <w:tab/>
+        <w:tab/>
+        <w:tab/>
+        <w:tab/>
+        <w:t xml:space="preserve">        </w:t>
+      </w:r>
+      <w:r>
+        <w:rPr>
+          <w:rFonts w:eastAsia="" w:cs="Times New Roman" w:eastAsiaTheme="minorEastAsia" w:ascii="Times New Roman" w:hAnsi="Times New Roman"/>
+          <w:b w:val="false"/>
+          <w:bCs w:val="false"/>
+          <w:i w:val="false"/>
+          <w:iCs w:val="false"/>
+          <w:color w:val="00000A"/>
+          <w:sz w:val="22"/>
+          <w:szCs w:val="22"/>
+          <w:lang w:val="en-US" w:eastAsia="en-US" w:bidi="ar-SA"/>
+        </w:rPr>
+        <w:t>May 2016-August 2016</w:t>
+      </w:r>
+      <w:r/>
+    </w:p>
+    <w:p>
+      <w:pPr>
+        <w:pStyle w:val="Normal"/>
+        <w:spacing w:lineRule="auto" w:line="240" w:before="0" w:after="0"/>
+        <w:rPr>
+          <w:sz w:val="22"/>
+          <w:i w:val="false"/>
+          <w:b w:val="false"/>
+          <w:sz w:val="22"/>
+          <w:i w:val="false"/>
+          <w:b w:val="false"/>
+          <w:szCs w:val="22"/>
+          <w:iCs w:val="false"/>
+          <w:bCs w:val="false"/>
+          <w:rFonts w:ascii="Times New Roman" w:hAnsi="Times New Roman" w:eastAsia="" w:cs="Times New Roman" w:eastAsiaTheme="minorEastAsia"/>
+          <w:color w:val="00000A"/>
+          <w:lang w:val="en-US" w:eastAsia="en-US" w:bidi="ar-SA"/>
+        </w:rPr>
+      </w:pPr>
+      <w:r>
+        <w:rPr>
+          <w:rFonts w:eastAsia="" w:cs="Times New Roman" w:eastAsiaTheme="minorEastAsia" w:ascii="Times New Roman" w:hAnsi="Times New Roman"/>
+          <w:b w:val="false"/>
+          <w:bCs w:val="false"/>
+          <w:i w:val="false"/>
+          <w:iCs w:val="false"/>
+          <w:color w:val="00000A"/>
+          <w:sz w:val="22"/>
+          <w:szCs w:val="22"/>
+          <w:lang w:val="en-US" w:eastAsia="en-US" w:bidi="ar-SA"/>
+        </w:rPr>
+        <w:t>Assisted in replacing and upgrading key infrastructure</w:t>
+      </w:r>
+      <w:r/>
+    </w:p>
+    <w:p>
+      <w:pPr>
+        <w:pStyle w:val="Normal"/>
+        <w:spacing w:lineRule="auto" w:line="240" w:before="0" w:after="0"/>
+        <w:rPr>
+          <w:sz w:val="22"/>
+          <w:i w:val="false"/>
+          <w:b w:val="false"/>
+          <w:sz w:val="22"/>
+          <w:i w:val="false"/>
+          <w:b w:val="false"/>
+          <w:szCs w:val="22"/>
+          <w:iCs w:val="false"/>
+          <w:bCs w:val="false"/>
+          <w:rFonts w:ascii="Times New Roman" w:hAnsi="Times New Roman" w:eastAsia="" w:cs="Times New Roman" w:eastAsiaTheme="minorEastAsia"/>
+          <w:color w:val="00000A"/>
+          <w:lang w:val="en-US" w:eastAsia="en-US" w:bidi="ar-SA"/>
+        </w:rPr>
+      </w:pPr>
+      <w:r>
+        <w:rPr>
+          <w:rFonts w:eastAsia="" w:cs="Times New Roman" w:eastAsiaTheme="minorEastAsia" w:ascii="Times New Roman" w:hAnsi="Times New Roman"/>
+          <w:b w:val="false"/>
+          <w:bCs w:val="false"/>
+          <w:i w:val="false"/>
+          <w:iCs w:val="false"/>
+          <w:color w:val="00000A"/>
+          <w:sz w:val="22"/>
+          <w:szCs w:val="22"/>
+          <w:lang w:val="en-US" w:eastAsia="en-US" w:bidi="ar-SA"/>
+        </w:rPr>
+        <w:t>Analyzed and cleaned up firewall rules and related logging</w:t>
+      </w:r>
+      <w:r/>
+    </w:p>
+    <w:p>
+      <w:pPr>
+        <w:pStyle w:val="Normal"/>
+        <w:spacing w:lineRule="auto" w:line="240" w:before="0" w:after="0"/>
+        <w:rPr>
+          <w:sz w:val="22"/>
+          <w:sz w:val="22"/>
+          <w:szCs w:val="22"/>
+          <w:rFonts w:ascii="Times New Roman" w:hAnsi="Times New Roman" w:eastAsia="" w:cs="Times New Roman" w:eastAsiaTheme="minorEastAsia"/>
+          <w:color w:val="00000A"/>
+          <w:lang w:val="en-US" w:eastAsia="en-US" w:bidi="ar-SA"/>
+        </w:rPr>
+      </w:pPr>
+      <w:r>
+        <w:rPr>
+          <w:rFonts w:eastAsia="" w:cs="Times New Roman" w:eastAsiaTheme="minorEastAsia" w:ascii="Times New Roman" w:hAnsi="Times New Roman"/>
+          <w:color w:val="00000A"/>
+          <w:sz w:val="22"/>
+          <w:szCs w:val="22"/>
+          <w:lang w:val="en-US" w:eastAsia="en-US" w:bidi="ar-SA"/>
+        </w:rPr>
+      </w:r>
+      <w:r/>
+    </w:p>
+    <w:p>
+      <w:pPr>
+        <w:pStyle w:val="Normal"/>
+        <w:spacing w:lineRule="auto" w:line="240" w:before="0" w:after="0"/>
+      </w:pPr>
+      <w:r>
+        <w:rPr>
           <w:rFonts w:ascii="Times New Roman" w:hAnsi="Times New Roman"/>
           <w:b/>
           <w:bCs/>
@@ -485,28 +668,49 @@
       <w:pPr>
         <w:pStyle w:val="Normal"/>
         <w:spacing w:lineRule="auto" w:line="240" w:before="0" w:after="0"/>
-        <w:rPr>
-          <w:rFonts w:ascii="Times New Roman" w:hAnsi="Times New Roman" w:cs="Times New Roman"/>
-        </w:rPr>
-      </w:pPr>
-      <w:r>
-        <w:rPr>
-          <w:rFonts w:cs="Times New Roman" w:ascii="Times New Roman" w:hAnsi="Times New Roman"/>
-        </w:rPr>
-        <w:t>Organizing meetings on cross-site scripting, SQL injection, and more</w:t>
-      </w:r>
-      <w:r/>
-    </w:p>
-    <w:p>
-      <w:pPr>
-        <w:pStyle w:val="Normal"/>
-        <w:spacing w:lineRule="auto" w:line="240" w:before="0" w:after="0"/>
-      </w:pPr>
-      <w:r>
-        <w:rPr>
-          <w:rFonts w:cs="Times New Roman" w:ascii="Times New Roman" w:hAnsi="Times New Roman"/>
-        </w:rPr>
-        <w:t>Teaching bash scripting, wifi hacking, and regular expressions</w:t>
+      </w:pPr>
+      <w:r>
+        <w:rPr>
+          <w:rFonts w:cs="Times New Roman" w:ascii="Times New Roman" w:hAnsi="Times New Roman"/>
+        </w:rPr>
+        <w:t>Organiz</w:t>
+      </w:r>
+      <w:r>
+        <w:rPr>
+          <w:rFonts w:cs="Times New Roman" w:ascii="Times New Roman" w:hAnsi="Times New Roman"/>
+        </w:rPr>
+        <w:t>ed</w:t>
+      </w:r>
+      <w:r>
+        <w:rPr>
+          <w:rFonts w:cs="Times New Roman" w:ascii="Times New Roman" w:hAnsi="Times New Roman"/>
+        </w:rPr>
+        <w:t xml:space="preserve"> meetings on cross-site scripting, SQL injection, and more</w:t>
+      </w:r>
+      <w:r/>
+    </w:p>
+    <w:p>
+      <w:pPr>
+        <w:pStyle w:val="Normal"/>
+        <w:spacing w:lineRule="auto" w:line="240" w:before="0" w:after="0"/>
+      </w:pPr>
+      <w:r>
+        <w:rPr>
+          <w:rFonts w:cs="Times New Roman" w:ascii="Times New Roman" w:hAnsi="Times New Roman"/>
+        </w:rPr>
+        <w:t>T</w:t>
+      </w:r>
+      <w:r>
+        <w:rPr>
+          <w:rFonts w:cs="Times New Roman" w:ascii="Times New Roman" w:hAnsi="Times New Roman"/>
+        </w:rPr>
+        <w:t>aught</w:t>
+      </w:r>
+      <w:r>
+        <w:rPr>
+          <w:rFonts w:cs="Times New Roman" w:ascii="Times New Roman" w:hAnsi="Times New Roman"/>
+        </w:rPr>
+        <w:t xml:space="preserve"> bash scripting, wifi hacking, and regular expressions</w:t>
       </w:r>
       <w:r/>
     </w:p>
@@ -564,9 +768,6 @@
         <w:spacing w:lineRule="auto" w:line="240" w:before="0" w:after="0"/>
         <w:ind w:left="360" w:hanging="0"/>
         <w:contextualSpacing/>
-        <w:rPr>
-          <w:rFonts w:ascii="Times New Roman" w:hAnsi="Times New Roman" w:cs="Times New Roman"/>
-        </w:rPr>
       </w:pPr>
       <w:r>
         <w:rPr>
@@ -579,7 +780,13 @@
         <w:rPr>
           <w:rFonts w:cs="Times New Roman" w:ascii="Times New Roman" w:hAnsi="Times New Roman"/>
         </w:rPr>
-        <w:t xml:space="preserve"> Java, C, assembly, Python, HTML/Javascript</w:t>
+        <w:t xml:space="preserve"> Java, C, assembly, Python, HTML/Javascript, </w:t>
+      </w:r>
+      <w:r>
+        <w:rPr>
+          <w:rFonts w:cs="Times New Roman" w:ascii="Times New Roman" w:hAnsi="Times New Roman"/>
+        </w:rPr>
+        <w:t>Scala</w:t>
       </w:r>
       <w:r/>
     </w:p>
@@ -626,7 +833,7 @@
           <w:b w:val="false"/>
           <w:bCs w:val="false"/>
         </w:rPr>
-        <w:t>Concurrent Programming, Large Scale Data Analysis, Software Testing</w:t>
+        <w:t>Networking, Wireless Network Architectures, Real Time Systems</w:t>
       </w:r>
       <w:r/>
     </w:p>
@@ -827,65 +1034,6 @@
           <w:rFonts w:cs="Times New Roman" w:ascii="Times New Roman" w:hAnsi="Times New Roman"/>
         </w:rPr>
         <w:t>Captain of First Place Team Fall 2013 CDC and 2014 National CDC</w:t>
-      </w:r>
-      <w:r/>
-    </w:p>
-    <w:p>
-      <w:pPr>
-        <w:pStyle w:val="ListParagraph"/>
-        <w:spacing w:lineRule="auto" w:line="240" w:before="0" w:after="0"/>
-        <w:ind w:right="1080" w:hanging="0"/>
-        <w:contextualSpacing/>
-      </w:pPr>
-      <w:r>
-        <w:rPr>
-          <w:rFonts w:cs="Times New Roman" w:ascii="Times New Roman" w:hAnsi="Times New Roman"/>
-        </w:rPr>
-        <w:t xml:space="preserve">       </w:t>
-      </w:r>
-      <w:r>
-        <w:rPr>
-          <w:rFonts w:cs="Times New Roman" w:ascii="Times New Roman" w:hAnsi="Times New Roman"/>
-        </w:rPr>
-        <w:t>National Archery in the Schools Program 2010 National Champion and instructor</w:t>
-      </w:r>
-      <w:r/>
-    </w:p>
-    <w:p>
-      <w:pPr>
-        <w:pStyle w:val="ListParagraph"/>
-        <w:spacing w:lineRule="auto" w:line="240" w:before="0" w:after="0"/>
-        <w:ind w:left="360" w:right="1080" w:hanging="0"/>
-        <w:contextualSpacing/>
-        <w:rPr>
-          <w:rFonts w:ascii="Times New Roman" w:hAnsi="Times New Roman" w:cs="Times New Roman"/>
-        </w:rPr>
-      </w:pPr>
-      <w:r>
-        <w:rPr>
-          <w:rFonts w:cs="Times New Roman" w:ascii="Times New Roman" w:hAnsi="Times New Roman"/>
-        </w:rPr>
-        <w:t>Attended Junior Dream Team Selection Camp in 2010</w:t>
-      </w:r>
-      <w:r/>
-    </w:p>
-    <w:p>
-      <w:pPr>
-        <w:pStyle w:val="ListParagraph"/>
-        <w:spacing w:lineRule="auto" w:line="240" w:before="0" w:after="0"/>
-        <w:ind w:left="360" w:hanging="0"/>
-        <w:contextualSpacing/>
-        <w:rPr>
-          <w:rFonts w:ascii="Times New Roman" w:hAnsi="Times New Roman" w:cs="Times New Roman"/>
-        </w:rPr>
-      </w:pPr>
-      <w:bookmarkStart w:id="0" w:name="_GoBack"/>
-      <w:bookmarkEnd w:id="0"/>
-      <w:r>
-        <w:rPr>
-          <w:rFonts w:cs="Times New Roman" w:ascii="Times New Roman" w:hAnsi="Times New Roman"/>
-        </w:rPr>
-        <w:t>Third Place Recurve Cadet Female at Archery US Nationals 2010</w:t>
       </w:r>
       <w:r/>
     </w:p>
@@ -1017,6 +1165,36 @@
     <w:p>
       <w:pPr>
         <w:pStyle w:val="ListParagraph"/>
+        <w:widowControl/>
+        <w:suppressAutoHyphens w:val="true"/>
+        <w:bidi w:val="0"/>
+        <w:spacing w:lineRule="auto" w:line="240" w:before="0" w:after="0"/>
+        <w:ind w:left="0" w:right="0" w:firstLine="360"/>
+        <w:contextualSpacing/>
+        <w:jc w:val="left"/>
+      </w:pPr>
+      <w:r>
+        <w:rPr>
+          <w:rFonts w:cs="Times New Roman" w:ascii="Times New Roman" w:hAnsi="Times New Roman"/>
+          <w:color w:val="000000"/>
+          <w:sz w:val="22"/>
+          <w:szCs w:val="22"/>
+        </w:rPr>
+        <w:t>Iowa State University</w:t>
+        <w:tab/>
+        <w:tab/>
+        <w:tab/>
+        <w:tab/>
+        <w:tab/>
+        <w:tab/>
+        <w:tab/>
+        <w:t>Ames, IA</w:t>
+      </w:r>
+      <w:r/>
+    </w:p>
+    <w:p>
+      <w:pPr>
+        <w:pStyle w:val="ListParagraph"/>
         <w:spacing w:lineRule="auto" w:line="240" w:before="0" w:after="0"/>
         <w:ind w:left="360" w:hanging="0"/>
         <w:contextualSpacing/>
@@ -1024,11 +1202,30 @@
       <w:r>
         <w:rPr>
           <w:rFonts w:cs="Times New Roman" w:ascii="Times New Roman" w:hAnsi="Times New Roman"/>
-          <w:color w:val="FFFFFF" w:themeColor="background1"/>
-          <w:sz w:val="2"/>
-          <w:szCs w:val="2"/>
-        </w:rPr>
-        <w:t xml:space="preserve">Embedded systems mobile cryptography </w:t>
+          <w:i/>
+          <w:iCs/>
+          <w:color w:val="000000"/>
+          <w:sz w:val="22"/>
+          <w:szCs w:val="22"/>
+        </w:rPr>
+        <w:t>MS Information Assurance</w:t>
+        <w:tab/>
+        <w:tab/>
+        <w:tab/>
+        <w:tab/>
+        <w:tab/>
+        <w:t xml:space="preserve">    </w:t>
+      </w:r>
+      <w:r>
+        <w:rPr>
+          <w:rFonts w:cs="Times New Roman" w:ascii="Times New Roman" w:hAnsi="Times New Roman"/>
+          <w:i w:val="false"/>
+          <w:iCs w:val="false"/>
+          <w:color w:val="000000"/>
+          <w:sz w:val="22"/>
+          <w:szCs w:val="22"/>
+        </w:rPr>
+        <w:t>August 2016 – May 2018</w:t>
       </w:r>
       <w:r/>
     </w:p>
@@ -1061,17 +1258,17 @@
       </w:pPr>
     </w:pPrDefault>
   </w:docDefaults>
-  <w:latentStyles w:count="267" w:defUnhideWhenUsed="1" w:defQFormat="0" w:defSemiHidden="1" w:defUIPriority="99" w:defLockedState="0">
-    <w:lsdException w:qFormat="1" w:unhideWhenUsed="0" w:semiHidden="0" w:uiPriority="0" w:name="Normal"/>
-    <w:lsdException w:qFormat="1" w:unhideWhenUsed="0" w:semiHidden="0" w:uiPriority="9" w:name="heading 1"/>
-    <w:lsdException w:qFormat="1" w:uiPriority="9" w:name="heading 2"/>
-    <w:lsdException w:qFormat="1" w:uiPriority="9" w:name="heading 3"/>
-    <w:lsdException w:qFormat="1" w:uiPriority="9" w:name="heading 4"/>
-    <w:lsdException w:qFormat="1" w:uiPriority="9" w:name="heading 5"/>
-    <w:lsdException w:qFormat="1" w:uiPriority="9" w:name="heading 6"/>
-    <w:lsdException w:qFormat="1" w:uiPriority="9" w:name="heading 7"/>
-    <w:lsdException w:qFormat="1" w:uiPriority="9" w:name="heading 8"/>
-    <w:lsdException w:qFormat="1" w:uiPriority="9" w:name="heading 9"/>
+  <w:latentStyles w:count="267" w:defQFormat="0" w:defUnhideWhenUsed="1" w:defSemiHidden="1" w:defUIPriority="99" w:defLockedState="0">
+    <w:lsdException w:semiHidden="0" w:uiPriority="0" w:qFormat="1" w:unhideWhenUsed="0" w:name="Normal"/>
+    <w:lsdException w:semiHidden="0" w:uiPriority="9" w:qFormat="1" w:unhideWhenUsed="0" w:name="heading 1"/>
+    <w:lsdException w:uiPriority="9" w:qFormat="1" w:name="heading 2"/>
+    <w:lsdException w:uiPriority="9" w:qFormat="1" w:name="heading 3"/>
+    <w:lsdException w:uiPriority="9" w:qFormat="1" w:name="heading 4"/>
+    <w:lsdException w:uiPriority="9" w:qFormat="1" w:name="heading 5"/>
+    <w:lsdException w:uiPriority="9" w:qFormat="1" w:name="heading 6"/>
+    <w:lsdException w:uiPriority="9" w:qFormat="1" w:name="heading 7"/>
+    <w:lsdException w:uiPriority="9" w:qFormat="1" w:name="heading 8"/>
+    <w:lsdException w:uiPriority="9" w:qFormat="1" w:name="heading 9"/>
     <w:lsdException w:uiPriority="39" w:name="toc 1"/>
     <w:lsdException w:uiPriority="39" w:name="toc 2"/>
     <w:lsdException w:uiPriority="39" w:name="toc 3"/>
@@ -1081,124 +1278,124 @@
     <w:lsdException w:uiPriority="39" w:name="toc 7"/>
     <w:lsdException w:uiPriority="39" w:name="toc 8"/>
     <w:lsdException w:uiPriority="39" w:name="toc 9"/>
-    <w:lsdException w:qFormat="1" w:uiPriority="35" w:name="caption"/>
-    <w:lsdException w:qFormat="1" w:unhideWhenUsed="0" w:semiHidden="0" w:uiPriority="10" w:name="Title"/>
+    <w:lsdException w:uiPriority="35" w:qFormat="1" w:name="caption"/>
+    <w:lsdException w:semiHidden="0" w:uiPriority="10" w:qFormat="1" w:unhideWhenUsed="0" w:name="Title"/>
     <w:lsdException w:uiPriority="1" w:name="Default Paragraph Font"/>
-    <w:lsdException w:qFormat="1" w:unhideWhenUsed="0" w:semiHidden="0" w:uiPriority="11" w:name="Subtitle"/>
-    <w:lsdException w:qFormat="1" w:unhideWhenUsed="0" w:semiHidden="0" w:uiPriority="22" w:name="Strong"/>
-    <w:lsdException w:qFormat="1" w:unhideWhenUsed="0" w:semiHidden="0" w:uiPriority="20" w:name="Emphasis"/>
-    <w:lsdException w:unhideWhenUsed="0" w:semiHidden="0" w:uiPriority="59" w:name="Table Grid"/>
+    <w:lsdException w:semiHidden="0" w:uiPriority="11" w:qFormat="1" w:unhideWhenUsed="0" w:name="Subtitle"/>
+    <w:lsdException w:semiHidden="0" w:uiPriority="22" w:qFormat="1" w:unhideWhenUsed="0" w:name="Strong"/>
+    <w:lsdException w:semiHidden="0" w:uiPriority="20" w:qFormat="1" w:unhideWhenUsed="0" w:name="Emphasis"/>
+    <w:lsdException w:semiHidden="0" w:uiPriority="59" w:unhideWhenUsed="0" w:name="Table Grid"/>
     <w:lsdException w:unhideWhenUsed="0" w:name="Placeholder Text"/>
-    <w:lsdException w:qFormat="1" w:unhideWhenUsed="0" w:semiHidden="0" w:uiPriority="1" w:name="No Spacing"/>
-    <w:lsdException w:unhideWhenUsed="0" w:semiHidden="0" w:uiPriority="60" w:name="Light Shading"/>
-    <w:lsdException w:unhideWhenUsed="0" w:semiHidden="0" w:uiPriority="61" w:name="Light List"/>
-    <w:lsdException w:unhideWhenUsed="0" w:semiHidden="0" w:uiPriority="62" w:name="Light Grid"/>
-    <w:lsdException w:unhideWhenUsed="0" w:semiHidden="0" w:uiPriority="63" w:name="Medium Shading 1"/>
-    <w:lsdException w:unhideWhenUsed="0" w:semiHidden="0" w:uiPriority="64" w:name="Medium Shading 2"/>
-    <w:lsdException w:unhideWhenUsed="0" w:semiHidden="0" w:uiPriority="65" w:name="Medium List 1"/>
-    <w:lsdException w:unhideWhenUsed="0" w:semiHidden="0" w:uiPriority="66" w:name="Medium List 2"/>
-    <w:lsdException w:unhideWhenUsed="0" w:semiHidden="0" w:uiPriority="67" w:name="Medium Grid 1"/>
-    <w:lsdException w:unhideWhenUsed="0" w:semiHidden="0" w:uiPriority="68" w:name="Medium Grid 2"/>
-    <w:lsdException w:unhideWhenUsed="0" w:semiHidden="0" w:uiPriority="69" w:name="Medium Grid 3"/>
-    <w:lsdException w:unhideWhenUsed="0" w:semiHidden="0" w:uiPriority="70" w:name="Dark List"/>
-    <w:lsdException w:unhideWhenUsed="0" w:semiHidden="0" w:uiPriority="71" w:name="Colorful Shading"/>
-    <w:lsdException w:unhideWhenUsed="0" w:semiHidden="0" w:uiPriority="72" w:name="Colorful List"/>
-    <w:lsdException w:unhideWhenUsed="0" w:semiHidden="0" w:uiPriority="73" w:name="Colorful Grid"/>
-    <w:lsdException w:unhideWhenUsed="0" w:semiHidden="0" w:uiPriority="60" w:name="Light Shading Accent 1"/>
-    <w:lsdException w:unhideWhenUsed="0" w:semiHidden="0" w:uiPriority="61" w:name="Light List Accent 1"/>
-    <w:lsdException w:unhideWhenUsed="0" w:semiHidden="0" w:uiPriority="62" w:name="Light Grid Accent 1"/>
-    <w:lsdException w:unhideWhenUsed="0" w:semiHidden="0" w:uiPriority="63" w:name="Medium Shading 1 Accent 1"/>
-    <w:lsdException w:unhideWhenUsed="0" w:semiHidden="0" w:uiPriority="64" w:name="Medium Shading 2 Accent 1"/>
-    <w:lsdException w:unhideWhenUsed="0" w:semiHidden="0" w:uiPriority="65" w:name="Medium List 1 Accent 1"/>
+    <w:lsdException w:semiHidden="0" w:uiPriority="1" w:qFormat="1" w:unhideWhenUsed="0" w:name="No Spacing"/>
+    <w:lsdException w:semiHidden="0" w:uiPriority="60" w:unhideWhenUsed="0" w:name="Light Shading"/>
+    <w:lsdException w:semiHidden="0" w:uiPriority="61" w:unhideWhenUsed="0" w:name="Light List"/>
+    <w:lsdException w:semiHidden="0" w:uiPriority="62" w:unhideWhenUsed="0" w:name="Light Grid"/>
+    <w:lsdException w:semiHidden="0" w:uiPriority="63" w:unhideWhenUsed="0" w:name="Medium Shading 1"/>
+    <w:lsdException w:semiHidden="0" w:uiPriority="64" w:unhideWhenUsed="0" w:name="Medium Shading 2"/>
+    <w:lsdException w:semiHidden="0" w:uiPriority="65" w:unhideWhenUsed="0" w:name="Medium List 1"/>
+    <w:lsdException w:semiHidden="0" w:uiPriority="66" w:unhideWhenUsed="0" w:name="Medium List 2"/>
+    <w:lsdException w:semiHidden="0" w:uiPriority="67" w:unhideWhenUsed="0" w:name="Medium Grid 1"/>
+    <w:lsdException w:semiHidden="0" w:uiPriority="68" w:unhideWhenUsed="0" w:name="Medium Grid 2"/>
+    <w:lsdException w:semiHidden="0" w:uiPriority="69" w:unhideWhenUsed="0" w:name="Medium Grid 3"/>
+    <w:lsdException w:semiHidden="0" w:uiPriority="70" w:unhideWhenUsed="0" w:name="Dark List"/>
+    <w:lsdException w:semiHidden="0" w:uiPriority="71" w:unhideWhenUsed="0" w:name="Colorful Shading"/>
+    <w:lsdException w:semiHidden="0" w:uiPriority="72" w:unhideWhenUsed="0" w:name="Colorful List"/>
+    <w:lsdException w:semiHidden="0" w:uiPriority="73" w:unhideWhenUsed="0" w:name="Colorful Grid"/>
+    <w:lsdException w:semiHidden="0" w:uiPriority="60" w:unhideWhenUsed="0" w:name="Light Shading Accent 1"/>
+    <w:lsdException w:semiHidden="0" w:uiPriority="61" w:unhideWhenUsed="0" w:name="Light List Accent 1"/>
+    <w:lsdException w:semiHidden="0" w:uiPriority="62" w:unhideWhenUsed="0" w:name="Light Grid Accent 1"/>
+    <w:lsdException w:semiHidden="0" w:uiPriority="63" w:unhideWhenUsed="0" w:name="Medium Shading 1 Accent 1"/>
+    <w:lsdException w:semiHidden="0" w:uiPriority="64" w:unhideWhenUsed="0" w:name="Medium Shading 2 Accent 1"/>
+    <w:lsdException w:semiHidden="0" w:uiPriority="65" w:unhideWhenUsed="0" w:name="Medium List 1 Accent 1"/>
     <w:lsdException w:unhideWhenUsed="0" w:name="Revision"/>
-    <w:lsdException w:qFormat="1" w:unhideWhenUsed="0" w:semiHidden="0" w:uiPriority="34" w:name="List Paragraph"/>
-    <w:lsdException w:qFormat="1" w:unhideWhenUsed="0" w:semiHidden="0" w:uiPriority="29" w:name="Quote"/>
-    <w:lsdException w:qFormat="1" w:unhideWhenUsed="0" w:semiHidden="0" w:uiPriority="30" w:name="Intense Quote"/>
-    <w:lsdException w:unhideWhenUsed="0" w:semiHidden="0" w:uiPriority="66" w:name="Medium List 2 Accent 1"/>
-    <w:lsdException w:unhideWhenUsed="0" w:semiHidden="0" w:uiPriority="67" w:name="Medium Grid 1 Accent 1"/>
-    <w:lsdException w:unhideWhenUsed="0" w:semiHidden="0" w:uiPriority="68" w:name="Medium Grid 2 Accent 1"/>
-    <w:lsdException w:unhideWhenUsed="0" w:semiHidden="0" w:uiPriority="69" w:name="Medium Grid 3 Accent 1"/>
-    <w:lsdException w:unhideWhenUsed="0" w:semiHidden="0" w:uiPriority="70" w:name="Dark List Accent 1"/>
-    <w:lsdException w:unhideWhenUsed="0" w:semiHidden="0" w:uiPriority="71" w:name="Colorful Shading Accent 1"/>
-    <w:lsdException w:unhideWhenUsed="0" w:semiHidden="0" w:uiPriority="72" w:name="Colorful List Accent 1"/>
-    <w:lsdException w:unhideWhenUsed="0" w:semiHidden="0" w:uiPriority="73" w:name="Colorful Grid Accent 1"/>
-    <w:lsdException w:unhideWhenUsed="0" w:semiHidden="0" w:uiPriority="60" w:name="Light Shading Accent 2"/>
-    <w:lsdException w:unhideWhenUsed="0" w:semiHidden="0" w:uiPriority="61" w:name="Light List Accent 2"/>
-    <w:lsdException w:unhideWhenUsed="0" w:semiHidden="0" w:uiPriority="62" w:name="Light Grid Accent 2"/>
-    <w:lsdException w:unhideWhenUsed="0" w:semiHidden="0" w:uiPriority="63" w:name="Medium Shading 1 Accent 2"/>
-    <w:lsdException w:unhideWhenUsed="0" w:semiHidden="0" w:uiPriority="64" w:name="Medium Shading 2 Accent 2"/>
-    <w:lsdException w:unhideWhenUsed="0" w:semiHidden="0" w:uiPriority="65" w:name="Medium List 1 Accent 2"/>
-    <w:lsdException w:unhideWhenUsed="0" w:semiHidden="0" w:uiPriority="66" w:name="Medium List 2 Accent 2"/>
-    <w:lsdException w:unhideWhenUsed="0" w:semiHidden="0" w:uiPriority="67" w:name="Medium Grid 1 Accent 2"/>
-    <w:lsdException w:unhideWhenUsed="0" w:semiHidden="0" w:uiPriority="68" w:name="Medium Grid 2 Accent 2"/>
-    <w:lsdException w:unhideWhenUsed="0" w:semiHidden="0" w:uiPriority="69" w:name="Medium Grid 3 Accent 2"/>
-    <w:lsdException w:unhideWhenUsed="0" w:semiHidden="0" w:uiPriority="70" w:name="Dark List Accent 2"/>
-    <w:lsdException w:unhideWhenUsed="0" w:semiHidden="0" w:uiPriority="71" w:name="Colorful Shading Accent 2"/>
-    <w:lsdException w:unhideWhenUsed="0" w:semiHidden="0" w:uiPriority="72" w:name="Colorful List Accent 2"/>
-    <w:lsdException w:unhideWhenUsed="0" w:semiHidden="0" w:uiPriority="73" w:name="Colorful Grid Accent 2"/>
-    <w:lsdException w:unhideWhenUsed="0" w:semiHidden="0" w:uiPriority="60" w:name="Light Shading Accent 3"/>
-    <w:lsdException w:unhideWhenUsed="0" w:semiHidden="0" w:uiPriority="61" w:name="Light List Accent 3"/>
-    <w:lsdException w:unhideWhenUsed="0" w:semiHidden="0" w:uiPriority="62" w:name="Light Grid Accent 3"/>
-    <w:lsdException w:unhideWhenUsed="0" w:semiHidden="0" w:uiPriority="63" w:name="Medium Shading 1 Accent 3"/>
-    <w:lsdException w:unhideWhenUsed="0" w:semiHidden="0" w:uiPriority="64" w:name="Medium Shading 2 Accent 3"/>
-    <w:lsdException w:unhideWhenUsed="0" w:semiHidden="0" w:uiPriority="65" w:name="Medium List 1 Accent 3"/>
-    <w:lsdException w:unhideWhenUsed="0" w:semiHidden="0" w:uiPriority="66" w:name="Medium List 2 Accent 3"/>
-    <w:lsdException w:unhideWhenUsed="0" w:semiHidden="0" w:uiPriority="67" w:name="Medium Grid 1 Accent 3"/>
-    <w:lsdException w:unhideWhenUsed="0" w:semiHidden="0" w:uiPriority="68" w:name="Medium Grid 2 Accent 3"/>
-    <w:lsdException w:unhideWhenUsed="0" w:semiHidden="0" w:uiPriority="69" w:name="Medium Grid 3 Accent 3"/>
-    <w:lsdException w:unhideWhenUsed="0" w:semiHidden="0" w:uiPriority="70" w:name="Dark List Accent 3"/>
-    <w:lsdException w:unhideWhenUsed="0" w:semiHidden="0" w:uiPriority="71" w:name="Colorful Shading Accent 3"/>
-    <w:lsdException w:unhideWhenUsed="0" w:semiHidden="0" w:uiPriority="72" w:name="Colorful List Accent 3"/>
-    <w:lsdException w:unhideWhenUsed="0" w:semiHidden="0" w:uiPriority="73" w:name="Colorful Grid Accent 3"/>
-    <w:lsdException w:unhideWhenUsed="0" w:semiHidden="0" w:uiPriority="60" w:name="Light Shading Accent 4"/>
-    <w:lsdException w:unhideWhenUsed="0" w:semiHidden="0" w:uiPriority="61" w:name="Light List Accent 4"/>
-    <w:lsdException w:unhideWhenUsed="0" w:semiHidden="0" w:uiPriority="62" w:name="Light Grid Accent 4"/>
-    <w:lsdException w:unhideWhenUsed="0" w:semiHidden="0" w:uiPriority="63" w:name="Medium Shading 1 Accent 4"/>
-    <w:lsdException w:unhideWhenUsed="0" w:semiHidden="0" w:uiPriority="64" w:name="Medium Shading 2 Accent 4"/>
-    <w:lsdException w:unhideWhenUsed="0" w:semiHidden="0" w:uiPriority="65" w:name="Medium List 1 Accent 4"/>
-    <w:lsdException w:unhideWhenUsed="0" w:semiHidden="0" w:uiPriority="66" w:name="Medium List 2 Accent 4"/>
-    <w:lsdException w:unhideWhenUsed="0" w:semiHidden="0" w:uiPriority="67" w:name="Medium Grid 1 Accent 4"/>
-    <w:lsdException w:unhideWhenUsed="0" w:semiHidden="0" w:uiPriority="68" w:name="Medium Grid 2 Accent 4"/>
-    <w:lsdException w:unhideWhenUsed="0" w:semiHidden="0" w:uiPriority="69" w:name="Medium Grid 3 Accent 4"/>
-    <w:lsdException w:unhideWhenUsed="0" w:semiHidden="0" w:uiPriority="70" w:name="Dark List Accent 4"/>
-    <w:lsdException w:unhideWhenUsed="0" w:semiHidden="0" w:uiPriority="71" w:name="Colorful Shading Accent 4"/>
-    <w:lsdException w:unhideWhenUsed="0" w:semiHidden="0" w:uiPriority="72" w:name="Colorful List Accent 4"/>
-    <w:lsdException w:unhideWhenUsed="0" w:semiHidden="0" w:uiPriority="73" w:name="Colorful Grid Accent 4"/>
-    <w:lsdException w:unhideWhenUsed="0" w:semiHidden="0" w:uiPriority="60" w:name="Light Shading Accent 5"/>
-    <w:lsdException w:unhideWhenUsed="0" w:semiHidden="0" w:uiPriority="61" w:name="Light List Accent 5"/>
-    <w:lsdException w:unhideWhenUsed="0" w:semiHidden="0" w:uiPriority="62" w:name="Light Grid Accent 5"/>
-    <w:lsdException w:unhideWhenUsed="0" w:semiHidden="0" w:uiPriority="63" w:name="Medium Shading 1 Accent 5"/>
-    <w:lsdException w:unhideWhenUsed="0" w:semiHidden="0" w:uiPriority="64" w:name="Medium Shading 2 Accent 5"/>
-    <w:lsdException w:unhideWhenUsed="0" w:semiHidden="0" w:uiPriority="65" w:name="Medium List 1 Accent 5"/>
-    <w:lsdException w:unhideWhenUsed="0" w:semiHidden="0" w:uiPriority="66" w:name="Medium List 2 Accent 5"/>
-    <w:lsdException w:unhideWhenUsed="0" w:semiHidden="0" w:uiPriority="67" w:name="Medium Grid 1 Accent 5"/>
-    <w:lsdException w:unhideWhenUsed="0" w:semiHidden="0" w:uiPriority="68" w:name="Medium Grid 2 Accent 5"/>
-    <w:lsdException w:unhideWhenUsed="0" w:semiHidden="0" w:uiPriority="69" w:name="Medium Grid 3 Accent 5"/>
-    <w:lsdException w:unhideWhenUsed="0" w:semiHidden="0" w:uiPriority="70" w:name="Dark List Accent 5"/>
-    <w:lsdException w:unhideWhenUsed="0" w:semiHidden="0" w:uiPriority="71" w:name="Colorful Shading Accent 5"/>
-    <w:lsdException w:unhideWhenUsed="0" w:semiHidden="0" w:uiPriority="72" w:name="Colorful List Accent 5"/>
-    <w:lsdException w:unhideWhenUsed="0" w:semiHidden="0" w:uiPriority="73" w:name="Colorful Grid Accent 5"/>
-    <w:lsdException w:unhideWhenUsed="0" w:semiHidden="0" w:uiPriority="60" w:name="Light Shading Accent 6"/>
-    <w:lsdException w:unhideWhenUsed="0" w:semiHidden="0" w:uiPriority="61" w:name="Light List Accent 6"/>
-    <w:lsdException w:unhideWhenUsed="0" w:semiHidden="0" w:uiPriority="62" w:name="Light Grid Accent 6"/>
-    <w:lsdException w:unhideWhenUsed="0" w:semiHidden="0" w:uiPriority="63" w:name="Medium Shading 1 Accent 6"/>
-    <w:lsdException w:unhideWhenUsed="0" w:semiHidden="0" w:uiPriority="64" w:name="Medium Shading 2 Accent 6"/>
-    <w:lsdException w:unhideWhenUsed="0" w:semiHidden="0" w:uiPriority="65" w:name="Medium List 1 Accent 6"/>
-    <w:lsdException w:unhideWhenUsed="0" w:semiHidden="0" w:uiPriority="66" w:name="Medium List 2 Accent 6"/>
-    <w:lsdException w:unhideWhenUsed="0" w:semiHidden="0" w:uiPriority="67" w:name="Medium Grid 1 Accent 6"/>
-    <w:lsdException w:unhideWhenUsed="0" w:semiHidden="0" w:uiPriority="68" w:name="Medium Grid 2 Accent 6"/>
-    <w:lsdException w:unhideWhenUsed="0" w:semiHidden="0" w:uiPriority="69" w:name="Medium Grid 3 Accent 6"/>
-    <w:lsdException w:unhideWhenUsed="0" w:semiHidden="0" w:uiPriority="70" w:name="Dark List Accent 6"/>
-    <w:lsdException w:unhideWhenUsed="0" w:semiHidden="0" w:uiPriority="71" w:name="Colorful Shading Accent 6"/>
-    <w:lsdException w:unhideWhenUsed="0" w:semiHidden="0" w:uiPriority="72" w:name="Colorful List Accent 6"/>
-    <w:lsdException w:unhideWhenUsed="0" w:semiHidden="0" w:uiPriority="73" w:name="Colorful Grid Accent 6"/>
-    <w:lsdException w:qFormat="1" w:unhideWhenUsed="0" w:semiHidden="0" w:uiPriority="19" w:name="Subtle Emphasis"/>
-    <w:lsdException w:qFormat="1" w:unhideWhenUsed="0" w:semiHidden="0" w:uiPriority="21" w:name="Intense Emphasis"/>
-    <w:lsdException w:qFormat="1" w:unhideWhenUsed="0" w:semiHidden="0" w:uiPriority="31" w:name="Subtle Reference"/>
-    <w:lsdException w:qFormat="1" w:unhideWhenUsed="0" w:semiHidden="0" w:uiPriority="32" w:name="Intense Reference"/>
-    <w:lsdException w:qFormat="1" w:unhideWhenUsed="0" w:semiHidden="0" w:uiPriority="33" w:name="Book Title"/>
+    <w:lsdException w:semiHidden="0" w:uiPriority="34" w:qFormat="1" w:unhideWhenUsed="0" w:name="List Paragraph"/>
+    <w:lsdException w:semiHidden="0" w:uiPriority="29" w:qFormat="1" w:unhideWhenUsed="0" w:name="Quote"/>
+    <w:lsdException w:semiHidden="0" w:uiPriority="30" w:qFormat="1" w:unhideWhenUsed="0" w:name="Intense Quote"/>
+    <w:lsdException w:semiHidden="0" w:uiPriority="66" w:unhideWhenUsed="0" w:name="Medium List 2 Accent 1"/>
+    <w:lsdException w:semiHidden="0" w:uiPriority="67" w:unhideWhenUsed="0" w:name="Medium Grid 1 Accent 1"/>
+    <w:lsdException w:semiHidden="0" w:uiPriority="68" w:unhideWhenUsed="0" w:name="Medium Grid 2 Accent 1"/>
+    <w:lsdException w:semiHidden="0" w:uiPriority="69" w:unhideWhenUsed="0" w:name="Medium Grid 3 Accent 1"/>
+    <w:lsdException w:semiHidden="0" w:uiPriority="70" w:unhideWhenUsed="0" w:name="Dark List Accent 1"/>
+    <w:lsdException w:semiHidden="0" w:uiPriority="71" w:unhideWhenUsed="0" w:name="Colorful Shading Accent 1"/>
+    <w:lsdException w:semiHidden="0" w:uiPriority="72" w:unhideWhenUsed="0" w:name="Colorful List Accent 1"/>
+    <w:lsdException w:semiHidden="0" w:uiPriority="73" w:unhideWhenUsed="0" w:name="Colorful Grid Accent 1"/>
+    <w:lsdException w:semiHidden="0" w:uiPriority="60" w:unhideWhenUsed="0" w:name="Light Shading Accent 2"/>
+    <w:lsdException w:semiHidden="0" w:uiPriority="61" w:unhideWhenUsed="0" w:name="Light List Accent 2"/>
+    <w:lsdException w:semiHidden="0" w:uiPriority="62" w:unhideWhenUsed="0" w:name="Light Grid Accent 2"/>
+    <w:lsdException w:semiHidden="0" w:uiPriority="63" w:unhideWhenUsed="0" w:name="Medium Shading 1 Accent 2"/>
+    <w:lsdException w:semiHidden="0" w:uiPriority="64" w:unhideWhenUsed="0" w:name="Medium Shading 2 Accent 2"/>
+    <w:lsdException w:semiHidden="0" w:uiPriority="65" w:unhideWhenUsed="0" w:name="Medium List 1 Accent 2"/>
+    <w:lsdException w:semiHidden="0" w:uiPriority="66" w:unhideWhenUsed="0" w:name="Medium List 2 Accent 2"/>
+    <w:lsdException w:semiHidden="0" w:uiPriority="67" w:unhideWhenUsed="0" w:name="Medium Grid 1 Accent 2"/>
+    <w:lsdException w:semiHidden="0" w:uiPriority="68" w:unhideWhenUsed="0" w:name="Medium Grid 2 Accent 2"/>
+    <w:lsdException w:semiHidden="0" w:uiPriority="69" w:unhideWhenUsed="0" w:name="Medium Grid 3 Accent 2"/>
+    <w:lsdException w:semiHidden="0" w:uiPriority="70" w:unhideWhenUsed="0" w:name="Dark List Accent 2"/>
+    <w:lsdException w:semiHidden="0" w:uiPriority="71" w:unhideWhenUsed="0" w:name="Colorful Shading Accent 2"/>
+    <w:lsdException w:semiHidden="0" w:uiPriority="72" w:unhideWhenUsed="0" w:name="Colorful List Accent 2"/>
+    <w:lsdException w:semiHidden="0" w:uiPriority="73" w:unhideWhenUsed="0" w:name="Colorful Grid Accent 2"/>
+    <w:lsdException w:semiHidden="0" w:uiPriority="60" w:unhideWhenUsed="0" w:name="Light Shading Accent 3"/>
+    <w:lsdException w:semiHidden="0" w:uiPriority="61" w:unhideWhenUsed="0" w:name="Light List Accent 3"/>
+    <w:lsdException w:semiHidden="0" w:uiPriority="62" w:unhideWhenUsed="0" w:name="Light Grid Accent 3"/>
+    <w:lsdException w:semiHidden="0" w:uiPriority="63" w:unhideWhenUsed="0" w:name="Medium Shading 1 Accent 3"/>
+    <w:lsdException w:semiHidden="0" w:uiPriority="64" w:unhideWhenUsed="0" w:name="Medium Shading 2 Accent 3"/>
+    <w:lsdException w:semiHidden="0" w:uiPriority="65" w:unhideWhenUsed="0" w:name="Medium List 1 Accent 3"/>
+    <w:lsdException w:semiHidden="0" w:uiPriority="66" w:unhideWhenUsed="0" w:name="Medium List 2 Accent 3"/>
+    <w:lsdException w:semiHidden="0" w:uiPriority="67" w:unhideWhenUsed="0" w:name="Medium Grid 1 Accent 3"/>
+    <w:lsdException w:semiHidden="0" w:uiPriority="68" w:unhideWhenUsed="0" w:name="Medium Grid 2 Accent 3"/>
+    <w:lsdException w:semiHidden="0" w:uiPriority="69" w:unhideWhenUsed="0" w:name="Medium Grid 3 Accent 3"/>
+    <w:lsdException w:semiHidden="0" w:uiPriority="70" w:unhideWhenUsed="0" w:name="Dark List Accent 3"/>
+    <w:lsdException w:semiHidden="0" w:uiPriority="71" w:unhideWhenUsed="0" w:name="Colorful Shading Accent 3"/>
+    <w:lsdException w:semiHidden="0" w:uiPriority="72" w:unhideWhenUsed="0" w:name="Colorful List Accent 3"/>
+    <w:lsdException w:semiHidden="0" w:uiPriority="73" w:unhideWhenUsed="0" w:name="Colorful Grid Accent 3"/>
+    <w:lsdException w:semiHidden="0" w:uiPriority="60" w:unhideWhenUsed="0" w:name="Light Shading Accent 4"/>
+    <w:lsdException w:semiHidden="0" w:uiPriority="61" w:unhideWhenUsed="0" w:name="Light List Accent 4"/>
+    <w:lsdException w:semiHidden="0" w:uiPriority="62" w:unhideWhenUsed="0" w:name="Light Grid Accent 4"/>
+    <w:lsdException w:semiHidden="0" w:uiPriority="63" w:unhideWhenUsed="0" w:name="Medium Shading 1 Accent 4"/>
+    <w:lsdException w:semiHidden="0" w:uiPriority="64" w:unhideWhenUsed="0" w:name="Medium Shading 2 Accent 4"/>
+    <w:lsdException w:semiHidden="0" w:uiPriority="65" w:unhideWhenUsed="0" w:name="Medium List 1 Accent 4"/>
+    <w:lsdException w:semiHidden="0" w:uiPriority="66" w:unhideWhenUsed="0" w:name="Medium List 2 Accent 4"/>
+    <w:lsdException w:semiHidden="0" w:uiPriority="67" w:unhideWhenUsed="0" w:name="Medium Grid 1 Accent 4"/>
+    <w:lsdException w:semiHidden="0" w:uiPriority="68" w:unhideWhenUsed="0" w:name="Medium Grid 2 Accent 4"/>
+    <w:lsdException w:semiHidden="0" w:uiPriority="69" w:unhideWhenUsed="0" w:name="Medium Grid 3 Accent 4"/>
+    <w:lsdException w:semiHidden="0" w:uiPriority="70" w:unhideWhenUsed="0" w:name="Dark List Accent 4"/>
+    <w:lsdException w:semiHidden="0" w:uiPriority="71" w:unhideWhenUsed="0" w:name="Colorful Shading Accent 4"/>
+    <w:lsdException w:semiHidden="0" w:uiPriority="72" w:unhideWhenUsed="0" w:name="Colorful List Accent 4"/>
+    <w:lsdException w:semiHidden="0" w:uiPriority="73" w:unhideWhenUsed="0" w:name="Colorful Grid Accent 4"/>
+    <w:lsdException w:semiHidden="0" w:uiPriority="60" w:unhideWhenUsed="0" w:name="Light Shading Accent 5"/>
+    <w:lsdException w:semiHidden="0" w:uiPriority="61" w:unhideWhenUsed="0" w:name="Light List Accent 5"/>
+    <w:lsdException w:semiHidden="0" w:uiPriority="62" w:unhideWhenUsed="0" w:name="Light Grid Accent 5"/>
+    <w:lsdException w:semiHidden="0" w:uiPriority="63" w:unhideWhenUsed="0" w:name="Medium Shading 1 Accent 5"/>
+    <w:lsdException w:semiHidden="0" w:uiPriority="64" w:unhideWhenUsed="0" w:name="Medium Shading 2 Accent 5"/>
+    <w:lsdException w:semiHidden="0" w:uiPriority="65" w:unhideWhenUsed="0" w:name="Medium List 1 Accent 5"/>
+    <w:lsdException w:semiHidden="0" w:uiPriority="66" w:unhideWhenUsed="0" w:name="Medium List 2 Accent 5"/>
+    <w:lsdException w:semiHidden="0" w:uiPriority="67" w:unhideWhenUsed="0" w:name="Medium Grid 1 Accent 5"/>
+    <w:lsdException w:semiHidden="0" w:uiPriority="68" w:unhideWhenUsed="0" w:name="Medium Grid 2 Accent 5"/>
+    <w:lsdException w:semiHidden="0" w:uiPriority="69" w:unhideWhenUsed="0" w:name="Medium Grid 3 Accent 5"/>
+    <w:lsdException w:semiHidden="0" w:uiPriority="70" w:unhideWhenUsed="0" w:name="Dark List Accent 5"/>
+    <w:lsdException w:semiHidden="0" w:uiPriority="71" w:unhideWhenUsed="0" w:name="Colorful Shading Accent 5"/>
+    <w:lsdException w:semiHidden="0" w:uiPriority="72" w:unhideWhenUsed="0" w:name="Colorful List Accent 5"/>
+    <w:lsdException w:semiHidden="0" w:uiPriority="73" w:unhideWhenUsed="0" w:name="Colorful Grid Accent 5"/>
+    <w:lsdException w:semiHidden="0" w:uiPriority="60" w:unhideWhenUsed="0" w:name="Light Shading Accent 6"/>
+    <w:lsdException w:semiHidden="0" w:uiPriority="61" w:unhideWhenUsed="0" w:name="Light List Accent 6"/>
+    <w:lsdException w:semiHidden="0" w:uiPriority="62" w:unhideWhenUsed="0" w:name="Light Grid Accent 6"/>
+    <w:lsdException w:semiHidden="0" w:uiPriority="63" w:unhideWhenUsed="0" w:name="Medium Shading 1 Accent 6"/>
+    <w:lsdException w:semiHidden="0" w:uiPriority="64" w:unhideWhenUsed="0" w:name="Medium Shading 2 Accent 6"/>
+    <w:lsdException w:semiHidden="0" w:uiPriority="65" w:unhideWhenUsed="0" w:name="Medium List 1 Accent 6"/>
+    <w:lsdException w:semiHidden="0" w:uiPriority="66" w:unhideWhenUsed="0" w:name="Medium List 2 Accent 6"/>
+    <w:lsdException w:semiHidden="0" w:uiPriority="67" w:unhideWhenUsed="0" w:name="Medium Grid 1 Accent 6"/>
+    <w:lsdException w:semiHidden="0" w:uiPriority="68" w:unhideWhenUsed="0" w:name="Medium Grid 2 Accent 6"/>
+    <w:lsdException w:semiHidden="0" w:uiPriority="69" w:unhideWhenUsed="0" w:name="Medium Grid 3 Accent 6"/>
+    <w:lsdException w:semiHidden="0" w:uiPriority="70" w:unhideWhenUsed="0" w:name="Dark List Accent 6"/>
+    <w:lsdException w:semiHidden="0" w:uiPriority="71" w:unhideWhenUsed="0" w:name="Colorful Shading Accent 6"/>
+    <w:lsdException w:semiHidden="0" w:uiPriority="72" w:unhideWhenUsed="0" w:name="Colorful List Accent 6"/>
+    <w:lsdException w:semiHidden="0" w:uiPriority="73" w:unhideWhenUsed="0" w:name="Colorful Grid Accent 6"/>
+    <w:lsdException w:semiHidden="0" w:uiPriority="19" w:qFormat="1" w:unhideWhenUsed="0" w:name="Subtle Emphasis"/>
+    <w:lsdException w:semiHidden="0" w:uiPriority="21" w:qFormat="1" w:unhideWhenUsed="0" w:name="Intense Emphasis"/>
+    <w:lsdException w:semiHidden="0" w:uiPriority="31" w:qFormat="1" w:unhideWhenUsed="0" w:name="Subtle Reference"/>
+    <w:lsdException w:semiHidden="0" w:uiPriority="32" w:qFormat="1" w:unhideWhenUsed="0" w:name="Intense Reference"/>
+    <w:lsdException w:semiHidden="0" w:uiPriority="33" w:qFormat="1" w:unhideWhenUsed="0" w:name="Book Title"/>
     <w:lsdException w:uiPriority="37" w:name="Bibliography"/>
-    <w:lsdException w:qFormat="1" w:uiPriority="39" w:name="TOC Heading"/>
+    <w:lsdException w:uiPriority="39" w:qFormat="1" w:name="TOC Heading"/>
   </w:latentStyles>
   <w:style w:type="paragraph" w:styleId="Normal" w:default="1">
     <w:name w:val="Normal"/>

</xml_diff>

<commit_message>
We're trying a new style to this.
This grad student resume thing is weird. I've always been told to
make my resume one page long. Period. Two pages feels weird.
</commit_message>
<xml_diff>
--- a/resume.docx
+++ b/resume.docx
@@ -24,108 +24,119 @@
       <w:pPr>
         <w:pStyle w:val="Normal"/>
         <w:spacing w:lineRule="auto" w:line="240" w:before="0" w:after="0"/>
+        <w:ind w:hanging="0"/>
         <w:jc w:val="center"/>
-        <w:rPr>
-          <w:sz w:val="18"/>
-          <w:sz w:val="18"/>
-          <w:szCs w:val="18"/>
-          <w:rFonts w:ascii="Times New Roman" w:hAnsi="Times New Roman" w:cs="Times New Roman"/>
-        </w:rPr>
-      </w:pPr>
-      <w:r>
-        <w:rPr>
-          <w:rFonts w:cs="Times New Roman" w:ascii="Times New Roman" w:hAnsi="Times New Roman"/>
-          <w:sz w:val="18"/>
-          <w:szCs w:val="18"/>
-        </w:rPr>
-        <w:t>3193503130 | srbising@iastate.edu</w:t>
-      </w:r>
-      <w:r/>
-    </w:p>
-    <w:p>
-      <w:pPr>
-        <w:pStyle w:val="Normal"/>
-        <w:spacing w:lineRule="auto" w:line="240" w:before="0" w:after="0"/>
+      </w:pPr>
+      <w:r>
+        <w:rPr>
+          <w:rFonts w:cs="Times New Roman" w:ascii="Times New Roman" w:hAnsi="Times New Roman"/>
+          <w:sz w:val="20"/>
+          <w:szCs w:val="20"/>
+        </w:rPr>
+        <w:t>319-350-3130 | srbising@iastate.edu</w:t>
+      </w:r>
+      <w:r/>
+    </w:p>
+    <w:p>
+      <w:pPr>
+        <w:pStyle w:val="Normal"/>
+        <w:pBdr>
+          <w:bottom w:val="single" w:sz="8" w:space="2" w:color="000000"/>
+        </w:pBdr>
+        <w:spacing w:lineRule="auto" w:line="240" w:before="240" w:after="0"/>
         <w:rPr>
           <w:sz w:val="4"/>
           <w:sz w:val="4"/>
           <w:szCs w:val="4"/>
-        </w:rPr>
-      </w:pPr>
-      <w:r>
-        <w:rPr>
-          <w:rFonts w:cs="Times New Roman" w:ascii="Times New Roman" w:hAnsi="Times New Roman"/>
+          <w:rFonts w:ascii="Calibri" w:hAnsi="Calibri" w:eastAsia="" w:cs="" w:asciiTheme="minorHAnsi" w:cstheme="minorBidi" w:eastAsiaTheme="minorEastAsia" w:hAnsiTheme="minorHAnsi"/>
+          <w:color w:val="00000A"/>
+          <w:lang w:val="en-US" w:eastAsia="en-US" w:bidi="ar-SA"/>
+        </w:rPr>
+      </w:pPr>
+      <w:r>
+        <w:rPr>
           <w:sz w:val="4"/>
           <w:szCs w:val="4"/>
         </w:rPr>
-        <w:t>_______________________________________________________________________________________________________________________________________________________________________________________________________________________________________________________________________________________________________________________________________________________________________________________________________</w:t>
-      </w:r>
-      <w:r/>
-    </w:p>
-    <w:p>
-      <w:pPr>
-        <w:pStyle w:val="Normal"/>
-        <w:spacing w:lineRule="auto" w:line="240" w:before="0" w:after="0"/>
-        <w:rPr>
-          <w:sz w:val="4"/>
-          <w:sz w:val="4"/>
-          <w:szCs w:val="4"/>
-          <w:rFonts w:ascii="Times New Roman" w:hAnsi="Times New Roman" w:cs="Times New Roman"/>
-        </w:rPr>
-      </w:pPr>
-      <w:r>
-        <w:rPr>
-          <w:rFonts w:cs="Times New Roman" w:ascii="Times New Roman" w:hAnsi="Times New Roman"/>
-          <w:sz w:val="4"/>
-          <w:szCs w:val="4"/>
-        </w:rPr>
-        <w:t>________________________________________________________________________________________________________________________________________________________________________________________________________________________________________________________________________________________________________________________________________________________________________________________________________</w:t>
-      </w:r>
-      <w:r/>
-    </w:p>
-    <w:p>
-      <w:pPr>
-        <w:pStyle w:val="Normal"/>
-        <w:spacing w:lineRule="auto" w:line="240" w:before="80" w:after="0"/>
-        <w:rPr>
-          <w:sz w:val="24"/>
-          <w:b/>
-          <w:sz w:val="24"/>
-          <w:b/>
-          <w:szCs w:val="24"/>
-          <w:bCs/>
-          <w:rFonts w:ascii="Georgia" w:hAnsi="Georgia" w:cs="Georgia"/>
-        </w:rPr>
+      </w:r>
+      <w:r/>
+    </w:p>
+    <w:p>
+      <w:pPr>
+        <w:pStyle w:val="ListParagraph"/>
+        <w:spacing w:lineRule="auto" w:line="240" w:before="240" w:after="0"/>
+        <w:ind w:left="0" w:firstLine="360"/>
+        <w:contextualSpacing/>
       </w:pPr>
       <w:r>
         <w:rPr>
           <w:rFonts w:cs="Georgia" w:ascii="Georgia" w:hAnsi="Georgia"/>
           <w:b/>
           <w:bCs/>
-          <w:sz w:val="24"/>
-          <w:szCs w:val="24"/>
-        </w:rPr>
-        <w:t>OBJECTIVE</w:t>
-      </w:r>
-      <w:r/>
-    </w:p>
-    <w:p>
-      <w:pPr>
-        <w:pStyle w:val="Normal"/>
-        <w:spacing w:before="0" w:after="0"/>
-        <w:rPr>
-          <w:sz w:val="8"/>
+          <w:sz w:val="28"/>
+          <w:szCs w:val="28"/>
+        </w:rPr>
+        <w:t>EDUCATION</w:t>
+      </w:r>
+      <w:r/>
+    </w:p>
+    <w:p>
+      <w:pPr>
+        <w:pStyle w:val="Normal"/>
+        <w:spacing w:lineRule="auto" w:line="240" w:before="0" w:after="0"/>
+      </w:pPr>
+      <w:r>
+        <w:rPr>
+          <w:rFonts w:cs="Georgia" w:ascii="Georgia" w:hAnsi="Georgia"/>
+          <w:b w:val="false"/>
+          <w:bCs w:val="false"/>
           <w:sz w:val="8"/>
           <w:szCs w:val="8"/>
-        </w:rPr>
-      </w:pPr>
-      <w:r>
-        <w:rPr>
-          <w:rFonts w:cs="Times New Roman" w:ascii="Times New Roman" w:hAnsi="Times New Roman"/>
-          <w:sz w:val="8"/>
-          <w:szCs w:val="8"/>
-        </w:rPr>
-        <w:t>___________________________________________________________________________________________________________________________________________________________________________________________________</w:t>
+          <w:u w:val="single"/>
+        </w:rPr>
+        <w:t>_____________________________________________________________________________________________________________________________________________________________________________________________________</w:t>
+      </w:r>
+      <w:r/>
+    </w:p>
+    <w:p>
+      <w:pPr>
+        <w:pStyle w:val="ListParagraph"/>
+        <w:widowControl/>
+        <w:suppressAutoHyphens w:val="true"/>
+        <w:bidi w:val="0"/>
+        <w:spacing w:lineRule="auto" w:line="240" w:before="0" w:after="0"/>
+        <w:ind w:left="0" w:right="0" w:firstLine="360"/>
+        <w:contextualSpacing/>
+        <w:jc w:val="left"/>
+      </w:pPr>
+      <w:r>
+        <w:rPr>
+          <w:rFonts w:cs="Times New Roman" w:ascii="Times New Roman" w:hAnsi="Times New Roman"/>
+          <w:b/>
+          <w:bCs/>
+          <w:color w:val="000000"/>
+          <w:sz w:val="22"/>
+          <w:szCs w:val="22"/>
+        </w:rPr>
+        <w:t>Iowa State University</w:t>
+      </w:r>
+      <w:r>
+        <w:rPr>
+          <w:rFonts w:cs="Times New Roman" w:ascii="Times New Roman" w:hAnsi="Times New Roman"/>
+          <w:color w:val="000000"/>
+          <w:sz w:val="22"/>
+          <w:szCs w:val="22"/>
+        </w:rPr>
+        <w:t xml:space="preserve">, </w:t>
+      </w:r>
+      <w:r>
+        <w:rPr>
+          <w:rFonts w:cs="Times New Roman" w:ascii="Times New Roman" w:hAnsi="Times New Roman"/>
+          <w:color w:val="000000"/>
+          <w:sz w:val="22"/>
+          <w:szCs w:val="22"/>
+        </w:rPr>
+        <w:t>Ames, IA</w:t>
       </w:r>
       <w:r/>
     </w:p>
@@ -139,8 +150,90 @@
       <w:r>
         <w:rPr>
           <w:rFonts w:cs="Times New Roman" w:ascii="Times New Roman" w:hAnsi="Times New Roman"/>
-        </w:rPr>
-        <w:t>Develop technologies to make the Internet a safer place.</w:t>
+          <w:i/>
+          <w:iCs/>
+          <w:color w:val="000000"/>
+          <w:sz w:val="22"/>
+          <w:szCs w:val="22"/>
+        </w:rPr>
+        <w:t>MS, Information Assurance</w:t>
+        <w:tab/>
+        <w:tab/>
+        <w:tab/>
+        <w:tab/>
+        <w:tab/>
+        <w:t xml:space="preserve">    </w:t>
+        <w:tab/>
+        <w:tab/>
+      </w:r>
+      <w:r>
+        <w:rPr>
+          <w:rFonts w:cs="Times New Roman" w:ascii="Times New Roman" w:hAnsi="Times New Roman"/>
+          <w:i w:val="false"/>
+          <w:iCs w:val="false"/>
+          <w:color w:val="000000"/>
+          <w:sz w:val="22"/>
+          <w:szCs w:val="22"/>
+        </w:rPr>
+        <w:t>May 2018</w:t>
+      </w:r>
+      <w:r/>
+    </w:p>
+    <w:p>
+      <w:pPr>
+        <w:pStyle w:val="Normal"/>
+        <w:spacing w:lineRule="auto" w:line="240" w:before="0" w:after="0"/>
+      </w:pPr>
+      <w:r>
+        <w:rPr>
+          <w:rFonts w:cs="Times New Roman" w:ascii="Times New Roman" w:hAnsi="Times New Roman"/>
+          <w:b/>
+          <w:bCs/>
+        </w:rPr>
+        <w:t xml:space="preserve">Iowa State University, </w:t>
+      </w:r>
+      <w:r>
+        <w:rPr>
+          <w:rFonts w:cs="Times New Roman" w:ascii="Times New Roman" w:hAnsi="Times New Roman"/>
+          <w:b w:val="false"/>
+          <w:bCs w:val="false"/>
+        </w:rPr>
+        <w:t>Ames, IA</w:t>
+      </w:r>
+      <w:r>
+        <w:rPr>
+          <w:rFonts w:cs="Times New Roman" w:ascii="Times New Roman" w:hAnsi="Times New Roman"/>
+        </w:rPr>
+        <w:t xml:space="preserve"> </w:t>
+      </w:r>
+      <w:r/>
+    </w:p>
+    <w:p>
+      <w:pPr>
+        <w:pStyle w:val="Normal"/>
+        <w:spacing w:lineRule="auto" w:line="240" w:before="0" w:after="0"/>
+      </w:pPr>
+      <w:r>
+        <w:rPr>
+          <w:rFonts w:cs="Times New Roman" w:ascii="Times New Roman" w:hAnsi="Times New Roman"/>
+          <w:i/>
+          <w:iCs/>
+        </w:rPr>
+        <w:t xml:space="preserve">BS, Software Engineering </w:t>
+        <w:tab/>
+        <w:tab/>
+        <w:tab/>
+        <w:tab/>
+        <w:tab/>
+        <w:t xml:space="preserve">    </w:t>
+        <w:tab/>
+        <w:tab/>
+      </w:r>
+      <w:r>
+        <w:rPr>
+          <w:rFonts w:cs="Times New Roman" w:ascii="Times New Roman" w:hAnsi="Times New Roman"/>
+        </w:rPr>
+        <w:t>May 2016</w:t>
       </w:r>
       <w:r/>
     </w:p>
@@ -148,32 +241,24 @@
       <w:pPr>
         <w:pStyle w:val="Normal"/>
         <w:spacing w:lineRule="auto" w:line="240" w:before="240" w:after="0"/>
-        <w:rPr>
-          <w:sz w:val="24"/>
-          <w:b/>
-          <w:sz w:val="24"/>
-          <w:b/>
-          <w:szCs w:val="24"/>
-          <w:bCs/>
-          <w:rFonts w:ascii="Georgia" w:hAnsi="Georgia" w:cs="Georgia"/>
-        </w:rPr>
       </w:pPr>
       <w:r>
         <w:rPr>
           <w:rFonts w:cs="Georgia" w:ascii="Georgia" w:hAnsi="Georgia"/>
           <w:b/>
           <w:bCs/>
-          <w:sz w:val="24"/>
-          <w:szCs w:val="24"/>
-        </w:rPr>
-        <w:t>RELEVENT EXPERIENCE</w:t>
-      </w:r>
-      <w:r/>
-    </w:p>
-    <w:p>
-      <w:pPr>
-        <w:pStyle w:val="Normal"/>
-        <w:spacing w:lineRule="auto" w:line="240" w:before="0" w:after="0"/>
+          <w:sz w:val="28"/>
+          <w:szCs w:val="28"/>
+        </w:rPr>
+        <w:t>TECHNICAL PROFICIENCY</w:t>
+      </w:r>
+      <w:r/>
+    </w:p>
+    <w:p>
+      <w:pPr>
+        <w:pStyle w:val="Normal"/>
+        <w:spacing w:lineRule="auto" w:line="240" w:before="0" w:after="0"/>
+        <w:ind w:left="360" w:hanging="0"/>
         <w:rPr>
           <w:sz w:val="8"/>
           <w:sz w:val="8"/>
@@ -186,6 +271,141 @@
           <w:rFonts w:cs="Times New Roman" w:ascii="Times New Roman" w:hAnsi="Times New Roman"/>
           <w:sz w:val="8"/>
           <w:szCs w:val="8"/>
+          <w:u w:val="single"/>
+        </w:rPr>
+        <w:t>_____________________________________________________________________________________________________________________________________________________________________________________________________</w:t>
+      </w:r>
+      <w:r/>
+    </w:p>
+    <w:p>
+      <w:pPr>
+        <w:pStyle w:val="ListParagraph"/>
+        <w:spacing w:lineRule="auto" w:line="240" w:before="0" w:after="0"/>
+        <w:ind w:left="360" w:hanging="0"/>
+        <w:contextualSpacing/>
+      </w:pPr>
+      <w:r>
+        <w:rPr>
+          <w:rFonts w:cs="Times New Roman" w:ascii="Times New Roman" w:hAnsi="Times New Roman"/>
+          <w:b/>
+        </w:rPr>
+        <w:t>Programming languages:</w:t>
+      </w:r>
+      <w:r>
+        <w:rPr>
+          <w:rFonts w:cs="Times New Roman" w:ascii="Times New Roman" w:hAnsi="Times New Roman"/>
+        </w:rPr>
+        <w:t xml:space="preserve"> Java, C, Python, HTML/Javascript, Scala</w:t>
+      </w:r>
+      <w:r/>
+    </w:p>
+    <w:p>
+      <w:pPr>
+        <w:pStyle w:val="Normal"/>
+        <w:spacing w:lineRule="auto" w:line="240" w:before="0" w:after="0"/>
+        <w:ind w:left="360" w:hanging="0"/>
+        <w:rPr>
+          <w:rFonts w:ascii="Times New Roman" w:hAnsi="Times New Roman" w:cs="Times New Roman"/>
+        </w:rPr>
+      </w:pPr>
+      <w:r>
+        <w:rPr>
+          <w:rFonts w:cs="Times New Roman" w:ascii="Times New Roman" w:hAnsi="Times New Roman"/>
+          <w:b/>
+        </w:rPr>
+        <w:t>Operating systems:</w:t>
+      </w:r>
+      <w:r>
+        <w:rPr>
+          <w:rFonts w:cs="Times New Roman" w:ascii="Times New Roman" w:hAnsi="Times New Roman"/>
+        </w:rPr>
+        <w:t xml:space="preserve"> Linux (Debian, Fedora, and Ubuntu), Windows (Server 2008, XP, 7, 8)</w:t>
+      </w:r>
+      <w:r/>
+    </w:p>
+    <w:p>
+      <w:pPr>
+        <w:pStyle w:val="Normal"/>
+        <w:spacing w:lineRule="auto" w:line="240" w:before="0" w:after="0"/>
+        <w:ind w:left="360" w:hanging="0"/>
+      </w:pPr>
+      <w:r>
+        <w:rPr>
+          <w:rFonts w:cs="Times New Roman" w:ascii="Times New Roman" w:hAnsi="Times New Roman"/>
+          <w:b/>
+        </w:rPr>
+        <w:t xml:space="preserve">Applications: </w:t>
+      </w:r>
+      <w:r>
+        <w:rPr>
+          <w:rFonts w:cs="Times New Roman" w:ascii="Times New Roman" w:hAnsi="Times New Roman"/>
+          <w:b w:val="false"/>
+          <w:bCs w:val="false"/>
+        </w:rPr>
+        <w:t xml:space="preserve">Git, </w:t>
+      </w:r>
+      <w:r>
+        <w:rPr>
+          <w:rFonts w:cs="Times New Roman" w:ascii="Times New Roman" w:hAnsi="Times New Roman"/>
+          <w:b w:val="false"/>
+          <w:bCs w:val="false"/>
+        </w:rPr>
+        <w:t xml:space="preserve">Apache Server, Wireshark, </w:t>
+      </w:r>
+      <w:r>
+        <w:rPr>
+          <w:rFonts w:cs="Times New Roman" w:ascii="Times New Roman" w:hAnsi="Times New Roman"/>
+          <w:b w:val="false"/>
+          <w:bCs w:val="false"/>
+        </w:rPr>
+        <w:t xml:space="preserve">Aircrack-ng Suite, Burp Suite, Vim, LaTeX, </w:t>
+      </w:r>
+      <w:r/>
+    </w:p>
+    <w:p>
+      <w:pPr>
+        <w:pStyle w:val="Normal"/>
+        <w:spacing w:lineRule="auto" w:line="240" w:before="0" w:after="0"/>
+        <w:ind w:left="360" w:hanging="0"/>
+      </w:pPr>
+      <w:r>
+        <w:rPr>
+          <w:rFonts w:cs="Times New Roman" w:ascii="Times New Roman" w:hAnsi="Times New Roman"/>
+          <w:b w:val="false"/>
+          <w:bCs w:val="false"/>
+        </w:rPr>
+        <w:t>IDA Pro, VMWare vCenter, VMWare vSphere, VMWare ESXi</w:t>
+      </w:r>
+      <w:r/>
+    </w:p>
+    <w:p>
+      <w:pPr>
+        <w:pStyle w:val="Normal"/>
+        <w:spacing w:lineRule="auto" w:line="240" w:before="240" w:after="0"/>
+      </w:pPr>
+      <w:r>
+        <w:rPr>
+          <w:rFonts w:cs="Georgia" w:ascii="Georgia" w:hAnsi="Georgia"/>
+          <w:b/>
+          <w:bCs/>
+          <w:sz w:val="28"/>
+          <w:szCs w:val="28"/>
+        </w:rPr>
+        <w:t>RELEVENT EXPERIENCE</w:t>
+      </w:r>
+      <w:r/>
+    </w:p>
+    <w:p>
+      <w:pPr>
+        <w:pStyle w:val="Normal"/>
+        <w:spacing w:lineRule="auto" w:line="240" w:before="0" w:after="0"/>
+      </w:pPr>
+      <w:r>
+        <w:rPr>
+          <w:rFonts w:cs="Times New Roman" w:ascii="Times New Roman" w:hAnsi="Times New Roman"/>
+          <w:sz w:val="8"/>
+          <w:szCs w:val="8"/>
+          <w:u w:val="single"/>
         </w:rPr>
         <w:t>____________________________________________________________________________________________________________________________________________________________________________________________________</w:t>
       </w:r>
@@ -195,16 +415,20 @@
       <w:pPr>
         <w:pStyle w:val="Normal"/>
         <w:spacing w:lineRule="auto" w:line="240" w:before="0" w:after="0"/>
-        <w:rPr>
-          <w:rFonts w:ascii="Times New Roman" w:hAnsi="Times New Roman" w:cs="Times New Roman"/>
-        </w:rPr>
       </w:pPr>
       <w:r>
         <w:rPr>
           <w:rFonts w:cs="Times New Roman" w:ascii="Times New Roman" w:hAnsi="Times New Roman"/>
           <w:b/>
         </w:rPr>
-        <w:t>Internet Scale Event and Attack Generation Environment</w:t>
+        <w:t>ISEAGE</w:t>
+        <w:tab/>
+        <w:tab/>
+        <w:tab/>
+        <w:tab/>
+        <w:tab/>
+        <w:tab/>
+        <w:tab/>
       </w:r>
       <w:r>
         <w:rPr>
@@ -220,9 +444,6 @@
       <w:pPr>
         <w:pStyle w:val="Normal"/>
         <w:spacing w:lineRule="auto" w:line="240" w:before="0" w:after="0"/>
-        <w:rPr>
-          <w:rFonts w:ascii="Times New Roman" w:hAnsi="Times New Roman" w:cs="Times New Roman"/>
-        </w:rPr>
       </w:pPr>
       <w:r>
         <w:rPr>
@@ -250,9 +471,6 @@
       <w:pPr>
         <w:pStyle w:val="Normal"/>
         <w:spacing w:lineRule="auto" w:line="240" w:before="0" w:after="0"/>
-        <w:rPr>
-          <w:rFonts w:ascii="Times New Roman" w:hAnsi="Times New Roman" w:cs="Times New Roman"/>
-        </w:rPr>
       </w:pPr>
       <w:r>
         <w:rPr>
@@ -271,19 +489,33 @@
         <w:rPr>
           <w:rFonts w:cs="Times New Roman" w:ascii="Times New Roman" w:hAnsi="Times New Roman"/>
         </w:rPr>
-        <w:t>Creat</w:t>
-      </w:r>
-      <w:r>
-        <w:rPr>
-          <w:rFonts w:cs="Times New Roman" w:ascii="Times New Roman" w:hAnsi="Times New Roman"/>
-        </w:rPr>
-        <w:t xml:space="preserve">ed </w:t>
-      </w:r>
-      <w:r>
-        <w:rPr>
-          <w:rFonts w:cs="Times New Roman" w:ascii="Times New Roman" w:hAnsi="Times New Roman"/>
-        </w:rPr>
-        <w:t>vulnerable applications for Cyber Defense Competitions</w:t>
+        <w:t>Created vulnerable applications for Cyber Defense Competitions</w:t>
+      </w:r>
+      <w:r/>
+    </w:p>
+    <w:p>
+      <w:pPr>
+        <w:pStyle w:val="Normal"/>
+        <w:spacing w:lineRule="auto" w:line="240" w:before="0" w:after="0"/>
+      </w:pPr>
+      <w:r>
+        <w:rPr>
+          <w:rFonts w:cs="Times New Roman" w:ascii="Times New Roman" w:hAnsi="Times New Roman"/>
+        </w:rPr>
+        <w:t>Led Red Team in attacks against Blue Teams' systems</w:t>
+      </w:r>
+      <w:r/>
+    </w:p>
+    <w:p>
+      <w:pPr>
+        <w:pStyle w:val="Normal"/>
+        <w:spacing w:lineRule="auto" w:line="240" w:before="0" w:after="0"/>
+      </w:pPr>
+      <w:r>
+        <w:rPr>
+          <w:rFonts w:cs="Times New Roman" w:ascii="Times New Roman" w:hAnsi="Times New Roman"/>
+        </w:rPr>
+        <w:t>Led Green Team in assessing the usability of Blue Teams' systems</w:t>
       </w:r>
       <w:r/>
     </w:p>
@@ -318,7 +550,7 @@
       </w:pPr>
       <w:r>
         <w:rPr>
-          <w:rFonts w:eastAsia="" w:cs="Times New Roman" w:eastAsiaTheme="minorEastAsia" w:ascii="Times New Roman" w:hAnsi="Times New Roman"/>
+          <w:rFonts w:eastAsia="" w:cs="Times New Roman" w:ascii="Times New Roman" w:hAnsi="Times New Roman" w:eastAsiaTheme="minorEastAsia"/>
           <w:b/>
           <w:bCs/>
           <w:color w:val="00000A"/>
@@ -338,7 +570,7 @@
       </w:r>
       <w:r>
         <w:rPr>
-          <w:rFonts w:eastAsia="" w:cs="Times New Roman" w:eastAsiaTheme="minorEastAsia" w:ascii="Times New Roman" w:hAnsi="Times New Roman"/>
+          <w:rFonts w:eastAsia="" w:cs="Times New Roman" w:ascii="Times New Roman" w:hAnsi="Times New Roman" w:eastAsiaTheme="minorEastAsia"/>
           <w:b w:val="false"/>
           <w:bCs w:val="false"/>
           <w:color w:val="00000A"/>
@@ -357,7 +589,7 @@
       </w:pPr>
       <w:r>
         <w:rPr>
-          <w:rFonts w:eastAsia="" w:cs="Times New Roman" w:eastAsiaTheme="minorEastAsia" w:ascii="Times New Roman" w:hAnsi="Times New Roman"/>
+          <w:rFonts w:eastAsia="" w:cs="Times New Roman" w:ascii="Times New Roman" w:hAnsi="Times New Roman" w:eastAsiaTheme="minorEastAsia"/>
           <w:b w:val="false"/>
           <w:bCs w:val="false"/>
           <w:i/>
@@ -377,7 +609,7 @@
       </w:r>
       <w:r>
         <w:rPr>
-          <w:rFonts w:eastAsia="" w:cs="Times New Roman" w:eastAsiaTheme="minorEastAsia" w:ascii="Times New Roman" w:hAnsi="Times New Roman"/>
+          <w:rFonts w:eastAsia="" w:cs="Times New Roman" w:ascii="Times New Roman" w:hAnsi="Times New Roman" w:eastAsiaTheme="minorEastAsia"/>
           <w:b w:val="false"/>
           <w:bCs w:val="false"/>
           <w:i w:val="false"/>
@@ -395,24 +627,10 @@
       <w:pPr>
         <w:pStyle w:val="Normal"/>
         <w:spacing w:lineRule="auto" w:line="240" w:before="0" w:after="0"/>
-        <w:rPr>
-          <w:sz w:val="22"/>
-          <w:i w:val="false"/>
-          <w:b w:val="false"/>
-          <w:sz w:val="22"/>
-          <w:i w:val="false"/>
-          <w:b w:val="false"/>
-          <w:szCs w:val="22"/>
-          <w:iCs w:val="false"/>
-          <w:bCs w:val="false"/>
-          <w:rFonts w:ascii="Times New Roman" w:hAnsi="Times New Roman" w:eastAsia="" w:cs="Times New Roman" w:eastAsiaTheme="minorEastAsia"/>
-          <w:color w:val="00000A"/>
-          <w:lang w:val="en-US" w:eastAsia="en-US" w:bidi="ar-SA"/>
-        </w:rPr>
-      </w:pPr>
-      <w:r>
-        <w:rPr>
-          <w:rFonts w:eastAsia="" w:cs="Times New Roman" w:eastAsiaTheme="minorEastAsia" w:ascii="Times New Roman" w:hAnsi="Times New Roman"/>
+      </w:pPr>
+      <w:r>
+        <w:rPr>
+          <w:rFonts w:eastAsia="" w:cs="Times New Roman" w:ascii="Times New Roman" w:hAnsi="Times New Roman" w:eastAsiaTheme="minorEastAsia"/>
           <w:b w:val="false"/>
           <w:bCs w:val="false"/>
           <w:i w:val="false"/>
@@ -422,32 +640,11 @@
           <w:szCs w:val="22"/>
           <w:lang w:val="en-US" w:eastAsia="en-US" w:bidi="ar-SA"/>
         </w:rPr>
-        <w:t>Assisted in replacing and upgrading key infrastructure</w:t>
-      </w:r>
-      <w:r/>
-    </w:p>
-    <w:p>
-      <w:pPr>
-        <w:pStyle w:val="Normal"/>
-        <w:spacing w:lineRule="auto" w:line="240" w:before="0" w:after="0"/>
-        <w:rPr>
-          <w:sz w:val="22"/>
-          <w:i w:val="false"/>
-          <w:b w:val="false"/>
-          <w:sz w:val="22"/>
-          <w:i w:val="false"/>
-          <w:b w:val="false"/>
-          <w:szCs w:val="22"/>
-          <w:iCs w:val="false"/>
-          <w:bCs w:val="false"/>
-          <w:rFonts w:ascii="Times New Roman" w:hAnsi="Times New Roman" w:eastAsia="" w:cs="Times New Roman" w:eastAsiaTheme="minorEastAsia"/>
-          <w:color w:val="00000A"/>
-          <w:lang w:val="en-US" w:eastAsia="en-US" w:bidi="ar-SA"/>
-        </w:rPr>
-      </w:pPr>
-      <w:r>
-        <w:rPr>
-          <w:rFonts w:eastAsia="" w:cs="Times New Roman" w:eastAsiaTheme="minorEastAsia" w:ascii="Times New Roman" w:hAnsi="Times New Roman"/>
+        <w:t xml:space="preserve">Assisted in replacing and upgrading </w:t>
+      </w:r>
+      <w:r>
+        <w:rPr>
+          <w:rFonts w:eastAsia="" w:cs="Times New Roman" w:ascii="Times New Roman" w:hAnsi="Times New Roman" w:eastAsiaTheme="minorEastAsia"/>
           <w:b w:val="false"/>
           <w:bCs w:val="false"/>
           <w:i w:val="false"/>
@@ -457,6 +654,41 @@
           <w:szCs w:val="22"/>
           <w:lang w:val="en-US" w:eastAsia="en-US" w:bidi="ar-SA"/>
         </w:rPr>
+        <w:t>access token</w:t>
+      </w:r>
+      <w:r>
+        <w:rPr>
+          <w:rFonts w:eastAsia="" w:cs="Times New Roman" w:ascii="Times New Roman" w:hAnsi="Times New Roman" w:eastAsiaTheme="minorEastAsia"/>
+          <w:b w:val="false"/>
+          <w:bCs w:val="false"/>
+          <w:i w:val="false"/>
+          <w:iCs w:val="false"/>
+          <w:color w:val="00000A"/>
+          <w:sz w:val="22"/>
+          <w:szCs w:val="22"/>
+          <w:lang w:val="en-US" w:eastAsia="en-US" w:bidi="ar-SA"/>
+        </w:rPr>
+        <w:t xml:space="preserve"> infrastructure</w:t>
+      </w:r>
+      <w:r/>
+    </w:p>
+    <w:p>
+      <w:pPr>
+        <w:pStyle w:val="Normal"/>
+        <w:spacing w:lineRule="auto" w:line="240" w:before="0" w:after="0"/>
+      </w:pPr>
+      <w:r>
+        <w:rPr>
+          <w:rFonts w:eastAsia="" w:cs="Times New Roman" w:ascii="Times New Roman" w:hAnsi="Times New Roman" w:eastAsiaTheme="minorEastAsia"/>
+          <w:b w:val="false"/>
+          <w:bCs w:val="false"/>
+          <w:i w:val="false"/>
+          <w:iCs w:val="false"/>
+          <w:color w:val="00000A"/>
+          <w:sz w:val="22"/>
+          <w:szCs w:val="22"/>
+          <w:lang w:val="en-US" w:eastAsia="en-US" w:bidi="ar-SA"/>
+        </w:rPr>
         <w:t>Analyzed and cleaned up firewall rules and related logging</w:t>
       </w:r>
       <w:r/>
@@ -590,127 +822,16 @@
       <w:pPr>
         <w:pStyle w:val="Normal"/>
         <w:spacing w:lineRule="auto" w:line="240" w:before="0" w:after="0"/>
-        <w:rPr>
-          <w:sz w:val="22"/>
-          <w:sz w:val="22"/>
-          <w:szCs w:val="22"/>
-          <w:rFonts w:ascii="Calibri" w:hAnsi="Calibri" w:eastAsia="" w:cs="" w:asciiTheme="minorHAnsi" w:cstheme="minorBidi" w:eastAsiaTheme="minorEastAsia" w:hAnsiTheme="minorHAnsi"/>
-          <w:color w:val="00000A"/>
-          <w:lang w:val="en-US" w:eastAsia="en-US" w:bidi="ar-SA"/>
-        </w:rPr>
-      </w:pPr>
-      <w:r>
-        <w:rPr>
-          <w:rFonts w:eastAsia="" w:cs="" w:cstheme="minorBidi" w:eastAsiaTheme="minorEastAsia"/>
-          <w:color w:val="00000A"/>
-          <w:sz w:val="22"/>
-          <w:szCs w:val="22"/>
-          <w:lang w:val="en-US" w:eastAsia="en-US" w:bidi="ar-SA"/>
-        </w:rPr>
-      </w:r>
-      <w:r/>
-    </w:p>
-    <w:p>
-      <w:pPr>
-        <w:pStyle w:val="Normal"/>
-        <w:spacing w:lineRule="auto" w:line="240" w:before="0" w:after="0"/>
-        <w:rPr>
-          <w:rFonts w:ascii="Times New Roman" w:hAnsi="Times New Roman" w:cs="Times New Roman"/>
-        </w:rPr>
-      </w:pPr>
-      <w:r>
-        <w:rPr>
-          <w:rFonts w:cs="Times New Roman" w:ascii="Times New Roman" w:hAnsi="Times New Roman"/>
-          <w:b/>
-        </w:rPr>
-        <w:t>Information Assurance Student Group</w:t>
-        <w:tab/>
-        <w:tab/>
-        <w:tab/>
-        <w:tab/>
-        <w:tab/>
-        <w:t xml:space="preserve">   </w:t>
-      </w:r>
-      <w:r>
-        <w:rPr>
-          <w:rFonts w:cs="Times New Roman" w:ascii="Times New Roman" w:hAnsi="Times New Roman"/>
-        </w:rPr>
-        <w:t>Ames, IA</w:t>
-      </w:r>
-      <w:r/>
-    </w:p>
-    <w:p>
-      <w:pPr>
-        <w:pStyle w:val="Normal"/>
-        <w:spacing w:lineRule="auto" w:line="240" w:before="0" w:after="0"/>
-      </w:pPr>
-      <w:r>
-        <w:rPr>
-          <w:rFonts w:cs="Times New Roman" w:ascii="Times New Roman" w:hAnsi="Times New Roman"/>
-          <w:i/>
-        </w:rPr>
-        <w:t>Member, Former Vice President</w:t>
-      </w:r>
-      <w:r>
-        <w:rPr>
-          <w:rFonts w:cs="Times New Roman" w:ascii="Times New Roman" w:hAnsi="Times New Roman"/>
-        </w:rPr>
-        <w:tab/>
-        <w:tab/>
-        <w:tab/>
-        <w:tab/>
-        <w:tab/>
-        <w:t>Member since 2011</w:t>
-      </w:r>
-      <w:r/>
-    </w:p>
-    <w:p>
-      <w:pPr>
-        <w:pStyle w:val="Normal"/>
-        <w:spacing w:lineRule="auto" w:line="240" w:before="0" w:after="0"/>
-      </w:pPr>
-      <w:r>
-        <w:rPr>
-          <w:rFonts w:cs="Times New Roman" w:ascii="Times New Roman" w:hAnsi="Times New Roman"/>
-        </w:rPr>
-        <w:t>Organiz</w:t>
-      </w:r>
-      <w:r>
-        <w:rPr>
-          <w:rFonts w:cs="Times New Roman" w:ascii="Times New Roman" w:hAnsi="Times New Roman"/>
-        </w:rPr>
-        <w:t>ed</w:t>
-      </w:r>
-      <w:r>
-        <w:rPr>
-          <w:rFonts w:cs="Times New Roman" w:ascii="Times New Roman" w:hAnsi="Times New Roman"/>
-        </w:rPr>
-        <w:t xml:space="preserve"> meetings on cross-site scripting, SQL injection, and more</w:t>
-      </w:r>
-      <w:r/>
-    </w:p>
-    <w:p>
-      <w:pPr>
-        <w:pStyle w:val="Normal"/>
-        <w:spacing w:lineRule="auto" w:line="240" w:before="0" w:after="0"/>
-      </w:pPr>
-      <w:r>
-        <w:rPr>
-          <w:rFonts w:cs="Times New Roman" w:ascii="Times New Roman" w:hAnsi="Times New Roman"/>
-        </w:rPr>
-        <w:t>T</w:t>
-      </w:r>
-      <w:r>
-        <w:rPr>
-          <w:rFonts w:cs="Times New Roman" w:ascii="Times New Roman" w:hAnsi="Times New Roman"/>
-        </w:rPr>
-        <w:t>aught</w:t>
-      </w:r>
-      <w:r>
-        <w:rPr>
-          <w:rFonts w:cs="Times New Roman" w:ascii="Times New Roman" w:hAnsi="Times New Roman"/>
-        </w:rPr>
-        <w:t xml:space="preserve"> bash scripting, wifi hacking, and regular expressions</w:t>
+      </w:pPr>
+      <w:r>
+        <w:rPr>
+          <w:rFonts w:ascii="Times New Roman" w:hAnsi="Times New Roman"/>
+          <w:b w:val="false"/>
+          <w:bCs w:val="false"/>
+          <w:i w:val="false"/>
+          <w:iCs w:val="false"/>
+        </w:rPr>
+        <w:t>Developed internal python application for automated assessments</w:t>
       </w:r>
       <w:r/>
     </w:p>
@@ -718,47 +839,32 @@
       <w:pPr>
         <w:pStyle w:val="Normal"/>
         <w:spacing w:lineRule="auto" w:line="240" w:before="240" w:after="0"/>
-        <w:rPr>
-          <w:sz w:val="24"/>
-          <w:b/>
-          <w:sz w:val="24"/>
-          <w:b/>
-          <w:szCs w:val="24"/>
-          <w:bCs/>
-          <w:rFonts w:ascii="Georgia" w:hAnsi="Georgia" w:cs="Georgia"/>
-        </w:rPr>
       </w:pPr>
       <w:r>
         <w:rPr>
           <w:rFonts w:cs="Georgia" w:ascii="Georgia" w:hAnsi="Georgia"/>
           <w:b/>
           <w:bCs/>
-          <w:sz w:val="24"/>
-          <w:szCs w:val="24"/>
-        </w:rPr>
-        <w:t>SKILLS</w:t>
-      </w:r>
-      <w:r/>
-    </w:p>
-    <w:p>
-      <w:pPr>
-        <w:pStyle w:val="Normal"/>
-        <w:spacing w:lineRule="auto" w:line="240" w:before="0" w:after="0"/>
-        <w:ind w:left="360" w:hanging="0"/>
-        <w:rPr>
-          <w:sz w:val="8"/>
+          <w:sz w:val="28"/>
+          <w:szCs w:val="28"/>
+        </w:rPr>
+        <w:t>RELEVENT COURSEWORK</w:t>
+      </w:r>
+      <w:r/>
+    </w:p>
+    <w:p>
+      <w:pPr>
+        <w:pStyle w:val="Normal"/>
+        <w:spacing w:lineRule="auto" w:line="240" w:before="0" w:after="0"/>
+      </w:pPr>
+      <w:r>
+        <w:rPr>
+          <w:rFonts w:cs="Times New Roman" w:ascii="Times New Roman" w:hAnsi="Times New Roman"/>
           <w:sz w:val="8"/>
           <w:szCs w:val="8"/>
-          <w:rFonts w:ascii="Times New Roman" w:hAnsi="Times New Roman" w:cs="Times New Roman"/>
-        </w:rPr>
-      </w:pPr>
-      <w:r>
-        <w:rPr>
-          <w:rFonts w:cs="Times New Roman" w:ascii="Times New Roman" w:hAnsi="Times New Roman"/>
-          <w:sz w:val="8"/>
-          <w:szCs w:val="8"/>
-        </w:rPr>
-        <w:t>_____________________________________________________________________________________________________________________________________________________________________________________________________</w:t>
+          <w:u w:val="single"/>
+        </w:rPr>
+        <w:t>______________________________________________________________________________________________________________________________________________________________________________________________________</w:t>
       </w:r>
       <w:r/>
     </w:p>
@@ -773,212 +879,221 @@
         <w:rPr>
           <w:rFonts w:cs="Times New Roman" w:ascii="Times New Roman" w:hAnsi="Times New Roman"/>
           <w:b/>
-        </w:rPr>
-        <w:t>Programming languages:</w:t>
-      </w:r>
-      <w:r>
-        <w:rPr>
-          <w:rFonts w:cs="Times New Roman" w:ascii="Times New Roman" w:hAnsi="Times New Roman"/>
-        </w:rPr>
-        <w:t xml:space="preserve"> Java, C, assembly, Python, HTML/Javascript, </w:t>
-      </w:r>
-      <w:r>
-        <w:rPr>
-          <w:rFonts w:cs="Times New Roman" w:ascii="Times New Roman" w:hAnsi="Times New Roman"/>
-        </w:rPr>
-        <w:t>Scala</w:t>
-      </w:r>
-      <w:r/>
-    </w:p>
-    <w:p>
-      <w:pPr>
-        <w:pStyle w:val="Normal"/>
+          <w:bCs/>
+        </w:rPr>
+        <w:t>Completed</w:t>
+      </w:r>
+      <w:r/>
+    </w:p>
+    <w:p>
+      <w:pPr>
+        <w:pStyle w:val="ListParagraph"/>
         <w:spacing w:lineRule="auto" w:line="240" w:before="0" w:after="0"/>
         <w:ind w:left="360" w:hanging="0"/>
-        <w:rPr>
-          <w:rFonts w:ascii="Times New Roman" w:hAnsi="Times New Roman" w:cs="Times New Roman"/>
-        </w:rPr>
+        <w:contextualSpacing/>
+        <w:rPr>
+          <w:sz w:val="22"/>
+          <w:sz w:val="22"/>
+          <w:szCs w:val="22"/>
+          <w:rFonts w:ascii="times new roman" w:hAnsi="times new roman" w:eastAsia="" w:cs="" w:cstheme="minorBidi" w:eastAsiaTheme="minorEastAsia"/>
+          <w:color w:val="00000A"/>
+          <w:lang w:val="en-US" w:eastAsia="en-US" w:bidi="ar-SA"/>
+        </w:rPr>
+      </w:pPr>
+      <w:r>
+        <w:rPr>
+          <w:rFonts w:ascii="times new roman" w:hAnsi="times new roman"/>
+        </w:rPr>
+        <w:t>Operating Systems</w:t>
+      </w:r>
+      <w:r/>
+    </w:p>
+    <w:p>
+      <w:pPr>
+        <w:pStyle w:val="ListParagraph"/>
+        <w:spacing w:lineRule="auto" w:line="240" w:before="0" w:after="0"/>
+        <w:ind w:left="360" w:hanging="0"/>
+        <w:contextualSpacing/>
+        <w:rPr>
+          <w:sz w:val="22"/>
+          <w:sz w:val="22"/>
+          <w:szCs w:val="22"/>
+          <w:rFonts w:ascii="times new roman" w:hAnsi="times new roman" w:eastAsia="" w:cs="" w:cstheme="minorBidi" w:eastAsiaTheme="minorEastAsia"/>
+          <w:color w:val="00000A"/>
+          <w:lang w:val="en-US" w:eastAsia="en-US" w:bidi="ar-SA"/>
+        </w:rPr>
+      </w:pPr>
+      <w:r>
+        <w:rPr>
+          <w:rFonts w:ascii="times new roman" w:hAnsi="times new roman"/>
+        </w:rPr>
+        <w:t>Concurrency and Parallel Programming</w:t>
+      </w:r>
+      <w:r/>
+    </w:p>
+    <w:p>
+      <w:pPr>
+        <w:pStyle w:val="ListParagraph"/>
+        <w:spacing w:lineRule="auto" w:line="240" w:before="0" w:after="0"/>
+        <w:ind w:left="360" w:hanging="0"/>
+        <w:contextualSpacing/>
+        <w:rPr>
+          <w:sz w:val="22"/>
+          <w:sz w:val="22"/>
+          <w:szCs w:val="22"/>
+          <w:rFonts w:ascii="times new roman" w:hAnsi="times new roman" w:eastAsia="" w:cs="" w:cstheme="minorBidi" w:eastAsiaTheme="minorEastAsia"/>
+          <w:color w:val="00000A"/>
+          <w:lang w:val="en-US" w:eastAsia="en-US" w:bidi="ar-SA"/>
+        </w:rPr>
+      </w:pPr>
+      <w:r>
+        <w:rPr>
+          <w:rFonts w:ascii="times new roman" w:hAnsi="times new roman"/>
+        </w:rPr>
+        <w:t>Reverse Engineering</w:t>
+      </w:r>
+      <w:r/>
+    </w:p>
+    <w:p>
+      <w:pPr>
+        <w:pStyle w:val="ListParagraph"/>
+        <w:spacing w:lineRule="auto" w:line="240" w:before="0" w:after="0"/>
+        <w:ind w:left="360" w:hanging="0"/>
+        <w:contextualSpacing/>
+        <w:rPr>
+          <w:sz w:val="22"/>
+          <w:sz w:val="22"/>
+          <w:szCs w:val="22"/>
+          <w:rFonts w:ascii="times new roman" w:hAnsi="times new roman" w:eastAsia="" w:cs="" w:cstheme="minorBidi" w:eastAsiaTheme="minorEastAsia"/>
+          <w:color w:val="00000A"/>
+          <w:lang w:val="en-US" w:eastAsia="en-US" w:bidi="ar-SA"/>
+        </w:rPr>
+      </w:pPr>
+      <w:r>
+        <w:rPr>
+          <w:rFonts w:ascii="times new roman" w:hAnsi="times new roman"/>
+        </w:rPr>
+        <w:t>Tools for Large Scale Data Analysis</w:t>
+      </w:r>
+      <w:r/>
+    </w:p>
+    <w:p>
+      <w:pPr>
+        <w:pStyle w:val="ListParagraph"/>
+        <w:spacing w:lineRule="auto" w:line="240" w:before="0" w:after="0"/>
+        <w:ind w:left="360" w:hanging="0"/>
+        <w:contextualSpacing/>
+        <w:rPr>
+          <w:sz w:val="22"/>
+          <w:sz w:val="22"/>
+          <w:szCs w:val="22"/>
+          <w:rFonts w:ascii="times new roman" w:hAnsi="times new roman" w:eastAsia="" w:cs="" w:cstheme="minorBidi" w:eastAsiaTheme="minorEastAsia"/>
+          <w:color w:val="00000A"/>
+          <w:lang w:val="en-US" w:eastAsia="en-US" w:bidi="ar-SA"/>
+        </w:rPr>
+      </w:pPr>
+      <w:r>
+        <w:rPr>
+          <w:rFonts w:ascii="times new roman" w:hAnsi="times new roman"/>
+        </w:rPr>
+        <w:t>Software Testing</w:t>
+      </w:r>
+      <w:r/>
+    </w:p>
+    <w:p>
+      <w:pPr>
+        <w:pStyle w:val="ListParagraph"/>
+        <w:spacing w:lineRule="auto" w:line="240" w:before="0" w:after="0"/>
+        <w:ind w:left="360" w:hanging="0"/>
+        <w:contextualSpacing/>
       </w:pPr>
       <w:r>
         <w:rPr>
           <w:rFonts w:cs="Times New Roman" w:ascii="Times New Roman" w:hAnsi="Times New Roman"/>
           <w:b/>
-        </w:rPr>
-        <w:t>Operating systems:</w:t>
-      </w:r>
-      <w:r>
-        <w:rPr>
-          <w:rFonts w:cs="Times New Roman" w:ascii="Times New Roman" w:hAnsi="Times New Roman"/>
-        </w:rPr>
-        <w:t xml:space="preserve"> Linux (Debian, Fedora, and Ubuntu), Windows (Server 2008, XP, 7, 8)</w:t>
-      </w:r>
-      <w:r/>
-    </w:p>
-    <w:p>
-      <w:pPr>
-        <w:pStyle w:val="Normal"/>
+          <w:bCs/>
+        </w:rPr>
+        <w:t>In Progress</w:t>
+      </w:r>
+      <w:r/>
+    </w:p>
+    <w:p>
+      <w:pPr>
+        <w:pStyle w:val="ListParagraph"/>
         <w:spacing w:lineRule="auto" w:line="240" w:before="0" w:after="0"/>
         <w:ind w:left="360" w:hanging="0"/>
-      </w:pPr>
-      <w:r>
-        <w:rPr>
-          <w:rFonts w:cs="Times New Roman" w:ascii="Times New Roman" w:hAnsi="Times New Roman"/>
-          <w:b/>
-        </w:rPr>
-        <w:t xml:space="preserve">Current Classwork: </w:t>
-      </w:r>
-      <w:r>
-        <w:rPr>
-          <w:rFonts w:cs="Times New Roman" w:ascii="Times New Roman" w:hAnsi="Times New Roman"/>
-          <w:b w:val="false"/>
-          <w:bCs w:val="false"/>
-        </w:rPr>
-        <w:t>Networking, Wireless Network Architectures, Real Time Systems</w:t>
-      </w:r>
-      <w:r/>
-    </w:p>
-    <w:p>
-      <w:pPr>
-        <w:pStyle w:val="Normal"/>
+        <w:contextualSpacing/>
+      </w:pPr>
+      <w:r>
+        <w:rPr>
+          <w:rFonts w:cs="Times New Roman" w:ascii="Times New Roman" w:hAnsi="Times New Roman"/>
+        </w:rPr>
+        <w:t>Real-Time Systems</w:t>
+      </w:r>
+      <w:r/>
+    </w:p>
+    <w:p>
+      <w:pPr>
+        <w:pStyle w:val="ListParagraph"/>
+        <w:spacing w:lineRule="auto" w:line="240" w:before="0" w:after="0"/>
+        <w:ind w:left="360" w:hanging="0"/>
+        <w:contextualSpacing/>
+      </w:pPr>
+      <w:r>
+        <w:rPr>
+          <w:rFonts w:cs="Times New Roman" w:ascii="Times New Roman" w:hAnsi="Times New Roman"/>
+        </w:rPr>
+        <w:t>Intro to Network Security</w:t>
+      </w:r>
+      <w:r/>
+    </w:p>
+    <w:p>
+      <w:pPr>
+        <w:pStyle w:val="ListParagraph"/>
+        <w:spacing w:lineRule="auto" w:line="240" w:before="0" w:after="0"/>
+        <w:ind w:left="360" w:hanging="0"/>
+        <w:contextualSpacing/>
+      </w:pPr>
+      <w:r>
+        <w:rPr>
+          <w:rFonts w:cs="Times New Roman" w:ascii="Times New Roman" w:hAnsi="Times New Roman"/>
+        </w:rPr>
+        <w:t>Research Problems in Information Security</w:t>
+      </w:r>
+      <w:r/>
+    </w:p>
+    <w:p>
+      <w:pPr>
+        <w:pStyle w:val="Normal"/>
+        <w:widowControl/>
+        <w:tabs>
+          <w:tab w:val="left" w:pos="810" w:leader="none"/>
+        </w:tabs>
+        <w:suppressAutoHyphens w:val="true"/>
+        <w:bidi w:val="0"/>
         <w:spacing w:lineRule="auto" w:line="240" w:before="240" w:after="0"/>
-        <w:rPr>
-          <w:sz w:val="24"/>
-          <w:b/>
-          <w:sz w:val="24"/>
-          <w:b/>
-          <w:szCs w:val="24"/>
-          <w:bCs/>
-          <w:rFonts w:ascii="Georgia" w:hAnsi="Georgia" w:cs="Georgia"/>
-        </w:rPr>
+        <w:ind w:left="360" w:right="0" w:hanging="0"/>
+        <w:jc w:val="left"/>
       </w:pPr>
       <w:r>
         <w:rPr>
           <w:rFonts w:cs="Georgia" w:ascii="Georgia" w:hAnsi="Georgia"/>
           <w:b/>
           <w:bCs/>
-          <w:sz w:val="24"/>
-          <w:szCs w:val="24"/>
-        </w:rPr>
-        <w:t>ACTIVITIES</w:t>
-      </w:r>
-      <w:r/>
-    </w:p>
-    <w:p>
-      <w:pPr>
-        <w:pStyle w:val="Normal"/>
-        <w:spacing w:lineRule="auto" w:line="240" w:before="0" w:after="0"/>
-      </w:pPr>
-      <w:r>
-        <w:rPr>
-          <w:rFonts w:cs="Times New Roman" w:ascii="Times New Roman" w:hAnsi="Times New Roman"/>
-          <w:sz w:val="8"/>
-          <w:szCs w:val="8"/>
-        </w:rPr>
-        <w:t>______________________________________________________________________________________________________________________________________________________________________________________________________</w:t>
-      </w:r>
-      <w:r/>
-    </w:p>
-    <w:p>
-      <w:pPr>
-        <w:pStyle w:val="ListParagraph"/>
-        <w:spacing w:lineRule="auto" w:line="240" w:before="0" w:after="0"/>
-        <w:ind w:left="360" w:hanging="0"/>
-        <w:contextualSpacing/>
-      </w:pPr>
-      <w:r>
-        <w:rPr>
-          <w:rFonts w:cs="Times New Roman" w:ascii="Times New Roman" w:hAnsi="Times New Roman"/>
-        </w:rPr>
-        <w:t>Member of ISU's National Cyber Analyst Challenge team Fall 2015</w:t>
-      </w:r>
-      <w:r/>
-    </w:p>
-    <w:p>
-      <w:pPr>
-        <w:pStyle w:val="ListParagraph"/>
-        <w:spacing w:lineRule="auto" w:line="240" w:before="0" w:after="0"/>
-        <w:ind w:left="360" w:right="1080" w:hanging="0"/>
-        <w:contextualSpacing/>
-      </w:pPr>
-      <w:r>
-        <w:rPr>
-          <w:rFonts w:cs="Times New Roman" w:ascii="Times New Roman" w:hAnsi="Times New Roman"/>
-        </w:rPr>
-        <w:t>Attended DEFCON 23 in August 2015</w:t>
-      </w:r>
-      <w:r/>
-    </w:p>
-    <w:p>
-      <w:pPr>
-        <w:pStyle w:val="ListParagraph"/>
-        <w:spacing w:lineRule="auto" w:line="240" w:before="0" w:after="0"/>
-        <w:ind w:left="360" w:right="1080" w:hanging="0"/>
-        <w:contextualSpacing/>
-      </w:pPr>
-      <w:r>
-        <w:rPr>
-          <w:rFonts w:cs="Times New Roman" w:ascii="Times New Roman" w:hAnsi="Times New Roman"/>
-        </w:rPr>
-        <w:t>Volunteer with FIRST Tech Challenge 2016</w:t>
-      </w:r>
-      <w:r/>
-    </w:p>
-    <w:p>
-      <w:pPr>
-        <w:pStyle w:val="ListParagraph"/>
-        <w:spacing w:lineRule="auto" w:line="240" w:before="0" w:after="0"/>
-        <w:ind w:left="360" w:right="1080" w:hanging="0"/>
-        <w:contextualSpacing/>
-        <w:rPr>
-          <w:rFonts w:ascii="Times New Roman" w:hAnsi="Times New Roman" w:cs="Times New Roman"/>
-        </w:rPr>
-      </w:pPr>
-      <w:r>
-        <w:rPr>
-          <w:rFonts w:cs="Times New Roman" w:ascii="Times New Roman" w:hAnsi="Times New Roman"/>
-        </w:rPr>
-        <w:t>Cedar Valley Habitat for Humanity volunteer Summer 2014</w:t>
-      </w:r>
-      <w:r/>
-    </w:p>
-    <w:p>
-      <w:pPr>
-        <w:pStyle w:val="ListParagraph"/>
-        <w:spacing w:lineRule="auto" w:line="240" w:before="0" w:after="0"/>
-        <w:ind w:left="360" w:right="1080" w:hanging="0"/>
-        <w:contextualSpacing/>
-        <w:rPr>
-          <w:sz w:val="24"/>
-          <w:b/>
-          <w:sz w:val="24"/>
-          <w:b/>
-          <w:szCs w:val="24"/>
-          <w:bCs/>
-          <w:rFonts w:ascii="Georgia" w:hAnsi="Georgia" w:cs="Georgia"/>
-        </w:rPr>
-      </w:pPr>
-      <w:r>
-        <w:rPr>
-          <w:rFonts w:cs="Times New Roman" w:ascii="Times New Roman" w:hAnsi="Times New Roman"/>
-        </w:rPr>
-        <w:t>Hobbies: Writing, martial arts, foreign languages</w:t>
-      </w:r>
-      <w:r/>
-    </w:p>
-    <w:p>
-      <w:pPr>
-        <w:pStyle w:val="Normal"/>
-        <w:spacing w:lineRule="auto" w:line="240" w:before="240" w:after="0"/>
-      </w:pPr>
+          <w:sz w:val="28"/>
+          <w:szCs w:val="28"/>
+        </w:rPr>
+        <w:t xml:space="preserve">HONORS &amp; </w:t>
+      </w:r>
       <w:r>
         <w:rPr>
           <w:rFonts w:cs="Georgia" w:ascii="Georgia" w:hAnsi="Georgia"/>
           <w:b/>
           <w:bCs/>
-          <w:sz w:val="24"/>
-          <w:szCs w:val="24"/>
-        </w:rPr>
-        <w:t>HONORS &amp; AWARDS</w:t>
+          <w:sz w:val="28"/>
+          <w:szCs w:val="28"/>
+        </w:rPr>
+        <w:t>ACTIVITIES</w:t>
       </w:r>
       <w:r/>
     </w:p>
@@ -993,172 +1108,28 @@
         <w:rPr>
           <w:rFonts w:cs="Times New Roman" w:ascii="Times New Roman" w:hAnsi="Times New Roman"/>
         </w:rPr>
-        <w:t xml:space="preserve">       </w:t>
-      </w:r>
-      <w:r>
-        <w:rPr>
-          <w:rFonts w:cs="Times New Roman" w:ascii="Times New Roman" w:hAnsi="Times New Roman"/>
-        </w:rPr>
-        <w:t>1</w:t>
-      </w:r>
-      <w:r>
-        <w:rPr>
-          <w:rStyle w:val="NumberingSymbols"/>
-          <w:rFonts w:cs="Times New Roman" w:ascii="Times New Roman" w:hAnsi="Times New Roman"/>
-        </w:rPr>
-        <w:t>st</w:t>
-      </w:r>
-      <w:r>
-        <w:rPr>
-          <w:rFonts w:cs="Times New Roman" w:ascii="Times New Roman" w:hAnsi="Times New Roman"/>
-        </w:rPr>
-        <w:t xml:space="preserve"> place team National Cyber Analyst Challenge 2015</w:t>
-      </w:r>
-      <w:r/>
-    </w:p>
-    <w:p>
-      <w:pPr>
-        <w:pStyle w:val="ListParagraph"/>
-        <w:spacing w:lineRule="auto" w:line="240" w:before="0" w:after="0"/>
-        <w:ind w:right="1080" w:hanging="0"/>
-        <w:contextualSpacing/>
-      </w:pPr>
-      <w:r>
-        <w:rPr>
-          <w:rFonts w:cs="Times New Roman" w:ascii="Times New Roman" w:hAnsi="Times New Roman"/>
-        </w:rPr>
-        <w:t xml:space="preserve">       </w:t>
-      </w:r>
-      <w:r>
-        <w:rPr>
-          <w:rFonts w:cs="Times New Roman" w:ascii="Times New Roman" w:hAnsi="Times New Roman"/>
-        </w:rPr>
-        <w:t>Captain of First Place Team Fall 2013 CDC and 2014 National CDC</w:t>
-      </w:r>
-      <w:r/>
-    </w:p>
-    <w:p>
-      <w:pPr>
-        <w:pStyle w:val="ListParagraph"/>
-        <w:spacing w:lineRule="auto" w:line="240" w:before="0" w:after="0"/>
-        <w:ind w:left="720" w:hanging="0"/>
-        <w:contextualSpacing/>
-        <w:rPr>
-          <w:sz w:val="18"/>
-          <w:sz w:val="18"/>
-          <w:szCs w:val="18"/>
-          <w:rFonts w:ascii="Times New Roman" w:hAnsi="Times New Roman" w:eastAsia="" w:cs="Times New Roman" w:eastAsiaTheme="minorEastAsia"/>
-          <w:color w:val="00000A"/>
-          <w:lang w:val="en-US" w:eastAsia="en-US" w:bidi="ar-SA"/>
-        </w:rPr>
-      </w:pPr>
-      <w:r>
-        <w:rPr>
-          <w:rFonts w:eastAsia="" w:cs="Times New Roman" w:eastAsiaTheme="minorEastAsia" w:ascii="Times New Roman" w:hAnsi="Times New Roman"/>
-          <w:color w:val="00000A"/>
-          <w:sz w:val="18"/>
-          <w:szCs w:val="18"/>
-          <w:lang w:val="en-US" w:eastAsia="en-US" w:bidi="ar-SA"/>
-        </w:rPr>
-      </w:r>
-      <w:r/>
-    </w:p>
-    <w:p>
-      <w:pPr>
-        <w:pStyle w:val="ListParagraph"/>
-        <w:spacing w:lineRule="auto" w:line="240" w:before="240" w:after="0"/>
-        <w:ind w:left="0" w:firstLine="360"/>
-        <w:contextualSpacing/>
-        <w:rPr>
-          <w:sz w:val="24"/>
-          <w:b/>
-          <w:sz w:val="24"/>
-          <w:b/>
-          <w:szCs w:val="24"/>
-          <w:bCs/>
-          <w:rFonts w:ascii="Georgia" w:hAnsi="Georgia" w:cs="Georgia"/>
-        </w:rPr>
-      </w:pPr>
-      <w:r>
-        <w:rPr>
-          <w:rFonts w:cs="Georgia" w:ascii="Georgia" w:hAnsi="Georgia"/>
-          <w:b/>
-          <w:bCs/>
-          <w:sz w:val="24"/>
-          <w:szCs w:val="24"/>
-        </w:rPr>
-        <w:t>EDUCATION</w:t>
-      </w:r>
-      <w:r/>
-    </w:p>
-    <w:p>
-      <w:pPr>
-        <w:pStyle w:val="Normal"/>
-        <w:spacing w:lineRule="auto" w:line="240" w:before="0" w:after="0"/>
-      </w:pPr>
-      <w:r>
-        <w:rPr>
-          <w:rFonts w:cs="Georgia" w:ascii="Georgia" w:hAnsi="Georgia"/>
+        <w:t xml:space="preserve">      </w:t>
+      </w:r>
+      <w:r>
+        <w:rPr>
+          <w:rFonts w:cs="Times New Roman" w:ascii="Times New Roman" w:hAnsi="Times New Roman"/>
           <w:b/>
           <w:bCs/>
           <w:sz w:val="8"/>
           <w:szCs w:val="8"/>
         </w:rPr>
-        <w:t>_____________________________________________________________________________________________________________________________________________________________________________________________________</w:t>
-      </w:r>
-      <w:r/>
-    </w:p>
-    <w:p>
-      <w:pPr>
-        <w:pStyle w:val="Normal"/>
-        <w:spacing w:lineRule="auto" w:line="240" w:before="0" w:after="0"/>
-        <w:rPr>
-          <w:rFonts w:ascii="Times New Roman" w:hAnsi="Times New Roman" w:cs="Times New Roman"/>
-        </w:rPr>
-      </w:pPr>
-      <w:r>
-        <w:rPr>
-          <w:rFonts w:cs="Times New Roman" w:ascii="Times New Roman" w:hAnsi="Times New Roman"/>
-        </w:rPr>
-        <w:t xml:space="preserve">Iowa State University </w:t>
-        <w:tab/>
-        <w:tab/>
-        <w:tab/>
-        <w:tab/>
-        <w:tab/>
-        <w:tab/>
-        <w:tab/>
-        <w:t>Ames, IA</w:t>
-      </w:r>
-      <w:r/>
-    </w:p>
-    <w:p>
-      <w:pPr>
-        <w:pStyle w:val="Normal"/>
-        <w:spacing w:lineRule="auto" w:line="240" w:before="0" w:after="0"/>
-        <w:rPr>
-          <w:rFonts w:ascii="Times New Roman" w:hAnsi="Times New Roman" w:cs="Times New Roman"/>
-        </w:rPr>
-      </w:pPr>
-      <w:r>
-        <w:rPr>
-          <w:rFonts w:cs="Times New Roman" w:ascii="Times New Roman" w:hAnsi="Times New Roman"/>
-          <w:i/>
-          <w:iCs/>
-        </w:rPr>
-        <w:t xml:space="preserve">BS Software Engineering </w:t>
-        <w:tab/>
-        <w:tab/>
-        <w:tab/>
-        <w:tab/>
-        <w:tab/>
-        <w:t xml:space="preserve">    </w:t>
-      </w:r>
-      <w:r>
-        <w:rPr>
-          <w:rFonts w:cs="Times New Roman" w:ascii="Times New Roman" w:hAnsi="Times New Roman"/>
-        </w:rPr>
-        <w:t>August 2011 – May 2016</w:t>
+        <w:t xml:space="preserve"> </w:t>
+      </w:r>
+      <w:r>
+        <w:rPr>
+          <w:rFonts w:cs="Times New Roman" w:ascii="Times New Roman" w:hAnsi="Times New Roman"/>
+          <w:b/>
+          <w:bCs/>
+          <w:sz w:val="8"/>
+          <w:szCs w:val="8"/>
+          <w:u w:val="single"/>
+        </w:rPr>
+        <w:t xml:space="preserve">                                                                                                                                                                                                                                                                                                                                                                                                           </w:t>
       </w:r>
       <w:r/>
     </w:p>
@@ -1169,63 +1140,223 @@
         <w:suppressAutoHyphens w:val="true"/>
         <w:bidi w:val="0"/>
         <w:spacing w:lineRule="auto" w:line="240" w:before="0" w:after="0"/>
-        <w:ind w:left="0" w:right="0" w:firstLine="360"/>
+        <w:ind w:left="360" w:right="1080" w:hanging="0"/>
         <w:contextualSpacing/>
         <w:jc w:val="left"/>
-      </w:pPr>
-      <w:r>
-        <w:rPr>
-          <w:rFonts w:cs="Times New Roman" w:ascii="Times New Roman" w:hAnsi="Times New Roman"/>
-          <w:color w:val="000000"/>
+        <w:rPr>
+          <w:sz w:val="22"/>
           <w:sz w:val="22"/>
           <w:szCs w:val="22"/>
-        </w:rPr>
-        <w:t>Iowa State University</w:t>
-        <w:tab/>
-        <w:tab/>
-        <w:tab/>
-        <w:tab/>
-        <w:tab/>
-        <w:tab/>
-        <w:tab/>
-        <w:t>Ames, IA</w:t>
+          <w:rFonts w:ascii="times new roman" w:hAnsi="times new roman" w:eastAsia="" w:cs="" w:cstheme="minorBidi" w:eastAsiaTheme="minorEastAsia"/>
+          <w:color w:val="00000A"/>
+          <w:lang w:val="en-US" w:eastAsia="en-US" w:bidi="ar-SA"/>
+        </w:rPr>
+      </w:pPr>
+      <w:r>
+        <w:rPr>
+          <w:rFonts w:ascii="times new roman" w:hAnsi="times new roman"/>
+        </w:rPr>
+        <w:t>NSF CyberCorps Scholarship for Service Recipient</w:t>
+        <w:tab/>
+        <w:tab/>
+        <w:tab/>
+        <w:t xml:space="preserve">            August 2016</w:t>
       </w:r>
       <w:r/>
     </w:p>
     <w:p>
       <w:pPr>
         <w:pStyle w:val="ListParagraph"/>
-        <w:spacing w:lineRule="auto" w:line="240" w:before="0" w:after="0"/>
-        <w:ind w:left="360" w:hanging="0"/>
+        <w:widowControl/>
+        <w:suppressAutoHyphens w:val="true"/>
+        <w:bidi w:val="0"/>
+        <w:spacing w:lineRule="auto" w:line="240" w:before="0" w:after="0"/>
+        <w:ind w:left="360" w:right="1080" w:hanging="0"/>
         <w:contextualSpacing/>
-      </w:pPr>
-      <w:r>
-        <w:rPr>
-          <w:rFonts w:cs="Times New Roman" w:ascii="Times New Roman" w:hAnsi="Times New Roman"/>
-          <w:i/>
-          <w:iCs/>
-          <w:color w:val="000000"/>
-          <w:sz w:val="22"/>
-          <w:szCs w:val="22"/>
-        </w:rPr>
-        <w:t>MS Information Assurance</w:t>
-        <w:tab/>
-        <w:tab/>
-        <w:tab/>
-        <w:tab/>
-        <w:tab/>
-        <w:t xml:space="preserve">    </w:t>
-      </w:r>
-      <w:r>
-        <w:rPr>
-          <w:rFonts w:cs="Times New Roman" w:ascii="Times New Roman" w:hAnsi="Times New Roman"/>
-          <w:i w:val="false"/>
-          <w:iCs w:val="false"/>
-          <w:color w:val="000000"/>
-          <w:sz w:val="22"/>
-          <w:szCs w:val="22"/>
-        </w:rPr>
-        <w:t>August 2016 – May 2018</w:t>
+        <w:jc w:val="left"/>
+      </w:pPr>
+      <w:r>
+        <w:rPr>
+          <w:rFonts w:cs="Times New Roman" w:ascii="Times New Roman" w:hAnsi="Times New Roman"/>
+        </w:rPr>
+        <w:t>Finalist team National Cyber Analyst Challenge</w:t>
+        <w:tab/>
+        <w:tab/>
+        <w:tab/>
+        <w:t xml:space="preserve">      </w:t>
+      </w:r>
+      <w:r>
+        <w:rPr>
+          <w:rFonts w:cs="Times New Roman" w:ascii="Times New Roman" w:hAnsi="Times New Roman"/>
+        </w:rPr>
+        <w:t xml:space="preserve">November </w:t>
+      </w:r>
+      <w:r>
+        <w:rPr>
+          <w:rFonts w:cs="Times New Roman" w:ascii="Times New Roman" w:hAnsi="Times New Roman"/>
+        </w:rPr>
+        <w:t>2016</w:t>
+      </w:r>
+      <w:r/>
+    </w:p>
+    <w:p>
+      <w:pPr>
+        <w:pStyle w:val="ListParagraph"/>
+        <w:spacing w:lineRule="auto" w:line="240" w:before="0" w:after="0"/>
+        <w:ind w:right="1080" w:hanging="0"/>
+        <w:contextualSpacing/>
+      </w:pPr>
+      <w:r>
+        <w:rPr>
+          <w:rFonts w:cs="Times New Roman" w:ascii="Times New Roman" w:hAnsi="Times New Roman"/>
+        </w:rPr>
+        <w:t xml:space="preserve">       </w:t>
+      </w:r>
+      <w:r>
+        <w:rPr>
+          <w:rFonts w:cs="Times New Roman" w:ascii="Times New Roman" w:hAnsi="Times New Roman"/>
+        </w:rPr>
+        <w:t>Volunteer with FTC Iowa</w:t>
+        <w:tab/>
+        <w:tab/>
+        <w:tab/>
+        <w:tab/>
+        <w:tab/>
+        <w:tab/>
+        <w:t xml:space="preserve"> Since January 2016</w:t>
+      </w:r>
+      <w:r/>
+    </w:p>
+    <w:p>
+      <w:pPr>
+        <w:pStyle w:val="ListParagraph"/>
+        <w:widowControl/>
+        <w:suppressAutoHyphens w:val="true"/>
+        <w:bidi w:val="0"/>
+        <w:spacing w:lineRule="auto" w:line="240" w:before="0" w:after="0"/>
+        <w:ind w:left="360" w:right="1080" w:hanging="0"/>
+        <w:contextualSpacing/>
+        <w:jc w:val="left"/>
+      </w:pPr>
+      <w:r>
+        <w:rPr>
+          <w:rFonts w:cs="Times New Roman" w:ascii="Times New Roman" w:hAnsi="Times New Roman"/>
+        </w:rPr>
+        <w:t>1</w:t>
+      </w:r>
+      <w:r>
+        <w:rPr>
+          <w:rStyle w:val="NumberingSymbols"/>
+          <w:rFonts w:cs="Times New Roman" w:ascii="Times New Roman" w:hAnsi="Times New Roman"/>
+        </w:rPr>
+        <w:t>st</w:t>
+      </w:r>
+      <w:r>
+        <w:rPr>
+          <w:rFonts w:cs="Times New Roman" w:ascii="Times New Roman" w:hAnsi="Times New Roman"/>
+        </w:rPr>
+        <w:t xml:space="preserve"> place team National Cyber Analyst Challenge </w:t>
+        <w:tab/>
+        <w:tab/>
+        <w:tab/>
+        <w:t xml:space="preserve">      </w:t>
+      </w:r>
+      <w:r>
+        <w:rPr>
+          <w:rFonts w:cs="Times New Roman" w:ascii="Times New Roman" w:hAnsi="Times New Roman"/>
+        </w:rPr>
+        <w:t xml:space="preserve">November </w:t>
+      </w:r>
+      <w:r>
+        <w:rPr>
+          <w:rFonts w:cs="Times New Roman" w:ascii="Times New Roman" w:hAnsi="Times New Roman"/>
+        </w:rPr>
+        <w:t>2015</w:t>
+      </w:r>
+      <w:r/>
+    </w:p>
+    <w:p>
+      <w:pPr>
+        <w:pStyle w:val="ListParagraph"/>
+        <w:spacing w:lineRule="auto" w:line="240" w:before="0" w:after="0"/>
+        <w:ind w:right="1080" w:hanging="0"/>
+        <w:contextualSpacing/>
+      </w:pPr>
+      <w:r>
+        <w:rPr>
+          <w:rFonts w:cs="Times New Roman" w:ascii="Times New Roman" w:hAnsi="Times New Roman"/>
+        </w:rPr>
+        <w:t xml:space="preserve">       </w:t>
+      </w:r>
+      <w:r>
+        <w:rPr>
+          <w:rFonts w:cs="Times New Roman" w:ascii="Times New Roman" w:hAnsi="Times New Roman"/>
+        </w:rPr>
+        <w:t xml:space="preserve">Captain of </w:t>
+      </w:r>
+      <w:r>
+        <w:rPr>
+          <w:rFonts w:cs="Times New Roman" w:ascii="Times New Roman" w:hAnsi="Times New Roman"/>
+        </w:rPr>
+        <w:t>1st</w:t>
+      </w:r>
+      <w:r>
+        <w:rPr>
+          <w:rFonts w:cs="Times New Roman" w:ascii="Times New Roman" w:hAnsi="Times New Roman"/>
+        </w:rPr>
+        <w:t xml:space="preserve"> Place </w:t>
+      </w:r>
+      <w:r>
+        <w:rPr>
+          <w:rFonts w:cs="Times New Roman" w:ascii="Times New Roman" w:hAnsi="Times New Roman"/>
+        </w:rPr>
+        <w:t xml:space="preserve">CDC </w:t>
+      </w:r>
+      <w:r>
+        <w:rPr>
+          <w:rFonts w:cs="Times New Roman" w:ascii="Times New Roman" w:hAnsi="Times New Roman"/>
+        </w:rPr>
+        <w:t>Team</w:t>
+      </w:r>
+      <w:r>
+        <w:rPr>
+          <w:rFonts w:cs="Times New Roman" w:ascii="Times New Roman" w:hAnsi="Times New Roman"/>
+        </w:rPr>
+        <w:tab/>
+        <w:tab/>
+        <w:tab/>
+        <w:tab/>
+        <w:t xml:space="preserve">    Fall 2013, Nationals 2014</w:t>
+      </w:r>
+      <w:r/>
+    </w:p>
+    <w:p>
+      <w:pPr>
+        <w:pStyle w:val="ListParagraph"/>
+        <w:widowControl/>
+        <w:suppressAutoHyphens w:val="true"/>
+        <w:bidi w:val="0"/>
+        <w:spacing w:lineRule="auto" w:line="240" w:before="0" w:after="0"/>
+        <w:ind w:left="360" w:right="1080" w:hanging="0"/>
+        <w:contextualSpacing/>
+        <w:jc w:val="left"/>
+      </w:pPr>
+      <w:r>
+        <w:rPr>
+          <w:rFonts w:cs="Times New Roman" w:ascii="Times New Roman" w:hAnsi="Times New Roman"/>
+        </w:rPr>
+        <w:t>I</w:t>
+      </w:r>
+      <w:r>
+        <w:rPr>
+          <w:rFonts w:cs="Times New Roman" w:ascii="Times New Roman" w:hAnsi="Times New Roman"/>
+        </w:rPr>
+        <w:t>nformation Assurance Student Group</w:t>
+        <w:tab/>
+        <w:tab/>
+        <w:tab/>
+        <w:tab/>
+        <w:t xml:space="preserve">  Since August 2011</w:t>
       </w:r>
       <w:r/>
     </w:p>
@@ -1259,16 +1390,16 @@
     </w:pPrDefault>
   </w:docDefaults>
   <w:latentStyles w:count="267" w:defQFormat="0" w:defUnhideWhenUsed="1" w:defSemiHidden="1" w:defUIPriority="99" w:defLockedState="0">
-    <w:lsdException w:semiHidden="0" w:uiPriority="0" w:qFormat="1" w:unhideWhenUsed="0" w:name="Normal"/>
-    <w:lsdException w:semiHidden="0" w:uiPriority="9" w:qFormat="1" w:unhideWhenUsed="0" w:name="heading 1"/>
-    <w:lsdException w:uiPriority="9" w:qFormat="1" w:name="heading 2"/>
-    <w:lsdException w:uiPriority="9" w:qFormat="1" w:name="heading 3"/>
-    <w:lsdException w:uiPriority="9" w:qFormat="1" w:name="heading 4"/>
-    <w:lsdException w:uiPriority="9" w:qFormat="1" w:name="heading 5"/>
-    <w:lsdException w:uiPriority="9" w:qFormat="1" w:name="heading 6"/>
-    <w:lsdException w:uiPriority="9" w:qFormat="1" w:name="heading 7"/>
-    <w:lsdException w:uiPriority="9" w:qFormat="1" w:name="heading 8"/>
-    <w:lsdException w:uiPriority="9" w:qFormat="1" w:name="heading 9"/>
+    <w:lsdException w:qFormat="1" w:semiHidden="0" w:unhideWhenUsed="0" w:uiPriority="0" w:name="Normal"/>
+    <w:lsdException w:qFormat="1" w:semiHidden="0" w:unhideWhenUsed="0" w:uiPriority="9" w:name="heading 1"/>
+    <w:lsdException w:qFormat="1" w:uiPriority="9" w:name="heading 2"/>
+    <w:lsdException w:qFormat="1" w:uiPriority="9" w:name="heading 3"/>
+    <w:lsdException w:qFormat="1" w:uiPriority="9" w:name="heading 4"/>
+    <w:lsdException w:qFormat="1" w:uiPriority="9" w:name="heading 5"/>
+    <w:lsdException w:qFormat="1" w:uiPriority="9" w:name="heading 6"/>
+    <w:lsdException w:qFormat="1" w:uiPriority="9" w:name="heading 7"/>
+    <w:lsdException w:qFormat="1" w:uiPriority="9" w:name="heading 8"/>
+    <w:lsdException w:qFormat="1" w:uiPriority="9" w:name="heading 9"/>
     <w:lsdException w:uiPriority="39" w:name="toc 1"/>
     <w:lsdException w:uiPriority="39" w:name="toc 2"/>
     <w:lsdException w:uiPriority="39" w:name="toc 3"/>
@@ -1278,124 +1409,124 @@
     <w:lsdException w:uiPriority="39" w:name="toc 7"/>
     <w:lsdException w:uiPriority="39" w:name="toc 8"/>
     <w:lsdException w:uiPriority="39" w:name="toc 9"/>
-    <w:lsdException w:uiPriority="35" w:qFormat="1" w:name="caption"/>
-    <w:lsdException w:semiHidden="0" w:uiPriority="10" w:qFormat="1" w:unhideWhenUsed="0" w:name="Title"/>
+    <w:lsdException w:qFormat="1" w:uiPriority="35" w:name="caption"/>
+    <w:lsdException w:qFormat="1" w:semiHidden="0" w:unhideWhenUsed="0" w:uiPriority="10" w:name="Title"/>
     <w:lsdException w:uiPriority="1" w:name="Default Paragraph Font"/>
-    <w:lsdException w:semiHidden="0" w:uiPriority="11" w:qFormat="1" w:unhideWhenUsed="0" w:name="Subtitle"/>
-    <w:lsdException w:semiHidden="0" w:uiPriority="22" w:qFormat="1" w:unhideWhenUsed="0" w:name="Strong"/>
-    <w:lsdException w:semiHidden="0" w:uiPriority="20" w:qFormat="1" w:unhideWhenUsed="0" w:name="Emphasis"/>
-    <w:lsdException w:semiHidden="0" w:uiPriority="59" w:unhideWhenUsed="0" w:name="Table Grid"/>
+    <w:lsdException w:qFormat="1" w:semiHidden="0" w:unhideWhenUsed="0" w:uiPriority="11" w:name="Subtitle"/>
+    <w:lsdException w:qFormat="1" w:semiHidden="0" w:unhideWhenUsed="0" w:uiPriority="22" w:name="Strong"/>
+    <w:lsdException w:qFormat="1" w:semiHidden="0" w:unhideWhenUsed="0" w:uiPriority="20" w:name="Emphasis"/>
+    <w:lsdException w:semiHidden="0" w:unhideWhenUsed="0" w:uiPriority="59" w:name="Table Grid"/>
     <w:lsdException w:unhideWhenUsed="0" w:name="Placeholder Text"/>
-    <w:lsdException w:semiHidden="0" w:uiPriority="1" w:qFormat="1" w:unhideWhenUsed="0" w:name="No Spacing"/>
-    <w:lsdException w:semiHidden="0" w:uiPriority="60" w:unhideWhenUsed="0" w:name="Light Shading"/>
-    <w:lsdException w:semiHidden="0" w:uiPriority="61" w:unhideWhenUsed="0" w:name="Light List"/>
-    <w:lsdException w:semiHidden="0" w:uiPriority="62" w:unhideWhenUsed="0" w:name="Light Grid"/>
-    <w:lsdException w:semiHidden="0" w:uiPriority="63" w:unhideWhenUsed="0" w:name="Medium Shading 1"/>
-    <w:lsdException w:semiHidden="0" w:uiPriority="64" w:unhideWhenUsed="0" w:name="Medium Shading 2"/>
-    <w:lsdException w:semiHidden="0" w:uiPriority="65" w:unhideWhenUsed="0" w:name="Medium List 1"/>
-    <w:lsdException w:semiHidden="0" w:uiPriority="66" w:unhideWhenUsed="0" w:name="Medium List 2"/>
-    <w:lsdException w:semiHidden="0" w:uiPriority="67" w:unhideWhenUsed="0" w:name="Medium Grid 1"/>
-    <w:lsdException w:semiHidden="0" w:uiPriority="68" w:unhideWhenUsed="0" w:name="Medium Grid 2"/>
-    <w:lsdException w:semiHidden="0" w:uiPriority="69" w:unhideWhenUsed="0" w:name="Medium Grid 3"/>
-    <w:lsdException w:semiHidden="0" w:uiPriority="70" w:unhideWhenUsed="0" w:name="Dark List"/>
-    <w:lsdException w:semiHidden="0" w:uiPriority="71" w:unhideWhenUsed="0" w:name="Colorful Shading"/>
-    <w:lsdException w:semiHidden="0" w:uiPriority="72" w:unhideWhenUsed="0" w:name="Colorful List"/>
-    <w:lsdException w:semiHidden="0" w:uiPriority="73" w:unhideWhenUsed="0" w:name="Colorful Grid"/>
-    <w:lsdException w:semiHidden="0" w:uiPriority="60" w:unhideWhenUsed="0" w:name="Light Shading Accent 1"/>
-    <w:lsdException w:semiHidden="0" w:uiPriority="61" w:unhideWhenUsed="0" w:name="Light List Accent 1"/>
-    <w:lsdException w:semiHidden="0" w:uiPriority="62" w:unhideWhenUsed="0" w:name="Light Grid Accent 1"/>
-    <w:lsdException w:semiHidden="0" w:uiPriority="63" w:unhideWhenUsed="0" w:name="Medium Shading 1 Accent 1"/>
-    <w:lsdException w:semiHidden="0" w:uiPriority="64" w:unhideWhenUsed="0" w:name="Medium Shading 2 Accent 1"/>
-    <w:lsdException w:semiHidden="0" w:uiPriority="65" w:unhideWhenUsed="0" w:name="Medium List 1 Accent 1"/>
+    <w:lsdException w:qFormat="1" w:semiHidden="0" w:unhideWhenUsed="0" w:uiPriority="1" w:name="No Spacing"/>
+    <w:lsdException w:semiHidden="0" w:unhideWhenUsed="0" w:uiPriority="60" w:name="Light Shading"/>
+    <w:lsdException w:semiHidden="0" w:unhideWhenUsed="0" w:uiPriority="61" w:name="Light List"/>
+    <w:lsdException w:semiHidden="0" w:unhideWhenUsed="0" w:uiPriority="62" w:name="Light Grid"/>
+    <w:lsdException w:semiHidden="0" w:unhideWhenUsed="0" w:uiPriority="63" w:name="Medium Shading 1"/>
+    <w:lsdException w:semiHidden="0" w:unhideWhenUsed="0" w:uiPriority="64" w:name="Medium Shading 2"/>
+    <w:lsdException w:semiHidden="0" w:unhideWhenUsed="0" w:uiPriority="65" w:name="Medium List 1"/>
+    <w:lsdException w:semiHidden="0" w:unhideWhenUsed="0" w:uiPriority="66" w:name="Medium List 2"/>
+    <w:lsdException w:semiHidden="0" w:unhideWhenUsed="0" w:uiPriority="67" w:name="Medium Grid 1"/>
+    <w:lsdException w:semiHidden="0" w:unhideWhenUsed="0" w:uiPriority="68" w:name="Medium Grid 2"/>
+    <w:lsdException w:semiHidden="0" w:unhideWhenUsed="0" w:uiPriority="69" w:name="Medium Grid 3"/>
+    <w:lsdException w:semiHidden="0" w:unhideWhenUsed="0" w:uiPriority="70" w:name="Dark List"/>
+    <w:lsdException w:semiHidden="0" w:unhideWhenUsed="0" w:uiPriority="71" w:name="Colorful Shading"/>
+    <w:lsdException w:semiHidden="0" w:unhideWhenUsed="0" w:uiPriority="72" w:name="Colorful List"/>
+    <w:lsdException w:semiHidden="0" w:unhideWhenUsed="0" w:uiPriority="73" w:name="Colorful Grid"/>
+    <w:lsdException w:semiHidden="0" w:unhideWhenUsed="0" w:uiPriority="60" w:name="Light Shading Accent 1"/>
+    <w:lsdException w:semiHidden="0" w:unhideWhenUsed="0" w:uiPriority="61" w:name="Light List Accent 1"/>
+    <w:lsdException w:semiHidden="0" w:unhideWhenUsed="0" w:uiPriority="62" w:name="Light Grid Accent 1"/>
+    <w:lsdException w:semiHidden="0" w:unhideWhenUsed="0" w:uiPriority="63" w:name="Medium Shading 1 Accent 1"/>
+    <w:lsdException w:semiHidden="0" w:unhideWhenUsed="0" w:uiPriority="64" w:name="Medium Shading 2 Accent 1"/>
+    <w:lsdException w:semiHidden="0" w:unhideWhenUsed="0" w:uiPriority="65" w:name="Medium List 1 Accent 1"/>
     <w:lsdException w:unhideWhenUsed="0" w:name="Revision"/>
-    <w:lsdException w:semiHidden="0" w:uiPriority="34" w:qFormat="1" w:unhideWhenUsed="0" w:name="List Paragraph"/>
-    <w:lsdException w:semiHidden="0" w:uiPriority="29" w:qFormat="1" w:unhideWhenUsed="0" w:name="Quote"/>
-    <w:lsdException w:semiHidden="0" w:uiPriority="30" w:qFormat="1" w:unhideWhenUsed="0" w:name="Intense Quote"/>
-    <w:lsdException w:semiHidden="0" w:uiPriority="66" w:unhideWhenUsed="0" w:name="Medium List 2 Accent 1"/>
-    <w:lsdException w:semiHidden="0" w:uiPriority="67" w:unhideWhenUsed="0" w:name="Medium Grid 1 Accent 1"/>
-    <w:lsdException w:semiHidden="0" w:uiPriority="68" w:unhideWhenUsed="0" w:name="Medium Grid 2 Accent 1"/>
-    <w:lsdException w:semiHidden="0" w:uiPriority="69" w:unhideWhenUsed="0" w:name="Medium Grid 3 Accent 1"/>
-    <w:lsdException w:semiHidden="0" w:uiPriority="70" w:unhideWhenUsed="0" w:name="Dark List Accent 1"/>
-    <w:lsdException w:semiHidden="0" w:uiPriority="71" w:unhideWhenUsed="0" w:name="Colorful Shading Accent 1"/>
-    <w:lsdException w:semiHidden="0" w:uiPriority="72" w:unhideWhenUsed="0" w:name="Colorful List Accent 1"/>
-    <w:lsdException w:semiHidden="0" w:uiPriority="73" w:unhideWhenUsed="0" w:name="Colorful Grid Accent 1"/>
-    <w:lsdException w:semiHidden="0" w:uiPriority="60" w:unhideWhenUsed="0" w:name="Light Shading Accent 2"/>
-    <w:lsdException w:semiHidden="0" w:uiPriority="61" w:unhideWhenUsed="0" w:name="Light List Accent 2"/>
-    <w:lsdException w:semiHidden="0" w:uiPriority="62" w:unhideWhenUsed="0" w:name="Light Grid Accent 2"/>
-    <w:lsdException w:semiHidden="0" w:uiPriority="63" w:unhideWhenUsed="0" w:name="Medium Shading 1 Accent 2"/>
-    <w:lsdException w:semiHidden="0" w:uiPriority="64" w:unhideWhenUsed="0" w:name="Medium Shading 2 Accent 2"/>
-    <w:lsdException w:semiHidden="0" w:uiPriority="65" w:unhideWhenUsed="0" w:name="Medium List 1 Accent 2"/>
-    <w:lsdException w:semiHidden="0" w:uiPriority="66" w:unhideWhenUsed="0" w:name="Medium List 2 Accent 2"/>
-    <w:lsdException w:semiHidden="0" w:uiPriority="67" w:unhideWhenUsed="0" w:name="Medium Grid 1 Accent 2"/>
-    <w:lsdException w:semiHidden="0" w:uiPriority="68" w:unhideWhenUsed="0" w:name="Medium Grid 2 Accent 2"/>
-    <w:lsdException w:semiHidden="0" w:uiPriority="69" w:unhideWhenUsed="0" w:name="Medium Grid 3 Accent 2"/>
-    <w:lsdException w:semiHidden="0" w:uiPriority="70" w:unhideWhenUsed="0" w:name="Dark List Accent 2"/>
-    <w:lsdException w:semiHidden="0" w:uiPriority="71" w:unhideWhenUsed="0" w:name="Colorful Shading Accent 2"/>
-    <w:lsdException w:semiHidden="0" w:uiPriority="72" w:unhideWhenUsed="0" w:name="Colorful List Accent 2"/>
-    <w:lsdException w:semiHidden="0" w:uiPriority="73" w:unhideWhenUsed="0" w:name="Colorful Grid Accent 2"/>
-    <w:lsdException w:semiHidden="0" w:uiPriority="60" w:unhideWhenUsed="0" w:name="Light Shading Accent 3"/>
-    <w:lsdException w:semiHidden="0" w:uiPriority="61" w:unhideWhenUsed="0" w:name="Light List Accent 3"/>
-    <w:lsdException w:semiHidden="0" w:uiPriority="62" w:unhideWhenUsed="0" w:name="Light Grid Accent 3"/>
-    <w:lsdException w:semiHidden="0" w:uiPriority="63" w:unhideWhenUsed="0" w:name="Medium Shading 1 Accent 3"/>
-    <w:lsdException w:semiHidden="0" w:uiPriority="64" w:unhideWhenUsed="0" w:name="Medium Shading 2 Accent 3"/>
-    <w:lsdException w:semiHidden="0" w:uiPriority="65" w:unhideWhenUsed="0" w:name="Medium List 1 Accent 3"/>
-    <w:lsdException w:semiHidden="0" w:uiPriority="66" w:unhideWhenUsed="0" w:name="Medium List 2 Accent 3"/>
-    <w:lsdException w:semiHidden="0" w:uiPriority="67" w:unhideWhenUsed="0" w:name="Medium Grid 1 Accent 3"/>
-    <w:lsdException w:semiHidden="0" w:uiPriority="68" w:unhideWhenUsed="0" w:name="Medium Grid 2 Accent 3"/>
-    <w:lsdException w:semiHidden="0" w:uiPriority="69" w:unhideWhenUsed="0" w:name="Medium Grid 3 Accent 3"/>
-    <w:lsdException w:semiHidden="0" w:uiPriority="70" w:unhideWhenUsed="0" w:name="Dark List Accent 3"/>
-    <w:lsdException w:semiHidden="0" w:uiPriority="71" w:unhideWhenUsed="0" w:name="Colorful Shading Accent 3"/>
-    <w:lsdException w:semiHidden="0" w:uiPriority="72" w:unhideWhenUsed="0" w:name="Colorful List Accent 3"/>
-    <w:lsdException w:semiHidden="0" w:uiPriority="73" w:unhideWhenUsed="0" w:name="Colorful Grid Accent 3"/>
-    <w:lsdException w:semiHidden="0" w:uiPriority="60" w:unhideWhenUsed="0" w:name="Light Shading Accent 4"/>
-    <w:lsdException w:semiHidden="0" w:uiPriority="61" w:unhideWhenUsed="0" w:name="Light List Accent 4"/>
-    <w:lsdException w:semiHidden="0" w:uiPriority="62" w:unhideWhenUsed="0" w:name="Light Grid Accent 4"/>
-    <w:lsdException w:semiHidden="0" w:uiPriority="63" w:unhideWhenUsed="0" w:name="Medium Shading 1 Accent 4"/>
-    <w:lsdException w:semiHidden="0" w:uiPriority="64" w:unhideWhenUsed="0" w:name="Medium Shading 2 Accent 4"/>
-    <w:lsdException w:semiHidden="0" w:uiPriority="65" w:unhideWhenUsed="0" w:name="Medium List 1 Accent 4"/>
-    <w:lsdException w:semiHidden="0" w:uiPriority="66" w:unhideWhenUsed="0" w:name="Medium List 2 Accent 4"/>
-    <w:lsdException w:semiHidden="0" w:uiPriority="67" w:unhideWhenUsed="0" w:name="Medium Grid 1 Accent 4"/>
-    <w:lsdException w:semiHidden="0" w:uiPriority="68" w:unhideWhenUsed="0" w:name="Medium Grid 2 Accent 4"/>
-    <w:lsdException w:semiHidden="0" w:uiPriority="69" w:unhideWhenUsed="0" w:name="Medium Grid 3 Accent 4"/>
-    <w:lsdException w:semiHidden="0" w:uiPriority="70" w:unhideWhenUsed="0" w:name="Dark List Accent 4"/>
-    <w:lsdException w:semiHidden="0" w:uiPriority="71" w:unhideWhenUsed="0" w:name="Colorful Shading Accent 4"/>
-    <w:lsdException w:semiHidden="0" w:uiPriority="72" w:unhideWhenUsed="0" w:name="Colorful List Accent 4"/>
-    <w:lsdException w:semiHidden="0" w:uiPriority="73" w:unhideWhenUsed="0" w:name="Colorful Grid Accent 4"/>
-    <w:lsdException w:semiHidden="0" w:uiPriority="60" w:unhideWhenUsed="0" w:name="Light Shading Accent 5"/>
-    <w:lsdException w:semiHidden="0" w:uiPriority="61" w:unhideWhenUsed="0" w:name="Light List Accent 5"/>
-    <w:lsdException w:semiHidden="0" w:uiPriority="62" w:unhideWhenUsed="0" w:name="Light Grid Accent 5"/>
-    <w:lsdException w:semiHidden="0" w:uiPriority="63" w:unhideWhenUsed="0" w:name="Medium Shading 1 Accent 5"/>
-    <w:lsdException w:semiHidden="0" w:uiPriority="64" w:unhideWhenUsed="0" w:name="Medium Shading 2 Accent 5"/>
-    <w:lsdException w:semiHidden="0" w:uiPriority="65" w:unhideWhenUsed="0" w:name="Medium List 1 Accent 5"/>
-    <w:lsdException w:semiHidden="0" w:uiPriority="66" w:unhideWhenUsed="0" w:name="Medium List 2 Accent 5"/>
-    <w:lsdException w:semiHidden="0" w:uiPriority="67" w:unhideWhenUsed="0" w:name="Medium Grid 1 Accent 5"/>
-    <w:lsdException w:semiHidden="0" w:uiPriority="68" w:unhideWhenUsed="0" w:name="Medium Grid 2 Accent 5"/>
-    <w:lsdException w:semiHidden="0" w:uiPriority="69" w:unhideWhenUsed="0" w:name="Medium Grid 3 Accent 5"/>
-    <w:lsdException w:semiHidden="0" w:uiPriority="70" w:unhideWhenUsed="0" w:name="Dark List Accent 5"/>
-    <w:lsdException w:semiHidden="0" w:uiPriority="71" w:unhideWhenUsed="0" w:name="Colorful Shading Accent 5"/>
-    <w:lsdException w:semiHidden="0" w:uiPriority="72" w:unhideWhenUsed="0" w:name="Colorful List Accent 5"/>
-    <w:lsdException w:semiHidden="0" w:uiPriority="73" w:unhideWhenUsed="0" w:name="Colorful Grid Accent 5"/>
-    <w:lsdException w:semiHidden="0" w:uiPriority="60" w:unhideWhenUsed="0" w:name="Light Shading Accent 6"/>
-    <w:lsdException w:semiHidden="0" w:uiPriority="61" w:unhideWhenUsed="0" w:name="Light List Accent 6"/>
-    <w:lsdException w:semiHidden="0" w:uiPriority="62" w:unhideWhenUsed="0" w:name="Light Grid Accent 6"/>
-    <w:lsdException w:semiHidden="0" w:uiPriority="63" w:unhideWhenUsed="0" w:name="Medium Shading 1 Accent 6"/>
-    <w:lsdException w:semiHidden="0" w:uiPriority="64" w:unhideWhenUsed="0" w:name="Medium Shading 2 Accent 6"/>
-    <w:lsdException w:semiHidden="0" w:uiPriority="65" w:unhideWhenUsed="0" w:name="Medium List 1 Accent 6"/>
-    <w:lsdException w:semiHidden="0" w:uiPriority="66" w:unhideWhenUsed="0" w:name="Medium List 2 Accent 6"/>
-    <w:lsdException w:semiHidden="0" w:uiPriority="67" w:unhideWhenUsed="0" w:name="Medium Grid 1 Accent 6"/>
-    <w:lsdException w:semiHidden="0" w:uiPriority="68" w:unhideWhenUsed="0" w:name="Medium Grid 2 Accent 6"/>
-    <w:lsdException w:semiHidden="0" w:uiPriority="69" w:unhideWhenUsed="0" w:name="Medium Grid 3 Accent 6"/>
-    <w:lsdException w:semiHidden="0" w:uiPriority="70" w:unhideWhenUsed="0" w:name="Dark List Accent 6"/>
-    <w:lsdException w:semiHidden="0" w:uiPriority="71" w:unhideWhenUsed="0" w:name="Colorful Shading Accent 6"/>
-    <w:lsdException w:semiHidden="0" w:uiPriority="72" w:unhideWhenUsed="0" w:name="Colorful List Accent 6"/>
-    <w:lsdException w:semiHidden="0" w:uiPriority="73" w:unhideWhenUsed="0" w:name="Colorful Grid Accent 6"/>
-    <w:lsdException w:semiHidden="0" w:uiPriority="19" w:qFormat="1" w:unhideWhenUsed="0" w:name="Subtle Emphasis"/>
-    <w:lsdException w:semiHidden="0" w:uiPriority="21" w:qFormat="1" w:unhideWhenUsed="0" w:name="Intense Emphasis"/>
-    <w:lsdException w:semiHidden="0" w:uiPriority="31" w:qFormat="1" w:unhideWhenUsed="0" w:name="Subtle Reference"/>
-    <w:lsdException w:semiHidden="0" w:uiPriority="32" w:qFormat="1" w:unhideWhenUsed="0" w:name="Intense Reference"/>
-    <w:lsdException w:semiHidden="0" w:uiPriority="33" w:qFormat="1" w:unhideWhenUsed="0" w:name="Book Title"/>
+    <w:lsdException w:qFormat="1" w:semiHidden="0" w:unhideWhenUsed="0" w:uiPriority="34" w:name="List Paragraph"/>
+    <w:lsdException w:qFormat="1" w:semiHidden="0" w:unhideWhenUsed="0" w:uiPriority="29" w:name="Quote"/>
+    <w:lsdException w:qFormat="1" w:semiHidden="0" w:unhideWhenUsed="0" w:uiPriority="30" w:name="Intense Quote"/>
+    <w:lsdException w:semiHidden="0" w:unhideWhenUsed="0" w:uiPriority="66" w:name="Medium List 2 Accent 1"/>
+    <w:lsdException w:semiHidden="0" w:unhideWhenUsed="0" w:uiPriority="67" w:name="Medium Grid 1 Accent 1"/>
+    <w:lsdException w:semiHidden="0" w:unhideWhenUsed="0" w:uiPriority="68" w:name="Medium Grid 2 Accent 1"/>
+    <w:lsdException w:semiHidden="0" w:unhideWhenUsed="0" w:uiPriority="69" w:name="Medium Grid 3 Accent 1"/>
+    <w:lsdException w:semiHidden="0" w:unhideWhenUsed="0" w:uiPriority="70" w:name="Dark List Accent 1"/>
+    <w:lsdException w:semiHidden="0" w:unhideWhenUsed="0" w:uiPriority="71" w:name="Colorful Shading Accent 1"/>
+    <w:lsdException w:semiHidden="0" w:unhideWhenUsed="0" w:uiPriority="72" w:name="Colorful List Accent 1"/>
+    <w:lsdException w:semiHidden="0" w:unhideWhenUsed="0" w:uiPriority="73" w:name="Colorful Grid Accent 1"/>
+    <w:lsdException w:semiHidden="0" w:unhideWhenUsed="0" w:uiPriority="60" w:name="Light Shading Accent 2"/>
+    <w:lsdException w:semiHidden="0" w:unhideWhenUsed="0" w:uiPriority="61" w:name="Light List Accent 2"/>
+    <w:lsdException w:semiHidden="0" w:unhideWhenUsed="0" w:uiPriority="62" w:name="Light Grid Accent 2"/>
+    <w:lsdException w:semiHidden="0" w:unhideWhenUsed="0" w:uiPriority="63" w:name="Medium Shading 1 Accent 2"/>
+    <w:lsdException w:semiHidden="0" w:unhideWhenUsed="0" w:uiPriority="64" w:name="Medium Shading 2 Accent 2"/>
+    <w:lsdException w:semiHidden="0" w:unhideWhenUsed="0" w:uiPriority="65" w:name="Medium List 1 Accent 2"/>
+    <w:lsdException w:semiHidden="0" w:unhideWhenUsed="0" w:uiPriority="66" w:name="Medium List 2 Accent 2"/>
+    <w:lsdException w:semiHidden="0" w:unhideWhenUsed="0" w:uiPriority="67" w:name="Medium Grid 1 Accent 2"/>
+    <w:lsdException w:semiHidden="0" w:unhideWhenUsed="0" w:uiPriority="68" w:name="Medium Grid 2 Accent 2"/>
+    <w:lsdException w:semiHidden="0" w:unhideWhenUsed="0" w:uiPriority="69" w:name="Medium Grid 3 Accent 2"/>
+    <w:lsdException w:semiHidden="0" w:unhideWhenUsed="0" w:uiPriority="70" w:name="Dark List Accent 2"/>
+    <w:lsdException w:semiHidden="0" w:unhideWhenUsed="0" w:uiPriority="71" w:name="Colorful Shading Accent 2"/>
+    <w:lsdException w:semiHidden="0" w:unhideWhenUsed="0" w:uiPriority="72" w:name="Colorful List Accent 2"/>
+    <w:lsdException w:semiHidden="0" w:unhideWhenUsed="0" w:uiPriority="73" w:name="Colorful Grid Accent 2"/>
+    <w:lsdException w:semiHidden="0" w:unhideWhenUsed="0" w:uiPriority="60" w:name="Light Shading Accent 3"/>
+    <w:lsdException w:semiHidden="0" w:unhideWhenUsed="0" w:uiPriority="61" w:name="Light List Accent 3"/>
+    <w:lsdException w:semiHidden="0" w:unhideWhenUsed="0" w:uiPriority="62" w:name="Light Grid Accent 3"/>
+    <w:lsdException w:semiHidden="0" w:unhideWhenUsed="0" w:uiPriority="63" w:name="Medium Shading 1 Accent 3"/>
+    <w:lsdException w:semiHidden="0" w:unhideWhenUsed="0" w:uiPriority="64" w:name="Medium Shading 2 Accent 3"/>
+    <w:lsdException w:semiHidden="0" w:unhideWhenUsed="0" w:uiPriority="65" w:name="Medium List 1 Accent 3"/>
+    <w:lsdException w:semiHidden="0" w:unhideWhenUsed="0" w:uiPriority="66" w:name="Medium List 2 Accent 3"/>
+    <w:lsdException w:semiHidden="0" w:unhideWhenUsed="0" w:uiPriority="67" w:name="Medium Grid 1 Accent 3"/>
+    <w:lsdException w:semiHidden="0" w:unhideWhenUsed="0" w:uiPriority="68" w:name="Medium Grid 2 Accent 3"/>
+    <w:lsdException w:semiHidden="0" w:unhideWhenUsed="0" w:uiPriority="69" w:name="Medium Grid 3 Accent 3"/>
+    <w:lsdException w:semiHidden="0" w:unhideWhenUsed="0" w:uiPriority="70" w:name="Dark List Accent 3"/>
+    <w:lsdException w:semiHidden="0" w:unhideWhenUsed="0" w:uiPriority="71" w:name="Colorful Shading Accent 3"/>
+    <w:lsdException w:semiHidden="0" w:unhideWhenUsed="0" w:uiPriority="72" w:name="Colorful List Accent 3"/>
+    <w:lsdException w:semiHidden="0" w:unhideWhenUsed="0" w:uiPriority="73" w:name="Colorful Grid Accent 3"/>
+    <w:lsdException w:semiHidden="0" w:unhideWhenUsed="0" w:uiPriority="60" w:name="Light Shading Accent 4"/>
+    <w:lsdException w:semiHidden="0" w:unhideWhenUsed="0" w:uiPriority="61" w:name="Light List Accent 4"/>
+    <w:lsdException w:semiHidden="0" w:unhideWhenUsed="0" w:uiPriority="62" w:name="Light Grid Accent 4"/>
+    <w:lsdException w:semiHidden="0" w:unhideWhenUsed="0" w:uiPriority="63" w:name="Medium Shading 1 Accent 4"/>
+    <w:lsdException w:semiHidden="0" w:unhideWhenUsed="0" w:uiPriority="64" w:name="Medium Shading 2 Accent 4"/>
+    <w:lsdException w:semiHidden="0" w:unhideWhenUsed="0" w:uiPriority="65" w:name="Medium List 1 Accent 4"/>
+    <w:lsdException w:semiHidden="0" w:unhideWhenUsed="0" w:uiPriority="66" w:name="Medium List 2 Accent 4"/>
+    <w:lsdException w:semiHidden="0" w:unhideWhenUsed="0" w:uiPriority="67" w:name="Medium Grid 1 Accent 4"/>
+    <w:lsdException w:semiHidden="0" w:unhideWhenUsed="0" w:uiPriority="68" w:name="Medium Grid 2 Accent 4"/>
+    <w:lsdException w:semiHidden="0" w:unhideWhenUsed="0" w:uiPriority="69" w:name="Medium Grid 3 Accent 4"/>
+    <w:lsdException w:semiHidden="0" w:unhideWhenUsed="0" w:uiPriority="70" w:name="Dark List Accent 4"/>
+    <w:lsdException w:semiHidden="0" w:unhideWhenUsed="0" w:uiPriority="71" w:name="Colorful Shading Accent 4"/>
+    <w:lsdException w:semiHidden="0" w:unhideWhenUsed="0" w:uiPriority="72" w:name="Colorful List Accent 4"/>
+    <w:lsdException w:semiHidden="0" w:unhideWhenUsed="0" w:uiPriority="73" w:name="Colorful Grid Accent 4"/>
+    <w:lsdException w:semiHidden="0" w:unhideWhenUsed="0" w:uiPriority="60" w:name="Light Shading Accent 5"/>
+    <w:lsdException w:semiHidden="0" w:unhideWhenUsed="0" w:uiPriority="61" w:name="Light List Accent 5"/>
+    <w:lsdException w:semiHidden="0" w:unhideWhenUsed="0" w:uiPriority="62" w:name="Light Grid Accent 5"/>
+    <w:lsdException w:semiHidden="0" w:unhideWhenUsed="0" w:uiPriority="63" w:name="Medium Shading 1 Accent 5"/>
+    <w:lsdException w:semiHidden="0" w:unhideWhenUsed="0" w:uiPriority="64" w:name="Medium Shading 2 Accent 5"/>
+    <w:lsdException w:semiHidden="0" w:unhideWhenUsed="0" w:uiPriority="65" w:name="Medium List 1 Accent 5"/>
+    <w:lsdException w:semiHidden="0" w:unhideWhenUsed="0" w:uiPriority="66" w:name="Medium List 2 Accent 5"/>
+    <w:lsdException w:semiHidden="0" w:unhideWhenUsed="0" w:uiPriority="67" w:name="Medium Grid 1 Accent 5"/>
+    <w:lsdException w:semiHidden="0" w:unhideWhenUsed="0" w:uiPriority="68" w:name="Medium Grid 2 Accent 5"/>
+    <w:lsdException w:semiHidden="0" w:unhideWhenUsed="0" w:uiPriority="69" w:name="Medium Grid 3 Accent 5"/>
+    <w:lsdException w:semiHidden="0" w:unhideWhenUsed="0" w:uiPriority="70" w:name="Dark List Accent 5"/>
+    <w:lsdException w:semiHidden="0" w:unhideWhenUsed="0" w:uiPriority="71" w:name="Colorful Shading Accent 5"/>
+    <w:lsdException w:semiHidden="0" w:unhideWhenUsed="0" w:uiPriority="72" w:name="Colorful List Accent 5"/>
+    <w:lsdException w:semiHidden="0" w:unhideWhenUsed="0" w:uiPriority="73" w:name="Colorful Grid Accent 5"/>
+    <w:lsdException w:semiHidden="0" w:unhideWhenUsed="0" w:uiPriority="60" w:name="Light Shading Accent 6"/>
+    <w:lsdException w:semiHidden="0" w:unhideWhenUsed="0" w:uiPriority="61" w:name="Light List Accent 6"/>
+    <w:lsdException w:semiHidden="0" w:unhideWhenUsed="0" w:uiPriority="62" w:name="Light Grid Accent 6"/>
+    <w:lsdException w:semiHidden="0" w:unhideWhenUsed="0" w:uiPriority="63" w:name="Medium Shading 1 Accent 6"/>
+    <w:lsdException w:semiHidden="0" w:unhideWhenUsed="0" w:uiPriority="64" w:name="Medium Shading 2 Accent 6"/>
+    <w:lsdException w:semiHidden="0" w:unhideWhenUsed="0" w:uiPriority="65" w:name="Medium List 1 Accent 6"/>
+    <w:lsdException w:semiHidden="0" w:unhideWhenUsed="0" w:uiPriority="66" w:name="Medium List 2 Accent 6"/>
+    <w:lsdException w:semiHidden="0" w:unhideWhenUsed="0" w:uiPriority="67" w:name="Medium Grid 1 Accent 6"/>
+    <w:lsdException w:semiHidden="0" w:unhideWhenUsed="0" w:uiPriority="68" w:name="Medium Grid 2 Accent 6"/>
+    <w:lsdException w:semiHidden="0" w:unhideWhenUsed="0" w:uiPriority="69" w:name="Medium Grid 3 Accent 6"/>
+    <w:lsdException w:semiHidden="0" w:unhideWhenUsed="0" w:uiPriority="70" w:name="Dark List Accent 6"/>
+    <w:lsdException w:semiHidden="0" w:unhideWhenUsed="0" w:uiPriority="71" w:name="Colorful Shading Accent 6"/>
+    <w:lsdException w:semiHidden="0" w:unhideWhenUsed="0" w:uiPriority="72" w:name="Colorful List Accent 6"/>
+    <w:lsdException w:semiHidden="0" w:unhideWhenUsed="0" w:uiPriority="73" w:name="Colorful Grid Accent 6"/>
+    <w:lsdException w:qFormat="1" w:semiHidden="0" w:unhideWhenUsed="0" w:uiPriority="19" w:name="Subtle Emphasis"/>
+    <w:lsdException w:qFormat="1" w:semiHidden="0" w:unhideWhenUsed="0" w:uiPriority="21" w:name="Intense Emphasis"/>
+    <w:lsdException w:qFormat="1" w:semiHidden="0" w:unhideWhenUsed="0" w:uiPriority="31" w:name="Subtle Reference"/>
+    <w:lsdException w:qFormat="1" w:semiHidden="0" w:unhideWhenUsed="0" w:uiPriority="32" w:name="Intense Reference"/>
+    <w:lsdException w:qFormat="1" w:semiHidden="0" w:unhideWhenUsed="0" w:uiPriority="33" w:name="Book Title"/>
     <w:lsdException w:uiPriority="37" w:name="Bibliography"/>
-    <w:lsdException w:uiPriority="39" w:qFormat="1" w:name="TOC Heading"/>
+    <w:lsdException w:qFormat="1" w:uiPriority="39" w:name="TOC Heading"/>
   </w:latentStyles>
   <w:style w:type="paragraph" w:styleId="Normal" w:default="1">
     <w:name w:val="Normal"/>
@@ -2138,6 +2269,12 @@
     <w:rPr>
       <w:lang w:bidi="en-US"/>
     </w:rPr>
+  </w:style>
+  <w:style w:type="paragraph" w:styleId="Quotations">
+    <w:name w:val="Quotations"/>
+    <w:basedOn w:val="Normal"/>
+    <w:pPr/>
+    <w:rPr/>
   </w:style>
   <w:style w:type="numbering" w:styleId="NoList" w:default="1">
     <w:name w:val="No List"/>

</xml_diff>

<commit_message>
Update resume following critique
</commit_message>
<xml_diff>
--- a/resume.docx
+++ b/resume.docx
@@ -33,31 +33,15 @@
           <w:sz w:val="20"/>
           <w:szCs w:val="20"/>
         </w:rPr>
-        <w:t>319-350-3130 | srbising@iastate.edu</w:t>
-      </w:r>
-      <w:r/>
-    </w:p>
-    <w:p>
-      <w:pPr>
-        <w:pStyle w:val="Normal"/>
-        <w:pBdr>
-          <w:bottom w:val="single" w:sz="8" w:space="2" w:color="000000"/>
-        </w:pBdr>
-        <w:spacing w:lineRule="auto" w:line="240" w:before="240" w:after="0"/>
-        <w:rPr>
-          <w:sz w:val="4"/>
-          <w:sz w:val="4"/>
-          <w:szCs w:val="4"/>
-          <w:rFonts w:ascii="Calibri" w:hAnsi="Calibri" w:eastAsia="" w:cs="" w:asciiTheme="minorHAnsi" w:cstheme="minorBidi" w:eastAsiaTheme="minorEastAsia" w:hAnsiTheme="minorHAnsi"/>
-          <w:color w:val="00000A"/>
-          <w:lang w:val="en-US" w:eastAsia="en-US" w:bidi="ar-SA"/>
-        </w:rPr>
-      </w:pPr>
-      <w:r>
-        <w:rPr>
-          <w:sz w:val="4"/>
-          <w:szCs w:val="4"/>
-        </w:rPr>
+        <w:t>319-350-3130 | srbising@</w:t>
+      </w:r>
+      <w:r>
+        <w:rPr>
+          <w:rFonts w:cs="Times New Roman" w:ascii="Times New Roman" w:hAnsi="Times New Roman"/>
+          <w:sz w:val="20"/>
+          <w:szCs w:val="20"/>
+        </w:rPr>
+        <w:t>gmail.com</w:t>
       </w:r>
       <w:r/>
     </w:p>
@@ -84,17 +68,68 @@
       <w:pPr>
         <w:pStyle w:val="Normal"/>
         <w:spacing w:lineRule="auto" w:line="240" w:before="0" w:after="0"/>
-      </w:pPr>
-      <w:r>
-        <w:rPr>
-          <w:rFonts w:cs="Georgia" w:ascii="Georgia" w:hAnsi="Georgia"/>
+        <w:rPr>
+          <w:sz w:val="8"/>
+          <w:u w:val="single"/>
           <w:b w:val="false"/>
+          <w:sz w:val="8"/>
+          <w:b w:val="false"/>
+          <w:szCs w:val="8"/>
           <w:bCs w:val="false"/>
-          <w:sz w:val="8"/>
-          <w:szCs w:val="8"/>
-          <w:u w:val="single"/>
-        </w:rPr>
-        <w:t>_____________________________________________________________________________________________________________________________________________________________________________________________________</w:t>
+          <w:rFonts w:ascii="Cantarell" w:hAnsi="Cantarell" w:eastAsia="" w:cs="Georgia"/>
+        </w:rPr>
+      </w:pPr>
+      <w:r>
+        <w:rPr/>
+        <mc:AlternateContent>
+          <mc:Choice Requires="wps">
+            <w:drawing>
+              <wp:anchor behindDoc="0" distT="0" distB="0" distL="0" distR="0" simplePos="0" locked="0" layoutInCell="1" allowOverlap="1" relativeHeight="2">
+                <wp:simplePos x="0" y="0"/>
+                <wp:positionH relativeFrom="column">
+                  <wp:posOffset>233045</wp:posOffset>
+                </wp:positionH>
+                <wp:positionV relativeFrom="paragraph">
+                  <wp:posOffset>15875</wp:posOffset>
+                </wp:positionV>
+                <wp:extent cx="5048885" cy="635"/>
+                <wp:effectExtent l="0" t="0" r="0" b="0"/>
+                <wp:wrapNone/>
+                <wp:docPr id="1" name=""/>
+                <a:graphic xmlns:a="http://schemas.openxmlformats.org/drawingml/2006/main">
+                  <a:graphicData uri="http://schemas.microsoft.com/office/word/2010/wordprocessingShape">
+                    <wps:wsp>
+                      <wps:cNvSpPr/>
+                      <wps:spPr>
+                        <a:xfrm>
+                          <a:off x="0" y="0"/>
+                          <a:ext cx="5048280" cy="0"/>
+                        </a:xfrm>
+                        <a:prstGeom prst="line">
+                          <a:avLst/>
+                        </a:prstGeom>
+                        <a:ln>
+                          <a:solidFill>
+                            <a:srgbClr val="000000"/>
+                          </a:solidFill>
+                        </a:ln>
+                      </wps:spPr>
+                      <wps:bodyPr/>
+                    </wps:wsp>
+                  </a:graphicData>
+                </a:graphic>
+              </wp:anchor>
+            </w:drawing>
+          </mc:Choice>
+          <mc:Fallback>
+            <w:pict>
+              <v:line id="shape_0" from="18.35pt,1.25pt" to="415.8pt,1.25pt" stroked="t" style="position:absolute">
+                <v:stroke color="black" joinstyle="round" endcap="flat"/>
+                <v:fill on="false" o:detectmouseclick="t"/>
+              </v:line>
+            </w:pict>
+          </mc:Fallback>
+        </mc:AlternateContent>
       </w:r>
       <w:r/>
     </w:p>
@@ -127,16 +162,7 @@
           <w:sz w:val="22"/>
           <w:szCs w:val="22"/>
         </w:rPr>
-        <w:t xml:space="preserve">, </w:t>
-      </w:r>
-      <w:r>
-        <w:rPr>
-          <w:rFonts w:cs="Times New Roman" w:ascii="Times New Roman" w:hAnsi="Times New Roman"/>
-          <w:color w:val="000000"/>
-          <w:sz w:val="22"/>
-          <w:szCs w:val="22"/>
-        </w:rPr>
-        <w:t>Ames, IA</w:t>
+        <w:t>, Ames, IA</w:t>
       </w:r>
       <w:r/>
     </w:p>
@@ -205,6 +231,26 @@
           <w:rFonts w:cs="Times New Roman" w:ascii="Times New Roman" w:hAnsi="Times New Roman"/>
         </w:rPr>
         <w:t xml:space="preserve"> </w:t>
+        <w:tab/>
+        <w:tab/>
+        <w:tab/>
+        <w:tab/>
+        <w:tab/>
+        <w:t xml:space="preserve">         </w:t>
+      </w:r>
+      <w:r>
+        <w:rPr>
+          <w:rFonts w:cs="Times New Roman" w:ascii="Times New Roman" w:hAnsi="Times New Roman"/>
+          <w:b/>
+          <w:bCs/>
+        </w:rPr>
+        <w:t>GPA</w:t>
+      </w:r>
+      <w:r>
+        <w:rPr>
+          <w:rFonts w:cs="Times New Roman" w:ascii="Times New Roman" w:hAnsi="Times New Roman"/>
+        </w:rPr>
+        <w:t xml:space="preserve"> 2.7/4.0</w:t>
       </w:r>
       <w:r/>
     </w:p>
@@ -261,19 +307,63 @@
         <w:ind w:left="360" w:hanging="0"/>
         <w:rPr>
           <w:sz w:val="8"/>
+          <w:u w:val="single"/>
           <w:sz w:val="8"/>
           <w:szCs w:val="8"/>
           <w:rFonts w:ascii="Times New Roman" w:hAnsi="Times New Roman" w:cs="Times New Roman"/>
         </w:rPr>
       </w:pPr>
       <w:r>
-        <w:rPr>
-          <w:rFonts w:cs="Times New Roman" w:ascii="Times New Roman" w:hAnsi="Times New Roman"/>
-          <w:sz w:val="8"/>
-          <w:szCs w:val="8"/>
-          <w:u w:val="single"/>
-        </w:rPr>
-        <w:t>_____________________________________________________________________________________________________________________________________________________________________________________________________</w:t>
+        <w:rPr/>
+        <mc:AlternateContent>
+          <mc:Choice Requires="wps">
+            <w:drawing>
+              <wp:anchor behindDoc="0" distT="0" distB="0" distL="0" distR="0" simplePos="0" locked="0" layoutInCell="1" allowOverlap="1" relativeHeight="3">
+                <wp:simplePos x="0" y="0"/>
+                <wp:positionH relativeFrom="column">
+                  <wp:posOffset>233045</wp:posOffset>
+                </wp:positionH>
+                <wp:positionV relativeFrom="paragraph">
+                  <wp:posOffset>27940</wp:posOffset>
+                </wp:positionV>
+                <wp:extent cx="5060315" cy="635"/>
+                <wp:effectExtent l="0" t="0" r="0" b="0"/>
+                <wp:wrapNone/>
+                <wp:docPr id="2" name=""/>
+                <a:graphic xmlns:a="http://schemas.openxmlformats.org/drawingml/2006/main">
+                  <a:graphicData uri="http://schemas.microsoft.com/office/word/2010/wordprocessingShape">
+                    <wps:wsp>
+                      <wps:cNvSpPr/>
+                      <wps:spPr>
+                        <a:xfrm>
+                          <a:off x="0" y="0"/>
+                          <a:ext cx="5059800" cy="0"/>
+                        </a:xfrm>
+                        <a:prstGeom prst="line">
+                          <a:avLst/>
+                        </a:prstGeom>
+                        <a:ln>
+                          <a:solidFill>
+                            <a:srgbClr val="000000"/>
+                          </a:solidFill>
+                        </a:ln>
+                      </wps:spPr>
+                      <wps:bodyPr/>
+                    </wps:wsp>
+                  </a:graphicData>
+                </a:graphic>
+              </wp:anchor>
+            </w:drawing>
+          </mc:Choice>
+          <mc:Fallback>
+            <w:pict>
+              <v:line id="shape_0" from="18.35pt,2.2pt" to="416.7pt,2.2pt" stroked="t" style="position:absolute">
+                <v:stroke color="black" joinstyle="round" endcap="flat"/>
+                <v:fill on="false" o:detectmouseclick="t"/>
+              </v:line>
+            </w:pict>
+          </mc:Fallback>
+        </mc:AlternateContent>
       </w:r>
       <w:r/>
     </w:p>
@@ -304,9 +394,6 @@
         <w:pStyle w:val="Normal"/>
         <w:spacing w:lineRule="auto" w:line="240" w:before="0" w:after="0"/>
         <w:ind w:left="360" w:hanging="0"/>
-        <w:rPr>
-          <w:rFonts w:ascii="Times New Roman" w:hAnsi="Times New Roman" w:cs="Times New Roman"/>
-        </w:rPr>
       </w:pPr>
       <w:r>
         <w:rPr>
@@ -319,7 +406,19 @@
         <w:rPr>
           <w:rFonts w:cs="Times New Roman" w:ascii="Times New Roman" w:hAnsi="Times New Roman"/>
         </w:rPr>
-        <w:t xml:space="preserve"> Linux (Debian, Fedora, and Ubuntu), Windows (Server 2008, XP, 7, 8)</w:t>
+        <w:t xml:space="preserve"> Linux (Debian, Fedora), Windows (Server 2008, </w:t>
+      </w:r>
+      <w:r>
+        <w:rPr>
+          <w:rFonts w:cs="Times New Roman" w:ascii="Times New Roman" w:hAnsi="Times New Roman"/>
+        </w:rPr>
+        <w:t>2012</w:t>
+      </w:r>
+      <w:r>
+        <w:rPr>
+          <w:rFonts w:cs="Times New Roman" w:ascii="Times New Roman" w:hAnsi="Times New Roman"/>
+        </w:rPr>
+        <w:t>, 7, 8)</w:t>
       </w:r>
       <w:r/>
     </w:p>
@@ -342,23 +441,7 @@
           <w:b w:val="false"/>
           <w:bCs w:val="false"/>
         </w:rPr>
-        <w:t xml:space="preserve">Git, </w:t>
-      </w:r>
-      <w:r>
-        <w:rPr>
-          <w:rFonts w:cs="Times New Roman" w:ascii="Times New Roman" w:hAnsi="Times New Roman"/>
-          <w:b w:val="false"/>
-          <w:bCs w:val="false"/>
-        </w:rPr>
-        <w:t xml:space="preserve">Apache Server, Wireshark, </w:t>
-      </w:r>
-      <w:r>
-        <w:rPr>
-          <w:rFonts w:cs="Times New Roman" w:ascii="Times New Roman" w:hAnsi="Times New Roman"/>
-          <w:b w:val="false"/>
-          <w:bCs w:val="false"/>
-        </w:rPr>
-        <w:t xml:space="preserve">Aircrack-ng Suite, Burp Suite, Vim, LaTeX, </w:t>
+        <w:t xml:space="preserve">Git, Apache Server, Wireshark, Aircrack-ng Suite, BurpSuite, Vim, LaTeX, </w:t>
       </w:r>
       <w:r/>
     </w:p>
@@ -399,15 +482,65 @@
       <w:pPr>
         <w:pStyle w:val="Normal"/>
         <w:spacing w:lineRule="auto" w:line="240" w:before="0" w:after="0"/>
-      </w:pPr>
-      <w:r>
-        <w:rPr>
-          <w:rFonts w:cs="Times New Roman" w:ascii="Times New Roman" w:hAnsi="Times New Roman"/>
+        <w:rPr>
+          <w:sz w:val="8"/>
+          <w:u w:val="single"/>
           <w:sz w:val="8"/>
           <w:szCs w:val="8"/>
-          <w:u w:val="single"/>
-        </w:rPr>
-        <w:t>____________________________________________________________________________________________________________________________________________________________________________________________________</w:t>
+          <w:rFonts w:ascii="Times New Roman" w:hAnsi="Times New Roman" w:cs="Times New Roman"/>
+        </w:rPr>
+      </w:pPr>
+      <w:r>
+        <w:rPr/>
+        <mc:AlternateContent>
+          <mc:Choice Requires="wps">
+            <w:drawing>
+              <wp:anchor behindDoc="0" distT="0" distB="0" distL="0" distR="0" simplePos="0" locked="0" layoutInCell="1" allowOverlap="1" relativeHeight="4">
+                <wp:simplePos x="0" y="0"/>
+                <wp:positionH relativeFrom="column">
+                  <wp:posOffset>244475</wp:posOffset>
+                </wp:positionH>
+                <wp:positionV relativeFrom="paragraph">
+                  <wp:posOffset>16510</wp:posOffset>
+                </wp:positionV>
+                <wp:extent cx="5038090" cy="1270"/>
+                <wp:effectExtent l="0" t="0" r="0" b="0"/>
+                <wp:wrapNone/>
+                <wp:docPr id="3" name=""/>
+                <a:graphic xmlns:a="http://schemas.openxmlformats.org/drawingml/2006/main">
+                  <a:graphicData uri="http://schemas.microsoft.com/office/word/2010/wordprocessingShape">
+                    <wps:wsp>
+                      <wps:cNvSpPr/>
+                      <wps:spPr>
+                        <a:xfrm>
+                          <a:off x="0" y="0"/>
+                          <a:ext cx="5037480" cy="0"/>
+                        </a:xfrm>
+                        <a:prstGeom prst="line">
+                          <a:avLst/>
+                        </a:prstGeom>
+                        <a:ln>
+                          <a:solidFill>
+                            <a:srgbClr val="000000"/>
+                          </a:solidFill>
+                        </a:ln>
+                      </wps:spPr>
+                      <wps:bodyPr/>
+                    </wps:wsp>
+                  </a:graphicData>
+                </a:graphic>
+              </wp:anchor>
+            </w:drawing>
+          </mc:Choice>
+          <mc:Fallback>
+            <w:pict>
+              <v:line id="shape_0" from="19.25pt,1.3pt" to="415.85pt,1.3pt" stroked="t" style="position:absolute">
+                <v:stroke color="black" joinstyle="round" endcap="flat"/>
+                <v:fill on="false" o:detectmouseclick="t"/>
+              </v:line>
+            </w:pict>
+          </mc:Fallback>
+        </mc:AlternateContent>
       </w:r>
       <w:r/>
     </w:p>
@@ -436,7 +569,13 @@
         </w:rPr>
         <w:tab/>
         <w:tab/>
-        <w:t xml:space="preserve">   Ames, IA</w:t>
+        <w:t xml:space="preserve">     Ames, I</w:t>
+      </w:r>
+      <w:r>
+        <w:rPr>
+          <w:rFonts w:cs="Times New Roman" w:ascii="Times New Roman" w:hAnsi="Times New Roman"/>
+        </w:rPr>
+        <w:t>A</w:t>
       </w:r>
       <w:r/>
     </w:p>
@@ -470,6 +609,10 @@
     <w:p>
       <w:pPr>
         <w:pStyle w:val="Normal"/>
+        <w:numPr>
+          <w:ilvl w:val="0"/>
+          <w:numId w:val="1"/>
+        </w:numPr>
         <w:spacing w:lineRule="auto" w:line="240" w:before="0" w:after="0"/>
       </w:pPr>
       <w:r>
@@ -483,6 +626,10 @@
     <w:p>
       <w:pPr>
         <w:pStyle w:val="Normal"/>
+        <w:numPr>
+          <w:ilvl w:val="0"/>
+          <w:numId w:val="1"/>
+        </w:numPr>
         <w:spacing w:lineRule="auto" w:line="240" w:before="0" w:after="0"/>
       </w:pPr>
       <w:r>
@@ -496,6 +643,10 @@
     <w:p>
       <w:pPr>
         <w:pStyle w:val="Normal"/>
+        <w:numPr>
+          <w:ilvl w:val="0"/>
+          <w:numId w:val="1"/>
+        </w:numPr>
         <w:spacing w:lineRule="auto" w:line="240" w:before="0" w:after="0"/>
       </w:pPr>
       <w:r>
@@ -509,6 +660,10 @@
     <w:p>
       <w:pPr>
         <w:pStyle w:val="Normal"/>
+        <w:numPr>
+          <w:ilvl w:val="0"/>
+          <w:numId w:val="1"/>
+        </w:numPr>
         <w:spacing w:lineRule="auto" w:line="240" w:before="0" w:after="0"/>
       </w:pPr>
       <w:r>
@@ -566,7 +721,7 @@
         <w:tab/>
         <w:tab/>
         <w:tab/>
-        <w:t xml:space="preserve">    </w:t>
+        <w:t xml:space="preserve">     </w:t>
       </w:r>
       <w:r>
         <w:rPr>
@@ -626,6 +781,10 @@
     <w:p>
       <w:pPr>
         <w:pStyle w:val="Normal"/>
+        <w:numPr>
+          <w:ilvl w:val="0"/>
+          <w:numId w:val="2"/>
+        </w:numPr>
         <w:spacing w:lineRule="auto" w:line="240" w:before="0" w:after="0"/>
       </w:pPr>
       <w:r>
@@ -640,8 +799,19 @@
           <w:szCs w:val="22"/>
           <w:lang w:val="en-US" w:eastAsia="en-US" w:bidi="ar-SA"/>
         </w:rPr>
-        <w:t xml:space="preserve">Assisted in replacing and upgrading </w:t>
-      </w:r>
+        <w:t>Assisted in replacing and upgrading access token infrastructure</w:t>
+      </w:r>
+      <w:r/>
+    </w:p>
+    <w:p>
+      <w:pPr>
+        <w:pStyle w:val="Normal"/>
+        <w:numPr>
+          <w:ilvl w:val="0"/>
+          <w:numId w:val="2"/>
+        </w:numPr>
+        <w:spacing w:lineRule="auto" w:line="240" w:before="0" w:after="0"/>
+      </w:pPr>
       <w:r>
         <w:rPr>
           <w:rFonts w:eastAsia="" w:cs="Times New Roman" w:ascii="Times New Roman" w:hAnsi="Times New Roman" w:eastAsiaTheme="minorEastAsia"/>
@@ -654,41 +824,6 @@
           <w:szCs w:val="22"/>
           <w:lang w:val="en-US" w:eastAsia="en-US" w:bidi="ar-SA"/>
         </w:rPr>
-        <w:t>access token</w:t>
-      </w:r>
-      <w:r>
-        <w:rPr>
-          <w:rFonts w:eastAsia="" w:cs="Times New Roman" w:ascii="Times New Roman" w:hAnsi="Times New Roman" w:eastAsiaTheme="minorEastAsia"/>
-          <w:b w:val="false"/>
-          <w:bCs w:val="false"/>
-          <w:i w:val="false"/>
-          <w:iCs w:val="false"/>
-          <w:color w:val="00000A"/>
-          <w:sz w:val="22"/>
-          <w:szCs w:val="22"/>
-          <w:lang w:val="en-US" w:eastAsia="en-US" w:bidi="ar-SA"/>
-        </w:rPr>
-        <w:t xml:space="preserve"> infrastructure</w:t>
-      </w:r>
-      <w:r/>
-    </w:p>
-    <w:p>
-      <w:pPr>
-        <w:pStyle w:val="Normal"/>
-        <w:spacing w:lineRule="auto" w:line="240" w:before="0" w:after="0"/>
-      </w:pPr>
-      <w:r>
-        <w:rPr>
-          <w:rFonts w:eastAsia="" w:cs="Times New Roman" w:ascii="Times New Roman" w:hAnsi="Times New Roman" w:eastAsiaTheme="minorEastAsia"/>
-          <w:b w:val="false"/>
-          <w:bCs w:val="false"/>
-          <w:i w:val="false"/>
-          <w:iCs w:val="false"/>
-          <w:color w:val="00000A"/>
-          <w:sz w:val="22"/>
-          <w:szCs w:val="22"/>
-          <w:lang w:val="en-US" w:eastAsia="en-US" w:bidi="ar-SA"/>
-        </w:rPr>
         <w:t>Analyzed and cleaned up firewall rules and related logging</w:t>
       </w:r>
       <w:r/>
@@ -738,7 +873,7 @@
         <w:tab/>
         <w:tab/>
         <w:tab/>
-        <w:t xml:space="preserve">   </w:t>
+        <w:t xml:space="preserve">    </w:t>
       </w:r>
       <w:r>
         <w:rPr>
@@ -770,7 +905,7 @@
         <w:tab/>
         <w:tab/>
         <w:tab/>
-        <w:t xml:space="preserve">       </w:t>
+        <w:t xml:space="preserve">        </w:t>
       </w:r>
       <w:r>
         <w:rPr>
@@ -787,6 +922,10 @@
     <w:p>
       <w:pPr>
         <w:pStyle w:val="Normal"/>
+        <w:numPr>
+          <w:ilvl w:val="0"/>
+          <w:numId w:val="3"/>
+        </w:numPr>
         <w:spacing w:lineRule="auto" w:line="240" w:before="0" w:after="0"/>
       </w:pPr>
       <w:r>
@@ -804,6 +943,10 @@
     <w:p>
       <w:pPr>
         <w:pStyle w:val="Normal"/>
+        <w:numPr>
+          <w:ilvl w:val="0"/>
+          <w:numId w:val="3"/>
+        </w:numPr>
         <w:spacing w:lineRule="auto" w:line="240" w:before="0" w:after="0"/>
       </w:pPr>
       <w:r>
@@ -821,6 +964,10 @@
     <w:p>
       <w:pPr>
         <w:pStyle w:val="Normal"/>
+        <w:numPr>
+          <w:ilvl w:val="0"/>
+          <w:numId w:val="3"/>
+        </w:numPr>
         <w:spacing w:lineRule="auto" w:line="240" w:before="0" w:after="0"/>
       </w:pPr>
       <w:r>
@@ -856,40 +1003,142 @@
       <w:pPr>
         <w:pStyle w:val="Normal"/>
         <w:spacing w:lineRule="auto" w:line="240" w:before="0" w:after="0"/>
-      </w:pPr>
-      <w:r>
-        <w:rPr>
-          <w:rFonts w:cs="Times New Roman" w:ascii="Times New Roman" w:hAnsi="Times New Roman"/>
+        <w:rPr>
+          <w:sz w:val="8"/>
+          <w:u w:val="single"/>
           <w:sz w:val="8"/>
           <w:szCs w:val="8"/>
-          <w:u w:val="single"/>
-        </w:rPr>
-        <w:t>______________________________________________________________________________________________________________________________________________________________________________________________________</w:t>
+          <w:rFonts w:ascii="Times New Roman" w:hAnsi="Times New Roman" w:cs="Times New Roman"/>
+        </w:rPr>
+      </w:pPr>
+      <w:r>
+        <w:rPr/>
+        <mc:AlternateContent>
+          <mc:Choice Requires="wps">
+            <w:drawing>
+              <wp:anchor behindDoc="0" distT="0" distB="0" distL="0" distR="0" simplePos="0" locked="0" layoutInCell="1" allowOverlap="1" relativeHeight="5">
+                <wp:simplePos x="0" y="0"/>
+                <wp:positionH relativeFrom="column">
+                  <wp:posOffset>244475</wp:posOffset>
+                </wp:positionH>
+                <wp:positionV relativeFrom="paragraph">
+                  <wp:posOffset>28575</wp:posOffset>
+                </wp:positionV>
+                <wp:extent cx="5048885" cy="635"/>
+                <wp:effectExtent l="0" t="0" r="0" b="0"/>
+                <wp:wrapNone/>
+                <wp:docPr id="4" name=""/>
+                <a:graphic xmlns:a="http://schemas.openxmlformats.org/drawingml/2006/main">
+                  <a:graphicData uri="http://schemas.microsoft.com/office/word/2010/wordprocessingShape">
+                    <wps:wsp>
+                      <wps:cNvSpPr/>
+                      <wps:spPr>
+                        <a:xfrm>
+                          <a:off x="0" y="0"/>
+                          <a:ext cx="5048280" cy="0"/>
+                        </a:xfrm>
+                        <a:prstGeom prst="line">
+                          <a:avLst/>
+                        </a:prstGeom>
+                        <a:ln>
+                          <a:solidFill>
+                            <a:srgbClr val="000000"/>
+                          </a:solidFill>
+                        </a:ln>
+                      </wps:spPr>
+                      <wps:bodyPr/>
+                    </wps:wsp>
+                  </a:graphicData>
+                </a:graphic>
+              </wp:anchor>
+            </w:drawing>
+          </mc:Choice>
+          <mc:Fallback>
+            <w:pict>
+              <v:line id="shape_0" from="19.25pt,2.25pt" to="416.7pt,2.25pt" stroked="t" style="position:absolute">
+                <v:stroke color="black" joinstyle="round" endcap="flat"/>
+                <v:fill on="false" o:detectmouseclick="t"/>
+              </v:line>
+            </w:pict>
+          </mc:Fallback>
+        </mc:AlternateContent>
       </w:r>
       <w:r/>
     </w:p>
     <w:p>
       <w:pPr>
         <w:pStyle w:val="ListParagraph"/>
-        <w:spacing w:lineRule="auto" w:line="240" w:before="0" w:after="0"/>
-        <w:ind w:left="360" w:hanging="0"/>
+        <w:widowControl/>
+        <w:numPr>
+          <w:ilvl w:val="0"/>
+          <w:numId w:val="4"/>
+        </w:numPr>
+        <w:suppressAutoHyphens w:val="true"/>
+        <w:bidi w:val="0"/>
+        <w:spacing w:lineRule="auto" w:line="240" w:before="0" w:after="0"/>
         <w:contextualSpacing/>
-      </w:pPr>
-      <w:r>
-        <w:rPr>
-          <w:rFonts w:cs="Times New Roman" w:ascii="Times New Roman" w:hAnsi="Times New Roman"/>
-          <w:b/>
-          <w:bCs/>
-        </w:rPr>
-        <w:t>Completed</w:t>
+        <w:jc w:val="left"/>
+      </w:pPr>
+      <w:r>
+        <w:rPr>
+          <w:rFonts w:ascii="times new roman" w:hAnsi="times new roman"/>
+        </w:rPr>
+        <w:t>Operating Systems</w:t>
       </w:r>
       <w:r/>
     </w:p>
     <w:p>
       <w:pPr>
         <w:pStyle w:val="ListParagraph"/>
-        <w:spacing w:lineRule="auto" w:line="240" w:before="0" w:after="0"/>
-        <w:ind w:left="360" w:hanging="0"/>
+        <w:widowControl/>
+        <w:numPr>
+          <w:ilvl w:val="0"/>
+          <w:numId w:val="4"/>
+        </w:numPr>
+        <w:suppressAutoHyphens w:val="true"/>
+        <w:bidi w:val="0"/>
+        <w:spacing w:lineRule="auto" w:line="240" w:before="0" w:after="0"/>
+        <w:contextualSpacing/>
+        <w:jc w:val="left"/>
+      </w:pPr>
+      <w:r>
+        <w:rPr>
+          <w:rFonts w:ascii="times new roman" w:hAnsi="times new roman"/>
+        </w:rPr>
+        <w:t>Concurrency and Parallel Programming</w:t>
+      </w:r>
+      <w:r/>
+    </w:p>
+    <w:p>
+      <w:pPr>
+        <w:pStyle w:val="ListParagraph"/>
+        <w:widowControl/>
+        <w:numPr>
+          <w:ilvl w:val="0"/>
+          <w:numId w:val="4"/>
+        </w:numPr>
+        <w:suppressAutoHyphens w:val="true"/>
+        <w:bidi w:val="0"/>
+        <w:spacing w:lineRule="auto" w:line="240" w:before="0" w:after="0"/>
+        <w:contextualSpacing/>
+        <w:jc w:val="left"/>
+      </w:pPr>
+      <w:r>
+        <w:rPr>
+          <w:rFonts w:ascii="times new roman" w:hAnsi="times new roman"/>
+        </w:rPr>
+        <w:t>Reverse Engineering</w:t>
+      </w:r>
+      <w:r/>
+    </w:p>
+    <w:p>
+      <w:pPr>
+        <w:pStyle w:val="ListParagraph"/>
+        <w:numPr>
+          <w:ilvl w:val="0"/>
+          <w:numId w:val="4"/>
+        </w:numPr>
+        <w:spacing w:lineRule="auto" w:line="240" w:before="0" w:after="0"/>
         <w:contextualSpacing/>
         <w:rPr>
           <w:sz w:val="22"/>
@@ -904,7 +1153,79 @@
         <w:rPr>
           <w:rFonts w:ascii="times new roman" w:hAnsi="times new roman"/>
         </w:rPr>
-        <w:t>Operating Systems</w:t>
+        <w:t>Tools for Large Scale Data Analysis</w:t>
+      </w:r>
+      <w:r/>
+    </w:p>
+    <w:p>
+      <w:pPr>
+        <w:pStyle w:val="ListParagraph"/>
+        <w:numPr>
+          <w:ilvl w:val="0"/>
+          <w:numId w:val="4"/>
+        </w:numPr>
+        <w:spacing w:lineRule="auto" w:line="240" w:before="0" w:after="0"/>
+        <w:contextualSpacing/>
+      </w:pPr>
+      <w:r>
+        <w:rPr>
+          <w:rFonts w:ascii="times new roman" w:hAnsi="times new roman"/>
+        </w:rPr>
+        <w:t>Software Testing</w:t>
+      </w:r>
+      <w:r/>
+    </w:p>
+    <w:p>
+      <w:pPr>
+        <w:pStyle w:val="ListParagraph"/>
+        <w:numPr>
+          <w:ilvl w:val="0"/>
+          <w:numId w:val="4"/>
+        </w:numPr>
+        <w:spacing w:lineRule="auto" w:line="240" w:before="0" w:after="0"/>
+        <w:contextualSpacing/>
+      </w:pPr>
+      <w:r>
+        <w:rPr>
+          <w:rFonts w:cs="Times New Roman" w:ascii="Times New Roman" w:hAnsi="Times New Roman"/>
+        </w:rPr>
+        <w:t>Real-Time Systems*</w:t>
+      </w:r>
+      <w:r/>
+    </w:p>
+    <w:p>
+      <w:pPr>
+        <w:pStyle w:val="ListParagraph"/>
+        <w:numPr>
+          <w:ilvl w:val="0"/>
+          <w:numId w:val="4"/>
+        </w:numPr>
+        <w:spacing w:lineRule="auto" w:line="240" w:before="0" w:after="0"/>
+        <w:contextualSpacing/>
+      </w:pPr>
+      <w:r>
+        <w:rPr>
+          <w:rFonts w:cs="Times New Roman" w:ascii="Times New Roman" w:hAnsi="Times New Roman"/>
+        </w:rPr>
+        <w:t>Intro to Network Security*</w:t>
+      </w:r>
+      <w:r/>
+    </w:p>
+    <w:p>
+      <w:pPr>
+        <w:pStyle w:val="ListParagraph"/>
+        <w:numPr>
+          <w:ilvl w:val="0"/>
+          <w:numId w:val="4"/>
+        </w:numPr>
+        <w:spacing w:lineRule="auto" w:line="240" w:before="0" w:after="0"/>
+        <w:contextualSpacing/>
+      </w:pPr>
+      <w:r>
+        <w:rPr>
+          <w:rFonts w:cs="Times New Roman" w:ascii="Times New Roman" w:hAnsi="Times New Roman"/>
+        </w:rPr>
+        <w:t>Research Problems in Information Security*</w:t>
       </w:r>
       <w:r/>
     </w:p>
@@ -914,6 +1235,149 @@
         <w:spacing w:lineRule="auto" w:line="240" w:before="0" w:after="0"/>
         <w:ind w:left="360" w:hanging="0"/>
         <w:contextualSpacing/>
+        <w:rPr>
+          <w:sz w:val="22"/>
+          <w:sz w:val="22"/>
+          <w:szCs w:val="22"/>
+          <w:rFonts w:ascii="Calibri" w:hAnsi="Calibri" w:eastAsia="" w:cs="" w:asciiTheme="minorHAnsi" w:cstheme="minorBidi" w:eastAsiaTheme="minorEastAsia" w:hAnsiTheme="minorHAnsi"/>
+          <w:color w:val="00000A"/>
+          <w:lang w:val="en-US" w:eastAsia="en-US" w:bidi="ar-SA"/>
+        </w:rPr>
+      </w:pPr>
+      <w:r>
+        <w:rPr/>
+      </w:r>
+      <w:r/>
+    </w:p>
+    <w:p>
+      <w:pPr>
+        <w:pStyle w:val="ListParagraph"/>
+        <w:spacing w:lineRule="auto" w:line="240" w:before="0" w:after="0"/>
+        <w:ind w:left="360" w:hanging="0"/>
+        <w:contextualSpacing/>
+      </w:pPr>
+      <w:r>
+        <w:rPr>
+          <w:rFonts w:cs="Times New Roman" w:ascii="Times New Roman" w:hAnsi="Times New Roman"/>
+        </w:rPr>
+        <w:t xml:space="preserve">* </w:t>
+      </w:r>
+      <w:r>
+        <w:rPr>
+          <w:rFonts w:cs="Times New Roman" w:ascii="Times New Roman" w:hAnsi="Times New Roman"/>
+        </w:rPr>
+        <w:t>In progress</w:t>
+      </w:r>
+      <w:r/>
+    </w:p>
+    <w:p>
+      <w:pPr>
+        <w:pStyle w:val="Normal"/>
+        <w:widowControl/>
+        <w:tabs>
+          <w:tab w:val="left" w:pos="810" w:leader="none"/>
+        </w:tabs>
+        <w:suppressAutoHyphens w:val="true"/>
+        <w:bidi w:val="0"/>
+        <w:spacing w:lineRule="auto" w:line="240" w:before="240" w:after="0"/>
+        <w:ind w:left="360" w:right="0" w:hanging="0"/>
+        <w:jc w:val="left"/>
+      </w:pPr>
+      <w:r>
+        <w:rPr>
+          <w:rFonts w:cs="Georgia" w:ascii="Georgia" w:hAnsi="Georgia"/>
+          <w:b/>
+          <w:bCs/>
+          <w:sz w:val="28"/>
+          <w:szCs w:val="28"/>
+        </w:rPr>
+        <w:t>HONORS &amp; ACTIVITIES</w:t>
+      </w:r>
+      <w:r/>
+    </w:p>
+    <w:p>
+      <w:pPr>
+        <w:pStyle w:val="ListParagraph"/>
+        <w:spacing w:lineRule="auto" w:line="240" w:before="0" w:after="0"/>
+        <w:ind w:right="1080" w:hanging="0"/>
+        <w:contextualSpacing/>
+        <w:rPr>
+          <w:sz w:val="8"/>
+          <w:b/>
+          <w:sz w:val="8"/>
+          <w:b/>
+          <w:szCs w:val="8"/>
+          <w:bCs/>
+          <w:rFonts w:ascii="Times New Roman" w:hAnsi="Times New Roman" w:cs="Times New Roman"/>
+        </w:rPr>
+      </w:pPr>
+      <w:r>
+        <w:rPr>
+          <w:rFonts w:cs="Times New Roman" w:ascii="Times New Roman" w:hAnsi="Times New Roman"/>
+        </w:rPr>
+        <w:t xml:space="preserve">      </w:t>
+        <mc:AlternateContent>
+          <mc:Choice Requires="wps">
+            <w:drawing>
+              <wp:anchor behindDoc="0" distT="0" distB="0" distL="0" distR="0" simplePos="0" locked="0" layoutInCell="1" allowOverlap="1" relativeHeight="6">
+                <wp:simplePos x="0" y="0"/>
+                <wp:positionH relativeFrom="column">
+                  <wp:posOffset>245110</wp:posOffset>
+                </wp:positionH>
+                <wp:positionV relativeFrom="paragraph">
+                  <wp:posOffset>14605</wp:posOffset>
+                </wp:positionV>
+                <wp:extent cx="5025390" cy="635"/>
+                <wp:effectExtent l="0" t="0" r="0" b="0"/>
+                <wp:wrapNone/>
+                <wp:docPr id="5" name=""/>
+                <a:graphic xmlns:a="http://schemas.openxmlformats.org/drawingml/2006/main">
+                  <a:graphicData uri="http://schemas.microsoft.com/office/word/2010/wordprocessingShape">
+                    <wps:wsp>
+                      <wps:cNvSpPr/>
+                      <wps:spPr>
+                        <a:xfrm>
+                          <a:off x="0" y="0"/>
+                          <a:ext cx="5024880" cy="0"/>
+                        </a:xfrm>
+                        <a:prstGeom prst="line">
+                          <a:avLst/>
+                        </a:prstGeom>
+                        <a:ln>
+                          <a:solidFill>
+                            <a:srgbClr val="000000"/>
+                          </a:solidFill>
+                        </a:ln>
+                      </wps:spPr>
+                      <wps:bodyPr/>
+                    </wps:wsp>
+                  </a:graphicData>
+                </a:graphic>
+              </wp:anchor>
+            </w:drawing>
+          </mc:Choice>
+          <mc:Fallback>
+            <w:pict>
+              <v:line id="shape_0" from="19.3pt,1.15pt" to="414.9pt,1.15pt" stroked="t" style="position:absolute">
+                <v:stroke color="black" joinstyle="round" endcap="flat"/>
+                <v:fill on="false" o:detectmouseclick="t"/>
+              </v:line>
+            </w:pict>
+          </mc:Fallback>
+        </mc:AlternateContent>
+      </w:r>
+      <w:r/>
+    </w:p>
+    <w:p>
+      <w:pPr>
+        <w:pStyle w:val="ListParagraph"/>
+        <w:widowControl/>
+        <w:suppressAutoHyphens w:val="true"/>
+        <w:bidi w:val="0"/>
+        <w:spacing w:lineRule="auto" w:line="240" w:before="0" w:after="0"/>
+        <w:ind w:left="360" w:right="1080" w:hanging="0"/>
+        <w:contextualSpacing/>
+        <w:jc w:val="left"/>
         <w:rPr>
           <w:sz w:val="22"/>
           <w:sz w:val="22"/>
@@ -927,209 +1391,11 @@
         <w:rPr>
           <w:rFonts w:ascii="times new roman" w:hAnsi="times new roman"/>
         </w:rPr>
-        <w:t>Concurrency and Parallel Programming</w:t>
-      </w:r>
-      <w:r/>
-    </w:p>
-    <w:p>
-      <w:pPr>
-        <w:pStyle w:val="ListParagraph"/>
-        <w:spacing w:lineRule="auto" w:line="240" w:before="0" w:after="0"/>
-        <w:ind w:left="360" w:hanging="0"/>
-        <w:contextualSpacing/>
-        <w:rPr>
-          <w:sz w:val="22"/>
-          <w:sz w:val="22"/>
-          <w:szCs w:val="22"/>
-          <w:rFonts w:ascii="times new roman" w:hAnsi="times new roman" w:eastAsia="" w:cs="" w:cstheme="minorBidi" w:eastAsiaTheme="minorEastAsia"/>
-          <w:color w:val="00000A"/>
-          <w:lang w:val="en-US" w:eastAsia="en-US" w:bidi="ar-SA"/>
-        </w:rPr>
-      </w:pPr>
-      <w:r>
-        <w:rPr>
-          <w:rFonts w:ascii="times new roman" w:hAnsi="times new roman"/>
-        </w:rPr>
-        <w:t>Reverse Engineering</w:t>
-      </w:r>
-      <w:r/>
-    </w:p>
-    <w:p>
-      <w:pPr>
-        <w:pStyle w:val="ListParagraph"/>
-        <w:spacing w:lineRule="auto" w:line="240" w:before="0" w:after="0"/>
-        <w:ind w:left="360" w:hanging="0"/>
-        <w:contextualSpacing/>
-        <w:rPr>
-          <w:sz w:val="22"/>
-          <w:sz w:val="22"/>
-          <w:szCs w:val="22"/>
-          <w:rFonts w:ascii="times new roman" w:hAnsi="times new roman" w:eastAsia="" w:cs="" w:cstheme="minorBidi" w:eastAsiaTheme="minorEastAsia"/>
-          <w:color w:val="00000A"/>
-          <w:lang w:val="en-US" w:eastAsia="en-US" w:bidi="ar-SA"/>
-        </w:rPr>
-      </w:pPr>
-      <w:r>
-        <w:rPr>
-          <w:rFonts w:ascii="times new roman" w:hAnsi="times new roman"/>
-        </w:rPr>
-        <w:t>Tools for Large Scale Data Analysis</w:t>
-      </w:r>
-      <w:r/>
-    </w:p>
-    <w:p>
-      <w:pPr>
-        <w:pStyle w:val="ListParagraph"/>
-        <w:spacing w:lineRule="auto" w:line="240" w:before="0" w:after="0"/>
-        <w:ind w:left="360" w:hanging="0"/>
-        <w:contextualSpacing/>
-        <w:rPr>
-          <w:sz w:val="22"/>
-          <w:sz w:val="22"/>
-          <w:szCs w:val="22"/>
-          <w:rFonts w:ascii="times new roman" w:hAnsi="times new roman" w:eastAsia="" w:cs="" w:cstheme="minorBidi" w:eastAsiaTheme="minorEastAsia"/>
-          <w:color w:val="00000A"/>
-          <w:lang w:val="en-US" w:eastAsia="en-US" w:bidi="ar-SA"/>
-        </w:rPr>
-      </w:pPr>
-      <w:r>
-        <w:rPr>
-          <w:rFonts w:ascii="times new roman" w:hAnsi="times new roman"/>
-        </w:rPr>
-        <w:t>Software Testing</w:t>
-      </w:r>
-      <w:r/>
-    </w:p>
-    <w:p>
-      <w:pPr>
-        <w:pStyle w:val="ListParagraph"/>
-        <w:spacing w:lineRule="auto" w:line="240" w:before="0" w:after="0"/>
-        <w:ind w:left="360" w:hanging="0"/>
-        <w:contextualSpacing/>
-      </w:pPr>
-      <w:r>
-        <w:rPr>
-          <w:rFonts w:cs="Times New Roman" w:ascii="Times New Roman" w:hAnsi="Times New Roman"/>
-          <w:b/>
-          <w:bCs/>
-        </w:rPr>
-        <w:t>In Progress</w:t>
-      </w:r>
-      <w:r/>
-    </w:p>
-    <w:p>
-      <w:pPr>
-        <w:pStyle w:val="ListParagraph"/>
-        <w:spacing w:lineRule="auto" w:line="240" w:before="0" w:after="0"/>
-        <w:ind w:left="360" w:hanging="0"/>
-        <w:contextualSpacing/>
-      </w:pPr>
-      <w:r>
-        <w:rPr>
-          <w:rFonts w:cs="Times New Roman" w:ascii="Times New Roman" w:hAnsi="Times New Roman"/>
-        </w:rPr>
-        <w:t>Real-Time Systems</w:t>
-      </w:r>
-      <w:r/>
-    </w:p>
-    <w:p>
-      <w:pPr>
-        <w:pStyle w:val="ListParagraph"/>
-        <w:spacing w:lineRule="auto" w:line="240" w:before="0" w:after="0"/>
-        <w:ind w:left="360" w:hanging="0"/>
-        <w:contextualSpacing/>
-      </w:pPr>
-      <w:r>
-        <w:rPr>
-          <w:rFonts w:cs="Times New Roman" w:ascii="Times New Roman" w:hAnsi="Times New Roman"/>
-        </w:rPr>
-        <w:t>Intro to Network Security</w:t>
-      </w:r>
-      <w:r/>
-    </w:p>
-    <w:p>
-      <w:pPr>
-        <w:pStyle w:val="ListParagraph"/>
-        <w:spacing w:lineRule="auto" w:line="240" w:before="0" w:after="0"/>
-        <w:ind w:left="360" w:hanging="0"/>
-        <w:contextualSpacing/>
-      </w:pPr>
-      <w:r>
-        <w:rPr>
-          <w:rFonts w:cs="Times New Roman" w:ascii="Times New Roman" w:hAnsi="Times New Roman"/>
-        </w:rPr>
-        <w:t>Research Problems in Information Security</w:t>
-      </w:r>
-      <w:r/>
-    </w:p>
-    <w:p>
-      <w:pPr>
-        <w:pStyle w:val="Normal"/>
-        <w:widowControl/>
-        <w:tabs>
-          <w:tab w:val="left" w:pos="810" w:leader="none"/>
-        </w:tabs>
-        <w:suppressAutoHyphens w:val="true"/>
-        <w:bidi w:val="0"/>
-        <w:spacing w:lineRule="auto" w:line="240" w:before="240" w:after="0"/>
-        <w:ind w:left="360" w:right="0" w:hanging="0"/>
-        <w:jc w:val="left"/>
-      </w:pPr>
-      <w:r>
-        <w:rPr>
-          <w:rFonts w:cs="Georgia" w:ascii="Georgia" w:hAnsi="Georgia"/>
-          <w:b/>
-          <w:bCs/>
-          <w:sz w:val="28"/>
-          <w:szCs w:val="28"/>
-        </w:rPr>
-        <w:t xml:space="preserve">HONORS &amp; </w:t>
-      </w:r>
-      <w:r>
-        <w:rPr>
-          <w:rFonts w:cs="Georgia" w:ascii="Georgia" w:hAnsi="Georgia"/>
-          <w:b/>
-          <w:bCs/>
-          <w:sz w:val="28"/>
-          <w:szCs w:val="28"/>
-        </w:rPr>
-        <w:t>ACTIVITIES</w:t>
-      </w:r>
-      <w:r/>
-    </w:p>
-    <w:p>
-      <w:pPr>
-        <w:pStyle w:val="ListParagraph"/>
-        <w:spacing w:lineRule="auto" w:line="240" w:before="0" w:after="0"/>
-        <w:ind w:right="1080" w:hanging="0"/>
-        <w:contextualSpacing/>
-      </w:pPr>
-      <w:r>
-        <w:rPr>
-          <w:rFonts w:cs="Times New Roman" w:ascii="Times New Roman" w:hAnsi="Times New Roman"/>
-        </w:rPr>
-        <w:t xml:space="preserve">      </w:t>
-      </w:r>
-      <w:r>
-        <w:rPr>
-          <w:rFonts w:cs="Times New Roman" w:ascii="Times New Roman" w:hAnsi="Times New Roman"/>
-          <w:b/>
-          <w:bCs/>
-          <w:sz w:val="8"/>
-          <w:szCs w:val="8"/>
-        </w:rPr>
-        <w:t xml:space="preserve"> </w:t>
-      </w:r>
-      <w:r>
-        <w:rPr>
-          <w:rFonts w:cs="Times New Roman" w:ascii="Times New Roman" w:hAnsi="Times New Roman"/>
-          <w:b/>
-          <w:bCs/>
-          <w:sz w:val="8"/>
-          <w:szCs w:val="8"/>
-          <w:u w:val="single"/>
-        </w:rPr>
-        <w:t xml:space="preserve">                                                                                                                                                                                                                                                                                                                                                                                                           </w:t>
+        <w:t>NSF CyberCorps Scholarship for Service Recipient</w:t>
+        <w:tab/>
+        <w:tab/>
+        <w:tab/>
+        <w:t xml:space="preserve">            August 2016</w:t>
       </w:r>
       <w:r/>
     </w:p>
@@ -1143,24 +1409,49 @@
         <w:ind w:left="360" w:right="1080" w:hanging="0"/>
         <w:contextualSpacing/>
         <w:jc w:val="left"/>
-        <w:rPr>
-          <w:sz w:val="22"/>
-          <w:sz w:val="22"/>
-          <w:szCs w:val="22"/>
-          <w:rFonts w:ascii="times new roman" w:hAnsi="times new roman" w:eastAsia="" w:cs="" w:cstheme="minorBidi" w:eastAsiaTheme="minorEastAsia"/>
-          <w:color w:val="00000A"/>
-          <w:lang w:val="en-US" w:eastAsia="en-US" w:bidi="ar-SA"/>
-        </w:rPr>
-      </w:pPr>
-      <w:r>
-        <w:rPr>
-          <w:rFonts w:ascii="times new roman" w:hAnsi="times new roman"/>
-        </w:rPr>
-        <w:t>NSF CyberCorps Scholarship for Service Recipient</w:t>
-        <w:tab/>
-        <w:tab/>
-        <w:tab/>
-        <w:t xml:space="preserve">            August 2016</w:t>
+      </w:pPr>
+      <w:r>
+        <w:rPr>
+          <w:rFonts w:cs="Times New Roman" w:ascii="Times New Roman" w:hAnsi="Times New Roman"/>
+        </w:rPr>
+        <w:t>Finalist team National Cyber Analyst Challenge</w:t>
+        <w:tab/>
+        <w:tab/>
+        <w:tab/>
+        <w:t xml:space="preserve">      November 2016</w:t>
+      </w:r>
+      <w:r/>
+    </w:p>
+    <w:p>
+      <w:pPr>
+        <w:pStyle w:val="ListParagraph"/>
+        <w:spacing w:lineRule="auto" w:line="240" w:before="0" w:after="0"/>
+        <w:ind w:right="1080" w:hanging="0"/>
+        <w:contextualSpacing/>
+      </w:pPr>
+      <w:r>
+        <w:rPr>
+          <w:rFonts w:cs="Times New Roman" w:ascii="Times New Roman" w:hAnsi="Times New Roman"/>
+        </w:rPr>
+        <w:t xml:space="preserve">       </w:t>
+      </w:r>
+      <w:r>
+        <w:rPr>
+          <w:rFonts w:cs="Times New Roman" w:ascii="Times New Roman" w:hAnsi="Times New Roman"/>
+        </w:rPr>
+        <w:t>Volunteer with FTC Iowa</w:t>
+        <w:tab/>
+        <w:tab/>
+        <w:tab/>
+        <w:tab/>
+        <w:tab/>
+        <w:t xml:space="preserve">          January 2016-</w:t>
+      </w:r>
+      <w:r>
+        <w:rPr>
+          <w:rFonts w:cs="Times New Roman" w:ascii="Times New Roman" w:hAnsi="Times New Roman"/>
+        </w:rPr>
+        <w:t>Present</w:t>
       </w:r>
       <w:r/>
     </w:p>
@@ -1179,23 +1470,24 @@
         <w:rPr>
           <w:rFonts w:cs="Times New Roman" w:ascii="Times New Roman" w:hAnsi="Times New Roman"/>
         </w:rPr>
-        <w:t>Finalist team National Cyber Analyst Challenge</w:t>
-        <w:tab/>
-        <w:tab/>
-        <w:tab/>
-        <w:t xml:space="preserve">      </w:t>
-      </w:r>
-      <w:r>
-        <w:rPr>
-          <w:rFonts w:cs="Times New Roman" w:ascii="Times New Roman" w:hAnsi="Times New Roman"/>
-        </w:rPr>
-        <w:t xml:space="preserve">November </w:t>
-      </w:r>
-      <w:r>
-        <w:rPr>
-          <w:rFonts w:cs="Times New Roman" w:ascii="Times New Roman" w:hAnsi="Times New Roman"/>
-        </w:rPr>
-        <w:t>2016</w:t>
+        <w:t>1</w:t>
+      </w:r>
+      <w:r>
+        <w:rPr>
+          <w:rStyle w:val="NumberingSymbols"/>
+          <w:rFonts w:cs="Times New Roman" w:ascii="Times New Roman" w:hAnsi="Times New Roman"/>
+        </w:rPr>
+        <w:t>st</w:t>
+      </w:r>
+      <w:r>
+        <w:rPr>
+          <w:rFonts w:cs="Times New Roman" w:ascii="Times New Roman" w:hAnsi="Times New Roman"/>
+        </w:rPr>
+        <w:t xml:space="preserve"> place team National Cyber Analyst Challenge </w:t>
+        <w:tab/>
+        <w:tab/>
+        <w:tab/>
+        <w:t xml:space="preserve">      November 2015</w:t>
       </w:r>
       <w:r/>
     </w:p>
@@ -1216,14 +1508,12 @@
         <w:rPr>
           <w:rFonts w:cs="Times New Roman" w:ascii="Times New Roman" w:hAnsi="Times New Roman"/>
         </w:rPr>
-        <w:t>Volunteer with FTC Iowa</w:t>
-        <w:tab/>
-        <w:tab/>
-        <w:tab/>
-        <w:tab/>
-        <w:tab/>
-        <w:tab/>
-        <w:t xml:space="preserve"> Since January 2016</w:t>
+        <w:t>Captain of 1st Place CDC Team</w:t>
+        <w:tab/>
+        <w:tab/>
+        <w:tab/>
+        <w:tab/>
+        <w:t xml:space="preserve">    Fall 2013, Nationals 2014</w:t>
       </w:r>
       <w:r/>
     </w:p>
@@ -1242,121 +1532,17 @@
         <w:rPr>
           <w:rFonts w:cs="Times New Roman" w:ascii="Times New Roman" w:hAnsi="Times New Roman"/>
         </w:rPr>
-        <w:t>1</w:t>
-      </w:r>
-      <w:r>
-        <w:rPr>
-          <w:rStyle w:val="NumberingSymbols"/>
-          <w:rFonts w:cs="Times New Roman" w:ascii="Times New Roman" w:hAnsi="Times New Roman"/>
-        </w:rPr>
-        <w:t>st</w:t>
-      </w:r>
-      <w:r>
-        <w:rPr>
-          <w:rFonts w:cs="Times New Roman" w:ascii="Times New Roman" w:hAnsi="Times New Roman"/>
-        </w:rPr>
-        <w:t xml:space="preserve"> place team National Cyber Analyst Challenge </w:t>
-        <w:tab/>
-        <w:tab/>
-        <w:tab/>
-        <w:t xml:space="preserve">      </w:t>
-      </w:r>
-      <w:r>
-        <w:rPr>
-          <w:rFonts w:cs="Times New Roman" w:ascii="Times New Roman" w:hAnsi="Times New Roman"/>
-        </w:rPr>
-        <w:t xml:space="preserve">November </w:t>
-      </w:r>
-      <w:r>
-        <w:rPr>
-          <w:rFonts w:cs="Times New Roman" w:ascii="Times New Roman" w:hAnsi="Times New Roman"/>
-        </w:rPr>
-        <w:t>2015</w:t>
-      </w:r>
-      <w:r/>
-    </w:p>
-    <w:p>
-      <w:pPr>
-        <w:pStyle w:val="ListParagraph"/>
-        <w:spacing w:lineRule="auto" w:line="240" w:before="0" w:after="0"/>
-        <w:ind w:right="1080" w:hanging="0"/>
-        <w:contextualSpacing/>
-      </w:pPr>
-      <w:r>
-        <w:rPr>
-          <w:rFonts w:cs="Times New Roman" w:ascii="Times New Roman" w:hAnsi="Times New Roman"/>
-        </w:rPr>
-        <w:t xml:space="preserve">       </w:t>
-      </w:r>
-      <w:r>
-        <w:rPr>
-          <w:rFonts w:cs="Times New Roman" w:ascii="Times New Roman" w:hAnsi="Times New Roman"/>
-        </w:rPr>
-        <w:t xml:space="preserve">Captain of </w:t>
-      </w:r>
-      <w:r>
-        <w:rPr>
-          <w:rFonts w:cs="Times New Roman" w:ascii="Times New Roman" w:hAnsi="Times New Roman"/>
-        </w:rPr>
-        <w:t>1st</w:t>
-      </w:r>
-      <w:r>
-        <w:rPr>
-          <w:rFonts w:cs="Times New Roman" w:ascii="Times New Roman" w:hAnsi="Times New Roman"/>
-        </w:rPr>
-        <w:t xml:space="preserve"> Place </w:t>
-      </w:r>
-      <w:r>
-        <w:rPr>
-          <w:rFonts w:cs="Times New Roman" w:ascii="Times New Roman" w:hAnsi="Times New Roman"/>
-        </w:rPr>
-        <w:t xml:space="preserve">CDC </w:t>
-      </w:r>
-      <w:r>
-        <w:rPr>
-          <w:rFonts w:cs="Times New Roman" w:ascii="Times New Roman" w:hAnsi="Times New Roman"/>
-        </w:rPr>
-        <w:t>Team</w:t>
-      </w:r>
-      <w:r>
-        <w:rPr>
-          <w:rFonts w:cs="Times New Roman" w:ascii="Times New Roman" w:hAnsi="Times New Roman"/>
-        </w:rPr>
-        <w:tab/>
-        <w:tab/>
-        <w:tab/>
-        <w:tab/>
-        <w:t xml:space="preserve">    Fall 2013, Nationals 2014</w:t>
-      </w:r>
-      <w:r/>
-    </w:p>
-    <w:p>
-      <w:pPr>
-        <w:pStyle w:val="ListParagraph"/>
-        <w:widowControl/>
-        <w:suppressAutoHyphens w:val="true"/>
-        <w:bidi w:val="0"/>
-        <w:spacing w:lineRule="auto" w:line="240" w:before="0" w:after="0"/>
-        <w:ind w:left="360" w:right="1080" w:hanging="0"/>
-        <w:contextualSpacing/>
-        <w:jc w:val="left"/>
-      </w:pPr>
-      <w:r>
-        <w:rPr>
-          <w:rFonts w:cs="Times New Roman" w:ascii="Times New Roman" w:hAnsi="Times New Roman"/>
-        </w:rPr>
-        <w:t>I</w:t>
-      </w:r>
-      <w:r>
-        <w:rPr>
-          <w:rFonts w:cs="Times New Roman" w:ascii="Times New Roman" w:hAnsi="Times New Roman"/>
-        </w:rPr>
-        <w:t>nformation Assurance Student Group</w:t>
-        <w:tab/>
-        <w:tab/>
-        <w:tab/>
-        <w:tab/>
-        <w:t xml:space="preserve">  Since August 2011</w:t>
+        <w:t>Information Assurance Student Group</w:t>
+        <w:tab/>
+        <w:tab/>
+        <w:tab/>
+        <w:t xml:space="preserve">            August 2011-</w:t>
+      </w:r>
+      <w:r>
+        <w:rPr>
+          <w:rFonts w:cs="Times New Roman" w:ascii="Times New Roman" w:hAnsi="Times New Roman"/>
+        </w:rPr>
+        <w:t>Present</w:t>
       </w:r>
       <w:r/>
     </w:p>
@@ -1371,6 +1557,693 @@
     </w:sectPr>
   </w:body>
 </w:document>
+</file>
+
+<file path=word/numbering.xml><?xml version="1.0" encoding="utf-8"?>
+<w:numbering xmlns:w="http://schemas.openxmlformats.org/wordprocessingml/2006/main" xmlns:o="urn:schemas-microsoft-com:office:office" xmlns:r="http://schemas.openxmlformats.org/officeDocument/2006/relationships" xmlns:v="urn:schemas-microsoft-com:vml">
+  <w:abstractNum w:abstractNumId="1">
+    <w:lvl w:ilvl="0">
+      <w:start w:val="1"/>
+      <w:numFmt w:val="bullet"/>
+      <w:lvlText w:val=""/>
+      <w:lvlJc w:val="left"/>
+      <w:pPr>
+        <w:tabs>
+          <w:tab w:val="num" w:pos="720"/>
+        </w:tabs>
+        <w:ind w:left="720" w:hanging="360"/>
+      </w:pPr>
+      <w:rPr>
+        <w:rFonts w:ascii="Symbol" w:hAnsi="Symbol" w:cs="Symbol" w:hint="default"/>
+      </w:rPr>
+    </w:lvl>
+    <w:lvl w:ilvl="1">
+      <w:start w:val="1"/>
+      <w:numFmt w:val="bullet"/>
+      <w:lvlText w:val="◦"/>
+      <w:lvlJc w:val="left"/>
+      <w:pPr>
+        <w:tabs>
+          <w:tab w:val="num" w:pos="1080"/>
+        </w:tabs>
+        <w:ind w:left="1080" w:hanging="360"/>
+      </w:pPr>
+      <w:rPr>
+        <w:rFonts w:ascii="OpenSymbol" w:hAnsi="OpenSymbol" w:cs="OpenSymbol" w:hint="default"/>
+      </w:rPr>
+    </w:lvl>
+    <w:lvl w:ilvl="2">
+      <w:start w:val="1"/>
+      <w:numFmt w:val="bullet"/>
+      <w:lvlText w:val="▪"/>
+      <w:lvlJc w:val="left"/>
+      <w:pPr>
+        <w:tabs>
+          <w:tab w:val="num" w:pos="1440"/>
+        </w:tabs>
+        <w:ind w:left="1440" w:hanging="360"/>
+      </w:pPr>
+      <w:rPr>
+        <w:rFonts w:ascii="OpenSymbol" w:hAnsi="OpenSymbol" w:cs="OpenSymbol" w:hint="default"/>
+      </w:rPr>
+    </w:lvl>
+    <w:lvl w:ilvl="3">
+      <w:start w:val="1"/>
+      <w:numFmt w:val="bullet"/>
+      <w:lvlText w:val=""/>
+      <w:lvlJc w:val="left"/>
+      <w:pPr>
+        <w:tabs>
+          <w:tab w:val="num" w:pos="1800"/>
+        </w:tabs>
+        <w:ind w:left="1800" w:hanging="360"/>
+      </w:pPr>
+      <w:rPr>
+        <w:rFonts w:ascii="Symbol" w:hAnsi="Symbol" w:cs="Symbol" w:hint="default"/>
+      </w:rPr>
+    </w:lvl>
+    <w:lvl w:ilvl="4">
+      <w:start w:val="1"/>
+      <w:numFmt w:val="bullet"/>
+      <w:lvlText w:val="◦"/>
+      <w:lvlJc w:val="left"/>
+      <w:pPr>
+        <w:tabs>
+          <w:tab w:val="num" w:pos="2160"/>
+        </w:tabs>
+        <w:ind w:left="2160" w:hanging="360"/>
+      </w:pPr>
+      <w:rPr>
+        <w:rFonts w:ascii="OpenSymbol" w:hAnsi="OpenSymbol" w:cs="OpenSymbol" w:hint="default"/>
+      </w:rPr>
+    </w:lvl>
+    <w:lvl w:ilvl="5">
+      <w:start w:val="1"/>
+      <w:numFmt w:val="bullet"/>
+      <w:lvlText w:val="▪"/>
+      <w:lvlJc w:val="left"/>
+      <w:pPr>
+        <w:tabs>
+          <w:tab w:val="num" w:pos="2520"/>
+        </w:tabs>
+        <w:ind w:left="2520" w:hanging="360"/>
+      </w:pPr>
+      <w:rPr>
+        <w:rFonts w:ascii="OpenSymbol" w:hAnsi="OpenSymbol" w:cs="OpenSymbol" w:hint="default"/>
+      </w:rPr>
+    </w:lvl>
+    <w:lvl w:ilvl="6">
+      <w:start w:val="1"/>
+      <w:numFmt w:val="bullet"/>
+      <w:lvlText w:val=""/>
+      <w:lvlJc w:val="left"/>
+      <w:pPr>
+        <w:tabs>
+          <w:tab w:val="num" w:pos="2880"/>
+        </w:tabs>
+        <w:ind w:left="2880" w:hanging="360"/>
+      </w:pPr>
+      <w:rPr>
+        <w:rFonts w:ascii="Symbol" w:hAnsi="Symbol" w:cs="Symbol" w:hint="default"/>
+      </w:rPr>
+    </w:lvl>
+    <w:lvl w:ilvl="7">
+      <w:start w:val="1"/>
+      <w:numFmt w:val="bullet"/>
+      <w:lvlText w:val="◦"/>
+      <w:lvlJc w:val="left"/>
+      <w:pPr>
+        <w:tabs>
+          <w:tab w:val="num" w:pos="3240"/>
+        </w:tabs>
+        <w:ind w:left="3240" w:hanging="360"/>
+      </w:pPr>
+      <w:rPr>
+        <w:rFonts w:ascii="OpenSymbol" w:hAnsi="OpenSymbol" w:cs="OpenSymbol" w:hint="default"/>
+      </w:rPr>
+    </w:lvl>
+    <w:lvl w:ilvl="8">
+      <w:start w:val="1"/>
+      <w:numFmt w:val="bullet"/>
+      <w:lvlText w:val="▪"/>
+      <w:lvlJc w:val="left"/>
+      <w:pPr>
+        <w:tabs>
+          <w:tab w:val="num" w:pos="3600"/>
+        </w:tabs>
+        <w:ind w:left="3600" w:hanging="360"/>
+      </w:pPr>
+      <w:rPr>
+        <w:rFonts w:ascii="OpenSymbol" w:hAnsi="OpenSymbol" w:cs="OpenSymbol" w:hint="default"/>
+      </w:rPr>
+    </w:lvl>
+  </w:abstractNum>
+  <w:abstractNum w:abstractNumId="2">
+    <w:lvl w:ilvl="0">
+      <w:start w:val="1"/>
+      <w:numFmt w:val="bullet"/>
+      <w:lvlText w:val=""/>
+      <w:lvlJc w:val="left"/>
+      <w:pPr>
+        <w:tabs>
+          <w:tab w:val="num" w:pos="720"/>
+        </w:tabs>
+        <w:ind w:left="720" w:hanging="360"/>
+      </w:pPr>
+      <w:rPr>
+        <w:rFonts w:ascii="Symbol" w:hAnsi="Symbol" w:cs="Symbol" w:hint="default"/>
+      </w:rPr>
+    </w:lvl>
+    <w:lvl w:ilvl="1">
+      <w:start w:val="1"/>
+      <w:numFmt w:val="bullet"/>
+      <w:lvlText w:val="◦"/>
+      <w:lvlJc w:val="left"/>
+      <w:pPr>
+        <w:tabs>
+          <w:tab w:val="num" w:pos="1080"/>
+        </w:tabs>
+        <w:ind w:left="1080" w:hanging="360"/>
+      </w:pPr>
+      <w:rPr>
+        <w:rFonts w:ascii="OpenSymbol" w:hAnsi="OpenSymbol" w:cs="OpenSymbol" w:hint="default"/>
+      </w:rPr>
+    </w:lvl>
+    <w:lvl w:ilvl="2">
+      <w:start w:val="1"/>
+      <w:numFmt w:val="bullet"/>
+      <w:lvlText w:val="▪"/>
+      <w:lvlJc w:val="left"/>
+      <w:pPr>
+        <w:tabs>
+          <w:tab w:val="num" w:pos="1440"/>
+        </w:tabs>
+        <w:ind w:left="1440" w:hanging="360"/>
+      </w:pPr>
+      <w:rPr>
+        <w:rFonts w:ascii="OpenSymbol" w:hAnsi="OpenSymbol" w:cs="OpenSymbol" w:hint="default"/>
+      </w:rPr>
+    </w:lvl>
+    <w:lvl w:ilvl="3">
+      <w:start w:val="1"/>
+      <w:numFmt w:val="bullet"/>
+      <w:lvlText w:val=""/>
+      <w:lvlJc w:val="left"/>
+      <w:pPr>
+        <w:tabs>
+          <w:tab w:val="num" w:pos="1800"/>
+        </w:tabs>
+        <w:ind w:left="1800" w:hanging="360"/>
+      </w:pPr>
+      <w:rPr>
+        <w:rFonts w:ascii="Symbol" w:hAnsi="Symbol" w:cs="Symbol" w:hint="default"/>
+      </w:rPr>
+    </w:lvl>
+    <w:lvl w:ilvl="4">
+      <w:start w:val="1"/>
+      <w:numFmt w:val="bullet"/>
+      <w:lvlText w:val="◦"/>
+      <w:lvlJc w:val="left"/>
+      <w:pPr>
+        <w:tabs>
+          <w:tab w:val="num" w:pos="2160"/>
+        </w:tabs>
+        <w:ind w:left="2160" w:hanging="360"/>
+      </w:pPr>
+      <w:rPr>
+        <w:rFonts w:ascii="OpenSymbol" w:hAnsi="OpenSymbol" w:cs="OpenSymbol" w:hint="default"/>
+      </w:rPr>
+    </w:lvl>
+    <w:lvl w:ilvl="5">
+      <w:start w:val="1"/>
+      <w:numFmt w:val="bullet"/>
+      <w:lvlText w:val="▪"/>
+      <w:lvlJc w:val="left"/>
+      <w:pPr>
+        <w:tabs>
+          <w:tab w:val="num" w:pos="2520"/>
+        </w:tabs>
+        <w:ind w:left="2520" w:hanging="360"/>
+      </w:pPr>
+      <w:rPr>
+        <w:rFonts w:ascii="OpenSymbol" w:hAnsi="OpenSymbol" w:cs="OpenSymbol" w:hint="default"/>
+      </w:rPr>
+    </w:lvl>
+    <w:lvl w:ilvl="6">
+      <w:start w:val="1"/>
+      <w:numFmt w:val="bullet"/>
+      <w:lvlText w:val=""/>
+      <w:lvlJc w:val="left"/>
+      <w:pPr>
+        <w:tabs>
+          <w:tab w:val="num" w:pos="2880"/>
+        </w:tabs>
+        <w:ind w:left="2880" w:hanging="360"/>
+      </w:pPr>
+      <w:rPr>
+        <w:rFonts w:ascii="Symbol" w:hAnsi="Symbol" w:cs="Symbol" w:hint="default"/>
+      </w:rPr>
+    </w:lvl>
+    <w:lvl w:ilvl="7">
+      <w:start w:val="1"/>
+      <w:numFmt w:val="bullet"/>
+      <w:lvlText w:val="◦"/>
+      <w:lvlJc w:val="left"/>
+      <w:pPr>
+        <w:tabs>
+          <w:tab w:val="num" w:pos="3240"/>
+        </w:tabs>
+        <w:ind w:left="3240" w:hanging="360"/>
+      </w:pPr>
+      <w:rPr>
+        <w:rFonts w:ascii="OpenSymbol" w:hAnsi="OpenSymbol" w:cs="OpenSymbol" w:hint="default"/>
+      </w:rPr>
+    </w:lvl>
+    <w:lvl w:ilvl="8">
+      <w:start w:val="1"/>
+      <w:numFmt w:val="bullet"/>
+      <w:lvlText w:val="▪"/>
+      <w:lvlJc w:val="left"/>
+      <w:pPr>
+        <w:tabs>
+          <w:tab w:val="num" w:pos="3600"/>
+        </w:tabs>
+        <w:ind w:left="3600" w:hanging="360"/>
+      </w:pPr>
+      <w:rPr>
+        <w:rFonts w:ascii="OpenSymbol" w:hAnsi="OpenSymbol" w:cs="OpenSymbol" w:hint="default"/>
+      </w:rPr>
+    </w:lvl>
+  </w:abstractNum>
+  <w:abstractNum w:abstractNumId="3">
+    <w:lvl w:ilvl="0">
+      <w:start w:val="1"/>
+      <w:numFmt w:val="bullet"/>
+      <w:lvlText w:val=""/>
+      <w:lvlJc w:val="left"/>
+      <w:pPr>
+        <w:tabs>
+          <w:tab w:val="num" w:pos="720"/>
+        </w:tabs>
+        <w:ind w:left="720" w:hanging="360"/>
+      </w:pPr>
+      <w:rPr>
+        <w:rFonts w:ascii="Symbol" w:hAnsi="Symbol" w:cs="Symbol" w:hint="default"/>
+      </w:rPr>
+    </w:lvl>
+    <w:lvl w:ilvl="1">
+      <w:start w:val="1"/>
+      <w:numFmt w:val="bullet"/>
+      <w:lvlText w:val="◦"/>
+      <w:lvlJc w:val="left"/>
+      <w:pPr>
+        <w:tabs>
+          <w:tab w:val="num" w:pos="1080"/>
+        </w:tabs>
+        <w:ind w:left="1080" w:hanging="360"/>
+      </w:pPr>
+      <w:rPr>
+        <w:rFonts w:ascii="OpenSymbol" w:hAnsi="OpenSymbol" w:cs="OpenSymbol" w:hint="default"/>
+      </w:rPr>
+    </w:lvl>
+    <w:lvl w:ilvl="2">
+      <w:start w:val="1"/>
+      <w:numFmt w:val="bullet"/>
+      <w:lvlText w:val="▪"/>
+      <w:lvlJc w:val="left"/>
+      <w:pPr>
+        <w:tabs>
+          <w:tab w:val="num" w:pos="1440"/>
+        </w:tabs>
+        <w:ind w:left="1440" w:hanging="360"/>
+      </w:pPr>
+      <w:rPr>
+        <w:rFonts w:ascii="OpenSymbol" w:hAnsi="OpenSymbol" w:cs="OpenSymbol" w:hint="default"/>
+      </w:rPr>
+    </w:lvl>
+    <w:lvl w:ilvl="3">
+      <w:start w:val="1"/>
+      <w:numFmt w:val="bullet"/>
+      <w:lvlText w:val=""/>
+      <w:lvlJc w:val="left"/>
+      <w:pPr>
+        <w:tabs>
+          <w:tab w:val="num" w:pos="1800"/>
+        </w:tabs>
+        <w:ind w:left="1800" w:hanging="360"/>
+      </w:pPr>
+      <w:rPr>
+        <w:rFonts w:ascii="Symbol" w:hAnsi="Symbol" w:cs="Symbol" w:hint="default"/>
+      </w:rPr>
+    </w:lvl>
+    <w:lvl w:ilvl="4">
+      <w:start w:val="1"/>
+      <w:numFmt w:val="bullet"/>
+      <w:lvlText w:val="◦"/>
+      <w:lvlJc w:val="left"/>
+      <w:pPr>
+        <w:tabs>
+          <w:tab w:val="num" w:pos="2160"/>
+        </w:tabs>
+        <w:ind w:left="2160" w:hanging="360"/>
+      </w:pPr>
+      <w:rPr>
+        <w:rFonts w:ascii="OpenSymbol" w:hAnsi="OpenSymbol" w:cs="OpenSymbol" w:hint="default"/>
+      </w:rPr>
+    </w:lvl>
+    <w:lvl w:ilvl="5">
+      <w:start w:val="1"/>
+      <w:numFmt w:val="bullet"/>
+      <w:lvlText w:val="▪"/>
+      <w:lvlJc w:val="left"/>
+      <w:pPr>
+        <w:tabs>
+          <w:tab w:val="num" w:pos="2520"/>
+        </w:tabs>
+        <w:ind w:left="2520" w:hanging="360"/>
+      </w:pPr>
+      <w:rPr>
+        <w:rFonts w:ascii="OpenSymbol" w:hAnsi="OpenSymbol" w:cs="OpenSymbol" w:hint="default"/>
+      </w:rPr>
+    </w:lvl>
+    <w:lvl w:ilvl="6">
+      <w:start w:val="1"/>
+      <w:numFmt w:val="bullet"/>
+      <w:lvlText w:val=""/>
+      <w:lvlJc w:val="left"/>
+      <w:pPr>
+        <w:tabs>
+          <w:tab w:val="num" w:pos="2880"/>
+        </w:tabs>
+        <w:ind w:left="2880" w:hanging="360"/>
+      </w:pPr>
+      <w:rPr>
+        <w:rFonts w:ascii="Symbol" w:hAnsi="Symbol" w:cs="Symbol" w:hint="default"/>
+      </w:rPr>
+    </w:lvl>
+    <w:lvl w:ilvl="7">
+      <w:start w:val="1"/>
+      <w:numFmt w:val="bullet"/>
+      <w:lvlText w:val="◦"/>
+      <w:lvlJc w:val="left"/>
+      <w:pPr>
+        <w:tabs>
+          <w:tab w:val="num" w:pos="3240"/>
+        </w:tabs>
+        <w:ind w:left="3240" w:hanging="360"/>
+      </w:pPr>
+      <w:rPr>
+        <w:rFonts w:ascii="OpenSymbol" w:hAnsi="OpenSymbol" w:cs="OpenSymbol" w:hint="default"/>
+      </w:rPr>
+    </w:lvl>
+    <w:lvl w:ilvl="8">
+      <w:start w:val="1"/>
+      <w:numFmt w:val="bullet"/>
+      <w:lvlText w:val="▪"/>
+      <w:lvlJc w:val="left"/>
+      <w:pPr>
+        <w:tabs>
+          <w:tab w:val="num" w:pos="3600"/>
+        </w:tabs>
+        <w:ind w:left="3600" w:hanging="360"/>
+      </w:pPr>
+      <w:rPr>
+        <w:rFonts w:ascii="OpenSymbol" w:hAnsi="OpenSymbol" w:cs="OpenSymbol" w:hint="default"/>
+      </w:rPr>
+    </w:lvl>
+  </w:abstractNum>
+  <w:abstractNum w:abstractNumId="4">
+    <w:lvl w:ilvl="0">
+      <w:start w:val="1"/>
+      <w:numFmt w:val="bullet"/>
+      <w:lvlText w:val=""/>
+      <w:lvlJc w:val="left"/>
+      <w:pPr>
+        <w:tabs>
+          <w:tab w:val="num" w:pos="720"/>
+        </w:tabs>
+        <w:ind w:left="720" w:hanging="360"/>
+      </w:pPr>
+      <w:rPr>
+        <w:rFonts w:ascii="Symbol" w:hAnsi="Symbol" w:cs="Symbol" w:hint="default"/>
+      </w:rPr>
+    </w:lvl>
+    <w:lvl w:ilvl="1">
+      <w:start w:val="1"/>
+      <w:numFmt w:val="bullet"/>
+      <w:lvlText w:val="◦"/>
+      <w:lvlJc w:val="left"/>
+      <w:pPr>
+        <w:tabs>
+          <w:tab w:val="num" w:pos="1080"/>
+        </w:tabs>
+        <w:ind w:left="1080" w:hanging="360"/>
+      </w:pPr>
+      <w:rPr>
+        <w:rFonts w:ascii="OpenSymbol" w:hAnsi="OpenSymbol" w:cs="OpenSymbol" w:hint="default"/>
+      </w:rPr>
+    </w:lvl>
+    <w:lvl w:ilvl="2">
+      <w:start w:val="1"/>
+      <w:numFmt w:val="bullet"/>
+      <w:lvlText w:val="▪"/>
+      <w:lvlJc w:val="left"/>
+      <w:pPr>
+        <w:tabs>
+          <w:tab w:val="num" w:pos="1440"/>
+        </w:tabs>
+        <w:ind w:left="1440" w:hanging="360"/>
+      </w:pPr>
+      <w:rPr>
+        <w:rFonts w:ascii="OpenSymbol" w:hAnsi="OpenSymbol" w:cs="OpenSymbol" w:hint="default"/>
+      </w:rPr>
+    </w:lvl>
+    <w:lvl w:ilvl="3">
+      <w:start w:val="1"/>
+      <w:numFmt w:val="bullet"/>
+      <w:lvlText w:val=""/>
+      <w:lvlJc w:val="left"/>
+      <w:pPr>
+        <w:tabs>
+          <w:tab w:val="num" w:pos="1800"/>
+        </w:tabs>
+        <w:ind w:left="1800" w:hanging="360"/>
+      </w:pPr>
+      <w:rPr>
+        <w:rFonts w:ascii="Symbol" w:hAnsi="Symbol" w:cs="Symbol" w:hint="default"/>
+      </w:rPr>
+    </w:lvl>
+    <w:lvl w:ilvl="4">
+      <w:start w:val="1"/>
+      <w:numFmt w:val="bullet"/>
+      <w:lvlText w:val="◦"/>
+      <w:lvlJc w:val="left"/>
+      <w:pPr>
+        <w:tabs>
+          <w:tab w:val="num" w:pos="2160"/>
+        </w:tabs>
+        <w:ind w:left="2160" w:hanging="360"/>
+      </w:pPr>
+      <w:rPr>
+        <w:rFonts w:ascii="OpenSymbol" w:hAnsi="OpenSymbol" w:cs="OpenSymbol" w:hint="default"/>
+      </w:rPr>
+    </w:lvl>
+    <w:lvl w:ilvl="5">
+      <w:start w:val="1"/>
+      <w:numFmt w:val="bullet"/>
+      <w:lvlText w:val="▪"/>
+      <w:lvlJc w:val="left"/>
+      <w:pPr>
+        <w:tabs>
+          <w:tab w:val="num" w:pos="2520"/>
+        </w:tabs>
+        <w:ind w:left="2520" w:hanging="360"/>
+      </w:pPr>
+      <w:rPr>
+        <w:rFonts w:ascii="OpenSymbol" w:hAnsi="OpenSymbol" w:cs="OpenSymbol" w:hint="default"/>
+      </w:rPr>
+    </w:lvl>
+    <w:lvl w:ilvl="6">
+      <w:start w:val="1"/>
+      <w:numFmt w:val="bullet"/>
+      <w:lvlText w:val=""/>
+      <w:lvlJc w:val="left"/>
+      <w:pPr>
+        <w:tabs>
+          <w:tab w:val="num" w:pos="2880"/>
+        </w:tabs>
+        <w:ind w:left="2880" w:hanging="360"/>
+      </w:pPr>
+      <w:rPr>
+        <w:rFonts w:ascii="Symbol" w:hAnsi="Symbol" w:cs="Symbol" w:hint="default"/>
+      </w:rPr>
+    </w:lvl>
+    <w:lvl w:ilvl="7">
+      <w:start w:val="1"/>
+      <w:numFmt w:val="bullet"/>
+      <w:lvlText w:val="◦"/>
+      <w:lvlJc w:val="left"/>
+      <w:pPr>
+        <w:tabs>
+          <w:tab w:val="num" w:pos="3240"/>
+        </w:tabs>
+        <w:ind w:left="3240" w:hanging="360"/>
+      </w:pPr>
+      <w:rPr>
+        <w:rFonts w:ascii="OpenSymbol" w:hAnsi="OpenSymbol" w:cs="OpenSymbol" w:hint="default"/>
+      </w:rPr>
+    </w:lvl>
+    <w:lvl w:ilvl="8">
+      <w:start w:val="1"/>
+      <w:numFmt w:val="bullet"/>
+      <w:lvlText w:val="▪"/>
+      <w:lvlJc w:val="left"/>
+      <w:pPr>
+        <w:tabs>
+          <w:tab w:val="num" w:pos="3600"/>
+        </w:tabs>
+        <w:ind w:left="3600" w:hanging="360"/>
+      </w:pPr>
+      <w:rPr>
+        <w:rFonts w:ascii="OpenSymbol" w:hAnsi="OpenSymbol" w:cs="OpenSymbol" w:hint="default"/>
+      </w:rPr>
+    </w:lvl>
+  </w:abstractNum>
+  <w:abstractNum w:abstractNumId="5">
+    <w:lvl w:ilvl="0">
+      <w:start w:val="1"/>
+      <w:numFmt w:val="none"/>
+      <w:suff w:val="nothing"/>
+      <w:lvlText w:val=""/>
+      <w:lvlJc w:val="left"/>
+      <w:pPr>
+        <w:tabs>
+          <w:tab w:val="num" w:pos="432"/>
+        </w:tabs>
+        <w:ind w:left="432" w:hanging="432"/>
+      </w:pPr>
+    </w:lvl>
+    <w:lvl w:ilvl="1">
+      <w:start w:val="1"/>
+      <w:numFmt w:val="none"/>
+      <w:suff w:val="nothing"/>
+      <w:lvlText w:val=""/>
+      <w:lvlJc w:val="left"/>
+      <w:pPr>
+        <w:tabs>
+          <w:tab w:val="num" w:pos="576"/>
+        </w:tabs>
+        <w:ind w:left="576" w:hanging="576"/>
+      </w:pPr>
+    </w:lvl>
+    <w:lvl w:ilvl="2">
+      <w:start w:val="1"/>
+      <w:numFmt w:val="none"/>
+      <w:suff w:val="nothing"/>
+      <w:lvlText w:val=""/>
+      <w:lvlJc w:val="left"/>
+      <w:pPr>
+        <w:tabs>
+          <w:tab w:val="num" w:pos="720"/>
+        </w:tabs>
+        <w:ind w:left="720" w:hanging="720"/>
+      </w:pPr>
+    </w:lvl>
+    <w:lvl w:ilvl="3">
+      <w:start w:val="1"/>
+      <w:numFmt w:val="none"/>
+      <w:suff w:val="nothing"/>
+      <w:lvlText w:val=""/>
+      <w:lvlJc w:val="left"/>
+      <w:pPr>
+        <w:tabs>
+          <w:tab w:val="num" w:pos="864"/>
+        </w:tabs>
+        <w:ind w:left="864" w:hanging="864"/>
+      </w:pPr>
+    </w:lvl>
+    <w:lvl w:ilvl="4">
+      <w:start w:val="1"/>
+      <w:numFmt w:val="none"/>
+      <w:suff w:val="nothing"/>
+      <w:lvlText w:val=""/>
+      <w:lvlJc w:val="left"/>
+      <w:pPr>
+        <w:tabs>
+          <w:tab w:val="num" w:pos="1008"/>
+        </w:tabs>
+        <w:ind w:left="1008" w:hanging="1008"/>
+      </w:pPr>
+    </w:lvl>
+    <w:lvl w:ilvl="5">
+      <w:start w:val="1"/>
+      <w:numFmt w:val="none"/>
+      <w:suff w:val="nothing"/>
+      <w:lvlText w:val=""/>
+      <w:lvlJc w:val="left"/>
+      <w:pPr>
+        <w:tabs>
+          <w:tab w:val="num" w:pos="1152"/>
+        </w:tabs>
+        <w:ind w:left="1152" w:hanging="1152"/>
+      </w:pPr>
+    </w:lvl>
+    <w:lvl w:ilvl="6">
+      <w:start w:val="1"/>
+      <w:numFmt w:val="none"/>
+      <w:suff w:val="nothing"/>
+      <w:lvlText w:val=""/>
+      <w:lvlJc w:val="left"/>
+      <w:pPr>
+        <w:tabs>
+          <w:tab w:val="num" w:pos="1296"/>
+        </w:tabs>
+        <w:ind w:left="1296" w:hanging="1296"/>
+      </w:pPr>
+    </w:lvl>
+    <w:lvl w:ilvl="7">
+      <w:start w:val="1"/>
+      <w:numFmt w:val="none"/>
+      <w:suff w:val="nothing"/>
+      <w:lvlText w:val=""/>
+      <w:lvlJc w:val="left"/>
+      <w:pPr>
+        <w:tabs>
+          <w:tab w:val="num" w:pos="1440"/>
+        </w:tabs>
+        <w:ind w:left="1440" w:hanging="1440"/>
+      </w:pPr>
+    </w:lvl>
+    <w:lvl w:ilvl="8">
+      <w:start w:val="1"/>
+      <w:numFmt w:val="none"/>
+      <w:suff w:val="nothing"/>
+      <w:lvlText w:val=""/>
+      <w:lvlJc w:val="left"/>
+      <w:pPr>
+        <w:tabs>
+          <w:tab w:val="num" w:pos="1584"/>
+        </w:tabs>
+        <w:ind w:left="1584" w:hanging="1584"/>
+      </w:pPr>
+    </w:lvl>
+  </w:abstractNum>
+  <w:num w:numId="1">
+    <w:abstractNumId w:val="1"/>
+  </w:num>
+  <w:num w:numId="2">
+    <w:abstractNumId w:val="2"/>
+  </w:num>
+  <w:num w:numId="3">
+    <w:abstractNumId w:val="3"/>
+  </w:num>
+  <w:num w:numId="4">
+    <w:abstractNumId w:val="4"/>
+  </w:num>
+  <w:num w:numId="5">
+    <w:abstractNumId w:val="5"/>
+  </w:num>
+</w:numbering>
 </file>
 
 <file path=word/styles.xml><?xml version="1.0" encoding="utf-8"?>
@@ -2080,6 +2953,12 @@
   <w:style w:type="character" w:styleId="NumberingSymbols">
     <w:name w:val="Numbering Symbols"/>
     <w:rPr/>
+  </w:style>
+  <w:style w:type="character" w:styleId="Bullets">
+    <w:name w:val="Bullets"/>
+    <w:rPr>
+      <w:rFonts w:ascii="OpenSymbol" w:hAnsi="OpenSymbol" w:eastAsia="OpenSymbol" w:cs="OpenSymbol"/>
+    </w:rPr>
   </w:style>
   <w:style w:type="paragraph" w:styleId="Heading">
     <w:name w:val="Heading"/>

</xml_diff>

<commit_message>
Fix formatting issue at bottom of first page
The little In Progress thing had escaped onto the next page.
I corralled it. Back to the pastures little doggy.
</commit_message>
<xml_diff>
--- a/resume.docx
+++ b/resume.docx
@@ -33,15 +33,7 @@
           <w:sz w:val="20"/>
           <w:szCs w:val="20"/>
         </w:rPr>
-        <w:t>319-350-3130 | srbising@</w:t>
-      </w:r>
-      <w:r>
-        <w:rPr>
-          <w:rFonts w:cs="Times New Roman" w:ascii="Times New Roman" w:hAnsi="Times New Roman"/>
-          <w:sz w:val="20"/>
-          <w:szCs w:val="20"/>
-        </w:rPr>
-        <w:t>gmail.com</w:t>
+        <w:t>319-350-3130 | srbising@gmail.com</w:t>
       </w:r>
       <w:r/>
     </w:p>
@@ -76,11 +68,20 @@
           <w:b w:val="false"/>
           <w:szCs w:val="8"/>
           <w:bCs w:val="false"/>
-          <w:rFonts w:ascii="Cantarell" w:hAnsi="Cantarell" w:eastAsia="" w:cs="Georgia"/>
-        </w:rPr>
-      </w:pPr>
-      <w:r>
-        <w:rPr/>
+          <w:rFonts w:ascii="Cantarell" w:hAnsi="Cantarell" w:eastAsia="" w:cs="Georgia" w:eastAsiaTheme="minorEastAsia"/>
+          <w:color w:val="00000A"/>
+          <w:lang w:val="en-US" w:eastAsia="en-US" w:bidi="ar-SA"/>
+        </w:rPr>
+      </w:pPr>
+      <w:r>
+        <w:rPr>
+          <w:rFonts w:eastAsia="" w:cs="Georgia" w:ascii="Cantarell" w:hAnsi="Cantarell"/>
+          <w:b w:val="false"/>
+          <w:bCs w:val="false"/>
+          <w:sz w:val="8"/>
+          <w:szCs w:val="8"/>
+          <w:u w:val="single"/>
+        </w:rPr>
         <mc:AlternateContent>
           <mc:Choice Requires="wps">
             <w:drawing>
@@ -92,7 +93,7 @@
                 <wp:positionV relativeFrom="paragraph">
                   <wp:posOffset>15875</wp:posOffset>
                 </wp:positionV>
-                <wp:extent cx="5048885" cy="635"/>
+                <wp:extent cx="5049520" cy="1270"/>
                 <wp:effectExtent l="0" t="0" r="0" b="0"/>
                 <wp:wrapNone/>
                 <wp:docPr id="1" name=""/>
@@ -103,7 +104,7 @@
                       <wps:spPr>
                         <a:xfrm>
                           <a:off x="0" y="0"/>
-                          <a:ext cx="5048280" cy="0"/>
+                          <a:ext cx="5049000" cy="0"/>
                         </a:xfrm>
                         <a:prstGeom prst="line">
                           <a:avLst/>
@@ -123,7 +124,7 @@
           </mc:Choice>
           <mc:Fallback>
             <w:pict>
-              <v:line id="shape_0" from="18.35pt,1.25pt" to="415.8pt,1.25pt" stroked="t" style="position:absolute">
+              <v:line id="shape_0" from="18.35pt,1.25pt" to="415.85pt,1.25pt" stroked="t" style="position:absolute">
                 <v:stroke color="black" joinstyle="round" endcap="flat"/>
                 <v:fill on="false" o:detectmouseclick="t"/>
               </v:line>
@@ -310,11 +311,18 @@
           <w:u w:val="single"/>
           <w:sz w:val="8"/>
           <w:szCs w:val="8"/>
-          <w:rFonts w:ascii="Times New Roman" w:hAnsi="Times New Roman" w:cs="Times New Roman"/>
-        </w:rPr>
-      </w:pPr>
-      <w:r>
-        <w:rPr/>
+          <w:rFonts w:ascii="Times New Roman" w:hAnsi="Times New Roman" w:eastAsia="" w:cs="Times New Roman" w:eastAsiaTheme="minorEastAsia"/>
+          <w:color w:val="00000A"/>
+          <w:lang w:val="en-US" w:eastAsia="en-US" w:bidi="ar-SA"/>
+        </w:rPr>
+      </w:pPr>
+      <w:r>
+        <w:rPr>
+          <w:rFonts w:cs="Times New Roman" w:ascii="Times New Roman" w:hAnsi="Times New Roman"/>
+          <w:sz w:val="8"/>
+          <w:szCs w:val="8"/>
+          <w:u w:val="single"/>
+        </w:rPr>
         <mc:AlternateContent>
           <mc:Choice Requires="wps">
             <w:drawing>
@@ -326,7 +334,7 @@
                 <wp:positionV relativeFrom="paragraph">
                   <wp:posOffset>27940</wp:posOffset>
                 </wp:positionV>
-                <wp:extent cx="5060315" cy="635"/>
+                <wp:extent cx="5060950" cy="1270"/>
                 <wp:effectExtent l="0" t="0" r="0" b="0"/>
                 <wp:wrapNone/>
                 <wp:docPr id="2" name=""/>
@@ -337,7 +345,7 @@
                       <wps:spPr>
                         <a:xfrm>
                           <a:off x="0" y="0"/>
-                          <a:ext cx="5059800" cy="0"/>
+                          <a:ext cx="5060160" cy="0"/>
                         </a:xfrm>
                         <a:prstGeom prst="line">
                           <a:avLst/>
@@ -357,7 +365,7 @@
           </mc:Choice>
           <mc:Fallback>
             <w:pict>
-              <v:line id="shape_0" from="18.35pt,2.2pt" to="416.7pt,2.2pt" stroked="t" style="position:absolute">
+              <v:line id="shape_0" from="18.35pt,2.2pt" to="416.75pt,2.2pt" stroked="t" style="position:absolute">
                 <v:stroke color="black" joinstyle="round" endcap="flat"/>
                 <v:fill on="false" o:detectmouseclick="t"/>
               </v:line>
@@ -406,19 +414,7 @@
         <w:rPr>
           <w:rFonts w:cs="Times New Roman" w:ascii="Times New Roman" w:hAnsi="Times New Roman"/>
         </w:rPr>
-        <w:t xml:space="preserve"> Linux (Debian, Fedora), Windows (Server 2008, </w:t>
-      </w:r>
-      <w:r>
-        <w:rPr>
-          <w:rFonts w:cs="Times New Roman" w:ascii="Times New Roman" w:hAnsi="Times New Roman"/>
-        </w:rPr>
-        <w:t>2012</w:t>
-      </w:r>
-      <w:r>
-        <w:rPr>
-          <w:rFonts w:cs="Times New Roman" w:ascii="Times New Roman" w:hAnsi="Times New Roman"/>
-        </w:rPr>
-        <w:t>, 7, 8)</w:t>
+        <w:t xml:space="preserve"> Linux (Debian, Fedora), Windows (Server 2008, 2012, 7, 8)</w:t>
       </w:r>
       <w:r/>
     </w:p>
@@ -487,11 +483,18 @@
           <w:u w:val="single"/>
           <w:sz w:val="8"/>
           <w:szCs w:val="8"/>
-          <w:rFonts w:ascii="Times New Roman" w:hAnsi="Times New Roman" w:cs="Times New Roman"/>
-        </w:rPr>
-      </w:pPr>
-      <w:r>
-        <w:rPr/>
+          <w:rFonts w:ascii="Times New Roman" w:hAnsi="Times New Roman" w:eastAsia="" w:cs="Times New Roman" w:eastAsiaTheme="minorEastAsia"/>
+          <w:color w:val="00000A"/>
+          <w:lang w:val="en-US" w:eastAsia="en-US" w:bidi="ar-SA"/>
+        </w:rPr>
+      </w:pPr>
+      <w:r>
+        <w:rPr>
+          <w:rFonts w:cs="Times New Roman" w:ascii="Times New Roman" w:hAnsi="Times New Roman"/>
+          <w:sz w:val="8"/>
+          <w:szCs w:val="8"/>
+          <w:u w:val="single"/>
+        </w:rPr>
         <mc:AlternateContent>
           <mc:Choice Requires="wps">
             <w:drawing>
@@ -503,7 +506,7 @@
                 <wp:positionV relativeFrom="paragraph">
                   <wp:posOffset>16510</wp:posOffset>
                 </wp:positionV>
-                <wp:extent cx="5038090" cy="1270"/>
+                <wp:extent cx="5038725" cy="1270"/>
                 <wp:effectExtent l="0" t="0" r="0" b="0"/>
                 <wp:wrapNone/>
                 <wp:docPr id="3" name=""/>
@@ -514,7 +517,7 @@
                       <wps:spPr>
                         <a:xfrm>
                           <a:off x="0" y="0"/>
-                          <a:ext cx="5037480" cy="0"/>
+                          <a:ext cx="5038200" cy="0"/>
                         </a:xfrm>
                         <a:prstGeom prst="line">
                           <a:avLst/>
@@ -534,7 +537,7 @@
           </mc:Choice>
           <mc:Fallback>
             <w:pict>
-              <v:line id="shape_0" from="19.25pt,1.3pt" to="415.85pt,1.3pt" stroked="t" style="position:absolute">
+              <v:line id="shape_0" from="19.25pt,1.3pt" to="415.9pt,1.3pt" stroked="t" style="position:absolute">
                 <v:stroke color="black" joinstyle="round" endcap="flat"/>
                 <v:fill on="false" o:detectmouseclick="t"/>
               </v:line>
@@ -569,20 +572,19 @@
         </w:rPr>
         <w:tab/>
         <w:tab/>
-        <w:t xml:space="preserve">     Ames, I</w:t>
-      </w:r>
-      <w:r>
-        <w:rPr>
-          <w:rFonts w:cs="Times New Roman" w:ascii="Times New Roman" w:hAnsi="Times New Roman"/>
-        </w:rPr>
-        <w:t>A</w:t>
+        <w:t xml:space="preserve">     Ames, IA</w:t>
       </w:r>
       <w:r/>
     </w:p>
     <w:p>
       <w:pPr>
         <w:pStyle w:val="Normal"/>
-        <w:spacing w:lineRule="auto" w:line="240" w:before="0" w:after="0"/>
+        <w:widowControl/>
+        <w:suppressAutoHyphens w:val="true"/>
+        <w:bidi w:val="0"/>
+        <w:spacing w:lineRule="auto" w:line="240" w:before="0" w:after="0"/>
+        <w:ind w:left="360" w:right="0" w:hanging="0"/>
+        <w:jc w:val="left"/>
       </w:pPr>
       <w:r>
         <w:rPr>
@@ -609,11 +611,16 @@
     <w:p>
       <w:pPr>
         <w:pStyle w:val="Normal"/>
+        <w:widowControl/>
         <w:numPr>
           <w:ilvl w:val="0"/>
           <w:numId w:val="1"/>
         </w:numPr>
-        <w:spacing w:lineRule="auto" w:line="240" w:before="0" w:after="0"/>
+        <w:suppressAutoHyphens w:val="true"/>
+        <w:bidi w:val="0"/>
+        <w:spacing w:lineRule="auto" w:line="240" w:before="0" w:after="0"/>
+        <w:ind w:left="360" w:right="0" w:hanging="0"/>
+        <w:jc w:val="left"/>
       </w:pPr>
       <w:r>
         <w:rPr>
@@ -626,11 +633,16 @@
     <w:p>
       <w:pPr>
         <w:pStyle w:val="Normal"/>
+        <w:widowControl/>
         <w:numPr>
           <w:ilvl w:val="0"/>
           <w:numId w:val="1"/>
         </w:numPr>
-        <w:spacing w:lineRule="auto" w:line="240" w:before="0" w:after="0"/>
+        <w:suppressAutoHyphens w:val="true"/>
+        <w:bidi w:val="0"/>
+        <w:spacing w:lineRule="auto" w:line="240" w:before="0" w:after="0"/>
+        <w:ind w:left="360" w:right="0" w:hanging="0"/>
+        <w:jc w:val="left"/>
       </w:pPr>
       <w:r>
         <w:rPr>
@@ -643,11 +655,16 @@
     <w:p>
       <w:pPr>
         <w:pStyle w:val="Normal"/>
+        <w:widowControl/>
         <w:numPr>
           <w:ilvl w:val="0"/>
           <w:numId w:val="1"/>
         </w:numPr>
-        <w:spacing w:lineRule="auto" w:line="240" w:before="0" w:after="0"/>
+        <w:suppressAutoHyphens w:val="true"/>
+        <w:bidi w:val="0"/>
+        <w:spacing w:lineRule="auto" w:line="240" w:before="0" w:after="0"/>
+        <w:ind w:left="360" w:right="0" w:hanging="0"/>
+        <w:jc w:val="left"/>
       </w:pPr>
       <w:r>
         <w:rPr>
@@ -660,11 +677,16 @@
     <w:p>
       <w:pPr>
         <w:pStyle w:val="Normal"/>
+        <w:widowControl/>
         <w:numPr>
           <w:ilvl w:val="0"/>
           <w:numId w:val="1"/>
         </w:numPr>
-        <w:spacing w:lineRule="auto" w:line="240" w:before="0" w:after="0"/>
+        <w:suppressAutoHyphens w:val="true"/>
+        <w:bidi w:val="0"/>
+        <w:spacing w:lineRule="auto" w:line="240" w:before="0" w:after="0"/>
+        <w:ind w:left="360" w:right="0" w:hanging="0"/>
+        <w:jc w:val="left"/>
       </w:pPr>
       <w:r>
         <w:rPr>
@@ -677,7 +699,12 @@
     <w:p>
       <w:pPr>
         <w:pStyle w:val="Normal"/>
-        <w:spacing w:lineRule="auto" w:line="240" w:before="0" w:after="0"/>
+        <w:widowControl/>
+        <w:suppressAutoHyphens w:val="true"/>
+        <w:bidi w:val="0"/>
+        <w:spacing w:lineRule="auto" w:line="240" w:before="0" w:after="0"/>
+        <w:ind w:left="360" w:right="0" w:hanging="0"/>
+        <w:jc w:val="left"/>
         <w:rPr>
           <w:sz w:val="22"/>
           <w:sz w:val="22"/>
@@ -701,7 +728,12 @@
     <w:p>
       <w:pPr>
         <w:pStyle w:val="Normal"/>
-        <w:spacing w:lineRule="auto" w:line="240" w:before="0" w:after="0"/>
+        <w:widowControl/>
+        <w:suppressAutoHyphens w:val="true"/>
+        <w:bidi w:val="0"/>
+        <w:spacing w:lineRule="auto" w:line="240" w:before="0" w:after="0"/>
+        <w:ind w:left="360" w:right="0" w:hanging="0"/>
+        <w:jc w:val="left"/>
       </w:pPr>
       <w:r>
         <w:rPr>
@@ -740,7 +772,12 @@
     <w:p>
       <w:pPr>
         <w:pStyle w:val="Normal"/>
-        <w:spacing w:lineRule="auto" w:line="240" w:before="0" w:after="0"/>
+        <w:widowControl/>
+        <w:suppressAutoHyphens w:val="true"/>
+        <w:bidi w:val="0"/>
+        <w:spacing w:lineRule="auto" w:line="240" w:before="0" w:after="0"/>
+        <w:ind w:left="360" w:right="0" w:hanging="0"/>
+        <w:jc w:val="left"/>
       </w:pPr>
       <w:r>
         <w:rPr>
@@ -781,11 +818,16 @@
     <w:p>
       <w:pPr>
         <w:pStyle w:val="Normal"/>
+        <w:widowControl/>
         <w:numPr>
           <w:ilvl w:val="0"/>
           <w:numId w:val="2"/>
         </w:numPr>
-        <w:spacing w:lineRule="auto" w:line="240" w:before="0" w:after="0"/>
+        <w:suppressAutoHyphens w:val="true"/>
+        <w:bidi w:val="0"/>
+        <w:spacing w:lineRule="auto" w:line="240" w:before="0" w:after="0"/>
+        <w:ind w:left="360" w:right="0" w:hanging="0"/>
+        <w:jc w:val="left"/>
       </w:pPr>
       <w:r>
         <w:rPr>
@@ -806,11 +848,16 @@
     <w:p>
       <w:pPr>
         <w:pStyle w:val="Normal"/>
+        <w:widowControl/>
         <w:numPr>
           <w:ilvl w:val="0"/>
           <w:numId w:val="2"/>
         </w:numPr>
-        <w:spacing w:lineRule="auto" w:line="240" w:before="0" w:after="0"/>
+        <w:suppressAutoHyphens w:val="true"/>
+        <w:bidi w:val="0"/>
+        <w:spacing w:lineRule="auto" w:line="240" w:before="0" w:after="0"/>
+        <w:ind w:left="360" w:right="0" w:hanging="0"/>
+        <w:jc w:val="left"/>
       </w:pPr>
       <w:r>
         <w:rPr>
@@ -831,7 +878,12 @@
     <w:p>
       <w:pPr>
         <w:pStyle w:val="Normal"/>
-        <w:spacing w:lineRule="auto" w:line="240" w:before="0" w:after="0"/>
+        <w:widowControl/>
+        <w:suppressAutoHyphens w:val="true"/>
+        <w:bidi w:val="0"/>
+        <w:spacing w:lineRule="auto" w:line="240" w:before="0" w:after="0"/>
+        <w:ind w:left="360" w:right="0" w:hanging="0"/>
+        <w:jc w:val="left"/>
         <w:rPr>
           <w:sz w:val="22"/>
           <w:sz w:val="22"/>
@@ -855,7 +907,12 @@
     <w:p>
       <w:pPr>
         <w:pStyle w:val="Normal"/>
-        <w:spacing w:lineRule="auto" w:line="240" w:before="0" w:after="0"/>
+        <w:widowControl/>
+        <w:suppressAutoHyphens w:val="true"/>
+        <w:bidi w:val="0"/>
+        <w:spacing w:lineRule="auto" w:line="240" w:before="0" w:after="0"/>
+        <w:ind w:left="360" w:right="0" w:hanging="0"/>
+        <w:jc w:val="left"/>
       </w:pPr>
       <w:r>
         <w:rPr>
@@ -888,7 +945,12 @@
     <w:p>
       <w:pPr>
         <w:pStyle w:val="Normal"/>
-        <w:spacing w:lineRule="auto" w:line="240" w:before="0" w:after="0"/>
+        <w:widowControl/>
+        <w:suppressAutoHyphens w:val="true"/>
+        <w:bidi w:val="0"/>
+        <w:spacing w:lineRule="auto" w:line="240" w:before="0" w:after="0"/>
+        <w:ind w:left="360" w:right="0" w:hanging="0"/>
+        <w:jc w:val="left"/>
       </w:pPr>
       <w:r>
         <w:rPr>
@@ -922,11 +984,16 @@
     <w:p>
       <w:pPr>
         <w:pStyle w:val="Normal"/>
+        <w:widowControl/>
         <w:numPr>
           <w:ilvl w:val="0"/>
           <w:numId w:val="3"/>
         </w:numPr>
-        <w:spacing w:lineRule="auto" w:line="240" w:before="0" w:after="0"/>
+        <w:suppressAutoHyphens w:val="true"/>
+        <w:bidi w:val="0"/>
+        <w:spacing w:lineRule="auto" w:line="240" w:before="0" w:after="0"/>
+        <w:ind w:left="360" w:right="0" w:hanging="0"/>
+        <w:jc w:val="left"/>
       </w:pPr>
       <w:r>
         <w:rPr>
@@ -943,11 +1010,16 @@
     <w:p>
       <w:pPr>
         <w:pStyle w:val="Normal"/>
+        <w:widowControl/>
         <w:numPr>
           <w:ilvl w:val="0"/>
           <w:numId w:val="3"/>
         </w:numPr>
-        <w:spacing w:lineRule="auto" w:line="240" w:before="0" w:after="0"/>
+        <w:suppressAutoHyphens w:val="true"/>
+        <w:bidi w:val="0"/>
+        <w:spacing w:lineRule="auto" w:line="240" w:before="0" w:after="0"/>
+        <w:ind w:left="360" w:right="0" w:hanging="0"/>
+        <w:jc w:val="left"/>
       </w:pPr>
       <w:r>
         <w:rPr>
@@ -964,11 +1036,16 @@
     <w:p>
       <w:pPr>
         <w:pStyle w:val="Normal"/>
+        <w:widowControl/>
         <w:numPr>
           <w:ilvl w:val="0"/>
           <w:numId w:val="3"/>
         </w:numPr>
-        <w:spacing w:lineRule="auto" w:line="240" w:before="0" w:after="0"/>
+        <w:suppressAutoHyphens w:val="true"/>
+        <w:bidi w:val="0"/>
+        <w:spacing w:lineRule="auto" w:line="240" w:before="0" w:after="0"/>
+        <w:ind w:left="360" w:right="0" w:hanging="0"/>
+        <w:jc w:val="left"/>
       </w:pPr>
       <w:r>
         <w:rPr>
@@ -1008,11 +1085,18 @@
           <w:u w:val="single"/>
           <w:sz w:val="8"/>
           <w:szCs w:val="8"/>
-          <w:rFonts w:ascii="Times New Roman" w:hAnsi="Times New Roman" w:cs="Times New Roman"/>
-        </w:rPr>
-      </w:pPr>
-      <w:r>
-        <w:rPr/>
+          <w:rFonts w:ascii="Times New Roman" w:hAnsi="Times New Roman" w:eastAsia="" w:cs="Times New Roman" w:eastAsiaTheme="minorEastAsia"/>
+          <w:color w:val="00000A"/>
+          <w:lang w:val="en-US" w:eastAsia="en-US" w:bidi="ar-SA"/>
+        </w:rPr>
+      </w:pPr>
+      <w:r>
+        <w:rPr>
+          <w:rFonts w:cs="Times New Roman" w:ascii="Times New Roman" w:hAnsi="Times New Roman"/>
+          <w:sz w:val="8"/>
+          <w:szCs w:val="8"/>
+          <w:u w:val="single"/>
+        </w:rPr>
         <mc:AlternateContent>
           <mc:Choice Requires="wps">
             <w:drawing>
@@ -1024,7 +1108,7 @@
                 <wp:positionV relativeFrom="paragraph">
                   <wp:posOffset>28575</wp:posOffset>
                 </wp:positionV>
-                <wp:extent cx="5048885" cy="635"/>
+                <wp:extent cx="5049520" cy="1270"/>
                 <wp:effectExtent l="0" t="0" r="0" b="0"/>
                 <wp:wrapNone/>
                 <wp:docPr id="4" name=""/>
@@ -1035,7 +1119,7 @@
                       <wps:spPr>
                         <a:xfrm>
                           <a:off x="0" y="0"/>
-                          <a:ext cx="5048280" cy="0"/>
+                          <a:ext cx="5049000" cy="0"/>
                         </a:xfrm>
                         <a:prstGeom prst="line">
                           <a:avLst/>
@@ -1055,7 +1139,7 @@
           </mc:Choice>
           <mc:Fallback>
             <w:pict>
-              <v:line id="shape_0" from="19.25pt,2.25pt" to="416.7pt,2.25pt" stroked="t" style="position:absolute">
+              <v:line id="shape_0" from="19.25pt,2.25pt" to="416.75pt,2.25pt" stroked="t" style="position:absolute">
                 <v:stroke color="black" joinstyle="round" endcap="flat"/>
                 <v:fill on="false" o:detectmouseclick="t"/>
               </v:line>
@@ -1236,16 +1320,22 @@
         <w:ind w:left="360" w:hanging="0"/>
         <w:contextualSpacing/>
         <w:rPr>
-          <w:sz w:val="22"/>
-          <w:sz w:val="22"/>
-          <w:szCs w:val="22"/>
+          <w:sz w:val="16"/>
+          <w:sz w:val="16"/>
+          <w:szCs w:val="16"/>
           <w:rFonts w:ascii="Calibri" w:hAnsi="Calibri" w:eastAsia="" w:cs="" w:asciiTheme="minorHAnsi" w:cstheme="minorBidi" w:eastAsiaTheme="minorEastAsia" w:hAnsiTheme="minorHAnsi"/>
           <w:color w:val="00000A"/>
           <w:lang w:val="en-US" w:eastAsia="en-US" w:bidi="ar-SA"/>
         </w:rPr>
       </w:pPr>
       <w:r>
-        <w:rPr/>
+        <w:rPr>
+          <w:rFonts w:eastAsia="" w:cs="" w:cstheme="minorBidi" w:eastAsiaTheme="minorEastAsia"/>
+          <w:color w:val="00000A"/>
+          <w:sz w:val="16"/>
+          <w:szCs w:val="16"/>
+          <w:lang w:val="en-US" w:eastAsia="en-US" w:bidi="ar-SA"/>
+        </w:rPr>
       </w:r>
       <w:r/>
     </w:p>
@@ -1259,14 +1349,28 @@
       <w:r>
         <w:rPr>
           <w:rFonts w:cs="Times New Roman" w:ascii="Times New Roman" w:hAnsi="Times New Roman"/>
-        </w:rPr>
-        <w:t xml:space="preserve">* </w:t>
-      </w:r>
-      <w:r>
-        <w:rPr>
-          <w:rFonts w:cs="Times New Roman" w:ascii="Times New Roman" w:hAnsi="Times New Roman"/>
-        </w:rPr>
-        <w:t>In progress</w:t>
+          <w:sz w:val="16"/>
+          <w:szCs w:val="16"/>
+        </w:rPr>
+        <w:t>* In progress</w:t>
+      </w:r>
+      <w:r/>
+    </w:p>
+    <w:p>
+      <w:pPr>
+        <w:pStyle w:val="ListParagraph"/>
+        <w:spacing w:lineRule="auto" w:line="240" w:before="0" w:after="0"/>
+        <w:ind w:left="360" w:hanging="0"/>
+        <w:contextualSpacing/>
+        <w:rPr>
+          <w:rFonts w:ascii="Times New Roman" w:hAnsi="Times New Roman" w:cs="Times New Roman"/>
+        </w:rPr>
+      </w:pPr>
+      <w:r>
+        <w:rPr>
+          <w:sz w:val="16"/>
+          <w:szCs w:val="16"/>
+        </w:rPr>
       </w:r>
       <w:r/>
     </w:p>
@@ -1327,7 +1431,7 @@
                 <wp:positionV relativeFrom="paragraph">
                   <wp:posOffset>14605</wp:posOffset>
                 </wp:positionV>
-                <wp:extent cx="5025390" cy="635"/>
+                <wp:extent cx="5026025" cy="1270"/>
                 <wp:effectExtent l="0" t="0" r="0" b="0"/>
                 <wp:wrapNone/>
                 <wp:docPr id="5" name=""/>
@@ -1338,7 +1442,7 @@
                       <wps:spPr>
                         <a:xfrm>
                           <a:off x="0" y="0"/>
-                          <a:ext cx="5024880" cy="0"/>
+                          <a:ext cx="5025240" cy="0"/>
                         </a:xfrm>
                         <a:prstGeom prst="line">
                           <a:avLst/>
@@ -1358,7 +1462,7 @@
           </mc:Choice>
           <mc:Fallback>
             <w:pict>
-              <v:line id="shape_0" from="19.3pt,1.15pt" to="414.9pt,1.15pt" stroked="t" style="position:absolute">
+              <v:line id="shape_0" from="19.3pt,1.15pt" to="414.95pt,1.15pt" stroked="t" style="position:absolute">
                 <v:stroke color="black" joinstyle="round" endcap="flat"/>
                 <v:fill on="false" o:detectmouseclick="t"/>
               </v:line>
@@ -1378,14 +1482,6 @@
         <w:ind w:left="360" w:right="1080" w:hanging="0"/>
         <w:contextualSpacing/>
         <w:jc w:val="left"/>
-        <w:rPr>
-          <w:sz w:val="22"/>
-          <w:sz w:val="22"/>
-          <w:szCs w:val="22"/>
-          <w:rFonts w:ascii="times new roman" w:hAnsi="times new roman" w:eastAsia="" w:cs="" w:cstheme="minorBidi" w:eastAsiaTheme="minorEastAsia"/>
-          <w:color w:val="00000A"/>
-          <w:lang w:val="en-US" w:eastAsia="en-US" w:bidi="ar-SA"/>
-        </w:rPr>
       </w:pPr>
       <w:r>
         <w:rPr>
@@ -1445,13 +1541,7 @@
         <w:tab/>
         <w:tab/>
         <w:tab/>
-        <w:t xml:space="preserve">          January 2016-</w:t>
-      </w:r>
-      <w:r>
-        <w:rPr>
-          <w:rFonts w:cs="Times New Roman" w:ascii="Times New Roman" w:hAnsi="Times New Roman"/>
-        </w:rPr>
-        <w:t>Present</w:t>
+        <w:t xml:space="preserve">          January 2016-Present</w:t>
       </w:r>
       <w:r/>
     </w:p>
@@ -1513,7 +1603,7 @@
         <w:tab/>
         <w:tab/>
         <w:tab/>
-        <w:t xml:space="preserve">    Fall 2013, Nationals 2014</w:t>
+        <w:t xml:space="preserve">   Fall 2013, Nationals 2014</w:t>
       </w:r>
       <w:r/>
     </w:p>
@@ -1536,13 +1626,7 @@
         <w:tab/>
         <w:tab/>
         <w:tab/>
-        <w:t xml:space="preserve">            August 2011-</w:t>
-      </w:r>
-      <w:r>
-        <w:rPr>
-          <w:rFonts w:cs="Times New Roman" w:ascii="Times New Roman" w:hAnsi="Times New Roman"/>
-        </w:rPr>
-        <w:t>Present</w:t>
+        <w:t xml:space="preserve">           August 2011-Present</w:t>
       </w:r>
       <w:r/>
     </w:p>
@@ -2262,9 +2346,9 @@
       </w:pPr>
     </w:pPrDefault>
   </w:docDefaults>
-  <w:latentStyles w:count="267" w:defQFormat="0" w:defUnhideWhenUsed="1" w:defSemiHidden="1" w:defUIPriority="99" w:defLockedState="0">
-    <w:lsdException w:qFormat="1" w:semiHidden="0" w:unhideWhenUsed="0" w:uiPriority="0" w:name="Normal"/>
-    <w:lsdException w:qFormat="1" w:semiHidden="0" w:unhideWhenUsed="0" w:uiPriority="9" w:name="heading 1"/>
+  <w:latentStyles w:defQFormat="0" w:count="267" w:defUnhideWhenUsed="1" w:defSemiHidden="1" w:defUIPriority="99" w:defLockedState="0">
+    <w:lsdException w:qFormat="1" w:unhideWhenUsed="0" w:semiHidden="0" w:uiPriority="0" w:name="Normal"/>
+    <w:lsdException w:qFormat="1" w:unhideWhenUsed="0" w:semiHidden="0" w:uiPriority="9" w:name="heading 1"/>
     <w:lsdException w:qFormat="1" w:uiPriority="9" w:name="heading 2"/>
     <w:lsdException w:qFormat="1" w:uiPriority="9" w:name="heading 3"/>
     <w:lsdException w:qFormat="1" w:uiPriority="9" w:name="heading 4"/>
@@ -2283,121 +2367,121 @@
     <w:lsdException w:uiPriority="39" w:name="toc 8"/>
     <w:lsdException w:uiPriority="39" w:name="toc 9"/>
     <w:lsdException w:qFormat="1" w:uiPriority="35" w:name="caption"/>
-    <w:lsdException w:qFormat="1" w:semiHidden="0" w:unhideWhenUsed="0" w:uiPriority="10" w:name="Title"/>
+    <w:lsdException w:qFormat="1" w:unhideWhenUsed="0" w:semiHidden="0" w:uiPriority="10" w:name="Title"/>
     <w:lsdException w:uiPriority="1" w:name="Default Paragraph Font"/>
-    <w:lsdException w:qFormat="1" w:semiHidden="0" w:unhideWhenUsed="0" w:uiPriority="11" w:name="Subtitle"/>
-    <w:lsdException w:qFormat="1" w:semiHidden="0" w:unhideWhenUsed="0" w:uiPriority="22" w:name="Strong"/>
-    <w:lsdException w:qFormat="1" w:semiHidden="0" w:unhideWhenUsed="0" w:uiPriority="20" w:name="Emphasis"/>
-    <w:lsdException w:semiHidden="0" w:unhideWhenUsed="0" w:uiPriority="59" w:name="Table Grid"/>
+    <w:lsdException w:qFormat="1" w:unhideWhenUsed="0" w:semiHidden="0" w:uiPriority="11" w:name="Subtitle"/>
+    <w:lsdException w:qFormat="1" w:unhideWhenUsed="0" w:semiHidden="0" w:uiPriority="22" w:name="Strong"/>
+    <w:lsdException w:qFormat="1" w:unhideWhenUsed="0" w:semiHidden="0" w:uiPriority="20" w:name="Emphasis"/>
+    <w:lsdException w:unhideWhenUsed="0" w:semiHidden="0" w:uiPriority="59" w:name="Table Grid"/>
     <w:lsdException w:unhideWhenUsed="0" w:name="Placeholder Text"/>
-    <w:lsdException w:qFormat="1" w:semiHidden="0" w:unhideWhenUsed="0" w:uiPriority="1" w:name="No Spacing"/>
-    <w:lsdException w:semiHidden="0" w:unhideWhenUsed="0" w:uiPriority="60" w:name="Light Shading"/>
-    <w:lsdException w:semiHidden="0" w:unhideWhenUsed="0" w:uiPriority="61" w:name="Light List"/>
-    <w:lsdException w:semiHidden="0" w:unhideWhenUsed="0" w:uiPriority="62" w:name="Light Grid"/>
-    <w:lsdException w:semiHidden="0" w:unhideWhenUsed="0" w:uiPriority="63" w:name="Medium Shading 1"/>
-    <w:lsdException w:semiHidden="0" w:unhideWhenUsed="0" w:uiPriority="64" w:name="Medium Shading 2"/>
-    <w:lsdException w:semiHidden="0" w:unhideWhenUsed="0" w:uiPriority="65" w:name="Medium List 1"/>
-    <w:lsdException w:semiHidden="0" w:unhideWhenUsed="0" w:uiPriority="66" w:name="Medium List 2"/>
-    <w:lsdException w:semiHidden="0" w:unhideWhenUsed="0" w:uiPriority="67" w:name="Medium Grid 1"/>
-    <w:lsdException w:semiHidden="0" w:unhideWhenUsed="0" w:uiPriority="68" w:name="Medium Grid 2"/>
-    <w:lsdException w:semiHidden="0" w:unhideWhenUsed="0" w:uiPriority="69" w:name="Medium Grid 3"/>
-    <w:lsdException w:semiHidden="0" w:unhideWhenUsed="0" w:uiPriority="70" w:name="Dark List"/>
-    <w:lsdException w:semiHidden="0" w:unhideWhenUsed="0" w:uiPriority="71" w:name="Colorful Shading"/>
-    <w:lsdException w:semiHidden="0" w:unhideWhenUsed="0" w:uiPriority="72" w:name="Colorful List"/>
-    <w:lsdException w:semiHidden="0" w:unhideWhenUsed="0" w:uiPriority="73" w:name="Colorful Grid"/>
-    <w:lsdException w:semiHidden="0" w:unhideWhenUsed="0" w:uiPriority="60" w:name="Light Shading Accent 1"/>
-    <w:lsdException w:semiHidden="0" w:unhideWhenUsed="0" w:uiPriority="61" w:name="Light List Accent 1"/>
-    <w:lsdException w:semiHidden="0" w:unhideWhenUsed="0" w:uiPriority="62" w:name="Light Grid Accent 1"/>
-    <w:lsdException w:semiHidden="0" w:unhideWhenUsed="0" w:uiPriority="63" w:name="Medium Shading 1 Accent 1"/>
-    <w:lsdException w:semiHidden="0" w:unhideWhenUsed="0" w:uiPriority="64" w:name="Medium Shading 2 Accent 1"/>
-    <w:lsdException w:semiHidden="0" w:unhideWhenUsed="0" w:uiPriority="65" w:name="Medium List 1 Accent 1"/>
+    <w:lsdException w:qFormat="1" w:unhideWhenUsed="0" w:semiHidden="0" w:uiPriority="1" w:name="No Spacing"/>
+    <w:lsdException w:unhideWhenUsed="0" w:semiHidden="0" w:uiPriority="60" w:name="Light Shading"/>
+    <w:lsdException w:unhideWhenUsed="0" w:semiHidden="0" w:uiPriority="61" w:name="Light List"/>
+    <w:lsdException w:unhideWhenUsed="0" w:semiHidden="0" w:uiPriority="62" w:name="Light Grid"/>
+    <w:lsdException w:unhideWhenUsed="0" w:semiHidden="0" w:uiPriority="63" w:name="Medium Shading 1"/>
+    <w:lsdException w:unhideWhenUsed="0" w:semiHidden="0" w:uiPriority="64" w:name="Medium Shading 2"/>
+    <w:lsdException w:unhideWhenUsed="0" w:semiHidden="0" w:uiPriority="65" w:name="Medium List 1"/>
+    <w:lsdException w:unhideWhenUsed="0" w:semiHidden="0" w:uiPriority="66" w:name="Medium List 2"/>
+    <w:lsdException w:unhideWhenUsed="0" w:semiHidden="0" w:uiPriority="67" w:name="Medium Grid 1"/>
+    <w:lsdException w:unhideWhenUsed="0" w:semiHidden="0" w:uiPriority="68" w:name="Medium Grid 2"/>
+    <w:lsdException w:unhideWhenUsed="0" w:semiHidden="0" w:uiPriority="69" w:name="Medium Grid 3"/>
+    <w:lsdException w:unhideWhenUsed="0" w:semiHidden="0" w:uiPriority="70" w:name="Dark List"/>
+    <w:lsdException w:unhideWhenUsed="0" w:semiHidden="0" w:uiPriority="71" w:name="Colorful Shading"/>
+    <w:lsdException w:unhideWhenUsed="0" w:semiHidden="0" w:uiPriority="72" w:name="Colorful List"/>
+    <w:lsdException w:unhideWhenUsed="0" w:semiHidden="0" w:uiPriority="73" w:name="Colorful Grid"/>
+    <w:lsdException w:unhideWhenUsed="0" w:semiHidden="0" w:uiPriority="60" w:name="Light Shading Accent 1"/>
+    <w:lsdException w:unhideWhenUsed="0" w:semiHidden="0" w:uiPriority="61" w:name="Light List Accent 1"/>
+    <w:lsdException w:unhideWhenUsed="0" w:semiHidden="0" w:uiPriority="62" w:name="Light Grid Accent 1"/>
+    <w:lsdException w:unhideWhenUsed="0" w:semiHidden="0" w:uiPriority="63" w:name="Medium Shading 1 Accent 1"/>
+    <w:lsdException w:unhideWhenUsed="0" w:semiHidden="0" w:uiPriority="64" w:name="Medium Shading 2 Accent 1"/>
+    <w:lsdException w:unhideWhenUsed="0" w:semiHidden="0" w:uiPriority="65" w:name="Medium List 1 Accent 1"/>
     <w:lsdException w:unhideWhenUsed="0" w:name="Revision"/>
-    <w:lsdException w:qFormat="1" w:semiHidden="0" w:unhideWhenUsed="0" w:uiPriority="34" w:name="List Paragraph"/>
-    <w:lsdException w:qFormat="1" w:semiHidden="0" w:unhideWhenUsed="0" w:uiPriority="29" w:name="Quote"/>
-    <w:lsdException w:qFormat="1" w:semiHidden="0" w:unhideWhenUsed="0" w:uiPriority="30" w:name="Intense Quote"/>
-    <w:lsdException w:semiHidden="0" w:unhideWhenUsed="0" w:uiPriority="66" w:name="Medium List 2 Accent 1"/>
-    <w:lsdException w:semiHidden="0" w:unhideWhenUsed="0" w:uiPriority="67" w:name="Medium Grid 1 Accent 1"/>
-    <w:lsdException w:semiHidden="0" w:unhideWhenUsed="0" w:uiPriority="68" w:name="Medium Grid 2 Accent 1"/>
-    <w:lsdException w:semiHidden="0" w:unhideWhenUsed="0" w:uiPriority="69" w:name="Medium Grid 3 Accent 1"/>
-    <w:lsdException w:semiHidden="0" w:unhideWhenUsed="0" w:uiPriority="70" w:name="Dark List Accent 1"/>
-    <w:lsdException w:semiHidden="0" w:unhideWhenUsed="0" w:uiPriority="71" w:name="Colorful Shading Accent 1"/>
-    <w:lsdException w:semiHidden="0" w:unhideWhenUsed="0" w:uiPriority="72" w:name="Colorful List Accent 1"/>
-    <w:lsdException w:semiHidden="0" w:unhideWhenUsed="0" w:uiPriority="73" w:name="Colorful Grid Accent 1"/>
-    <w:lsdException w:semiHidden="0" w:unhideWhenUsed="0" w:uiPriority="60" w:name="Light Shading Accent 2"/>
-    <w:lsdException w:semiHidden="0" w:unhideWhenUsed="0" w:uiPriority="61" w:name="Light List Accent 2"/>
-    <w:lsdException w:semiHidden="0" w:unhideWhenUsed="0" w:uiPriority="62" w:name="Light Grid Accent 2"/>
-    <w:lsdException w:semiHidden="0" w:unhideWhenUsed="0" w:uiPriority="63" w:name="Medium Shading 1 Accent 2"/>
-    <w:lsdException w:semiHidden="0" w:unhideWhenUsed="0" w:uiPriority="64" w:name="Medium Shading 2 Accent 2"/>
-    <w:lsdException w:semiHidden="0" w:unhideWhenUsed="0" w:uiPriority="65" w:name="Medium List 1 Accent 2"/>
-    <w:lsdException w:semiHidden="0" w:unhideWhenUsed="0" w:uiPriority="66" w:name="Medium List 2 Accent 2"/>
-    <w:lsdException w:semiHidden="0" w:unhideWhenUsed="0" w:uiPriority="67" w:name="Medium Grid 1 Accent 2"/>
-    <w:lsdException w:semiHidden="0" w:unhideWhenUsed="0" w:uiPriority="68" w:name="Medium Grid 2 Accent 2"/>
-    <w:lsdException w:semiHidden="0" w:unhideWhenUsed="0" w:uiPriority="69" w:name="Medium Grid 3 Accent 2"/>
-    <w:lsdException w:semiHidden="0" w:unhideWhenUsed="0" w:uiPriority="70" w:name="Dark List Accent 2"/>
-    <w:lsdException w:semiHidden="0" w:unhideWhenUsed="0" w:uiPriority="71" w:name="Colorful Shading Accent 2"/>
-    <w:lsdException w:semiHidden="0" w:unhideWhenUsed="0" w:uiPriority="72" w:name="Colorful List Accent 2"/>
-    <w:lsdException w:semiHidden="0" w:unhideWhenUsed="0" w:uiPriority="73" w:name="Colorful Grid Accent 2"/>
-    <w:lsdException w:semiHidden="0" w:unhideWhenUsed="0" w:uiPriority="60" w:name="Light Shading Accent 3"/>
-    <w:lsdException w:semiHidden="0" w:unhideWhenUsed="0" w:uiPriority="61" w:name="Light List Accent 3"/>
-    <w:lsdException w:semiHidden="0" w:unhideWhenUsed="0" w:uiPriority="62" w:name="Light Grid Accent 3"/>
-    <w:lsdException w:semiHidden="0" w:unhideWhenUsed="0" w:uiPriority="63" w:name="Medium Shading 1 Accent 3"/>
-    <w:lsdException w:semiHidden="0" w:unhideWhenUsed="0" w:uiPriority="64" w:name="Medium Shading 2 Accent 3"/>
-    <w:lsdException w:semiHidden="0" w:unhideWhenUsed="0" w:uiPriority="65" w:name="Medium List 1 Accent 3"/>
-    <w:lsdException w:semiHidden="0" w:unhideWhenUsed="0" w:uiPriority="66" w:name="Medium List 2 Accent 3"/>
-    <w:lsdException w:semiHidden="0" w:unhideWhenUsed="0" w:uiPriority="67" w:name="Medium Grid 1 Accent 3"/>
-    <w:lsdException w:semiHidden="0" w:unhideWhenUsed="0" w:uiPriority="68" w:name="Medium Grid 2 Accent 3"/>
-    <w:lsdException w:semiHidden="0" w:unhideWhenUsed="0" w:uiPriority="69" w:name="Medium Grid 3 Accent 3"/>
-    <w:lsdException w:semiHidden="0" w:unhideWhenUsed="0" w:uiPriority="70" w:name="Dark List Accent 3"/>
-    <w:lsdException w:semiHidden="0" w:unhideWhenUsed="0" w:uiPriority="71" w:name="Colorful Shading Accent 3"/>
-    <w:lsdException w:semiHidden="0" w:unhideWhenUsed="0" w:uiPriority="72" w:name="Colorful List Accent 3"/>
-    <w:lsdException w:semiHidden="0" w:unhideWhenUsed="0" w:uiPriority="73" w:name="Colorful Grid Accent 3"/>
-    <w:lsdException w:semiHidden="0" w:unhideWhenUsed="0" w:uiPriority="60" w:name="Light Shading Accent 4"/>
-    <w:lsdException w:semiHidden="0" w:unhideWhenUsed="0" w:uiPriority="61" w:name="Light List Accent 4"/>
-    <w:lsdException w:semiHidden="0" w:unhideWhenUsed="0" w:uiPriority="62" w:name="Light Grid Accent 4"/>
-    <w:lsdException w:semiHidden="0" w:unhideWhenUsed="0" w:uiPriority="63" w:name="Medium Shading 1 Accent 4"/>
-    <w:lsdException w:semiHidden="0" w:unhideWhenUsed="0" w:uiPriority="64" w:name="Medium Shading 2 Accent 4"/>
-    <w:lsdException w:semiHidden="0" w:unhideWhenUsed="0" w:uiPriority="65" w:name="Medium List 1 Accent 4"/>
-    <w:lsdException w:semiHidden="0" w:unhideWhenUsed="0" w:uiPriority="66" w:name="Medium List 2 Accent 4"/>
-    <w:lsdException w:semiHidden="0" w:unhideWhenUsed="0" w:uiPriority="67" w:name="Medium Grid 1 Accent 4"/>
-    <w:lsdException w:semiHidden="0" w:unhideWhenUsed="0" w:uiPriority="68" w:name="Medium Grid 2 Accent 4"/>
-    <w:lsdException w:semiHidden="0" w:unhideWhenUsed="0" w:uiPriority="69" w:name="Medium Grid 3 Accent 4"/>
-    <w:lsdException w:semiHidden="0" w:unhideWhenUsed="0" w:uiPriority="70" w:name="Dark List Accent 4"/>
-    <w:lsdException w:semiHidden="0" w:unhideWhenUsed="0" w:uiPriority="71" w:name="Colorful Shading Accent 4"/>
-    <w:lsdException w:semiHidden="0" w:unhideWhenUsed="0" w:uiPriority="72" w:name="Colorful List Accent 4"/>
-    <w:lsdException w:semiHidden="0" w:unhideWhenUsed="0" w:uiPriority="73" w:name="Colorful Grid Accent 4"/>
-    <w:lsdException w:semiHidden="0" w:unhideWhenUsed="0" w:uiPriority="60" w:name="Light Shading Accent 5"/>
-    <w:lsdException w:semiHidden="0" w:unhideWhenUsed="0" w:uiPriority="61" w:name="Light List Accent 5"/>
-    <w:lsdException w:semiHidden="0" w:unhideWhenUsed="0" w:uiPriority="62" w:name="Light Grid Accent 5"/>
-    <w:lsdException w:semiHidden="0" w:unhideWhenUsed="0" w:uiPriority="63" w:name="Medium Shading 1 Accent 5"/>
-    <w:lsdException w:semiHidden="0" w:unhideWhenUsed="0" w:uiPriority="64" w:name="Medium Shading 2 Accent 5"/>
-    <w:lsdException w:semiHidden="0" w:unhideWhenUsed="0" w:uiPriority="65" w:name="Medium List 1 Accent 5"/>
-    <w:lsdException w:semiHidden="0" w:unhideWhenUsed="0" w:uiPriority="66" w:name="Medium List 2 Accent 5"/>
-    <w:lsdException w:semiHidden="0" w:unhideWhenUsed="0" w:uiPriority="67" w:name="Medium Grid 1 Accent 5"/>
-    <w:lsdException w:semiHidden="0" w:unhideWhenUsed="0" w:uiPriority="68" w:name="Medium Grid 2 Accent 5"/>
-    <w:lsdException w:semiHidden="0" w:unhideWhenUsed="0" w:uiPriority="69" w:name="Medium Grid 3 Accent 5"/>
-    <w:lsdException w:semiHidden="0" w:unhideWhenUsed="0" w:uiPriority="70" w:name="Dark List Accent 5"/>
-    <w:lsdException w:semiHidden="0" w:unhideWhenUsed="0" w:uiPriority="71" w:name="Colorful Shading Accent 5"/>
-    <w:lsdException w:semiHidden="0" w:unhideWhenUsed="0" w:uiPriority="72" w:name="Colorful List Accent 5"/>
-    <w:lsdException w:semiHidden="0" w:unhideWhenUsed="0" w:uiPriority="73" w:name="Colorful Grid Accent 5"/>
-    <w:lsdException w:semiHidden="0" w:unhideWhenUsed="0" w:uiPriority="60" w:name="Light Shading Accent 6"/>
-    <w:lsdException w:semiHidden="0" w:unhideWhenUsed="0" w:uiPriority="61" w:name="Light List Accent 6"/>
-    <w:lsdException w:semiHidden="0" w:unhideWhenUsed="0" w:uiPriority="62" w:name="Light Grid Accent 6"/>
-    <w:lsdException w:semiHidden="0" w:unhideWhenUsed="0" w:uiPriority="63" w:name="Medium Shading 1 Accent 6"/>
-    <w:lsdException w:semiHidden="0" w:unhideWhenUsed="0" w:uiPriority="64" w:name="Medium Shading 2 Accent 6"/>
-    <w:lsdException w:semiHidden="0" w:unhideWhenUsed="0" w:uiPriority="65" w:name="Medium List 1 Accent 6"/>
-    <w:lsdException w:semiHidden="0" w:unhideWhenUsed="0" w:uiPriority="66" w:name="Medium List 2 Accent 6"/>
-    <w:lsdException w:semiHidden="0" w:unhideWhenUsed="0" w:uiPriority="67" w:name="Medium Grid 1 Accent 6"/>
-    <w:lsdException w:semiHidden="0" w:unhideWhenUsed="0" w:uiPriority="68" w:name="Medium Grid 2 Accent 6"/>
-    <w:lsdException w:semiHidden="0" w:unhideWhenUsed="0" w:uiPriority="69" w:name="Medium Grid 3 Accent 6"/>
-    <w:lsdException w:semiHidden="0" w:unhideWhenUsed="0" w:uiPriority="70" w:name="Dark List Accent 6"/>
-    <w:lsdException w:semiHidden="0" w:unhideWhenUsed="0" w:uiPriority="71" w:name="Colorful Shading Accent 6"/>
-    <w:lsdException w:semiHidden="0" w:unhideWhenUsed="0" w:uiPriority="72" w:name="Colorful List Accent 6"/>
-    <w:lsdException w:semiHidden="0" w:unhideWhenUsed="0" w:uiPriority="73" w:name="Colorful Grid Accent 6"/>
-    <w:lsdException w:qFormat="1" w:semiHidden="0" w:unhideWhenUsed="0" w:uiPriority="19" w:name="Subtle Emphasis"/>
-    <w:lsdException w:qFormat="1" w:semiHidden="0" w:unhideWhenUsed="0" w:uiPriority="21" w:name="Intense Emphasis"/>
-    <w:lsdException w:qFormat="1" w:semiHidden="0" w:unhideWhenUsed="0" w:uiPriority="31" w:name="Subtle Reference"/>
-    <w:lsdException w:qFormat="1" w:semiHidden="0" w:unhideWhenUsed="0" w:uiPriority="32" w:name="Intense Reference"/>
-    <w:lsdException w:qFormat="1" w:semiHidden="0" w:unhideWhenUsed="0" w:uiPriority="33" w:name="Book Title"/>
+    <w:lsdException w:qFormat="1" w:unhideWhenUsed="0" w:semiHidden="0" w:uiPriority="34" w:name="List Paragraph"/>
+    <w:lsdException w:qFormat="1" w:unhideWhenUsed="0" w:semiHidden="0" w:uiPriority="29" w:name="Quote"/>
+    <w:lsdException w:qFormat="1" w:unhideWhenUsed="0" w:semiHidden="0" w:uiPriority="30" w:name="Intense Quote"/>
+    <w:lsdException w:unhideWhenUsed="0" w:semiHidden="0" w:uiPriority="66" w:name="Medium List 2 Accent 1"/>
+    <w:lsdException w:unhideWhenUsed="0" w:semiHidden="0" w:uiPriority="67" w:name="Medium Grid 1 Accent 1"/>
+    <w:lsdException w:unhideWhenUsed="0" w:semiHidden="0" w:uiPriority="68" w:name="Medium Grid 2 Accent 1"/>
+    <w:lsdException w:unhideWhenUsed="0" w:semiHidden="0" w:uiPriority="69" w:name="Medium Grid 3 Accent 1"/>
+    <w:lsdException w:unhideWhenUsed="0" w:semiHidden="0" w:uiPriority="70" w:name="Dark List Accent 1"/>
+    <w:lsdException w:unhideWhenUsed="0" w:semiHidden="0" w:uiPriority="71" w:name="Colorful Shading Accent 1"/>
+    <w:lsdException w:unhideWhenUsed="0" w:semiHidden="0" w:uiPriority="72" w:name="Colorful List Accent 1"/>
+    <w:lsdException w:unhideWhenUsed="0" w:semiHidden="0" w:uiPriority="73" w:name="Colorful Grid Accent 1"/>
+    <w:lsdException w:unhideWhenUsed="0" w:semiHidden="0" w:uiPriority="60" w:name="Light Shading Accent 2"/>
+    <w:lsdException w:unhideWhenUsed="0" w:semiHidden="0" w:uiPriority="61" w:name="Light List Accent 2"/>
+    <w:lsdException w:unhideWhenUsed="0" w:semiHidden="0" w:uiPriority="62" w:name="Light Grid Accent 2"/>
+    <w:lsdException w:unhideWhenUsed="0" w:semiHidden="0" w:uiPriority="63" w:name="Medium Shading 1 Accent 2"/>
+    <w:lsdException w:unhideWhenUsed="0" w:semiHidden="0" w:uiPriority="64" w:name="Medium Shading 2 Accent 2"/>
+    <w:lsdException w:unhideWhenUsed="0" w:semiHidden="0" w:uiPriority="65" w:name="Medium List 1 Accent 2"/>
+    <w:lsdException w:unhideWhenUsed="0" w:semiHidden="0" w:uiPriority="66" w:name="Medium List 2 Accent 2"/>
+    <w:lsdException w:unhideWhenUsed="0" w:semiHidden="0" w:uiPriority="67" w:name="Medium Grid 1 Accent 2"/>
+    <w:lsdException w:unhideWhenUsed="0" w:semiHidden="0" w:uiPriority="68" w:name="Medium Grid 2 Accent 2"/>
+    <w:lsdException w:unhideWhenUsed="0" w:semiHidden="0" w:uiPriority="69" w:name="Medium Grid 3 Accent 2"/>
+    <w:lsdException w:unhideWhenUsed="0" w:semiHidden="0" w:uiPriority="70" w:name="Dark List Accent 2"/>
+    <w:lsdException w:unhideWhenUsed="0" w:semiHidden="0" w:uiPriority="71" w:name="Colorful Shading Accent 2"/>
+    <w:lsdException w:unhideWhenUsed="0" w:semiHidden="0" w:uiPriority="72" w:name="Colorful List Accent 2"/>
+    <w:lsdException w:unhideWhenUsed="0" w:semiHidden="0" w:uiPriority="73" w:name="Colorful Grid Accent 2"/>
+    <w:lsdException w:unhideWhenUsed="0" w:semiHidden="0" w:uiPriority="60" w:name="Light Shading Accent 3"/>
+    <w:lsdException w:unhideWhenUsed="0" w:semiHidden="0" w:uiPriority="61" w:name="Light List Accent 3"/>
+    <w:lsdException w:unhideWhenUsed="0" w:semiHidden="0" w:uiPriority="62" w:name="Light Grid Accent 3"/>
+    <w:lsdException w:unhideWhenUsed="0" w:semiHidden="0" w:uiPriority="63" w:name="Medium Shading 1 Accent 3"/>
+    <w:lsdException w:unhideWhenUsed="0" w:semiHidden="0" w:uiPriority="64" w:name="Medium Shading 2 Accent 3"/>
+    <w:lsdException w:unhideWhenUsed="0" w:semiHidden="0" w:uiPriority="65" w:name="Medium List 1 Accent 3"/>
+    <w:lsdException w:unhideWhenUsed="0" w:semiHidden="0" w:uiPriority="66" w:name="Medium List 2 Accent 3"/>
+    <w:lsdException w:unhideWhenUsed="0" w:semiHidden="0" w:uiPriority="67" w:name="Medium Grid 1 Accent 3"/>
+    <w:lsdException w:unhideWhenUsed="0" w:semiHidden="0" w:uiPriority="68" w:name="Medium Grid 2 Accent 3"/>
+    <w:lsdException w:unhideWhenUsed="0" w:semiHidden="0" w:uiPriority="69" w:name="Medium Grid 3 Accent 3"/>
+    <w:lsdException w:unhideWhenUsed="0" w:semiHidden="0" w:uiPriority="70" w:name="Dark List Accent 3"/>
+    <w:lsdException w:unhideWhenUsed="0" w:semiHidden="0" w:uiPriority="71" w:name="Colorful Shading Accent 3"/>
+    <w:lsdException w:unhideWhenUsed="0" w:semiHidden="0" w:uiPriority="72" w:name="Colorful List Accent 3"/>
+    <w:lsdException w:unhideWhenUsed="0" w:semiHidden="0" w:uiPriority="73" w:name="Colorful Grid Accent 3"/>
+    <w:lsdException w:unhideWhenUsed="0" w:semiHidden="0" w:uiPriority="60" w:name="Light Shading Accent 4"/>
+    <w:lsdException w:unhideWhenUsed="0" w:semiHidden="0" w:uiPriority="61" w:name="Light List Accent 4"/>
+    <w:lsdException w:unhideWhenUsed="0" w:semiHidden="0" w:uiPriority="62" w:name="Light Grid Accent 4"/>
+    <w:lsdException w:unhideWhenUsed="0" w:semiHidden="0" w:uiPriority="63" w:name="Medium Shading 1 Accent 4"/>
+    <w:lsdException w:unhideWhenUsed="0" w:semiHidden="0" w:uiPriority="64" w:name="Medium Shading 2 Accent 4"/>
+    <w:lsdException w:unhideWhenUsed="0" w:semiHidden="0" w:uiPriority="65" w:name="Medium List 1 Accent 4"/>
+    <w:lsdException w:unhideWhenUsed="0" w:semiHidden="0" w:uiPriority="66" w:name="Medium List 2 Accent 4"/>
+    <w:lsdException w:unhideWhenUsed="0" w:semiHidden="0" w:uiPriority="67" w:name="Medium Grid 1 Accent 4"/>
+    <w:lsdException w:unhideWhenUsed="0" w:semiHidden="0" w:uiPriority="68" w:name="Medium Grid 2 Accent 4"/>
+    <w:lsdException w:unhideWhenUsed="0" w:semiHidden="0" w:uiPriority="69" w:name="Medium Grid 3 Accent 4"/>
+    <w:lsdException w:unhideWhenUsed="0" w:semiHidden="0" w:uiPriority="70" w:name="Dark List Accent 4"/>
+    <w:lsdException w:unhideWhenUsed="0" w:semiHidden="0" w:uiPriority="71" w:name="Colorful Shading Accent 4"/>
+    <w:lsdException w:unhideWhenUsed="0" w:semiHidden="0" w:uiPriority="72" w:name="Colorful List Accent 4"/>
+    <w:lsdException w:unhideWhenUsed="0" w:semiHidden="0" w:uiPriority="73" w:name="Colorful Grid Accent 4"/>
+    <w:lsdException w:unhideWhenUsed="0" w:semiHidden="0" w:uiPriority="60" w:name="Light Shading Accent 5"/>
+    <w:lsdException w:unhideWhenUsed="0" w:semiHidden="0" w:uiPriority="61" w:name="Light List Accent 5"/>
+    <w:lsdException w:unhideWhenUsed="0" w:semiHidden="0" w:uiPriority="62" w:name="Light Grid Accent 5"/>
+    <w:lsdException w:unhideWhenUsed="0" w:semiHidden="0" w:uiPriority="63" w:name="Medium Shading 1 Accent 5"/>
+    <w:lsdException w:unhideWhenUsed="0" w:semiHidden="0" w:uiPriority="64" w:name="Medium Shading 2 Accent 5"/>
+    <w:lsdException w:unhideWhenUsed="0" w:semiHidden="0" w:uiPriority="65" w:name="Medium List 1 Accent 5"/>
+    <w:lsdException w:unhideWhenUsed="0" w:semiHidden="0" w:uiPriority="66" w:name="Medium List 2 Accent 5"/>
+    <w:lsdException w:unhideWhenUsed="0" w:semiHidden="0" w:uiPriority="67" w:name="Medium Grid 1 Accent 5"/>
+    <w:lsdException w:unhideWhenUsed="0" w:semiHidden="0" w:uiPriority="68" w:name="Medium Grid 2 Accent 5"/>
+    <w:lsdException w:unhideWhenUsed="0" w:semiHidden="0" w:uiPriority="69" w:name="Medium Grid 3 Accent 5"/>
+    <w:lsdException w:unhideWhenUsed="0" w:semiHidden="0" w:uiPriority="70" w:name="Dark List Accent 5"/>
+    <w:lsdException w:unhideWhenUsed="0" w:semiHidden="0" w:uiPriority="71" w:name="Colorful Shading Accent 5"/>
+    <w:lsdException w:unhideWhenUsed="0" w:semiHidden="0" w:uiPriority="72" w:name="Colorful List Accent 5"/>
+    <w:lsdException w:unhideWhenUsed="0" w:semiHidden="0" w:uiPriority="73" w:name="Colorful Grid Accent 5"/>
+    <w:lsdException w:unhideWhenUsed="0" w:semiHidden="0" w:uiPriority="60" w:name="Light Shading Accent 6"/>
+    <w:lsdException w:unhideWhenUsed="0" w:semiHidden="0" w:uiPriority="61" w:name="Light List Accent 6"/>
+    <w:lsdException w:unhideWhenUsed="0" w:semiHidden="0" w:uiPriority="62" w:name="Light Grid Accent 6"/>
+    <w:lsdException w:unhideWhenUsed="0" w:semiHidden="0" w:uiPriority="63" w:name="Medium Shading 1 Accent 6"/>
+    <w:lsdException w:unhideWhenUsed="0" w:semiHidden="0" w:uiPriority="64" w:name="Medium Shading 2 Accent 6"/>
+    <w:lsdException w:unhideWhenUsed="0" w:semiHidden="0" w:uiPriority="65" w:name="Medium List 1 Accent 6"/>
+    <w:lsdException w:unhideWhenUsed="0" w:semiHidden="0" w:uiPriority="66" w:name="Medium List 2 Accent 6"/>
+    <w:lsdException w:unhideWhenUsed="0" w:semiHidden="0" w:uiPriority="67" w:name="Medium Grid 1 Accent 6"/>
+    <w:lsdException w:unhideWhenUsed="0" w:semiHidden="0" w:uiPriority="68" w:name="Medium Grid 2 Accent 6"/>
+    <w:lsdException w:unhideWhenUsed="0" w:semiHidden="0" w:uiPriority="69" w:name="Medium Grid 3 Accent 6"/>
+    <w:lsdException w:unhideWhenUsed="0" w:semiHidden="0" w:uiPriority="70" w:name="Dark List Accent 6"/>
+    <w:lsdException w:unhideWhenUsed="0" w:semiHidden="0" w:uiPriority="71" w:name="Colorful Shading Accent 6"/>
+    <w:lsdException w:unhideWhenUsed="0" w:semiHidden="0" w:uiPriority="72" w:name="Colorful List Accent 6"/>
+    <w:lsdException w:unhideWhenUsed="0" w:semiHidden="0" w:uiPriority="73" w:name="Colorful Grid Accent 6"/>
+    <w:lsdException w:qFormat="1" w:unhideWhenUsed="0" w:semiHidden="0" w:uiPriority="19" w:name="Subtle Emphasis"/>
+    <w:lsdException w:qFormat="1" w:unhideWhenUsed="0" w:semiHidden="0" w:uiPriority="21" w:name="Intense Emphasis"/>
+    <w:lsdException w:qFormat="1" w:unhideWhenUsed="0" w:semiHidden="0" w:uiPriority="31" w:name="Subtle Reference"/>
+    <w:lsdException w:qFormat="1" w:unhideWhenUsed="0" w:semiHidden="0" w:uiPriority="32" w:name="Intense Reference"/>
+    <w:lsdException w:qFormat="1" w:unhideWhenUsed="0" w:semiHidden="0" w:uiPriority="33" w:name="Book Title"/>
     <w:lsdException w:uiPriority="37" w:name="Bibliography"/>
     <w:lsdException w:qFormat="1" w:uiPriority="39" w:name="TOC Heading"/>
   </w:latentStyles>
@@ -2950,15 +3034,27 @@
       <w:rFonts w:cs="Courier New"/>
     </w:rPr>
   </w:style>
+  <w:style w:type="character" w:styleId="Bullets">
+    <w:name w:val="Bullets"/>
+    <w:rPr>
+      <w:rFonts w:ascii="OpenSymbol" w:hAnsi="OpenSymbol" w:eastAsia="OpenSymbol" w:cs="OpenSymbol"/>
+    </w:rPr>
+  </w:style>
+  <w:style w:type="character" w:styleId="ListLabel2">
+    <w:name w:val="ListLabel 2"/>
+    <w:rPr>
+      <w:rFonts w:cs="Symbol"/>
+    </w:rPr>
+  </w:style>
+  <w:style w:type="character" w:styleId="ListLabel3">
+    <w:name w:val="ListLabel 3"/>
+    <w:rPr>
+      <w:rFonts w:cs="OpenSymbol"/>
+    </w:rPr>
+  </w:style>
   <w:style w:type="character" w:styleId="NumberingSymbols">
     <w:name w:val="Numbering Symbols"/>
     <w:rPr/>
-  </w:style>
-  <w:style w:type="character" w:styleId="Bullets">
-    <w:name w:val="Bullets"/>
-    <w:rPr>
-      <w:rFonts w:ascii="OpenSymbol" w:hAnsi="OpenSymbol" w:eastAsia="OpenSymbol" w:cs="OpenSymbol"/>
-    </w:rPr>
   </w:style>
   <w:style w:type="paragraph" w:styleId="Heading">
     <w:name w:val="Heading"/>

</xml_diff>

<commit_message>
Update for SFS Career Fair
Added GPA for the Fall 2016 semester
Added Classes for Spring 2017
Played with format
</commit_message>
<xml_diff>
--- a/resume.docx
+++ b/resume.docx
@@ -75,12 +75,14 @@
       </w:pPr>
       <w:r>
         <w:rPr>
-          <w:rFonts w:eastAsia="" w:cs="Georgia" w:ascii="Cantarell" w:hAnsi="Cantarell"/>
+          <w:rFonts w:eastAsia="" w:cs="Georgia" w:eastAsiaTheme="minorEastAsia" w:ascii="Cantarell" w:hAnsi="Cantarell"/>
           <w:b w:val="false"/>
           <w:bCs w:val="false"/>
+          <w:color w:val="00000A"/>
           <w:sz w:val="8"/>
           <w:szCs w:val="8"/>
           <w:u w:val="single"/>
+          <w:lang w:val="en-US" w:eastAsia="en-US" w:bidi="ar-SA"/>
         </w:rPr>
         <mc:AlternateContent>
           <mc:Choice Requires="wps">
@@ -93,7 +95,7 @@
                 <wp:positionV relativeFrom="paragraph">
                   <wp:posOffset>15875</wp:posOffset>
                 </wp:positionV>
-                <wp:extent cx="5049520" cy="1270"/>
+                <wp:extent cx="5050155" cy="1270"/>
                 <wp:effectExtent l="0" t="0" r="0" b="0"/>
                 <wp:wrapNone/>
                 <wp:docPr id="1" name=""/>
@@ -104,7 +106,7 @@
                       <wps:spPr>
                         <a:xfrm>
                           <a:off x="0" y="0"/>
-                          <a:ext cx="5049000" cy="0"/>
+                          <a:ext cx="5049360" cy="0"/>
                         </a:xfrm>
                         <a:prstGeom prst="line">
                           <a:avLst/>
@@ -124,7 +126,7 @@
           </mc:Choice>
           <mc:Fallback>
             <w:pict>
-              <v:line id="shape_0" from="18.35pt,1.25pt" to="415.85pt,1.25pt" stroked="t" style="position:absolute">
+              <v:line id="shape_0" from="18.35pt,1.25pt" to="415.9pt,1.25pt" stroked="t" style="position:absolute">
                 <v:stroke color="black" joinstyle="round" endcap="flat"/>
                 <v:fill on="false" o:detectmouseclick="t"/>
               </v:line>
@@ -141,7 +143,7 @@
         <w:suppressAutoHyphens w:val="true"/>
         <w:bidi w:val="0"/>
         <w:spacing w:lineRule="auto" w:line="240" w:before="0" w:after="0"/>
-        <w:ind w:left="0" w:right="0" w:firstLine="360"/>
+        <w:ind w:left="0" w:right="989" w:firstLine="360"/>
         <w:contextualSpacing/>
         <w:jc w:val="left"/>
       </w:pPr>
@@ -164,15 +166,35 @@
           <w:szCs w:val="22"/>
         </w:rPr>
         <w:t>, Ames, IA</w:t>
+        <w:tab/>
+        <w:tab/>
+        <w:tab/>
+        <w:tab/>
+        <w:t xml:space="preserve">         </w:t>
+        <w:tab/>
+        <w:t xml:space="preserve">            </w:t>
+      </w:r>
+      <w:r>
+        <w:rPr>
+          <w:rFonts w:cs="Times New Roman" w:ascii="Times New Roman" w:hAnsi="Times New Roman"/>
+          <w:color w:val="000000"/>
+          <w:sz w:val="22"/>
+          <w:szCs w:val="22"/>
+        </w:rPr>
+        <w:t>GPA 3.82/4.0</w:t>
       </w:r>
       <w:r/>
     </w:p>
     <w:p>
       <w:pPr>
         <w:pStyle w:val="ListParagraph"/>
-        <w:spacing w:lineRule="auto" w:line="240" w:before="0" w:after="0"/>
-        <w:ind w:left="360" w:hanging="0"/>
+        <w:widowControl/>
+        <w:suppressAutoHyphens w:val="true"/>
+        <w:bidi w:val="0"/>
+        <w:spacing w:lineRule="auto" w:line="240" w:before="0" w:after="0"/>
+        <w:ind w:left="360" w:right="989" w:hanging="0"/>
         <w:contextualSpacing/>
+        <w:jc w:val="left"/>
       </w:pPr>
       <w:r>
         <w:rPr>
@@ -191,7 +213,7 @@
         <w:tab/>
         <w:t xml:space="preserve">    </w:t>
         <w:tab/>
-        <w:tab/>
+        <w:t xml:space="preserve">                  </w:t>
       </w:r>
       <w:r>
         <w:rPr>
@@ -216,6 +238,8 @@
           <w:rFonts w:cs="Times New Roman" w:ascii="Times New Roman" w:hAnsi="Times New Roman"/>
           <w:b/>
           <w:bCs/>
+          <w:sz w:val="22"/>
+          <w:szCs w:val="22"/>
         </w:rPr>
         <w:t xml:space="preserve">Iowa State University, </w:t>
       </w:r>
@@ -224,12 +248,16 @@
           <w:rFonts w:cs="Times New Roman" w:ascii="Times New Roman" w:hAnsi="Times New Roman"/>
           <w:b w:val="false"/>
           <w:bCs w:val="false"/>
+          <w:sz w:val="22"/>
+          <w:szCs w:val="22"/>
         </w:rPr>
         <w:t>Ames, IA</w:t>
       </w:r>
       <w:r>
         <w:rPr>
           <w:rFonts w:cs="Times New Roman" w:ascii="Times New Roman" w:hAnsi="Times New Roman"/>
+          <w:sz w:val="22"/>
+          <w:szCs w:val="22"/>
         </w:rPr>
         <w:t xml:space="preserve"> </w:t>
         <w:tab/>
@@ -239,32 +267,25 @@
         <w:tab/>
         <w:t xml:space="preserve">         </w:t>
       </w:r>
-      <w:r>
-        <w:rPr>
-          <w:rFonts w:cs="Times New Roman" w:ascii="Times New Roman" w:hAnsi="Times New Roman"/>
-          <w:b/>
-          <w:bCs/>
-        </w:rPr>
-        <w:t>GPA</w:t>
-      </w:r>
-      <w:r>
-        <w:rPr>
-          <w:rFonts w:cs="Times New Roman" w:ascii="Times New Roman" w:hAnsi="Times New Roman"/>
-        </w:rPr>
-        <w:t xml:space="preserve"> 2.7/4.0</w:t>
-      </w:r>
       <w:r/>
     </w:p>
     <w:p>
       <w:pPr>
         <w:pStyle w:val="Normal"/>
-        <w:spacing w:lineRule="auto" w:line="240" w:before="0" w:after="0"/>
+        <w:widowControl/>
+        <w:suppressAutoHyphens w:val="true"/>
+        <w:bidi w:val="0"/>
+        <w:spacing w:lineRule="auto" w:line="240" w:before="0" w:after="0"/>
+        <w:ind w:left="0" w:right="989" w:firstLine="360"/>
+        <w:jc w:val="left"/>
       </w:pPr>
       <w:r>
         <w:rPr>
           <w:rFonts w:cs="Times New Roman" w:ascii="Times New Roman" w:hAnsi="Times New Roman"/>
           <w:i/>
           <w:iCs/>
+          <w:sz w:val="22"/>
+          <w:szCs w:val="22"/>
         </w:rPr>
         <w:t xml:space="preserve">BS, Software Engineering </w:t>
         <w:tab/>
@@ -274,11 +295,15 @@
         <w:tab/>
         <w:t xml:space="preserve">    </w:t>
         <w:tab/>
-        <w:tab/>
-      </w:r>
-      <w:r>
-        <w:rPr>
-          <w:rFonts w:cs="Times New Roman" w:ascii="Times New Roman" w:hAnsi="Times New Roman"/>
+        <w:t xml:space="preserve">  </w:t>
+        <w:tab/>
+        <w:t xml:space="preserve">    </w:t>
+      </w:r>
+      <w:r>
+        <w:rPr>
+          <w:rFonts w:cs="Times New Roman" w:ascii="Times New Roman" w:hAnsi="Times New Roman"/>
+          <w:sz w:val="22"/>
+          <w:szCs w:val="22"/>
         </w:rPr>
         <w:t>May 2016</w:t>
       </w:r>
@@ -318,10 +343,12 @@
       </w:pPr>
       <w:r>
         <w:rPr>
-          <w:rFonts w:cs="Times New Roman" w:ascii="Times New Roman" w:hAnsi="Times New Roman"/>
+          <w:rFonts w:eastAsia="" w:cs="Times New Roman" w:eastAsiaTheme="minorEastAsia" w:ascii="Times New Roman" w:hAnsi="Times New Roman"/>
+          <w:color w:val="00000A"/>
           <w:sz w:val="8"/>
           <w:szCs w:val="8"/>
           <w:u w:val="single"/>
+          <w:lang w:val="en-US" w:eastAsia="en-US" w:bidi="ar-SA"/>
         </w:rPr>
         <mc:AlternateContent>
           <mc:Choice Requires="wps">
@@ -334,7 +361,7 @@
                 <wp:positionV relativeFrom="paragraph">
                   <wp:posOffset>27940</wp:posOffset>
                 </wp:positionV>
-                <wp:extent cx="5060950" cy="1270"/>
+                <wp:extent cx="5061585" cy="1270"/>
                 <wp:effectExtent l="0" t="0" r="0" b="0"/>
                 <wp:wrapNone/>
                 <wp:docPr id="2" name=""/>
@@ -345,7 +372,7 @@
                       <wps:spPr>
                         <a:xfrm>
                           <a:off x="0" y="0"/>
-                          <a:ext cx="5060160" cy="0"/>
+                          <a:ext cx="5060880" cy="0"/>
                         </a:xfrm>
                         <a:prstGeom prst="line">
                           <a:avLst/>
@@ -365,7 +392,7 @@
           </mc:Choice>
           <mc:Fallback>
             <w:pict>
-              <v:line id="shape_0" from="18.35pt,2.2pt" to="416.75pt,2.2pt" stroked="t" style="position:absolute">
+              <v:line id="shape_0" from="18.35pt,2.2pt" to="416.8pt,2.2pt" stroked="t" style="position:absolute">
                 <v:stroke color="black" joinstyle="round" endcap="flat"/>
                 <v:fill on="false" o:detectmouseclick="t"/>
               </v:line>
@@ -378,41 +405,65 @@
     <w:p>
       <w:pPr>
         <w:pStyle w:val="ListParagraph"/>
-        <w:spacing w:lineRule="auto" w:line="240" w:before="0" w:after="0"/>
-        <w:ind w:left="360" w:hanging="0"/>
+        <w:widowControl/>
+        <w:suppressAutoHyphens w:val="true"/>
+        <w:bidi w:val="0"/>
+        <w:spacing w:lineRule="auto" w:line="240" w:before="0" w:after="0"/>
+        <w:ind w:left="360" w:right="989" w:hanging="0"/>
         <w:contextualSpacing/>
+        <w:jc w:val="left"/>
       </w:pPr>
       <w:r>
         <w:rPr>
           <w:rFonts w:cs="Times New Roman" w:ascii="Times New Roman" w:hAnsi="Times New Roman"/>
           <w:b/>
+          <w:sz w:val="22"/>
+          <w:szCs w:val="22"/>
         </w:rPr>
         <w:t>Programming languages:</w:t>
       </w:r>
       <w:r>
         <w:rPr>
           <w:rFonts w:cs="Times New Roman" w:ascii="Times New Roman" w:hAnsi="Times New Roman"/>
-        </w:rPr>
-        <w:t xml:space="preserve"> Java, C, Python, HTML/Javascript, Scala</w:t>
+          <w:sz w:val="22"/>
+          <w:szCs w:val="22"/>
+        </w:rPr>
+        <w:t xml:space="preserve"> Java, C, Python, HTML/Javascript, Scala, </w:t>
+      </w:r>
+      <w:r>
+        <w:rPr>
+          <w:rFonts w:cs="Times New Roman" w:ascii="Times New Roman" w:hAnsi="Times New Roman"/>
+          <w:sz w:val="22"/>
+          <w:szCs w:val="22"/>
+        </w:rPr>
+        <w:t>Perl</w:t>
       </w:r>
       <w:r/>
     </w:p>
     <w:p>
       <w:pPr>
         <w:pStyle w:val="Normal"/>
-        <w:spacing w:lineRule="auto" w:line="240" w:before="0" w:after="0"/>
-        <w:ind w:left="360" w:hanging="0"/>
+        <w:widowControl/>
+        <w:suppressAutoHyphens w:val="true"/>
+        <w:bidi w:val="0"/>
+        <w:spacing w:lineRule="auto" w:line="240" w:before="0" w:after="0"/>
+        <w:ind w:left="360" w:right="989" w:hanging="0"/>
+        <w:jc w:val="left"/>
       </w:pPr>
       <w:r>
         <w:rPr>
           <w:rFonts w:cs="Times New Roman" w:ascii="Times New Roman" w:hAnsi="Times New Roman"/>
           <w:b/>
+          <w:sz w:val="22"/>
+          <w:szCs w:val="22"/>
         </w:rPr>
         <w:t>Operating systems:</w:t>
       </w:r>
       <w:r>
         <w:rPr>
           <w:rFonts w:cs="Times New Roman" w:ascii="Times New Roman" w:hAnsi="Times New Roman"/>
+          <w:sz w:val="22"/>
+          <w:szCs w:val="22"/>
         </w:rPr>
         <w:t xml:space="preserve"> Linux (Debian, Fedora), Windows (Server 2008, 2012, 7, 8)</w:t>
       </w:r>
@@ -421,13 +472,19 @@
     <w:p>
       <w:pPr>
         <w:pStyle w:val="Normal"/>
-        <w:spacing w:lineRule="auto" w:line="240" w:before="0" w:after="0"/>
-        <w:ind w:left="360" w:hanging="0"/>
+        <w:widowControl/>
+        <w:suppressAutoHyphens w:val="true"/>
+        <w:bidi w:val="0"/>
+        <w:spacing w:lineRule="auto" w:line="240" w:before="0" w:after="0"/>
+        <w:ind w:left="360" w:right="989" w:hanging="0"/>
+        <w:jc w:val="left"/>
       </w:pPr>
       <w:r>
         <w:rPr>
           <w:rFonts w:cs="Times New Roman" w:ascii="Times New Roman" w:hAnsi="Times New Roman"/>
           <w:b/>
+          <w:sz w:val="22"/>
+          <w:szCs w:val="22"/>
         </w:rPr>
         <w:t xml:space="preserve">Applications: </w:t>
       </w:r>
@@ -436,24 +493,20 @@
           <w:rFonts w:cs="Times New Roman" w:ascii="Times New Roman" w:hAnsi="Times New Roman"/>
           <w:b w:val="false"/>
           <w:bCs w:val="false"/>
-        </w:rPr>
-        <w:t xml:space="preserve">Git, Apache Server, Wireshark, Aircrack-ng Suite, BurpSuite, Vim, LaTeX, </w:t>
-      </w:r>
-      <w:r/>
-    </w:p>
-    <w:p>
-      <w:pPr>
-        <w:pStyle w:val="Normal"/>
-        <w:spacing w:lineRule="auto" w:line="240" w:before="0" w:after="0"/>
-        <w:ind w:left="360" w:hanging="0"/>
-      </w:pPr>
+          <w:sz w:val="22"/>
+          <w:szCs w:val="22"/>
+        </w:rPr>
+        <w:t xml:space="preserve">Git, Apache Server, Wireshark, Aircrack-ng Suite, BurpSuite, Vim, LaTeX, IDA Pro, VMWare vCenter, VMWare vSphere, VMWare ESXi, </w:t>
+      </w:r>
       <w:r>
         <w:rPr>
           <w:rFonts w:cs="Times New Roman" w:ascii="Times New Roman" w:hAnsi="Times New Roman"/>
           <w:b w:val="false"/>
           <w:bCs w:val="false"/>
-        </w:rPr>
-        <w:t>IDA Pro, VMWare vCenter, VMWare vSphere, VMWare ESXi</w:t>
+          <w:sz w:val="22"/>
+          <w:szCs w:val="22"/>
+        </w:rPr>
+        <w:t>BEEF, QEMU, ARM cross-compiling tools</w:t>
       </w:r>
       <w:r/>
     </w:p>
@@ -490,10 +543,12 @@
       </w:pPr>
       <w:r>
         <w:rPr>
-          <w:rFonts w:cs="Times New Roman" w:ascii="Times New Roman" w:hAnsi="Times New Roman"/>
+          <w:rFonts w:eastAsia="" w:cs="Times New Roman" w:eastAsiaTheme="minorEastAsia" w:ascii="Times New Roman" w:hAnsi="Times New Roman"/>
+          <w:color w:val="00000A"/>
           <w:sz w:val="8"/>
           <w:szCs w:val="8"/>
           <w:u w:val="single"/>
+          <w:lang w:val="en-US" w:eastAsia="en-US" w:bidi="ar-SA"/>
         </w:rPr>
         <mc:AlternateContent>
           <mc:Choice Requires="wps">
@@ -506,7 +561,7 @@
                 <wp:positionV relativeFrom="paragraph">
                   <wp:posOffset>16510</wp:posOffset>
                 </wp:positionV>
-                <wp:extent cx="5038725" cy="1270"/>
+                <wp:extent cx="5039360" cy="1270"/>
                 <wp:effectExtent l="0" t="0" r="0" b="0"/>
                 <wp:wrapNone/>
                 <wp:docPr id="3" name=""/>
@@ -517,7 +572,7 @@
                       <wps:spPr>
                         <a:xfrm>
                           <a:off x="0" y="0"/>
-                          <a:ext cx="5038200" cy="0"/>
+                          <a:ext cx="5038560" cy="0"/>
                         </a:xfrm>
                         <a:prstGeom prst="line">
                           <a:avLst/>
@@ -537,7 +592,7 @@
           </mc:Choice>
           <mc:Fallback>
             <w:pict>
-              <v:line id="shape_0" from="19.25pt,1.3pt" to="415.9pt,1.3pt" stroked="t" style="position:absolute">
+              <v:line id="shape_0" from="19.25pt,1.3pt" to="415.95pt,1.3pt" stroked="t" style="position:absolute">
                 <v:stroke color="black" joinstyle="round" endcap="flat"/>
                 <v:fill on="false" o:detectmouseclick="t"/>
               </v:line>
@@ -550,12 +605,19 @@
     <w:p>
       <w:pPr>
         <w:pStyle w:val="Normal"/>
-        <w:spacing w:lineRule="auto" w:line="240" w:before="0" w:after="0"/>
+        <w:widowControl/>
+        <w:suppressAutoHyphens w:val="true"/>
+        <w:bidi w:val="0"/>
+        <w:spacing w:lineRule="auto" w:line="240" w:before="0" w:after="0"/>
+        <w:ind w:left="0" w:right="989" w:firstLine="360"/>
+        <w:jc w:val="left"/>
       </w:pPr>
       <w:r>
         <w:rPr>
           <w:rFonts w:cs="Times New Roman" w:ascii="Times New Roman" w:hAnsi="Times New Roman"/>
           <w:b/>
+          <w:sz w:val="22"/>
+          <w:szCs w:val="22"/>
         </w:rPr>
         <w:t>ISEAGE</w:t>
         <w:tab/>
@@ -569,6 +631,8 @@
       <w:r>
         <w:rPr>
           <w:rFonts w:cs="Times New Roman" w:ascii="Times New Roman" w:hAnsi="Times New Roman"/>
+          <w:sz w:val="22"/>
+          <w:szCs w:val="22"/>
         </w:rPr>
         <w:tab/>
         <w:tab/>
@@ -583,28 +647,31 @@
         <w:suppressAutoHyphens w:val="true"/>
         <w:bidi w:val="0"/>
         <w:spacing w:lineRule="auto" w:line="240" w:before="0" w:after="0"/>
-        <w:ind w:left="360" w:right="0" w:hanging="0"/>
+        <w:ind w:left="360" w:right="989" w:hanging="0"/>
         <w:jc w:val="left"/>
       </w:pPr>
       <w:r>
         <w:rPr>
           <w:rFonts w:cs="Times New Roman" w:ascii="Times New Roman" w:hAnsi="Times New Roman"/>
           <w:i/>
+          <w:sz w:val="22"/>
+          <w:szCs w:val="22"/>
         </w:rPr>
         <w:t>Research Assistant</w:t>
       </w:r>
       <w:r>
         <w:rPr>
           <w:rFonts w:cs="Times New Roman" w:ascii="Times New Roman" w:hAnsi="Times New Roman"/>
-        </w:rPr>
-        <w:tab/>
-        <w:tab/>
-        <w:tab/>
-        <w:tab/>
-        <w:tab/>
-        <w:tab/>
-        <w:t xml:space="preserve">       November 2013-Present</w:t>
-        <w:tab/>
+          <w:sz w:val="22"/>
+          <w:szCs w:val="22"/>
+        </w:rPr>
+        <w:tab/>
+        <w:tab/>
+        <w:tab/>
+        <w:tab/>
+        <w:tab/>
+        <w:tab/>
+        <w:t xml:space="preserve">        November 2013-Present</w:t>
       </w:r>
       <w:r/>
     </w:p>
@@ -619,12 +686,14 @@
         <w:suppressAutoHyphens w:val="true"/>
         <w:bidi w:val="0"/>
         <w:spacing w:lineRule="auto" w:line="240" w:before="0" w:after="0"/>
-        <w:ind w:left="360" w:right="0" w:hanging="0"/>
-        <w:jc w:val="left"/>
-      </w:pPr>
-      <w:r>
-        <w:rPr>
-          <w:rFonts w:cs="Times New Roman" w:ascii="Times New Roman" w:hAnsi="Times New Roman"/>
+        <w:ind w:left="360" w:right="0" w:hanging="360"/>
+        <w:jc w:val="left"/>
+      </w:pPr>
+      <w:r>
+        <w:rPr>
+          <w:rFonts w:cs="Times New Roman" w:ascii="Times New Roman" w:hAnsi="Times New Roman"/>
+          <w:sz w:val="22"/>
+          <w:szCs w:val="22"/>
         </w:rPr>
         <w:t>Directed the 2015 National Cyber Defense Competition</w:t>
       </w:r>
@@ -641,12 +710,14 @@
         <w:suppressAutoHyphens w:val="true"/>
         <w:bidi w:val="0"/>
         <w:spacing w:lineRule="auto" w:line="240" w:before="0" w:after="0"/>
-        <w:ind w:left="360" w:right="0" w:hanging="0"/>
-        <w:jc w:val="left"/>
-      </w:pPr>
-      <w:r>
-        <w:rPr>
-          <w:rFonts w:cs="Times New Roman" w:ascii="Times New Roman" w:hAnsi="Times New Roman"/>
+        <w:ind w:left="360" w:right="0" w:hanging="360"/>
+        <w:jc w:val="left"/>
+      </w:pPr>
+      <w:r>
+        <w:rPr>
+          <w:rFonts w:cs="Times New Roman" w:ascii="Times New Roman" w:hAnsi="Times New Roman"/>
+          <w:sz w:val="22"/>
+          <w:szCs w:val="22"/>
         </w:rPr>
         <w:t>Created vulnerable applications for Cyber Defense Competitions</w:t>
       </w:r>
@@ -663,12 +734,14 @@
         <w:suppressAutoHyphens w:val="true"/>
         <w:bidi w:val="0"/>
         <w:spacing w:lineRule="auto" w:line="240" w:before="0" w:after="0"/>
-        <w:ind w:left="360" w:right="0" w:hanging="0"/>
-        <w:jc w:val="left"/>
-      </w:pPr>
-      <w:r>
-        <w:rPr>
-          <w:rFonts w:cs="Times New Roman" w:ascii="Times New Roman" w:hAnsi="Times New Roman"/>
+        <w:ind w:left="360" w:right="0" w:hanging="360"/>
+        <w:jc w:val="left"/>
+      </w:pPr>
+      <w:r>
+        <w:rPr>
+          <w:rFonts w:cs="Times New Roman" w:ascii="Times New Roman" w:hAnsi="Times New Roman"/>
+          <w:sz w:val="22"/>
+          <w:szCs w:val="22"/>
         </w:rPr>
         <w:t>Led Red Team in attacks against Blue Teams' systems</w:t>
       </w:r>
@@ -685,12 +758,14 @@
         <w:suppressAutoHyphens w:val="true"/>
         <w:bidi w:val="0"/>
         <w:spacing w:lineRule="auto" w:line="240" w:before="0" w:after="0"/>
-        <w:ind w:left="360" w:right="0" w:hanging="0"/>
-        <w:jc w:val="left"/>
-      </w:pPr>
-      <w:r>
-        <w:rPr>
-          <w:rFonts w:cs="Times New Roman" w:ascii="Times New Roman" w:hAnsi="Times New Roman"/>
+        <w:ind w:left="360" w:right="0" w:hanging="360"/>
+        <w:jc w:val="left"/>
+      </w:pPr>
+      <w:r>
+        <w:rPr>
+          <w:rFonts w:cs="Times New Roman" w:ascii="Times New Roman" w:hAnsi="Times New Roman"/>
+          <w:sz w:val="22"/>
+          <w:szCs w:val="22"/>
         </w:rPr>
         <w:t>Led Green Team in assessing the usability of Blue Teams' systems</w:t>
       </w:r>
@@ -732,7 +807,7 @@
         <w:suppressAutoHyphens w:val="true"/>
         <w:bidi w:val="0"/>
         <w:spacing w:lineRule="auto" w:line="240" w:before="0" w:after="0"/>
-        <w:ind w:left="360" w:right="0" w:hanging="0"/>
+        <w:ind w:left="360" w:right="989" w:hanging="0"/>
         <w:jc w:val="left"/>
       </w:pPr>
       <w:r>
@@ -753,7 +828,7 @@
         <w:tab/>
         <w:tab/>
         <w:tab/>
-        <w:t xml:space="preserve">     </w:t>
+        <w:t xml:space="preserve">      </w:t>
       </w:r>
       <w:r>
         <w:rPr>
@@ -776,7 +851,7 @@
         <w:suppressAutoHyphens w:val="true"/>
         <w:bidi w:val="0"/>
         <w:spacing w:lineRule="auto" w:line="240" w:before="0" w:after="0"/>
-        <w:ind w:left="360" w:right="0" w:hanging="0"/>
+        <w:ind w:left="360" w:right="989" w:hanging="0"/>
         <w:jc w:val="left"/>
       </w:pPr>
       <w:r>
@@ -797,7 +872,7 @@
         <w:tab/>
         <w:tab/>
         <w:tab/>
-        <w:t xml:space="preserve">        </w:t>
+        <w:t xml:space="preserve">         </w:t>
       </w:r>
       <w:r>
         <w:rPr>
@@ -826,7 +901,7 @@
         <w:suppressAutoHyphens w:val="true"/>
         <w:bidi w:val="0"/>
         <w:spacing w:lineRule="auto" w:line="240" w:before="0" w:after="0"/>
-        <w:ind w:left="360" w:right="0" w:hanging="0"/>
+        <w:ind w:left="360" w:right="0" w:hanging="360"/>
         <w:jc w:val="left"/>
       </w:pPr>
       <w:r>
@@ -856,7 +931,7 @@
         <w:suppressAutoHyphens w:val="true"/>
         <w:bidi w:val="0"/>
         <w:spacing w:lineRule="auto" w:line="240" w:before="0" w:after="0"/>
-        <w:ind w:left="360" w:right="0" w:hanging="0"/>
+        <w:ind w:left="360" w:right="0" w:hanging="360"/>
         <w:jc w:val="left"/>
       </w:pPr>
       <w:r>
@@ -871,7 +946,37 @@
           <w:szCs w:val="22"/>
           <w:lang w:val="en-US" w:eastAsia="en-US" w:bidi="ar-SA"/>
         </w:rPr>
-        <w:t>Analyzed and cleaned up firewall rules and related logging</w:t>
+        <w:t>Analyzed and cleaned up firewall rules</w:t>
+      </w:r>
+      <w:r/>
+    </w:p>
+    <w:p>
+      <w:pPr>
+        <w:pStyle w:val="Normal"/>
+        <w:widowControl/>
+        <w:numPr>
+          <w:ilvl w:val="0"/>
+          <w:numId w:val="2"/>
+        </w:numPr>
+        <w:suppressAutoHyphens w:val="true"/>
+        <w:bidi w:val="0"/>
+        <w:spacing w:lineRule="auto" w:line="240" w:before="0" w:after="0"/>
+        <w:ind w:left="360" w:right="0" w:hanging="360"/>
+        <w:jc w:val="left"/>
+      </w:pPr>
+      <w:r>
+        <w:rPr>
+          <w:rFonts w:eastAsia="" w:cs="Times New Roman" w:ascii="Times New Roman" w:hAnsi="Times New Roman" w:eastAsiaTheme="minorEastAsia"/>
+          <w:b w:val="false"/>
+          <w:bCs w:val="false"/>
+          <w:i w:val="false"/>
+          <w:iCs w:val="false"/>
+          <w:color w:val="00000A"/>
+          <w:sz w:val="22"/>
+          <w:szCs w:val="22"/>
+          <w:lang w:val="en-US" w:eastAsia="en-US" w:bidi="ar-SA"/>
+        </w:rPr>
+        <w:t>Modified Perl scripts to aid in gathering and analyzing firewall logs</w:t>
       </w:r>
       <w:r/>
     </w:p>
@@ -911,7 +1016,7 @@
         <w:suppressAutoHyphens w:val="true"/>
         <w:bidi w:val="0"/>
         <w:spacing w:lineRule="auto" w:line="240" w:before="0" w:after="0"/>
-        <w:ind w:left="360" w:right="0" w:hanging="0"/>
+        <w:ind w:left="360" w:right="989" w:hanging="0"/>
         <w:jc w:val="left"/>
       </w:pPr>
       <w:r>
@@ -919,6 +1024,8 @@
           <w:rFonts w:ascii="Times New Roman" w:hAnsi="Times New Roman"/>
           <w:b/>
           <w:bCs/>
+          <w:sz w:val="22"/>
+          <w:szCs w:val="22"/>
         </w:rPr>
         <w:t>Workiva</w:t>
         <w:tab/>
@@ -930,13 +1037,15 @@
         <w:tab/>
         <w:tab/>
         <w:tab/>
-        <w:t xml:space="preserve">    </w:t>
+        <w:t xml:space="preserve">     </w:t>
       </w:r>
       <w:r>
         <w:rPr>
           <w:rFonts w:ascii="Times New Roman" w:hAnsi="Times New Roman"/>
           <w:b w:val="false"/>
           <w:bCs w:val="false"/>
+          <w:sz w:val="22"/>
+          <w:szCs w:val="22"/>
         </w:rPr>
         <w:t>Ames, IA</w:t>
       </w:r>
@@ -949,7 +1058,7 @@
         <w:suppressAutoHyphens w:val="true"/>
         <w:bidi w:val="0"/>
         <w:spacing w:lineRule="auto" w:line="240" w:before="0" w:after="0"/>
-        <w:ind w:left="360" w:right="0" w:hanging="0"/>
+        <w:ind w:left="360" w:right="989" w:hanging="0"/>
         <w:jc w:val="left"/>
       </w:pPr>
       <w:r>
@@ -959,6 +1068,8 @@
           <w:bCs w:val="false"/>
           <w:i/>
           <w:iCs/>
+          <w:sz w:val="22"/>
+          <w:szCs w:val="22"/>
         </w:rPr>
         <w:t>Security Intern</w:t>
         <w:tab/>
@@ -967,7 +1078,7 @@
         <w:tab/>
         <w:tab/>
         <w:tab/>
-        <w:t xml:space="preserve">        </w:t>
+        <w:t xml:space="preserve">         </w:t>
       </w:r>
       <w:r>
         <w:rPr>
@@ -976,6 +1087,8 @@
           <w:bCs w:val="false"/>
           <w:i w:val="false"/>
           <w:iCs w:val="false"/>
+          <w:sz w:val="22"/>
+          <w:szCs w:val="22"/>
         </w:rPr>
         <w:t>May 2015-August 2015</w:t>
       </w:r>
@@ -992,7 +1105,7 @@
         <w:suppressAutoHyphens w:val="true"/>
         <w:bidi w:val="0"/>
         <w:spacing w:lineRule="auto" w:line="240" w:before="0" w:after="0"/>
-        <w:ind w:left="360" w:right="0" w:hanging="0"/>
+        <w:ind w:left="360" w:right="0" w:hanging="360"/>
         <w:jc w:val="left"/>
       </w:pPr>
       <w:r>
@@ -1002,6 +1115,8 @@
           <w:bCs w:val="false"/>
           <w:i w:val="false"/>
           <w:iCs w:val="false"/>
+          <w:sz w:val="22"/>
+          <w:szCs w:val="22"/>
         </w:rPr>
         <w:t>Assessed the security of internal applications</w:t>
       </w:r>
@@ -1018,7 +1133,7 @@
         <w:suppressAutoHyphens w:val="true"/>
         <w:bidi w:val="0"/>
         <w:spacing w:lineRule="auto" w:line="240" w:before="0" w:after="0"/>
-        <w:ind w:left="360" w:right="0" w:hanging="0"/>
+        <w:ind w:left="360" w:right="0" w:hanging="360"/>
         <w:jc w:val="left"/>
       </w:pPr>
       <w:r>
@@ -1028,6 +1143,8 @@
           <w:bCs w:val="false"/>
           <w:i w:val="false"/>
           <w:iCs w:val="false"/>
+          <w:sz w:val="22"/>
+          <w:szCs w:val="22"/>
         </w:rPr>
         <w:t>Assisted with company-wide security training</w:t>
       </w:r>
@@ -1044,7 +1161,7 @@
         <w:suppressAutoHyphens w:val="true"/>
         <w:bidi w:val="0"/>
         <w:spacing w:lineRule="auto" w:line="240" w:before="0" w:after="0"/>
-        <w:ind w:left="360" w:right="0" w:hanging="0"/>
+        <w:ind w:left="360" w:right="0" w:hanging="360"/>
         <w:jc w:val="left"/>
       </w:pPr>
       <w:r>
@@ -1054,6 +1171,8 @@
           <w:bCs w:val="false"/>
           <w:i w:val="false"/>
           <w:iCs w:val="false"/>
+          <w:sz w:val="22"/>
+          <w:szCs w:val="22"/>
         </w:rPr>
         <w:t>Developed internal python application for automated assessments</w:t>
       </w:r>
@@ -1062,7 +1181,19 @@
     <w:p>
       <w:pPr>
         <w:pStyle w:val="Normal"/>
+        <w:widowControl/>
+        <w:numPr>
+          <w:ilvl w:val="0"/>
+          <w:numId w:val="0"/>
+        </w:numPr>
+        <w:tabs>
+          <w:tab w:val="left" w:pos="810" w:leader="none"/>
+        </w:tabs>
+        <w:suppressAutoHyphens w:val="true"/>
+        <w:bidi w:val="0"/>
         <w:spacing w:lineRule="auto" w:line="240" w:before="240" w:after="0"/>
+        <w:ind w:hanging="0"/>
+        <w:jc w:val="left"/>
       </w:pPr>
       <w:r>
         <w:rPr>
@@ -1072,43 +1203,48 @@
           <w:sz w:val="28"/>
           <w:szCs w:val="28"/>
         </w:rPr>
-        <w:t>RELEVENT COURSEWORK</w:t>
-      </w:r>
-      <w:r/>
-    </w:p>
-    <w:p>
-      <w:pPr>
-        <w:pStyle w:val="Normal"/>
-        <w:spacing w:lineRule="auto" w:line="240" w:before="0" w:after="0"/>
-        <w:rPr>
-          <w:sz w:val="8"/>
-          <w:u w:val="single"/>
-          <w:sz w:val="8"/>
-          <w:szCs w:val="8"/>
-          <w:rFonts w:ascii="Times New Roman" w:hAnsi="Times New Roman" w:eastAsia="" w:cs="Times New Roman" w:eastAsiaTheme="minorEastAsia"/>
-          <w:color w:val="00000A"/>
-          <w:lang w:val="en-US" w:eastAsia="en-US" w:bidi="ar-SA"/>
-        </w:rPr>
-      </w:pPr>
-      <w:r>
-        <w:rPr>
-          <w:rFonts w:cs="Times New Roman" w:ascii="Times New Roman" w:hAnsi="Times New Roman"/>
-          <w:sz w:val="8"/>
-          <w:szCs w:val="8"/>
-          <w:u w:val="single"/>
-        </w:rPr>
+        <w:t xml:space="preserve">    </w:t>
+      </w:r>
+      <w:r>
+        <w:rPr>
+          <w:rFonts w:cs="Georgia" w:ascii="Georgia" w:hAnsi="Georgia"/>
+          <w:b/>
+          <w:bCs/>
+          <w:sz w:val="28"/>
+          <w:szCs w:val="28"/>
+        </w:rPr>
+        <w:t>HONORS &amp; ACTIVITIES</w:t>
+      </w:r>
+      <w:r/>
+    </w:p>
+    <w:p>
+      <w:pPr>
+        <w:pStyle w:val="ListParagraph"/>
+        <w:numPr>
+          <w:ilvl w:val="0"/>
+          <w:numId w:val="0"/>
+        </w:numPr>
+        <w:spacing w:lineRule="auto" w:line="240" w:before="0" w:after="0"/>
+        <w:ind w:hanging="0"/>
+        <w:contextualSpacing/>
+      </w:pPr>
+      <w:r>
+        <w:rPr>
+          <w:rFonts w:cs="Times New Roman" w:ascii="Times New Roman" w:hAnsi="Times New Roman"/>
+        </w:rPr>
+        <w:t xml:space="preserve">      </w:t>
         <mc:AlternateContent>
           <mc:Choice Requires="wps">
             <w:drawing>
-              <wp:anchor behindDoc="0" distT="0" distB="0" distL="0" distR="0" simplePos="0" locked="0" layoutInCell="1" allowOverlap="1" relativeHeight="5">
+              <wp:anchor behindDoc="0" distT="0" distB="0" distL="0" distR="0" simplePos="0" locked="0" layoutInCell="1" allowOverlap="1" relativeHeight="6">
                 <wp:simplePos x="0" y="0"/>
                 <wp:positionH relativeFrom="column">
-                  <wp:posOffset>244475</wp:posOffset>
+                  <wp:posOffset>245110</wp:posOffset>
                 </wp:positionH>
                 <wp:positionV relativeFrom="paragraph">
-                  <wp:posOffset>28575</wp:posOffset>
+                  <wp:posOffset>14605</wp:posOffset>
                 </wp:positionV>
-                <wp:extent cx="5049520" cy="1270"/>
+                <wp:extent cx="5026660" cy="1270"/>
                 <wp:effectExtent l="0" t="0" r="0" b="0"/>
                 <wp:wrapNone/>
                 <wp:docPr id="4" name=""/>
@@ -1119,7 +1255,7 @@
                       <wps:spPr>
                         <a:xfrm>
                           <a:off x="0" y="0"/>
-                          <a:ext cx="5049000" cy="0"/>
+                          <a:ext cx="5025960" cy="0"/>
                         </a:xfrm>
                         <a:prstGeom prst="line">
                           <a:avLst/>
@@ -1139,7 +1275,7 @@
           </mc:Choice>
           <mc:Fallback>
             <w:pict>
-              <v:line id="shape_0" from="19.25pt,2.25pt" to="416.75pt,2.25pt" stroked="t" style="position:absolute">
+              <v:line id="shape_0" from="19.3pt,1.15pt" to="415pt,1.15pt" stroked="t" style="position:absolute">
                 <v:stroke color="black" joinstyle="round" endcap="flat"/>
                 <v:fill on="false" o:detectmouseclick="t"/>
               </v:line>
@@ -1155,19 +1291,26 @@
         <w:widowControl/>
         <w:numPr>
           <w:ilvl w:val="0"/>
-          <w:numId w:val="4"/>
+          <w:numId w:val="3"/>
         </w:numPr>
         <w:suppressAutoHyphens w:val="true"/>
         <w:bidi w:val="0"/>
         <w:spacing w:lineRule="auto" w:line="240" w:before="0" w:after="0"/>
+        <w:ind w:left="720" w:right="989" w:hanging="720"/>
         <w:contextualSpacing/>
         <w:jc w:val="left"/>
       </w:pPr>
       <w:r>
         <w:rPr>
           <w:rFonts w:ascii="times new roman" w:hAnsi="times new roman"/>
-        </w:rPr>
-        <w:t>Operating Systems</w:t>
+          <w:sz w:val="22"/>
+          <w:szCs w:val="22"/>
+        </w:rPr>
+        <w:t>NSF CyberCorps Scholarship for Service Recipient</w:t>
+        <w:tab/>
+        <w:tab/>
+        <w:tab/>
+        <w:t>August 2016</w:t>
       </w:r>
       <w:r/>
     </w:p>
@@ -1177,19 +1320,26 @@
         <w:widowControl/>
         <w:numPr>
           <w:ilvl w:val="0"/>
-          <w:numId w:val="4"/>
+          <w:numId w:val="3"/>
         </w:numPr>
         <w:suppressAutoHyphens w:val="true"/>
         <w:bidi w:val="0"/>
         <w:spacing w:lineRule="auto" w:line="240" w:before="0" w:after="0"/>
+        <w:ind w:left="720" w:right="989" w:hanging="720"/>
         <w:contextualSpacing/>
         <w:jc w:val="left"/>
       </w:pPr>
       <w:r>
         <w:rPr>
-          <w:rFonts w:ascii="times new roman" w:hAnsi="times new roman"/>
-        </w:rPr>
-        <w:t>Concurrency and Parallel Programming</w:t>
+          <w:rFonts w:cs="Times New Roman" w:ascii="Times New Roman" w:hAnsi="Times New Roman"/>
+          <w:sz w:val="22"/>
+          <w:szCs w:val="22"/>
+        </w:rPr>
+        <w:t>Finalist team National Cyber Analyst Challenge</w:t>
+        <w:tab/>
+        <w:tab/>
+        <w:tab/>
+        <w:t xml:space="preserve">        November 2016</w:t>
       </w:r>
       <w:r/>
     </w:p>
@@ -1199,194 +1349,156 @@
         <w:widowControl/>
         <w:numPr>
           <w:ilvl w:val="0"/>
-          <w:numId w:val="4"/>
+          <w:numId w:val="3"/>
         </w:numPr>
         <w:suppressAutoHyphens w:val="true"/>
         <w:bidi w:val="0"/>
         <w:spacing w:lineRule="auto" w:line="240" w:before="0" w:after="0"/>
+        <w:ind w:left="720" w:right="989" w:hanging="720"/>
         <w:contextualSpacing/>
         <w:jc w:val="left"/>
       </w:pPr>
       <w:r>
         <w:rPr>
-          <w:rFonts w:ascii="times new roman" w:hAnsi="times new roman"/>
-        </w:rPr>
-        <w:t>Reverse Engineering</w:t>
+          <w:rFonts w:cs="Times New Roman" w:ascii="Times New Roman" w:hAnsi="Times New Roman"/>
+          <w:sz w:val="22"/>
+          <w:szCs w:val="22"/>
+        </w:rPr>
+        <w:t>Volunteer with FTC Iowa</w:t>
+        <w:tab/>
+        <w:tab/>
+        <w:tab/>
+        <w:tab/>
+        <w:t xml:space="preserve">            January 2016-Present</w:t>
       </w:r>
       <w:r/>
     </w:p>
     <w:p>
       <w:pPr>
         <w:pStyle w:val="ListParagraph"/>
+        <w:widowControl/>
         <w:numPr>
           <w:ilvl w:val="0"/>
-          <w:numId w:val="4"/>
+          <w:numId w:val="3"/>
         </w:numPr>
-        <w:spacing w:lineRule="auto" w:line="240" w:before="0" w:after="0"/>
+        <w:suppressAutoHyphens w:val="true"/>
+        <w:bidi w:val="0"/>
+        <w:spacing w:lineRule="auto" w:line="240" w:before="0" w:after="0"/>
+        <w:ind w:left="720" w:right="989" w:hanging="720"/>
         <w:contextualSpacing/>
-        <w:rPr>
-          <w:sz w:val="22"/>
-          <w:sz w:val="22"/>
-          <w:szCs w:val="22"/>
-          <w:rFonts w:ascii="times new roman" w:hAnsi="times new roman" w:eastAsia="" w:cs="" w:cstheme="minorBidi" w:eastAsiaTheme="minorEastAsia"/>
-          <w:color w:val="00000A"/>
-          <w:lang w:val="en-US" w:eastAsia="en-US" w:bidi="ar-SA"/>
-        </w:rPr>
-      </w:pPr>
-      <w:r>
-        <w:rPr>
-          <w:rFonts w:ascii="times new roman" w:hAnsi="times new roman"/>
-        </w:rPr>
-        <w:t>Tools for Large Scale Data Analysis</w:t>
+        <w:jc w:val="left"/>
+      </w:pPr>
+      <w:r>
+        <w:rPr>
+          <w:rFonts w:cs="Times New Roman" w:ascii="Times New Roman" w:hAnsi="Times New Roman"/>
+          <w:sz w:val="22"/>
+          <w:szCs w:val="22"/>
+        </w:rPr>
+        <w:t>1</w:t>
+      </w:r>
+      <w:r>
+        <w:rPr>
+          <w:rStyle w:val="NumberingSymbols"/>
+          <w:rFonts w:cs="Times New Roman" w:ascii="Times New Roman" w:hAnsi="Times New Roman"/>
+          <w:sz w:val="22"/>
+          <w:szCs w:val="22"/>
+        </w:rPr>
+        <w:t>st</w:t>
+      </w:r>
+      <w:r>
+        <w:rPr>
+          <w:rFonts w:cs="Times New Roman" w:ascii="Times New Roman" w:hAnsi="Times New Roman"/>
+          <w:sz w:val="22"/>
+          <w:szCs w:val="22"/>
+        </w:rPr>
+        <w:t xml:space="preserve"> place team National Cyber Analyst Challenge </w:t>
+        <w:tab/>
+        <w:tab/>
+        <w:t xml:space="preserve">        November 2015</w:t>
       </w:r>
       <w:r/>
     </w:p>
     <w:p>
       <w:pPr>
         <w:pStyle w:val="ListParagraph"/>
+        <w:widowControl/>
         <w:numPr>
           <w:ilvl w:val="0"/>
-          <w:numId w:val="4"/>
+          <w:numId w:val="3"/>
         </w:numPr>
-        <w:spacing w:lineRule="auto" w:line="240" w:before="0" w:after="0"/>
+        <w:suppressAutoHyphens w:val="true"/>
+        <w:bidi w:val="0"/>
+        <w:spacing w:lineRule="auto" w:line="240" w:before="0" w:after="0"/>
+        <w:ind w:left="720" w:right="989" w:hanging="720"/>
         <w:contextualSpacing/>
-      </w:pPr>
-      <w:r>
-        <w:rPr>
-          <w:rFonts w:ascii="times new roman" w:hAnsi="times new roman"/>
-        </w:rPr>
-        <w:t>Software Testing</w:t>
+        <w:jc w:val="left"/>
+      </w:pPr>
+      <w:r>
+        <w:rPr>
+          <w:rFonts w:cs="Times New Roman" w:ascii="Times New Roman" w:hAnsi="Times New Roman"/>
+          <w:sz w:val="22"/>
+          <w:szCs w:val="22"/>
+        </w:rPr>
+        <w:t>Captain of 1st Place CDC Team</w:t>
+        <w:tab/>
+        <w:tab/>
+        <w:tab/>
+        <w:tab/>
+        <w:t xml:space="preserve">     Fall 2013, Nationals 2014</w:t>
       </w:r>
       <w:r/>
     </w:p>
     <w:p>
       <w:pPr>
         <w:pStyle w:val="ListParagraph"/>
+        <w:widowControl/>
         <w:numPr>
           <w:ilvl w:val="0"/>
-          <w:numId w:val="4"/>
+          <w:numId w:val="3"/>
         </w:numPr>
-        <w:spacing w:lineRule="auto" w:line="240" w:before="0" w:after="0"/>
+        <w:suppressAutoHyphens w:val="true"/>
+        <w:bidi w:val="0"/>
+        <w:spacing w:lineRule="auto" w:line="240" w:before="0" w:after="0"/>
+        <w:ind w:left="720" w:right="989" w:hanging="720"/>
         <w:contextualSpacing/>
-      </w:pPr>
-      <w:r>
-        <w:rPr>
-          <w:rFonts w:cs="Times New Roman" w:ascii="Times New Roman" w:hAnsi="Times New Roman"/>
-        </w:rPr>
-        <w:t>Real-Time Systems*</w:t>
-      </w:r>
-      <w:r/>
-    </w:p>
-    <w:p>
-      <w:pPr>
-        <w:pStyle w:val="ListParagraph"/>
-        <w:numPr>
-          <w:ilvl w:val="0"/>
-          <w:numId w:val="4"/>
-        </w:numPr>
-        <w:spacing w:lineRule="auto" w:line="240" w:before="0" w:after="0"/>
-        <w:contextualSpacing/>
-      </w:pPr>
-      <w:r>
-        <w:rPr>
-          <w:rFonts w:cs="Times New Roman" w:ascii="Times New Roman" w:hAnsi="Times New Roman"/>
-        </w:rPr>
-        <w:t>Intro to Network Security*</w:t>
-      </w:r>
-      <w:r/>
-    </w:p>
-    <w:p>
-      <w:pPr>
-        <w:pStyle w:val="ListParagraph"/>
-        <w:numPr>
-          <w:ilvl w:val="0"/>
-          <w:numId w:val="4"/>
-        </w:numPr>
-        <w:spacing w:lineRule="auto" w:line="240" w:before="0" w:after="0"/>
-        <w:contextualSpacing/>
-      </w:pPr>
-      <w:r>
-        <w:rPr>
-          <w:rFonts w:cs="Times New Roman" w:ascii="Times New Roman" w:hAnsi="Times New Roman"/>
-        </w:rPr>
-        <w:t>Research Problems in Information Security*</w:t>
-      </w:r>
-      <w:r/>
-    </w:p>
-    <w:p>
-      <w:pPr>
-        <w:pStyle w:val="ListParagraph"/>
-        <w:spacing w:lineRule="auto" w:line="240" w:before="0" w:after="0"/>
-        <w:ind w:left="360" w:hanging="0"/>
-        <w:contextualSpacing/>
-        <w:rPr>
-          <w:sz w:val="16"/>
-          <w:sz w:val="16"/>
-          <w:szCs w:val="16"/>
-          <w:rFonts w:ascii="Calibri" w:hAnsi="Calibri" w:eastAsia="" w:cs="" w:asciiTheme="minorHAnsi" w:cstheme="minorBidi" w:eastAsiaTheme="minorEastAsia" w:hAnsiTheme="minorHAnsi"/>
-          <w:color w:val="00000A"/>
-          <w:lang w:val="en-US" w:eastAsia="en-US" w:bidi="ar-SA"/>
-        </w:rPr>
-      </w:pPr>
-      <w:r>
-        <w:rPr>
-          <w:rFonts w:eastAsia="" w:cs="" w:cstheme="minorBidi" w:eastAsiaTheme="minorEastAsia"/>
-          <w:color w:val="00000A"/>
-          <w:sz w:val="16"/>
-          <w:szCs w:val="16"/>
-          <w:lang w:val="en-US" w:eastAsia="en-US" w:bidi="ar-SA"/>
-        </w:rPr>
-      </w:r>
-      <w:r/>
-    </w:p>
-    <w:p>
-      <w:pPr>
-        <w:pStyle w:val="ListParagraph"/>
-        <w:spacing w:lineRule="auto" w:line="240" w:before="0" w:after="0"/>
-        <w:ind w:left="360" w:hanging="0"/>
-        <w:contextualSpacing/>
-      </w:pPr>
-      <w:r>
-        <w:rPr>
-          <w:rFonts w:cs="Times New Roman" w:ascii="Times New Roman" w:hAnsi="Times New Roman"/>
-          <w:sz w:val="16"/>
-          <w:szCs w:val="16"/>
-        </w:rPr>
-        <w:t>* In progress</w:t>
-      </w:r>
-      <w:r/>
-    </w:p>
-    <w:p>
-      <w:pPr>
-        <w:pStyle w:val="ListParagraph"/>
-        <w:spacing w:lineRule="auto" w:line="240" w:before="0" w:after="0"/>
-        <w:ind w:left="360" w:hanging="0"/>
-        <w:contextualSpacing/>
-        <w:rPr>
-          <w:rFonts w:ascii="Times New Roman" w:hAnsi="Times New Roman" w:cs="Times New Roman"/>
-        </w:rPr>
-      </w:pPr>
-      <w:r>
-        <w:rPr>
-          <w:sz w:val="16"/>
-          <w:szCs w:val="16"/>
-        </w:rPr>
+        <w:jc w:val="left"/>
+      </w:pPr>
+      <w:r>
+        <w:rPr>
+          <w:rFonts w:cs="Times New Roman" w:ascii="Times New Roman" w:hAnsi="Times New Roman"/>
+          <w:sz w:val="22"/>
+          <w:szCs w:val="22"/>
+        </w:rPr>
+        <w:t>Information Assurance Student Group</w:t>
+        <w:tab/>
+        <w:tab/>
+        <w:tab/>
+        <w:tab/>
+        <w:t>August 2011-Present</w:t>
+      </w:r>
+      <w:r>
+        <w:br w:type="page"/>
       </w:r>
       <w:r/>
     </w:p>
     <w:p>
       <w:pPr>
         <w:pStyle w:val="Normal"/>
-        <w:widowControl/>
-        <w:tabs>
-          <w:tab w:val="left" w:pos="810" w:leader="none"/>
-        </w:tabs>
-        <w:suppressAutoHyphens w:val="true"/>
-        <w:bidi w:val="0"/>
         <w:spacing w:lineRule="auto" w:line="240" w:before="240" w:after="0"/>
-        <w:ind w:left="360" w:right="0" w:hanging="0"/>
-        <w:jc w:val="left"/>
-      </w:pPr>
+        <w:ind w:hanging="0"/>
+      </w:pPr>
+      <w:r>
+        <w:rPr>
+          <w:rFonts w:cs="Georgia" w:ascii="Times New Roman" w:hAnsi="Times New Roman"/>
+          <w:b w:val="false"/>
+          <w:bCs w:val="false"/>
+          <w:i w:val="false"/>
+          <w:iCs w:val="false"/>
+          <w:sz w:val="28"/>
+          <w:szCs w:val="28"/>
+        </w:rPr>
+        <w:t xml:space="preserve">     </w:t>
+      </w:r>
       <w:r>
         <w:rPr>
           <w:rFonts w:cs="Georgia" w:ascii="Georgia" w:hAnsi="Georgia"/>
@@ -1395,43 +1507,45 @@
           <w:sz w:val="28"/>
           <w:szCs w:val="28"/>
         </w:rPr>
-        <w:t>HONORS &amp; ACTIVITIES</w:t>
-      </w:r>
-      <w:r/>
-    </w:p>
-    <w:p>
-      <w:pPr>
-        <w:pStyle w:val="ListParagraph"/>
-        <w:spacing w:lineRule="auto" w:line="240" w:before="0" w:after="0"/>
-        <w:ind w:right="1080" w:hanging="0"/>
-        <w:contextualSpacing/>
+        <w:t>RELEVENT COURSEWORK</w:t>
+      </w:r>
+      <w:r/>
+    </w:p>
+    <w:p>
+      <w:pPr>
+        <w:pStyle w:val="Normal"/>
+        <w:spacing w:lineRule="auto" w:line="240" w:before="0" w:after="0"/>
         <w:rPr>
           <w:sz w:val="8"/>
-          <w:b/>
+          <w:u w:val="single"/>
           <w:sz w:val="8"/>
-          <w:b/>
           <w:szCs w:val="8"/>
-          <w:bCs/>
-          <w:rFonts w:ascii="Times New Roman" w:hAnsi="Times New Roman" w:cs="Times New Roman"/>
-        </w:rPr>
-      </w:pPr>
-      <w:r>
-        <w:rPr>
-          <w:rFonts w:cs="Times New Roman" w:ascii="Times New Roman" w:hAnsi="Times New Roman"/>
-        </w:rPr>
-        <w:t xml:space="preserve">      </w:t>
+          <w:rFonts w:ascii="Times New Roman" w:hAnsi="Times New Roman" w:eastAsia="" w:cs="Times New Roman" w:eastAsiaTheme="minorEastAsia"/>
+          <w:color w:val="00000A"/>
+          <w:lang w:val="en-US" w:eastAsia="en-US" w:bidi="ar-SA"/>
+        </w:rPr>
+      </w:pPr>
+      <w:r>
+        <w:rPr>
+          <w:rFonts w:eastAsia="" w:cs="Times New Roman" w:eastAsiaTheme="minorEastAsia" w:ascii="Times New Roman" w:hAnsi="Times New Roman"/>
+          <w:color w:val="00000A"/>
+          <w:sz w:val="8"/>
+          <w:szCs w:val="8"/>
+          <w:u w:val="single"/>
+          <w:lang w:val="en-US" w:eastAsia="en-US" w:bidi="ar-SA"/>
+        </w:rPr>
         <mc:AlternateContent>
           <mc:Choice Requires="wps">
             <w:drawing>
-              <wp:anchor behindDoc="0" distT="0" distB="0" distL="0" distR="0" simplePos="0" locked="0" layoutInCell="1" allowOverlap="1" relativeHeight="6">
+              <wp:anchor behindDoc="0" distT="0" distB="0" distL="0" distR="0" simplePos="0" locked="0" layoutInCell="1" allowOverlap="1" relativeHeight="5">
                 <wp:simplePos x="0" y="0"/>
                 <wp:positionH relativeFrom="column">
-                  <wp:posOffset>245110</wp:posOffset>
+                  <wp:posOffset>244475</wp:posOffset>
                 </wp:positionH>
                 <wp:positionV relativeFrom="paragraph">
-                  <wp:posOffset>14605</wp:posOffset>
+                  <wp:posOffset>28575</wp:posOffset>
                 </wp:positionV>
-                <wp:extent cx="5026025" cy="1270"/>
+                <wp:extent cx="5050155" cy="1270"/>
                 <wp:effectExtent l="0" t="0" r="0" b="0"/>
                 <wp:wrapNone/>
                 <wp:docPr id="5" name=""/>
@@ -1442,7 +1556,7 @@
                       <wps:spPr>
                         <a:xfrm>
                           <a:off x="0" y="0"/>
-                          <a:ext cx="5025240" cy="0"/>
+                          <a:ext cx="5049360" cy="0"/>
                         </a:xfrm>
                         <a:prstGeom prst="line">
                           <a:avLst/>
@@ -1462,7 +1576,7 @@
           </mc:Choice>
           <mc:Fallback>
             <w:pict>
-              <v:line id="shape_0" from="19.3pt,1.15pt" to="414.95pt,1.15pt" stroked="t" style="position:absolute">
+              <v:line id="shape_0" from="19.25pt,2.25pt" to="416.8pt,2.25pt" stroked="t" style="position:absolute">
                 <v:stroke color="black" joinstyle="round" endcap="flat"/>
                 <v:fill on="false" o:detectmouseclick="t"/>
               </v:line>
@@ -1476,22 +1590,24 @@
       <w:pPr>
         <w:pStyle w:val="ListParagraph"/>
         <w:widowControl/>
-        <w:suppressAutoHyphens w:val="true"/>
-        <w:bidi w:val="0"/>
-        <w:spacing w:lineRule="auto" w:line="240" w:before="0" w:after="0"/>
-        <w:ind w:left="360" w:right="1080" w:hanging="0"/>
+        <w:numPr>
+          <w:ilvl w:val="0"/>
+          <w:numId w:val="4"/>
+        </w:numPr>
+        <w:suppressAutoHyphens w:val="true"/>
+        <w:bidi w:val="0"/>
+        <w:spacing w:lineRule="auto" w:line="240" w:before="0" w:after="0"/>
+        <w:ind w:left="720" w:right="0" w:hanging="720"/>
         <w:contextualSpacing/>
         <w:jc w:val="left"/>
       </w:pPr>
       <w:r>
         <w:rPr>
           <w:rFonts w:ascii="times new roman" w:hAnsi="times new roman"/>
-        </w:rPr>
-        <w:t>NSF CyberCorps Scholarship for Service Recipient</w:t>
-        <w:tab/>
-        <w:tab/>
-        <w:tab/>
-        <w:t xml:space="preserve">            August 2016</w:t>
+          <w:sz w:val="22"/>
+          <w:szCs w:val="22"/>
+        </w:rPr>
+        <w:t>Operating Systems</w:t>
       </w:r>
       <w:r/>
     </w:p>
@@ -1499,49 +1615,49 @@
       <w:pPr>
         <w:pStyle w:val="ListParagraph"/>
         <w:widowControl/>
-        <w:suppressAutoHyphens w:val="true"/>
-        <w:bidi w:val="0"/>
-        <w:spacing w:lineRule="auto" w:line="240" w:before="0" w:after="0"/>
-        <w:ind w:left="360" w:right="1080" w:hanging="0"/>
+        <w:numPr>
+          <w:ilvl w:val="0"/>
+          <w:numId w:val="4"/>
+        </w:numPr>
+        <w:suppressAutoHyphens w:val="true"/>
+        <w:bidi w:val="0"/>
+        <w:spacing w:lineRule="auto" w:line="240" w:before="0" w:after="0"/>
+        <w:ind w:left="720" w:right="0" w:hanging="720"/>
         <w:contextualSpacing/>
         <w:jc w:val="left"/>
       </w:pPr>
       <w:r>
         <w:rPr>
-          <w:rFonts w:cs="Times New Roman" w:ascii="Times New Roman" w:hAnsi="Times New Roman"/>
-        </w:rPr>
-        <w:t>Finalist team National Cyber Analyst Challenge</w:t>
-        <w:tab/>
-        <w:tab/>
-        <w:tab/>
-        <w:t xml:space="preserve">      November 2016</w:t>
+          <w:rFonts w:ascii="times new roman" w:hAnsi="times new roman"/>
+          <w:sz w:val="22"/>
+          <w:szCs w:val="22"/>
+        </w:rPr>
+        <w:t>Concurrency and Parallel Programming</w:t>
       </w:r>
       <w:r/>
     </w:p>
     <w:p>
       <w:pPr>
         <w:pStyle w:val="ListParagraph"/>
-        <w:spacing w:lineRule="auto" w:line="240" w:before="0" w:after="0"/>
-        <w:ind w:right="1080" w:hanging="0"/>
+        <w:widowControl/>
+        <w:numPr>
+          <w:ilvl w:val="0"/>
+          <w:numId w:val="4"/>
+        </w:numPr>
+        <w:suppressAutoHyphens w:val="true"/>
+        <w:bidi w:val="0"/>
+        <w:spacing w:lineRule="auto" w:line="240" w:before="0" w:after="0"/>
+        <w:ind w:left="720" w:right="0" w:hanging="720"/>
         <w:contextualSpacing/>
-      </w:pPr>
-      <w:r>
-        <w:rPr>
-          <w:rFonts w:cs="Times New Roman" w:ascii="Times New Roman" w:hAnsi="Times New Roman"/>
-        </w:rPr>
-        <w:t xml:space="preserve">       </w:t>
-      </w:r>
-      <w:r>
-        <w:rPr>
-          <w:rFonts w:cs="Times New Roman" w:ascii="Times New Roman" w:hAnsi="Times New Roman"/>
-        </w:rPr>
-        <w:t>Volunteer with FTC Iowa</w:t>
-        <w:tab/>
-        <w:tab/>
-        <w:tab/>
-        <w:tab/>
-        <w:tab/>
-        <w:t xml:space="preserve">          January 2016-Present</w:t>
+        <w:jc w:val="left"/>
+      </w:pPr>
+      <w:r>
+        <w:rPr>
+          <w:rFonts w:ascii="times new roman" w:hAnsi="times new roman"/>
+          <w:sz w:val="22"/>
+          <w:szCs w:val="22"/>
+        </w:rPr>
+        <w:t>Reverse Engineering</w:t>
       </w:r>
       <w:r/>
     </w:p>
@@ -1549,61 +1665,57 @@
       <w:pPr>
         <w:pStyle w:val="ListParagraph"/>
         <w:widowControl/>
-        <w:suppressAutoHyphens w:val="true"/>
-        <w:bidi w:val="0"/>
-        <w:spacing w:lineRule="auto" w:line="240" w:before="0" w:after="0"/>
-        <w:ind w:left="360" w:right="1080" w:hanging="0"/>
+        <w:numPr>
+          <w:ilvl w:val="0"/>
+          <w:numId w:val="4"/>
+        </w:numPr>
+        <w:suppressAutoHyphens w:val="true"/>
+        <w:bidi w:val="0"/>
+        <w:spacing w:lineRule="auto" w:line="240" w:before="0" w:after="0"/>
+        <w:ind w:left="720" w:right="0" w:hanging="720"/>
         <w:contextualSpacing/>
         <w:jc w:val="left"/>
-      </w:pPr>
-      <w:r>
-        <w:rPr>
-          <w:rFonts w:cs="Times New Roman" w:ascii="Times New Roman" w:hAnsi="Times New Roman"/>
-        </w:rPr>
-        <w:t>1</w:t>
-      </w:r>
-      <w:r>
-        <w:rPr>
-          <w:rStyle w:val="NumberingSymbols"/>
-          <w:rFonts w:cs="Times New Roman" w:ascii="Times New Roman" w:hAnsi="Times New Roman"/>
-        </w:rPr>
-        <w:t>st</w:t>
-      </w:r>
-      <w:r>
-        <w:rPr>
-          <w:rFonts w:cs="Times New Roman" w:ascii="Times New Roman" w:hAnsi="Times New Roman"/>
-        </w:rPr>
-        <w:t xml:space="preserve"> place team National Cyber Analyst Challenge </w:t>
-        <w:tab/>
-        <w:tab/>
-        <w:tab/>
-        <w:t xml:space="preserve">      November 2015</w:t>
+        <w:rPr>
+          <w:sz w:val="22"/>
+          <w:sz w:val="22"/>
+          <w:szCs w:val="22"/>
+          <w:rFonts w:ascii="times new roman" w:hAnsi="times new roman" w:eastAsia="" w:cs="" w:cstheme="minorBidi" w:eastAsiaTheme="minorEastAsia"/>
+          <w:color w:val="00000A"/>
+          <w:lang w:val="en-US" w:eastAsia="en-US" w:bidi="ar-SA"/>
+        </w:rPr>
+      </w:pPr>
+      <w:r>
+        <w:rPr>
+          <w:rFonts w:ascii="times new roman" w:hAnsi="times new roman"/>
+          <w:sz w:val="22"/>
+          <w:szCs w:val="22"/>
+        </w:rPr>
+        <w:t>Tools for Large Scale Data Analysis</w:t>
       </w:r>
       <w:r/>
     </w:p>
     <w:p>
       <w:pPr>
         <w:pStyle w:val="ListParagraph"/>
-        <w:spacing w:lineRule="auto" w:line="240" w:before="0" w:after="0"/>
-        <w:ind w:right="1080" w:hanging="0"/>
+        <w:widowControl/>
+        <w:numPr>
+          <w:ilvl w:val="0"/>
+          <w:numId w:val="4"/>
+        </w:numPr>
+        <w:suppressAutoHyphens w:val="true"/>
+        <w:bidi w:val="0"/>
+        <w:spacing w:lineRule="auto" w:line="240" w:before="0" w:after="0"/>
+        <w:ind w:left="720" w:right="0" w:hanging="720"/>
         <w:contextualSpacing/>
-      </w:pPr>
-      <w:r>
-        <w:rPr>
-          <w:rFonts w:cs="Times New Roman" w:ascii="Times New Roman" w:hAnsi="Times New Roman"/>
-        </w:rPr>
-        <w:t xml:space="preserve">       </w:t>
-      </w:r>
-      <w:r>
-        <w:rPr>
-          <w:rFonts w:cs="Times New Roman" w:ascii="Times New Roman" w:hAnsi="Times New Roman"/>
-        </w:rPr>
-        <w:t>Captain of 1st Place CDC Team</w:t>
-        <w:tab/>
-        <w:tab/>
-        <w:tab/>
-        <w:tab/>
-        <w:t xml:space="preserve">   Fall 2013, Nationals 2014</w:t>
+        <w:jc w:val="left"/>
+      </w:pPr>
+      <w:r>
+        <w:rPr>
+          <w:rFonts w:ascii="times new roman" w:hAnsi="times new roman"/>
+          <w:sz w:val="22"/>
+          <w:szCs w:val="22"/>
+        </w:rPr>
+        <w:t>Software Testing</w:t>
       </w:r>
       <w:r/>
     </w:p>
@@ -1611,22 +1723,210 @@
       <w:pPr>
         <w:pStyle w:val="ListParagraph"/>
         <w:widowControl/>
-        <w:suppressAutoHyphens w:val="true"/>
-        <w:bidi w:val="0"/>
-        <w:spacing w:lineRule="auto" w:line="240" w:before="0" w:after="0"/>
-        <w:ind w:left="360" w:right="1080" w:hanging="0"/>
+        <w:numPr>
+          <w:ilvl w:val="0"/>
+          <w:numId w:val="4"/>
+        </w:numPr>
+        <w:suppressAutoHyphens w:val="true"/>
+        <w:bidi w:val="0"/>
+        <w:spacing w:lineRule="auto" w:line="240" w:before="0" w:after="0"/>
+        <w:ind w:left="720" w:right="0" w:hanging="720"/>
         <w:contextualSpacing/>
         <w:jc w:val="left"/>
       </w:pPr>
       <w:r>
         <w:rPr>
           <w:rFonts w:cs="Times New Roman" w:ascii="Times New Roman" w:hAnsi="Times New Roman"/>
-        </w:rPr>
-        <w:t>Information Assurance Student Group</w:t>
-        <w:tab/>
-        <w:tab/>
-        <w:tab/>
-        <w:t xml:space="preserve">           August 2011-Present</w:t>
+          <w:sz w:val="22"/>
+          <w:szCs w:val="22"/>
+        </w:rPr>
+        <w:t>Real-Time Systems</w:t>
+      </w:r>
+      <w:r/>
+    </w:p>
+    <w:p>
+      <w:pPr>
+        <w:pStyle w:val="ListParagraph"/>
+        <w:widowControl/>
+        <w:numPr>
+          <w:ilvl w:val="0"/>
+          <w:numId w:val="4"/>
+        </w:numPr>
+        <w:suppressAutoHyphens w:val="true"/>
+        <w:bidi w:val="0"/>
+        <w:spacing w:lineRule="auto" w:line="240" w:before="0" w:after="0"/>
+        <w:ind w:left="720" w:right="0" w:hanging="720"/>
+        <w:contextualSpacing/>
+        <w:jc w:val="left"/>
+      </w:pPr>
+      <w:r>
+        <w:rPr>
+          <w:rFonts w:cs="Times New Roman" w:ascii="Times New Roman" w:hAnsi="Times New Roman"/>
+          <w:sz w:val="22"/>
+          <w:szCs w:val="22"/>
+        </w:rPr>
+        <w:t>Intro to Network Security</w:t>
+      </w:r>
+      <w:r/>
+    </w:p>
+    <w:p>
+      <w:pPr>
+        <w:pStyle w:val="ListParagraph"/>
+        <w:widowControl/>
+        <w:numPr>
+          <w:ilvl w:val="0"/>
+          <w:numId w:val="4"/>
+        </w:numPr>
+        <w:suppressAutoHyphens w:val="true"/>
+        <w:bidi w:val="0"/>
+        <w:spacing w:lineRule="auto" w:line="240" w:before="0" w:after="0"/>
+        <w:ind w:left="720" w:right="0" w:hanging="720"/>
+        <w:contextualSpacing/>
+        <w:jc w:val="left"/>
+      </w:pPr>
+      <w:r>
+        <w:rPr>
+          <w:rFonts w:cs="Times New Roman" w:ascii="Times New Roman" w:hAnsi="Times New Roman"/>
+          <w:sz w:val="22"/>
+          <w:szCs w:val="22"/>
+        </w:rPr>
+        <w:t>Research Problems in Information Security</w:t>
+      </w:r>
+      <w:r/>
+    </w:p>
+    <w:p>
+      <w:pPr>
+        <w:pStyle w:val="ListParagraph"/>
+        <w:widowControl/>
+        <w:numPr>
+          <w:ilvl w:val="0"/>
+          <w:numId w:val="4"/>
+        </w:numPr>
+        <w:suppressAutoHyphens w:val="true"/>
+        <w:bidi w:val="0"/>
+        <w:spacing w:lineRule="auto" w:line="240" w:before="0" w:after="0"/>
+        <w:ind w:left="720" w:right="0" w:hanging="720"/>
+        <w:contextualSpacing/>
+        <w:jc w:val="left"/>
+      </w:pPr>
+      <w:r>
+        <w:rPr>
+          <w:rFonts w:cs="Times New Roman" w:ascii="Times New Roman" w:hAnsi="Times New Roman"/>
+          <w:sz w:val="22"/>
+          <w:szCs w:val="22"/>
+        </w:rPr>
+        <w:t>Leadership*</w:t>
+      </w:r>
+      <w:r/>
+    </w:p>
+    <w:p>
+      <w:pPr>
+        <w:pStyle w:val="ListParagraph"/>
+        <w:widowControl/>
+        <w:numPr>
+          <w:ilvl w:val="0"/>
+          <w:numId w:val="4"/>
+        </w:numPr>
+        <w:suppressAutoHyphens w:val="true"/>
+        <w:bidi w:val="0"/>
+        <w:spacing w:lineRule="auto" w:line="240" w:before="0" w:after="0"/>
+        <w:ind w:left="720" w:right="0" w:hanging="720"/>
+        <w:contextualSpacing/>
+        <w:jc w:val="left"/>
+      </w:pPr>
+      <w:r>
+        <w:rPr>
+          <w:rFonts w:cs="Times New Roman" w:ascii="Times New Roman" w:hAnsi="Times New Roman"/>
+          <w:sz w:val="22"/>
+          <w:szCs w:val="22"/>
+        </w:rPr>
+        <w:t>Wireless Network Security*</w:t>
+      </w:r>
+      <w:r/>
+    </w:p>
+    <w:p>
+      <w:pPr>
+        <w:pStyle w:val="ListParagraph"/>
+        <w:widowControl/>
+        <w:numPr>
+          <w:ilvl w:val="0"/>
+          <w:numId w:val="4"/>
+        </w:numPr>
+        <w:suppressAutoHyphens w:val="true"/>
+        <w:bidi w:val="0"/>
+        <w:spacing w:lineRule="auto" w:line="240" w:before="0" w:after="0"/>
+        <w:ind w:left="720" w:right="0" w:hanging="720"/>
+        <w:contextualSpacing/>
+        <w:jc w:val="left"/>
+      </w:pPr>
+      <w:r>
+        <w:rPr>
+          <w:rFonts w:cs="Times New Roman" w:ascii="Times New Roman" w:hAnsi="Times New Roman"/>
+          <w:sz w:val="22"/>
+          <w:szCs w:val="22"/>
+        </w:rPr>
+        <w:t>Information Warfare*</w:t>
+      </w:r>
+      <w:r/>
+    </w:p>
+    <w:p>
+      <w:pPr>
+        <w:pStyle w:val="ListParagraph"/>
+        <w:spacing w:lineRule="auto" w:line="240" w:before="0" w:after="0"/>
+        <w:ind w:left="360" w:hanging="0"/>
+        <w:contextualSpacing/>
+        <w:rPr>
+          <w:sz w:val="16"/>
+          <w:sz w:val="16"/>
+          <w:szCs w:val="16"/>
+          <w:rFonts w:ascii="Calibri" w:hAnsi="Calibri" w:eastAsia="" w:cs="" w:asciiTheme="minorHAnsi" w:cstheme="minorBidi" w:eastAsiaTheme="minorEastAsia" w:hAnsiTheme="minorHAnsi"/>
+          <w:color w:val="00000A"/>
+          <w:lang w:val="en-US" w:eastAsia="en-US" w:bidi="ar-SA"/>
+        </w:rPr>
+      </w:pPr>
+      <w:r>
+        <w:rPr>
+          <w:rFonts w:eastAsia="" w:cs="" w:cstheme="minorBidi" w:eastAsiaTheme="minorEastAsia"/>
+          <w:color w:val="00000A"/>
+          <w:sz w:val="16"/>
+          <w:szCs w:val="16"/>
+          <w:lang w:val="en-US" w:eastAsia="en-US" w:bidi="ar-SA"/>
+        </w:rPr>
+      </w:r>
+      <w:r/>
+    </w:p>
+    <w:p>
+      <w:pPr>
+        <w:pStyle w:val="ListParagraph"/>
+        <w:spacing w:lineRule="auto" w:line="240" w:before="0" w:after="0"/>
+        <w:ind w:left="360" w:hanging="0"/>
+        <w:contextualSpacing/>
+      </w:pPr>
+      <w:r>
+        <w:rPr>
+          <w:rFonts w:cs="Times New Roman" w:ascii="Times New Roman" w:hAnsi="Times New Roman"/>
+          <w:sz w:val="16"/>
+          <w:szCs w:val="16"/>
+        </w:rPr>
+        <w:t>* In progress</w:t>
+      </w:r>
+      <w:r/>
+    </w:p>
+    <w:p>
+      <w:pPr>
+        <w:pStyle w:val="ListParagraph"/>
+        <w:spacing w:lineRule="auto" w:line="240" w:before="0" w:after="0"/>
+        <w:ind w:hanging="0"/>
+        <w:contextualSpacing/>
+        <w:rPr>
+          <w:sz w:val="16"/>
+          <w:sz w:val="16"/>
+          <w:szCs w:val="16"/>
+          <w:rFonts w:ascii="Times New Roman" w:hAnsi="Times New Roman" w:cs="Times New Roman"/>
+        </w:rPr>
+      </w:pPr>
+      <w:r>
+        <w:rPr/>
       </w:r>
       <w:r/>
     </w:p>
@@ -3048,6 +3348,18 @@
   </w:style>
   <w:style w:type="character" w:styleId="ListLabel3">
     <w:name w:val="ListLabel 3"/>
+    <w:rPr>
+      <w:rFonts w:cs="OpenSymbol"/>
+    </w:rPr>
+  </w:style>
+  <w:style w:type="character" w:styleId="ListLabel4">
+    <w:name w:val="ListLabel 4"/>
+    <w:rPr>
+      <w:rFonts w:cs="Symbol"/>
+    </w:rPr>
+  </w:style>
+  <w:style w:type="character" w:styleId="ListLabel5">
+    <w:name w:val="ListLabel 5"/>
     <w:rPr>
       <w:rFonts w:cs="OpenSymbol"/>
     </w:rPr>

</xml_diff>

<commit_message>
Add a few more skills
</commit_message>
<xml_diff>
--- a/resume.docx
+++ b/resume.docx
@@ -95,7 +95,7 @@
                 <wp:positionV relativeFrom="paragraph">
                   <wp:posOffset>15875</wp:posOffset>
                 </wp:positionV>
-                <wp:extent cx="5050155" cy="1270"/>
+                <wp:extent cx="5050790" cy="1270"/>
                 <wp:effectExtent l="0" t="0" r="0" b="0"/>
                 <wp:wrapNone/>
                 <wp:docPr id="1" name=""/>
@@ -106,7 +106,7 @@
                       <wps:spPr>
                         <a:xfrm>
                           <a:off x="0" y="0"/>
-                          <a:ext cx="5049360" cy="0"/>
+                          <a:ext cx="5050080" cy="0"/>
                         </a:xfrm>
                         <a:prstGeom prst="line">
                           <a:avLst/>
@@ -126,7 +126,7 @@
           </mc:Choice>
           <mc:Fallback>
             <w:pict>
-              <v:line id="shape_0" from="18.35pt,1.25pt" to="415.9pt,1.25pt" stroked="t" style="position:absolute">
+              <v:line id="shape_0" from="18.35pt,1.25pt" to="415.95pt,1.25pt" stroked="t" style="position:absolute">
                 <v:stroke color="black" joinstyle="round" endcap="flat"/>
                 <v:fill on="false" o:detectmouseclick="t"/>
               </v:line>
@@ -172,16 +172,7 @@
         <w:tab/>
         <w:t xml:space="preserve">         </w:t>
         <w:tab/>
-        <w:t xml:space="preserve">            </w:t>
-      </w:r>
-      <w:r>
-        <w:rPr>
-          <w:rFonts w:cs="Times New Roman" w:ascii="Times New Roman" w:hAnsi="Times New Roman"/>
-          <w:color w:val="000000"/>
-          <w:sz w:val="22"/>
-          <w:szCs w:val="22"/>
-        </w:rPr>
-        <w:t>GPA 3.82/4.0</w:t>
+        <w:t xml:space="preserve">            GPA 3.82/4.0</w:t>
       </w:r>
       <w:r/>
     </w:p>
@@ -413,6 +404,7 @@
         <w:contextualSpacing/>
         <w:jc w:val="left"/>
       </w:pPr>
+      <w:bookmarkStart w:id="0" w:name="__DdeLink__190_808173209"/>
       <w:r>
         <w:rPr>
           <w:rFonts w:cs="Times New Roman" w:ascii="Times New Roman" w:hAnsi="Times New Roman"/>
@@ -428,15 +420,7 @@
           <w:sz w:val="22"/>
           <w:szCs w:val="22"/>
         </w:rPr>
-        <w:t xml:space="preserve"> Java, C, Python, HTML/Javascript, Scala, </w:t>
-      </w:r>
-      <w:r>
-        <w:rPr>
-          <w:rFonts w:cs="Times New Roman" w:ascii="Times New Roman" w:hAnsi="Times New Roman"/>
-          <w:sz w:val="22"/>
-          <w:szCs w:val="22"/>
-        </w:rPr>
-        <w:t>Perl</w:t>
+        <w:t xml:space="preserve"> Java, C, Python, HTML/Javascript, Scala, Perl</w:t>
       </w:r>
       <w:r/>
     </w:p>
@@ -496,8 +480,9 @@
           <w:sz w:val="22"/>
           <w:szCs w:val="22"/>
         </w:rPr>
-        <w:t xml:space="preserve">Git, Apache Server, Wireshark, Aircrack-ng Suite, BurpSuite, Vim, LaTeX, IDA Pro, VMWare vCenter, VMWare vSphere, VMWare ESXi, </w:t>
-      </w:r>
+        <w:t>Git, Apache Server, Wireshark, Aircrack-ng Suite, BurpSuite, Vim, LaTeX, IDA Pro, VMWare vCenter, VMWare vSphere, VMWare ESXi, BEEF, QEMU, ARM cross-compiling tools</w:t>
+      </w:r>
+      <w:bookmarkEnd w:id="0"/>
       <w:r>
         <w:rPr>
           <w:rFonts w:cs="Times New Roman" w:ascii="Times New Roman" w:hAnsi="Times New Roman"/>
@@ -506,7 +491,17 @@
           <w:sz w:val="22"/>
           <w:szCs w:val="22"/>
         </w:rPr>
-        <w:t>BEEF, QEMU, ARM cross-compiling tools</w:t>
+        <w:t xml:space="preserve">, </w:t>
+      </w:r>
+      <w:r>
+        <w:rPr>
+          <w:rFonts w:cs="Times New Roman" w:ascii="Times New Roman" w:hAnsi="Times New Roman"/>
+          <w:b w:val="false"/>
+          <w:bCs w:val="false"/>
+          <w:sz w:val="22"/>
+          <w:szCs w:val="22"/>
+        </w:rPr>
+        <w:t>Apache Hadoop, Apache Spark</w:t>
       </w:r>
       <w:r/>
     </w:p>
@@ -561,7 +556,7 @@
                 <wp:positionV relativeFrom="paragraph">
                   <wp:posOffset>16510</wp:posOffset>
                 </wp:positionV>
-                <wp:extent cx="5039360" cy="1270"/>
+                <wp:extent cx="5039995" cy="1270"/>
                 <wp:effectExtent l="0" t="0" r="0" b="0"/>
                 <wp:wrapNone/>
                 <wp:docPr id="3" name=""/>
@@ -572,7 +567,7 @@
                       <wps:spPr>
                         <a:xfrm>
                           <a:off x="0" y="0"/>
-                          <a:ext cx="5038560" cy="0"/>
+                          <a:ext cx="5039280" cy="0"/>
                         </a:xfrm>
                         <a:prstGeom prst="line">
                           <a:avLst/>
@@ -592,7 +587,7 @@
           </mc:Choice>
           <mc:Fallback>
             <w:pict>
-              <v:line id="shape_0" from="19.25pt,1.3pt" to="415.95pt,1.3pt" stroked="t" style="position:absolute">
+              <v:line id="shape_0" from="19.25pt,1.3pt" to="416pt,1.3pt" stroked="t" style="position:absolute">
                 <v:stroke color="black" joinstyle="round" endcap="flat"/>
                 <v:fill on="false" o:detectmouseclick="t"/>
               </v:line>
@@ -1296,7 +1291,7 @@
         <w:suppressAutoHyphens w:val="true"/>
         <w:bidi w:val="0"/>
         <w:spacing w:lineRule="auto" w:line="240" w:before="0" w:after="0"/>
-        <w:ind w:left="720" w:right="989" w:hanging="720"/>
+        <w:ind w:left="720" w:right="989" w:hanging="360"/>
         <w:contextualSpacing/>
         <w:jc w:val="left"/>
       </w:pPr>
@@ -1325,7 +1320,7 @@
         <w:suppressAutoHyphens w:val="true"/>
         <w:bidi w:val="0"/>
         <w:spacing w:lineRule="auto" w:line="240" w:before="0" w:after="0"/>
-        <w:ind w:left="720" w:right="989" w:hanging="720"/>
+        <w:ind w:left="720" w:right="989" w:hanging="360"/>
         <w:contextualSpacing/>
         <w:jc w:val="left"/>
       </w:pPr>
@@ -1354,7 +1349,7 @@
         <w:suppressAutoHyphens w:val="true"/>
         <w:bidi w:val="0"/>
         <w:spacing w:lineRule="auto" w:line="240" w:before="0" w:after="0"/>
-        <w:ind w:left="720" w:right="989" w:hanging="720"/>
+        <w:ind w:left="720" w:right="989" w:hanging="360"/>
         <w:contextualSpacing/>
         <w:jc w:val="left"/>
       </w:pPr>
@@ -1384,7 +1379,7 @@
         <w:suppressAutoHyphens w:val="true"/>
         <w:bidi w:val="0"/>
         <w:spacing w:lineRule="auto" w:line="240" w:before="0" w:after="0"/>
-        <w:ind w:left="720" w:right="989" w:hanging="720"/>
+        <w:ind w:left="720" w:right="989" w:hanging="360"/>
         <w:contextualSpacing/>
         <w:jc w:val="left"/>
       </w:pPr>
@@ -1429,7 +1424,7 @@
         <w:suppressAutoHyphens w:val="true"/>
         <w:bidi w:val="0"/>
         <w:spacing w:lineRule="auto" w:line="240" w:before="0" w:after="0"/>
-        <w:ind w:left="720" w:right="989" w:hanging="720"/>
+        <w:ind w:left="720" w:right="989" w:hanging="360"/>
         <w:contextualSpacing/>
         <w:jc w:val="left"/>
       </w:pPr>
@@ -1459,7 +1454,7 @@
         <w:suppressAutoHyphens w:val="true"/>
         <w:bidi w:val="0"/>
         <w:spacing w:lineRule="auto" w:line="240" w:before="0" w:after="0"/>
-        <w:ind w:left="720" w:right="989" w:hanging="720"/>
+        <w:ind w:left="720" w:right="989" w:hanging="360"/>
         <w:contextualSpacing/>
         <w:jc w:val="left"/>
       </w:pPr>
@@ -1545,7 +1540,7 @@
                 <wp:positionV relativeFrom="paragraph">
                   <wp:posOffset>28575</wp:posOffset>
                 </wp:positionV>
-                <wp:extent cx="5050155" cy="1270"/>
+                <wp:extent cx="5050790" cy="1270"/>
                 <wp:effectExtent l="0" t="0" r="0" b="0"/>
                 <wp:wrapNone/>
                 <wp:docPr id="5" name=""/>
@@ -1556,7 +1551,7 @@
                       <wps:spPr>
                         <a:xfrm>
                           <a:off x="0" y="0"/>
-                          <a:ext cx="5049360" cy="0"/>
+                          <a:ext cx="5050080" cy="0"/>
                         </a:xfrm>
                         <a:prstGeom prst="line">
                           <a:avLst/>
@@ -1576,7 +1571,7 @@
           </mc:Choice>
           <mc:Fallback>
             <w:pict>
-              <v:line id="shape_0" from="19.25pt,2.25pt" to="416.8pt,2.25pt" stroked="t" style="position:absolute">
+              <v:line id="shape_0" from="19.25pt,2.25pt" to="416.85pt,2.25pt" stroked="t" style="position:absolute">
                 <v:stroke color="black" joinstyle="round" endcap="flat"/>
                 <v:fill on="false" o:detectmouseclick="t"/>
               </v:line>
@@ -1597,7 +1592,7 @@
         <w:suppressAutoHyphens w:val="true"/>
         <w:bidi w:val="0"/>
         <w:spacing w:lineRule="auto" w:line="240" w:before="0" w:after="0"/>
-        <w:ind w:left="720" w:right="0" w:hanging="720"/>
+        <w:ind w:left="720" w:right="0" w:hanging="360"/>
         <w:contextualSpacing/>
         <w:jc w:val="left"/>
       </w:pPr>
@@ -1622,7 +1617,7 @@
         <w:suppressAutoHyphens w:val="true"/>
         <w:bidi w:val="0"/>
         <w:spacing w:lineRule="auto" w:line="240" w:before="0" w:after="0"/>
-        <w:ind w:left="720" w:right="0" w:hanging="720"/>
+        <w:ind w:left="720" w:right="0" w:hanging="360"/>
         <w:contextualSpacing/>
         <w:jc w:val="left"/>
       </w:pPr>
@@ -1647,7 +1642,7 @@
         <w:suppressAutoHyphens w:val="true"/>
         <w:bidi w:val="0"/>
         <w:spacing w:lineRule="auto" w:line="240" w:before="0" w:after="0"/>
-        <w:ind w:left="720" w:right="0" w:hanging="720"/>
+        <w:ind w:left="720" w:right="0" w:hanging="360"/>
         <w:contextualSpacing/>
         <w:jc w:val="left"/>
       </w:pPr>
@@ -1672,7 +1667,7 @@
         <w:suppressAutoHyphens w:val="true"/>
         <w:bidi w:val="0"/>
         <w:spacing w:lineRule="auto" w:line="240" w:before="0" w:after="0"/>
-        <w:ind w:left="720" w:right="0" w:hanging="720"/>
+        <w:ind w:left="720" w:right="0" w:hanging="360"/>
         <w:contextualSpacing/>
         <w:jc w:val="left"/>
         <w:rPr>
@@ -1705,7 +1700,7 @@
         <w:suppressAutoHyphens w:val="true"/>
         <w:bidi w:val="0"/>
         <w:spacing w:lineRule="auto" w:line="240" w:before="0" w:after="0"/>
-        <w:ind w:left="720" w:right="0" w:hanging="720"/>
+        <w:ind w:left="720" w:right="0" w:hanging="360"/>
         <w:contextualSpacing/>
         <w:jc w:val="left"/>
       </w:pPr>
@@ -1730,7 +1725,7 @@
         <w:suppressAutoHyphens w:val="true"/>
         <w:bidi w:val="0"/>
         <w:spacing w:lineRule="auto" w:line="240" w:before="0" w:after="0"/>
-        <w:ind w:left="720" w:right="0" w:hanging="720"/>
+        <w:ind w:left="720" w:right="0" w:hanging="360"/>
         <w:contextualSpacing/>
         <w:jc w:val="left"/>
       </w:pPr>
@@ -1755,7 +1750,7 @@
         <w:suppressAutoHyphens w:val="true"/>
         <w:bidi w:val="0"/>
         <w:spacing w:lineRule="auto" w:line="240" w:before="0" w:after="0"/>
-        <w:ind w:left="720" w:right="0" w:hanging="720"/>
+        <w:ind w:left="720" w:right="0" w:hanging="360"/>
         <w:contextualSpacing/>
         <w:jc w:val="left"/>
       </w:pPr>
@@ -1780,7 +1775,7 @@
         <w:suppressAutoHyphens w:val="true"/>
         <w:bidi w:val="0"/>
         <w:spacing w:lineRule="auto" w:line="240" w:before="0" w:after="0"/>
-        <w:ind w:left="720" w:right="0" w:hanging="720"/>
+        <w:ind w:left="720" w:right="0" w:hanging="360"/>
         <w:contextualSpacing/>
         <w:jc w:val="left"/>
       </w:pPr>
@@ -1805,7 +1800,7 @@
         <w:suppressAutoHyphens w:val="true"/>
         <w:bidi w:val="0"/>
         <w:spacing w:lineRule="auto" w:line="240" w:before="0" w:after="0"/>
-        <w:ind w:left="720" w:right="0" w:hanging="720"/>
+        <w:ind w:left="720" w:right="0" w:hanging="360"/>
         <w:contextualSpacing/>
         <w:jc w:val="left"/>
       </w:pPr>
@@ -1830,7 +1825,7 @@
         <w:suppressAutoHyphens w:val="true"/>
         <w:bidi w:val="0"/>
         <w:spacing w:lineRule="auto" w:line="240" w:before="0" w:after="0"/>
-        <w:ind w:left="720" w:right="0" w:hanging="720"/>
+        <w:ind w:left="720" w:right="0" w:hanging="360"/>
         <w:contextualSpacing/>
         <w:jc w:val="left"/>
       </w:pPr>
@@ -1855,7 +1850,7 @@
         <w:suppressAutoHyphens w:val="true"/>
         <w:bidi w:val="0"/>
         <w:spacing w:lineRule="auto" w:line="240" w:before="0" w:after="0"/>
-        <w:ind w:left="720" w:right="0" w:hanging="720"/>
+        <w:ind w:left="720" w:right="0" w:hanging="360"/>
         <w:contextualSpacing/>
         <w:jc w:val="left"/>
       </w:pPr>
@@ -1919,10 +1914,12 @@
         <w:ind w:hanging="0"/>
         <w:contextualSpacing/>
         <w:rPr>
-          <w:sz w:val="16"/>
-          <w:sz w:val="16"/>
-          <w:szCs w:val="16"/>
-          <w:rFonts w:ascii="Times New Roman" w:hAnsi="Times New Roman" w:cs="Times New Roman"/>
+          <w:sz w:val="22"/>
+          <w:sz w:val="22"/>
+          <w:szCs w:val="22"/>
+          <w:rFonts w:ascii="Calibri" w:hAnsi="Calibri" w:eastAsia="" w:cs="" w:asciiTheme="minorHAnsi" w:cstheme="minorBidi" w:eastAsiaTheme="minorEastAsia" w:hAnsiTheme="minorHAnsi"/>
+          <w:color w:val="00000A"/>
+          <w:lang w:val="en-US" w:eastAsia="en-US" w:bidi="ar-SA"/>
         </w:rPr>
       </w:pPr>
       <w:r>
@@ -3360,6 +3357,18 @@
   </w:style>
   <w:style w:type="character" w:styleId="ListLabel5">
     <w:name w:val="ListLabel 5"/>
+    <w:rPr>
+      <w:rFonts w:cs="OpenSymbol"/>
+    </w:rPr>
+  </w:style>
+  <w:style w:type="character" w:styleId="ListLabel6">
+    <w:name w:val="ListLabel 6"/>
+    <w:rPr>
+      <w:rFonts w:cs="Symbol"/>
+    </w:rPr>
+  </w:style>
+  <w:style w:type="character" w:styleId="ListLabel7">
+    <w:name w:val="ListLabel 7"/>
     <w:rPr>
       <w:rFonts w:cs="OpenSymbol"/>
     </w:rPr>

</xml_diff>